<commit_message>
More work done on milepael 2
</commit_message>
<xml_diff>
--- a/documentation/milepael2/rapport-gruppe13-milepael2.docx
+++ b/documentation/milepael2/rapport-gruppe13-milepael2.docx
@@ -45,6 +45,62 @@
       <w:r>
         <w:t>Feltene</w:t>
       </w:r>
+      <w:r>
+        <w:t xml:space="preserve"> som brukeren skriver inn vil være fornavn, etternavn</w:t>
+      </w:r>
+      <w:r>
+        <w:t xml:space="preserve"> og tags. Nettsiden</w:t>
+      </w:r>
+      <w:r>
+        <w:t xml:space="preserve"> </w:t>
+      </w:r>
+      <w:r>
+        <w:t>vil sjekke om artisten man skriver inn finnes i datasettet fra før.</w:t>
+      </w:r>
+    </w:p>
+    <w:p>
+      <w:r>
+        <w:t>Dataobjekter og aggregeringer</w:t>
+      </w:r>
+    </w:p>
+    <w:p/>
+    <w:p>
+      <w:r>
+        <w:t>artist</w:t>
+      </w:r>
+    </w:p>
+    <w:p/>
+    <w:p>
+      <w:proofErr w:type="spellStart"/>
+      <w:r>
+        <w:t>Riak</w:t>
+      </w:r>
+      <w:proofErr w:type="spellEnd"/>
+      <w:r>
+        <w:t xml:space="preserve"> eller ETCD</w:t>
+      </w:r>
+    </w:p>
+    <w:p>
+      <w:pPr>
+        <w:pStyle w:val="ListParagraph"/>
+        <w:numPr>
+          <w:ilvl w:val="0"/>
+          <w:numId w:val="1"/>
+        </w:numPr>
+      </w:pPr>
+      <w:r>
+        <w:t>ETCD</w:t>
+      </w:r>
+    </w:p>
+    <w:p/>
+    <w:p>
+      <w:pPr>
+        <w:pStyle w:val="ListParagraph"/>
+        <w:numPr>
+          <w:ilvl w:val="0"/>
+          <w:numId w:val="1"/>
+        </w:numPr>
+      </w:pPr>
     </w:p>
     <w:sectPr>
       <w:pgSz w:w="11906" w:h="16838"/>
@@ -54,6 +110,126 @@
     </w:sectPr>
   </w:body>
 </w:document>
+</file>
+
+<file path=word/numbering.xml><?xml version="1.0" encoding="utf-8"?>
+<w:numbering xmlns:wpc="http://schemas.microsoft.com/office/word/2010/wordprocessingCanvas" xmlns:cx="http://schemas.microsoft.com/office/drawing/2014/chartex" xmlns:cx1="http://schemas.microsoft.com/office/drawing/2015/9/8/chartex" xmlns:cx2="http://schemas.microsoft.com/office/drawing/2015/10/21/chartex" xmlns:cx3="http://schemas.microsoft.com/office/drawing/2016/5/9/chartex" xmlns:cx4="http://schemas.microsoft.com/office/drawing/2016/5/10/chartex" xmlns:cx5="http://schemas.microsoft.com/office/drawing/2016/5/11/chartex" xmlns:cx6="http://schemas.microsoft.com/office/drawing/2016/5/12/chartex" xmlns:cx7="http://schemas.microsoft.com/office/drawing/2016/5/13/chartex" xmlns:cx8="http://schemas.microsoft.com/office/drawing/2016/5/14/chartex" xmlns:mc="http://schemas.openxmlformats.org/markup-compatibility/2006" xmlns:aink="http://schemas.microsoft.com/office/drawing/2016/ink" xmlns:am3d="http://schemas.microsoft.com/office/drawing/2017/model3d" xmlns:o="urn:schemas-microsoft-com:office:office" xmlns:r="http://schemas.openxmlformats.org/officeDocument/2006/relationships" xmlns:m="http://schemas.openxmlformats.org/officeDocument/2006/math" xmlns:v="urn:schemas-microsoft-com:vml" xmlns:wp14="http://schemas.microsoft.com/office/word/2010/wordprocessingDrawing" xmlns:wp="http://schemas.openxmlformats.org/drawingml/2006/wordprocessingDrawing" xmlns:w10="urn:schemas-microsoft-com:office:word" xmlns:w="http://schemas.openxmlformats.org/wordprocessingml/2006/main" xmlns:w14="http://schemas.microsoft.com/office/word/2010/wordml" xmlns:w15="http://schemas.microsoft.com/office/word/2012/wordml" xmlns:w16cex="http://schemas.microsoft.com/office/word/2018/wordml/cex" xmlns:w16cid="http://schemas.microsoft.com/office/word/2016/wordml/cid" xmlns:w16="http://schemas.microsoft.com/office/word/2018/wordml" xmlns:w16se="http://schemas.microsoft.com/office/word/2015/wordml/symex" xmlns:wpg="http://schemas.microsoft.com/office/word/2010/wordprocessingGroup" xmlns:wpi="http://schemas.microsoft.com/office/word/2010/wordprocessingInk" xmlns:wne="http://schemas.microsoft.com/office/word/2006/wordml" xmlns:wps="http://schemas.microsoft.com/office/word/2010/wordprocessingShape" mc:Ignorable="w14 w15 w16se w16cid w16 w16cex wp14">
+  <w:abstractNum w:abstractNumId="0" w15:restartNumberingAfterBreak="0">
+    <w:nsid w:val="0DF81081"/>
+    <w:multiLevelType w:val="hybridMultilevel"/>
+    <w:tmpl w:val="D5FE1E42"/>
+    <w:lvl w:ilvl="0" w:tplc="F9DAEB06">
+      <w:numFmt w:val="bullet"/>
+      <w:lvlText w:val="-"/>
+      <w:lvlJc w:val="left"/>
+      <w:pPr>
+        <w:ind w:left="720" w:hanging="360"/>
+      </w:pPr>
+      <w:rPr>
+        <w:rFonts w:ascii="Calibri" w:eastAsiaTheme="minorHAnsi" w:hAnsi="Calibri" w:cs="Calibri" w:hint="default"/>
+      </w:rPr>
+    </w:lvl>
+    <w:lvl w:ilvl="1" w:tplc="08090003">
+      <w:start w:val="1"/>
+      <w:numFmt w:val="bullet"/>
+      <w:lvlText w:val="o"/>
+      <w:lvlJc w:val="left"/>
+      <w:pPr>
+        <w:ind w:left="1440" w:hanging="360"/>
+      </w:pPr>
+      <w:rPr>
+        <w:rFonts w:ascii="Courier New" w:hAnsi="Courier New" w:cs="Courier New" w:hint="default"/>
+      </w:rPr>
+    </w:lvl>
+    <w:lvl w:ilvl="2" w:tplc="08090005" w:tentative="1">
+      <w:start w:val="1"/>
+      <w:numFmt w:val="bullet"/>
+      <w:lvlText w:val=""/>
+      <w:lvlJc w:val="left"/>
+      <w:pPr>
+        <w:ind w:left="2160" w:hanging="360"/>
+      </w:pPr>
+      <w:rPr>
+        <w:rFonts w:ascii="Wingdings" w:hAnsi="Wingdings" w:hint="default"/>
+      </w:rPr>
+    </w:lvl>
+    <w:lvl w:ilvl="3" w:tplc="08090001" w:tentative="1">
+      <w:start w:val="1"/>
+      <w:numFmt w:val="bullet"/>
+      <w:lvlText w:val=""/>
+      <w:lvlJc w:val="left"/>
+      <w:pPr>
+        <w:ind w:left="2880" w:hanging="360"/>
+      </w:pPr>
+      <w:rPr>
+        <w:rFonts w:ascii="Symbol" w:hAnsi="Symbol" w:hint="default"/>
+      </w:rPr>
+    </w:lvl>
+    <w:lvl w:ilvl="4" w:tplc="08090003" w:tentative="1">
+      <w:start w:val="1"/>
+      <w:numFmt w:val="bullet"/>
+      <w:lvlText w:val="o"/>
+      <w:lvlJc w:val="left"/>
+      <w:pPr>
+        <w:ind w:left="3600" w:hanging="360"/>
+      </w:pPr>
+      <w:rPr>
+        <w:rFonts w:ascii="Courier New" w:hAnsi="Courier New" w:cs="Courier New" w:hint="default"/>
+      </w:rPr>
+    </w:lvl>
+    <w:lvl w:ilvl="5" w:tplc="08090005" w:tentative="1">
+      <w:start w:val="1"/>
+      <w:numFmt w:val="bullet"/>
+      <w:lvlText w:val=""/>
+      <w:lvlJc w:val="left"/>
+      <w:pPr>
+        <w:ind w:left="4320" w:hanging="360"/>
+      </w:pPr>
+      <w:rPr>
+        <w:rFonts w:ascii="Wingdings" w:hAnsi="Wingdings" w:hint="default"/>
+      </w:rPr>
+    </w:lvl>
+    <w:lvl w:ilvl="6" w:tplc="08090001" w:tentative="1">
+      <w:start w:val="1"/>
+      <w:numFmt w:val="bullet"/>
+      <w:lvlText w:val=""/>
+      <w:lvlJc w:val="left"/>
+      <w:pPr>
+        <w:ind w:left="5040" w:hanging="360"/>
+      </w:pPr>
+      <w:rPr>
+        <w:rFonts w:ascii="Symbol" w:hAnsi="Symbol" w:hint="default"/>
+      </w:rPr>
+    </w:lvl>
+    <w:lvl w:ilvl="7" w:tplc="08090003" w:tentative="1">
+      <w:start w:val="1"/>
+      <w:numFmt w:val="bullet"/>
+      <w:lvlText w:val="o"/>
+      <w:lvlJc w:val="left"/>
+      <w:pPr>
+        <w:ind w:left="5760" w:hanging="360"/>
+      </w:pPr>
+      <w:rPr>
+        <w:rFonts w:ascii="Courier New" w:hAnsi="Courier New" w:cs="Courier New" w:hint="default"/>
+      </w:rPr>
+    </w:lvl>
+    <w:lvl w:ilvl="8" w:tplc="08090005" w:tentative="1">
+      <w:start w:val="1"/>
+      <w:numFmt w:val="bullet"/>
+      <w:lvlText w:val=""/>
+      <w:lvlJc w:val="left"/>
+      <w:pPr>
+        <w:ind w:left="6480" w:hanging="360"/>
+      </w:pPr>
+      <w:rPr>
+        <w:rFonts w:ascii="Wingdings" w:hAnsi="Wingdings" w:hint="default"/>
+      </w:rPr>
+    </w:lvl>
+  </w:abstractNum>
+  <w:num w:numId="1">
+    <w:abstractNumId w:val="0"/>
+  </w:num>
+</w:numbering>
 </file>
 
 <file path=word/styles.xml><?xml version="1.0" encoding="utf-8"?>
@@ -485,6 +661,17 @@
     <w:semiHidden/>
     <w:unhideWhenUsed/>
   </w:style>
+  <w:style w:type="paragraph" w:styleId="ListParagraph">
+    <w:name w:val="List Paragraph"/>
+    <w:basedOn w:val="Normal"/>
+    <w:uiPriority w:val="34"/>
+    <w:qFormat/>
+    <w:rsid w:val="008E327F"/>
+    <w:pPr>
+      <w:ind w:left="720"/>
+      <w:contextualSpacing/>
+    </w:pPr>
+  </w:style>
 </w:styles>
 </file>
 

</xml_diff>

<commit_message>
lagt til aggregering på DO7
Do7 oppdatert
</commit_message>
<xml_diff>
--- a/documentation/milepael2/rapport-gruppe13-milepael2.docx
+++ b/documentation/milepael2/rapport-gruppe13-milepael2.docx
@@ -339,13 +339,8 @@
       <w:pPr>
         <w:pStyle w:val="Heading1"/>
       </w:pPr>
-      <w:proofErr w:type="spellStart"/>
-      <w:r>
-        <w:t>Riak</w:t>
-      </w:r>
-      <w:proofErr w:type="spellEnd"/>
-      <w:r>
-        <w:t xml:space="preserve"> eller ETCD?</w:t>
+      <w:r>
+        <w:t>Riak eller ETCD?</w:t>
       </w:r>
     </w:p>
     <w:p>
@@ -401,15 +396,7 @@
         <w:t xml:space="preserve"> ha en nøkkel </w:t>
       </w:r>
       <w:r>
-        <w:t>med prefiks «</w:t>
-      </w:r>
-      <w:proofErr w:type="spellStart"/>
-      <w:r>
-        <w:t>component</w:t>
-      </w:r>
-      <w:proofErr w:type="spellEnd"/>
-      <w:r>
-        <w:t xml:space="preserve">» etterfulgt av navnet på komponenten. </w:t>
+        <w:t xml:space="preserve">med prefiks «component» etterfulgt av navnet på komponenten. </w:t>
       </w:r>
       <w:r>
         <w:t>E</w:t>
@@ -431,13 +418,6 @@
           <w:bCs/>
         </w:rPr>
         <w:tab/>
-      </w:r>
-      <w:proofErr w:type="spellStart"/>
-      <w:r>
-        <w:rPr>
-          <w:b/>
-          <w:bCs/>
-        </w:rPr>
         <w:t>component:</w:t>
       </w:r>
       <w:r>
@@ -447,7 +427,6 @@
         </w:rPr>
         <w:t>studentsByFreeTime</w:t>
       </w:r>
-      <w:proofErr w:type="spellEnd"/>
     </w:p>
     <w:p>
       <w:r>
@@ -459,16 +438,11 @@
       <w:r>
         <w:t xml:space="preserve"> «student» etterfulgt av en 8-sifret id av typen </w:t>
       </w:r>
-      <w:proofErr w:type="spellStart"/>
       <w:r>
         <w:t>I</w:t>
       </w:r>
       <w:r>
-        <w:t>nteger</w:t>
-      </w:r>
-      <w:proofErr w:type="spellEnd"/>
-      <w:r>
-        <w:t>.</w:t>
+        <w:t>nteger.</w:t>
       </w:r>
       <w:r>
         <w:t xml:space="preserve"> Eksempel på en nøkkel for en student i vår KV-store:</w:t>
@@ -553,11 +527,9 @@
             <w:tcW w:w="5382" w:type="dxa"/>
           </w:tcPr>
           <w:p>
-            <w:proofErr w:type="spellStart"/>
             <w:r>
               <w:t>component:averageGradeByStudyHours</w:t>
             </w:r>
-            <w:proofErr w:type="spellEnd"/>
           </w:p>
         </w:tc>
         <w:tc>
@@ -565,13 +537,8 @@
             <w:tcW w:w="3680" w:type="dxa"/>
           </w:tcPr>
           <w:p>
-            <w:proofErr w:type="spellStart"/>
-            <w:r>
-              <w:t>Json</w:t>
-            </w:r>
-            <w:proofErr w:type="spellEnd"/>
-            <w:r>
-              <w:t xml:space="preserve"> {…}</w:t>
+            <w:r>
+              <w:t>Json {…}</w:t>
             </w:r>
           </w:p>
         </w:tc>
@@ -582,11 +549,9 @@
             <w:tcW w:w="5382" w:type="dxa"/>
           </w:tcPr>
           <w:p>
-            <w:proofErr w:type="spellStart"/>
             <w:r>
               <w:t>component:studentsByFreeTime</w:t>
             </w:r>
-            <w:proofErr w:type="spellEnd"/>
           </w:p>
         </w:tc>
         <w:tc>
@@ -594,13 +559,8 @@
             <w:tcW w:w="3680" w:type="dxa"/>
           </w:tcPr>
           <w:p>
-            <w:proofErr w:type="spellStart"/>
-            <w:r>
-              <w:t>Json</w:t>
-            </w:r>
-            <w:proofErr w:type="spellEnd"/>
-            <w:r>
-              <w:t xml:space="preserve"> {…}</w:t>
+            <w:r>
+              <w:t>Json {…}</w:t>
             </w:r>
           </w:p>
         </w:tc>
@@ -611,11 +571,9 @@
             <w:tcW w:w="5382" w:type="dxa"/>
           </w:tcPr>
           <w:p>
-            <w:proofErr w:type="spellStart"/>
             <w:r>
               <w:t>component:averageGradesByParentEducation</w:t>
             </w:r>
-            <w:proofErr w:type="spellEnd"/>
           </w:p>
         </w:tc>
         <w:tc>
@@ -623,13 +581,8 @@
             <w:tcW w:w="3680" w:type="dxa"/>
           </w:tcPr>
           <w:p>
-            <w:proofErr w:type="spellStart"/>
-            <w:r>
-              <w:t>Json</w:t>
-            </w:r>
-            <w:proofErr w:type="spellEnd"/>
-            <w:r>
-              <w:t xml:space="preserve"> {…}</w:t>
+            <w:r>
+              <w:t>Json {…}</w:t>
             </w:r>
           </w:p>
         </w:tc>
@@ -640,11 +593,9 @@
             <w:tcW w:w="5382" w:type="dxa"/>
           </w:tcPr>
           <w:p>
-            <w:proofErr w:type="spellStart"/>
             <w:r>
               <w:t>component:averageGradesByEducationalAid</w:t>
             </w:r>
-            <w:proofErr w:type="spellEnd"/>
           </w:p>
         </w:tc>
         <w:tc>
@@ -652,13 +603,8 @@
             <w:tcW w:w="3680" w:type="dxa"/>
           </w:tcPr>
           <w:p>
-            <w:proofErr w:type="spellStart"/>
-            <w:r>
-              <w:t>Json</w:t>
-            </w:r>
-            <w:proofErr w:type="spellEnd"/>
-            <w:r>
-              <w:t xml:space="preserve"> {…}</w:t>
+            <w:r>
+              <w:t>Json {…}</w:t>
             </w:r>
           </w:p>
         </w:tc>
@@ -669,11 +615,9 @@
             <w:tcW w:w="5382" w:type="dxa"/>
           </w:tcPr>
           <w:p>
-            <w:proofErr w:type="spellStart"/>
             <w:r>
               <w:t>component:freeTimeByStudyHours</w:t>
             </w:r>
-            <w:proofErr w:type="spellEnd"/>
           </w:p>
         </w:tc>
         <w:tc>
@@ -681,13 +625,8 @@
             <w:tcW w:w="3680" w:type="dxa"/>
           </w:tcPr>
           <w:p>
-            <w:proofErr w:type="spellStart"/>
-            <w:r>
-              <w:t>Json</w:t>
-            </w:r>
-            <w:proofErr w:type="spellEnd"/>
-            <w:r>
-              <w:t xml:space="preserve"> {…}</w:t>
+            <w:r>
+              <w:t>Json {…}</w:t>
             </w:r>
           </w:p>
         </w:tc>
@@ -698,11 +637,9 @@
             <w:tcW w:w="5382" w:type="dxa"/>
           </w:tcPr>
           <w:p>
-            <w:proofErr w:type="spellStart"/>
             <w:r>
               <w:t>component:agesByAlcoholWorkDaysAndWeekends</w:t>
             </w:r>
-            <w:proofErr w:type="spellEnd"/>
           </w:p>
         </w:tc>
         <w:tc>
@@ -710,13 +647,8 @@
             <w:tcW w:w="3680" w:type="dxa"/>
           </w:tcPr>
           <w:p>
-            <w:proofErr w:type="spellStart"/>
-            <w:r>
-              <w:t>Json</w:t>
-            </w:r>
-            <w:proofErr w:type="spellEnd"/>
-            <w:r>
-              <w:t xml:space="preserve"> {…}</w:t>
+            <w:r>
+              <w:t>Json {…}</w:t>
             </w:r>
           </w:p>
         </w:tc>
@@ -727,11 +659,9 @@
             <w:tcW w:w="5382" w:type="dxa"/>
           </w:tcPr>
           <w:p>
-            <w:proofErr w:type="spellStart"/>
             <w:r>
               <w:t>component:familyRelationAndAverageGradesByAlcohol</w:t>
             </w:r>
-            <w:proofErr w:type="spellEnd"/>
           </w:p>
         </w:tc>
         <w:tc>
@@ -739,13 +669,8 @@
             <w:tcW w:w="3680" w:type="dxa"/>
           </w:tcPr>
           <w:p>
-            <w:proofErr w:type="spellStart"/>
-            <w:r>
-              <w:t>Json</w:t>
-            </w:r>
-            <w:proofErr w:type="spellEnd"/>
-            <w:r>
-              <w:t xml:space="preserve"> {…}</w:t>
+            <w:r>
+              <w:t>Json {…}</w:t>
             </w:r>
           </w:p>
         </w:tc>
@@ -769,13 +694,8 @@
             <w:tcW w:w="3680" w:type="dxa"/>
           </w:tcPr>
           <w:p>
-            <w:proofErr w:type="spellStart"/>
-            <w:r>
-              <w:t>Json</w:t>
-            </w:r>
-            <w:proofErr w:type="spellEnd"/>
-            <w:r>
-              <w:t xml:space="preserve"> {…}</w:t>
+            <w:r>
+              <w:t>Json {…}</w:t>
             </w:r>
           </w:p>
         </w:tc>
@@ -799,13 +719,8 @@
             <w:tcW w:w="3680" w:type="dxa"/>
           </w:tcPr>
           <w:p>
-            <w:proofErr w:type="spellStart"/>
-            <w:r>
-              <w:t>Json</w:t>
-            </w:r>
-            <w:proofErr w:type="spellEnd"/>
-            <w:r>
-              <w:t xml:space="preserve"> {…}</w:t>
+            <w:r>
+              <w:t>Json {…}</w:t>
             </w:r>
           </w:p>
         </w:tc>
@@ -829,13 +744,8 @@
             <w:tcW w:w="3680" w:type="dxa"/>
           </w:tcPr>
           <w:p>
-            <w:proofErr w:type="spellStart"/>
-            <w:r>
-              <w:t>Json</w:t>
-            </w:r>
-            <w:proofErr w:type="spellEnd"/>
-            <w:r>
-              <w:t xml:space="preserve"> {…}</w:t>
+            <w:r>
+              <w:t>Json {…}</w:t>
             </w:r>
           </w:p>
         </w:tc>
@@ -859,13 +769,8 @@
             <w:tcW w:w="3680" w:type="dxa"/>
           </w:tcPr>
           <w:p>
-            <w:proofErr w:type="spellStart"/>
-            <w:r>
-              <w:t>Json</w:t>
-            </w:r>
-            <w:proofErr w:type="spellEnd"/>
-            <w:r>
-              <w:t xml:space="preserve"> {…}</w:t>
+            <w:r>
+              <w:t>Json {…}</w:t>
             </w:r>
           </w:p>
         </w:tc>
@@ -889,13 +794,8 @@
             <w:tcW w:w="3680" w:type="dxa"/>
           </w:tcPr>
           <w:p>
-            <w:proofErr w:type="spellStart"/>
-            <w:r>
-              <w:t>Json</w:t>
-            </w:r>
-            <w:proofErr w:type="spellEnd"/>
-            <w:r>
-              <w:t xml:space="preserve"> {…}</w:t>
+            <w:r>
+              <w:t>Json {…}</w:t>
             </w:r>
           </w:p>
         </w:tc>
@@ -919,13 +819,8 @@
             <w:tcW w:w="3680" w:type="dxa"/>
           </w:tcPr>
           <w:p>
-            <w:proofErr w:type="spellStart"/>
-            <w:r>
-              <w:t>Json</w:t>
-            </w:r>
-            <w:proofErr w:type="spellEnd"/>
-            <w:r>
-              <w:t xml:space="preserve"> {…}</w:t>
+            <w:r>
+              <w:t>Json {…}</w:t>
             </w:r>
           </w:p>
         </w:tc>
@@ -949,13 +844,8 @@
             <w:tcW w:w="3680" w:type="dxa"/>
           </w:tcPr>
           <w:p>
-            <w:proofErr w:type="spellStart"/>
-            <w:r>
-              <w:t>Json</w:t>
-            </w:r>
-            <w:proofErr w:type="spellEnd"/>
-            <w:r>
-              <w:t xml:space="preserve"> {…}</w:t>
+            <w:r>
+              <w:t>Json {…}</w:t>
             </w:r>
           </w:p>
         </w:tc>
@@ -1050,13 +940,8 @@
             <w:shd w:val="clear" w:color="auto" w:fill="E2EFD9" w:themeFill="accent6" w:themeFillTint="33"/>
           </w:tcPr>
           <w:p>
-            <w:proofErr w:type="spellStart"/>
-            <w:r>
-              <w:t>Json</w:t>
-            </w:r>
-            <w:proofErr w:type="spellEnd"/>
-            <w:r>
-              <w:t xml:space="preserve"> objekt</w:t>
+            <w:r>
+              <w:t>Json objekt</w:t>
             </w:r>
           </w:p>
         </w:tc>
@@ -1164,33 +1049,7 @@
                 <w:szCs w:val="16"/>
                 <w:lang w:val="en-GB" w:eastAsia="nb-NO"/>
               </w:rPr>
-              <w:t xml:space="preserve">    "</w:t>
-            </w:r>
-            <w:proofErr w:type="spellStart"/>
-            <w:r>
-              <w:rPr>
-                <w:rFonts w:ascii="Consolas" w:eastAsia="Times New Roman" w:hAnsi="Consolas" w:cs="Times New Roman"/>
-                <w:i/>
-                <w:iCs/>
-                <w:color w:val="66D9EF"/>
-                <w:sz w:val="16"/>
-                <w:szCs w:val="16"/>
-                <w:lang w:val="en-GB" w:eastAsia="nb-NO"/>
-              </w:rPr>
-              <w:t>averageGradesByStudyHours</w:t>
-            </w:r>
-            <w:proofErr w:type="spellEnd"/>
-            <w:r>
-              <w:rPr>
-                <w:rFonts w:ascii="Consolas" w:eastAsia="Times New Roman" w:hAnsi="Consolas" w:cs="Times New Roman"/>
-                <w:i/>
-                <w:iCs/>
-                <w:color w:val="66D9EF"/>
-                <w:sz w:val="16"/>
-                <w:szCs w:val="16"/>
-                <w:lang w:val="en-GB" w:eastAsia="nb-NO"/>
-              </w:rPr>
-              <w:t>"</w:t>
+              <w:t xml:space="preserve">    "averageGradesByStudyHours"</w:t>
             </w:r>
             <w:r>
               <w:rPr>
@@ -1234,33 +1093,7 @@
                 <w:szCs w:val="16"/>
                 <w:lang w:val="en-GB" w:eastAsia="nb-NO"/>
               </w:rPr>
-              <w:t>"</w:t>
-            </w:r>
-            <w:proofErr w:type="spellStart"/>
-            <w:r>
-              <w:rPr>
-                <w:rFonts w:ascii="Consolas" w:eastAsia="Times New Roman" w:hAnsi="Consolas" w:cs="Times New Roman"/>
-                <w:i/>
-                <w:iCs/>
-                <w:color w:val="66D9EF"/>
-                <w:sz w:val="16"/>
-                <w:szCs w:val="16"/>
-                <w:lang w:val="en-GB" w:eastAsia="nb-NO"/>
-              </w:rPr>
-              <w:t>lessThanTwo</w:t>
-            </w:r>
-            <w:proofErr w:type="spellEnd"/>
-            <w:r>
-              <w:rPr>
-                <w:rFonts w:ascii="Consolas" w:eastAsia="Times New Roman" w:hAnsi="Consolas" w:cs="Times New Roman"/>
-                <w:i/>
-                <w:iCs/>
-                <w:color w:val="66D9EF"/>
-                <w:sz w:val="16"/>
-                <w:szCs w:val="16"/>
-                <w:lang w:val="en-GB" w:eastAsia="nb-NO"/>
-              </w:rPr>
-              <w:t>"</w:t>
+              <w:t>"lessThanTwo"</w:t>
             </w:r>
             <w:r>
               <w:rPr>
@@ -1444,33 +1277,7 @@
                 <w:szCs w:val="16"/>
                 <w:lang w:val="en-GB" w:eastAsia="nb-NO"/>
               </w:rPr>
-              <w:t>"</w:t>
-            </w:r>
-            <w:proofErr w:type="spellStart"/>
-            <w:r>
-              <w:rPr>
-                <w:rFonts w:ascii="Consolas" w:eastAsia="Times New Roman" w:hAnsi="Consolas" w:cs="Times New Roman"/>
-                <w:i/>
-                <w:iCs/>
-                <w:color w:val="66D9EF"/>
-                <w:sz w:val="16"/>
-                <w:szCs w:val="16"/>
-                <w:lang w:val="en-GB" w:eastAsia="nb-NO"/>
-              </w:rPr>
-              <w:t>twoToFive</w:t>
-            </w:r>
-            <w:proofErr w:type="spellEnd"/>
-            <w:r>
-              <w:rPr>
-                <w:rFonts w:ascii="Consolas" w:eastAsia="Times New Roman" w:hAnsi="Consolas" w:cs="Times New Roman"/>
-                <w:i/>
-                <w:iCs/>
-                <w:color w:val="66D9EF"/>
-                <w:sz w:val="16"/>
-                <w:szCs w:val="16"/>
-                <w:lang w:val="en-GB" w:eastAsia="nb-NO"/>
-              </w:rPr>
-              <w:t>"</w:t>
+              <w:t>"twoToFive"</w:t>
             </w:r>
             <w:r>
               <w:rPr>
@@ -1654,33 +1461,7 @@
                 <w:szCs w:val="16"/>
                 <w:lang w:val="en-GB" w:eastAsia="nb-NO"/>
               </w:rPr>
-              <w:t>"</w:t>
-            </w:r>
-            <w:proofErr w:type="spellStart"/>
-            <w:r>
-              <w:rPr>
-                <w:rFonts w:ascii="Consolas" w:eastAsia="Times New Roman" w:hAnsi="Consolas" w:cs="Times New Roman"/>
-                <w:i/>
-                <w:iCs/>
-                <w:color w:val="66D9EF"/>
-                <w:sz w:val="16"/>
-                <w:szCs w:val="16"/>
-                <w:lang w:val="en-GB" w:eastAsia="nb-NO"/>
-              </w:rPr>
-              <w:t>fiveToTen</w:t>
-            </w:r>
-            <w:proofErr w:type="spellEnd"/>
-            <w:r>
-              <w:rPr>
-                <w:rFonts w:ascii="Consolas" w:eastAsia="Times New Roman" w:hAnsi="Consolas" w:cs="Times New Roman"/>
-                <w:i/>
-                <w:iCs/>
-                <w:color w:val="66D9EF"/>
-                <w:sz w:val="16"/>
-                <w:szCs w:val="16"/>
-                <w:lang w:val="en-GB" w:eastAsia="nb-NO"/>
-              </w:rPr>
-              <w:t>"</w:t>
+              <w:t>"fiveToTen"</w:t>
             </w:r>
             <w:r>
               <w:rPr>
@@ -1874,34 +1655,30 @@
                 <w:szCs w:val="16"/>
                 <w:lang w:eastAsia="nb-NO"/>
               </w:rPr>
-              <w:t>"</w:t>
-            </w:r>
-            <w:proofErr w:type="spellStart"/>
-            <w:r>
-              <w:rPr>
-                <w:rFonts w:ascii="Consolas" w:eastAsia="Times New Roman" w:hAnsi="Consolas" w:cs="Times New Roman"/>
-                <w:i/>
-                <w:iCs/>
-                <w:color w:val="66D9EF"/>
+              <w:t>"greaterThanTen"</w:t>
+            </w:r>
+            <w:r>
+              <w:rPr>
+                <w:rFonts w:ascii="Consolas" w:eastAsia="Times New Roman" w:hAnsi="Consolas" w:cs="Times New Roman"/>
+                <w:color w:val="F8F8F2"/>
                 <w:sz w:val="16"/>
                 <w:szCs w:val="16"/>
                 <w:lang w:eastAsia="nb-NO"/>
               </w:rPr>
-              <w:t>greaterThanTen</w:t>
-            </w:r>
-            <w:proofErr w:type="spellEnd"/>
-            <w:r>
-              <w:rPr>
-                <w:rFonts w:ascii="Consolas" w:eastAsia="Times New Roman" w:hAnsi="Consolas" w:cs="Times New Roman"/>
-                <w:i/>
-                <w:iCs/>
-                <w:color w:val="66D9EF"/>
+              <w:t>: {</w:t>
+            </w:r>
+          </w:p>
+          <w:p>
+            <w:pPr>
+              <w:shd w:val="clear" w:color="auto" w:fill="272822"/>
+              <w:rPr>
+                <w:rFonts w:ascii="Consolas" w:eastAsia="Times New Roman" w:hAnsi="Consolas" w:cs="Times New Roman"/>
+                <w:color w:val="F8F8F2"/>
                 <w:sz w:val="16"/>
                 <w:szCs w:val="16"/>
                 <w:lang w:eastAsia="nb-NO"/>
               </w:rPr>
-              <w:t>"</w:t>
-            </w:r>
+            </w:pPr>
             <w:r>
               <w:rPr>
                 <w:rFonts w:ascii="Consolas" w:eastAsia="Times New Roman" w:hAnsi="Consolas" w:cs="Times New Roman"/>
@@ -1910,20 +1687,20 @@
                 <w:szCs w:val="16"/>
                 <w:lang w:eastAsia="nb-NO"/>
               </w:rPr>
-              <w:t>: {</w:t>
-            </w:r>
-          </w:p>
-          <w:p>
-            <w:pPr>
-              <w:shd w:val="clear" w:color="auto" w:fill="272822"/>
-              <w:rPr>
-                <w:rFonts w:ascii="Consolas" w:eastAsia="Times New Roman" w:hAnsi="Consolas" w:cs="Times New Roman"/>
-                <w:color w:val="F8F8F2"/>
+              <w:t>            </w:t>
+            </w:r>
+            <w:r>
+              <w:rPr>
+                <w:rFonts w:ascii="Consolas" w:eastAsia="Times New Roman" w:hAnsi="Consolas" w:cs="Times New Roman"/>
+                <w:i/>
+                <w:iCs/>
+                <w:color w:val="66D9EF"/>
                 <w:sz w:val="16"/>
                 <w:szCs w:val="16"/>
                 <w:lang w:eastAsia="nb-NO"/>
               </w:rPr>
-            </w:pPr>
+              <w:t>"male"</w:t>
+            </w:r>
             <w:r>
               <w:rPr>
                 <w:rFonts w:ascii="Consolas" w:eastAsia="Times New Roman" w:hAnsi="Consolas" w:cs="Times New Roman"/>
@@ -1932,6 +1709,48 @@
                 <w:szCs w:val="16"/>
                 <w:lang w:eastAsia="nb-NO"/>
               </w:rPr>
+              <w:t>: </w:t>
+            </w:r>
+            <w:r>
+              <w:rPr>
+                <w:rFonts w:ascii="Consolas" w:eastAsia="Times New Roman" w:hAnsi="Consolas" w:cs="Times New Roman"/>
+                <w:color w:val="AE81FF"/>
+                <w:sz w:val="16"/>
+                <w:szCs w:val="16"/>
+                <w:lang w:eastAsia="nb-NO"/>
+              </w:rPr>
+              <w:t>13</w:t>
+            </w:r>
+            <w:r>
+              <w:rPr>
+                <w:rFonts w:ascii="Consolas" w:eastAsia="Times New Roman" w:hAnsi="Consolas" w:cs="Times New Roman"/>
+                <w:color w:val="F8F8F2"/>
+                <w:sz w:val="16"/>
+                <w:szCs w:val="16"/>
+                <w:lang w:eastAsia="nb-NO"/>
+              </w:rPr>
+              <w:t>,</w:t>
+            </w:r>
+          </w:p>
+          <w:p>
+            <w:pPr>
+              <w:shd w:val="clear" w:color="auto" w:fill="272822"/>
+              <w:rPr>
+                <w:rFonts w:ascii="Consolas" w:eastAsia="Times New Roman" w:hAnsi="Consolas" w:cs="Times New Roman"/>
+                <w:color w:val="F8F8F2"/>
+                <w:sz w:val="16"/>
+                <w:szCs w:val="16"/>
+                <w:lang w:eastAsia="nb-NO"/>
+              </w:rPr>
+            </w:pPr>
+            <w:r>
+              <w:rPr>
+                <w:rFonts w:ascii="Consolas" w:eastAsia="Times New Roman" w:hAnsi="Consolas" w:cs="Times New Roman"/>
+                <w:color w:val="F8F8F2"/>
+                <w:sz w:val="16"/>
+                <w:szCs w:val="16"/>
+                <w:lang w:eastAsia="nb-NO"/>
+              </w:rPr>
               <w:t>            </w:t>
             </w:r>
             <w:r>
@@ -1944,97 +1763,7 @@
                 <w:szCs w:val="16"/>
                 <w:lang w:eastAsia="nb-NO"/>
               </w:rPr>
-              <w:t>"male"</w:t>
-            </w:r>
-            <w:r>
-              <w:rPr>
-                <w:rFonts w:ascii="Consolas" w:eastAsia="Times New Roman" w:hAnsi="Consolas" w:cs="Times New Roman"/>
-                <w:color w:val="F8F8F2"/>
-                <w:sz w:val="16"/>
-                <w:szCs w:val="16"/>
-                <w:lang w:eastAsia="nb-NO"/>
-              </w:rPr>
-              <w:t>: </w:t>
-            </w:r>
-            <w:r>
-              <w:rPr>
-                <w:rFonts w:ascii="Consolas" w:eastAsia="Times New Roman" w:hAnsi="Consolas" w:cs="Times New Roman"/>
-                <w:color w:val="AE81FF"/>
-                <w:sz w:val="16"/>
-                <w:szCs w:val="16"/>
-                <w:lang w:eastAsia="nb-NO"/>
-              </w:rPr>
-              <w:t>13</w:t>
-            </w:r>
-            <w:r>
-              <w:rPr>
-                <w:rFonts w:ascii="Consolas" w:eastAsia="Times New Roman" w:hAnsi="Consolas" w:cs="Times New Roman"/>
-                <w:color w:val="F8F8F2"/>
-                <w:sz w:val="16"/>
-                <w:szCs w:val="16"/>
-                <w:lang w:eastAsia="nb-NO"/>
-              </w:rPr>
-              <w:t>,</w:t>
-            </w:r>
-          </w:p>
-          <w:p>
-            <w:pPr>
-              <w:shd w:val="clear" w:color="auto" w:fill="272822"/>
-              <w:rPr>
-                <w:rFonts w:ascii="Consolas" w:eastAsia="Times New Roman" w:hAnsi="Consolas" w:cs="Times New Roman"/>
-                <w:color w:val="F8F8F2"/>
-                <w:sz w:val="16"/>
-                <w:szCs w:val="16"/>
-                <w:lang w:eastAsia="nb-NO"/>
-              </w:rPr>
-            </w:pPr>
-            <w:r>
-              <w:rPr>
-                <w:rFonts w:ascii="Consolas" w:eastAsia="Times New Roman" w:hAnsi="Consolas" w:cs="Times New Roman"/>
-                <w:color w:val="F8F8F2"/>
-                <w:sz w:val="16"/>
-                <w:szCs w:val="16"/>
-                <w:lang w:eastAsia="nb-NO"/>
-              </w:rPr>
-              <w:t>            </w:t>
-            </w:r>
-            <w:r>
-              <w:rPr>
-                <w:rFonts w:ascii="Consolas" w:eastAsia="Times New Roman" w:hAnsi="Consolas" w:cs="Times New Roman"/>
-                <w:i/>
-                <w:iCs/>
-                <w:color w:val="66D9EF"/>
-                <w:sz w:val="16"/>
-                <w:szCs w:val="16"/>
-                <w:lang w:eastAsia="nb-NO"/>
-              </w:rPr>
-              <w:t>"</w:t>
-            </w:r>
-            <w:proofErr w:type="spellStart"/>
-            <w:r>
-              <w:rPr>
-                <w:rFonts w:ascii="Consolas" w:eastAsia="Times New Roman" w:hAnsi="Consolas" w:cs="Times New Roman"/>
-                <w:i/>
-                <w:iCs/>
-                <w:color w:val="66D9EF"/>
-                <w:sz w:val="16"/>
-                <w:szCs w:val="16"/>
-                <w:lang w:eastAsia="nb-NO"/>
-              </w:rPr>
-              <w:t>female</w:t>
-            </w:r>
-            <w:proofErr w:type="spellEnd"/>
-            <w:r>
-              <w:rPr>
-                <w:rFonts w:ascii="Consolas" w:eastAsia="Times New Roman" w:hAnsi="Consolas" w:cs="Times New Roman"/>
-                <w:i/>
-                <w:iCs/>
-                <w:color w:val="66D9EF"/>
-                <w:sz w:val="16"/>
-                <w:szCs w:val="16"/>
-                <w:lang w:eastAsia="nb-NO"/>
-              </w:rPr>
-              <w:t>"</w:t>
+              <w:t>"female"</w:t>
             </w:r>
             <w:r>
               <w:rPr>
@@ -2124,16 +1853,8 @@
         <w:rPr>
           <w:lang w:val="en-GB"/>
         </w:rPr>
-        <w:t>Pseudo-</w:t>
-      </w:r>
-      <w:proofErr w:type="spellStart"/>
-      <w:r>
-        <w:rPr>
-          <w:lang w:val="en-GB"/>
-        </w:rPr>
-        <w:t>kode</w:t>
-      </w:r>
-      <w:proofErr w:type="spellEnd"/>
+        <w:t>Pseudo-kode</w:t>
+      </w:r>
     </w:p>
     <w:p>
       <w:pPr>
@@ -2145,21 +1866,7 @@
         <w:rPr>
           <w:lang w:val="en-GB"/>
         </w:rPr>
-        <w:t xml:space="preserve">for each </w:t>
-      </w:r>
-      <w:proofErr w:type="spellStart"/>
-      <w:r>
-        <w:rPr>
-          <w:lang w:val="en-GB"/>
-        </w:rPr>
-        <w:t>studyTime</w:t>
-      </w:r>
-      <w:proofErr w:type="spellEnd"/>
-      <w:r>
-        <w:rPr>
-          <w:lang w:val="en-GB"/>
-        </w:rPr>
-        <w:t xml:space="preserve"> value, create groups: gender, </w:t>
+        <w:t xml:space="preserve">for each studyTime value, create groups: gender, </w:t>
       </w:r>
     </w:p>
     <w:p>
@@ -2252,13 +1959,8 @@
             <w:shd w:val="clear" w:color="auto" w:fill="E2EFD9" w:themeFill="accent6" w:themeFillTint="33"/>
           </w:tcPr>
           <w:p>
-            <w:proofErr w:type="spellStart"/>
-            <w:r>
-              <w:t>Json</w:t>
-            </w:r>
-            <w:proofErr w:type="spellEnd"/>
-            <w:r>
-              <w:t xml:space="preserve"> objekt</w:t>
+            <w:r>
+              <w:t>Json objekt</w:t>
             </w:r>
           </w:p>
         </w:tc>
@@ -2370,33 +2072,7 @@
                 <w:szCs w:val="16"/>
                 <w:lang w:val="en-GB" w:eastAsia="nb-NO"/>
               </w:rPr>
-              <w:t xml:space="preserve"> "</w:t>
-            </w:r>
-            <w:proofErr w:type="spellStart"/>
-            <w:r>
-              <w:rPr>
-                <w:rFonts w:ascii="Consolas" w:eastAsia="Times New Roman" w:hAnsi="Consolas" w:cs="Times New Roman"/>
-                <w:i/>
-                <w:iCs/>
-                <w:color w:val="66D9EF"/>
-                <w:sz w:val="16"/>
-                <w:szCs w:val="16"/>
-                <w:lang w:val="en-GB" w:eastAsia="nb-NO"/>
-              </w:rPr>
-              <w:t>studentsByFreeTime</w:t>
-            </w:r>
-            <w:proofErr w:type="spellEnd"/>
-            <w:r>
-              <w:rPr>
-                <w:rFonts w:ascii="Consolas" w:eastAsia="Times New Roman" w:hAnsi="Consolas" w:cs="Times New Roman"/>
-                <w:i/>
-                <w:iCs/>
-                <w:color w:val="66D9EF"/>
-                <w:sz w:val="16"/>
-                <w:szCs w:val="16"/>
-                <w:lang w:val="en-GB" w:eastAsia="nb-NO"/>
-              </w:rPr>
-              <w:t>"</w:t>
+              <w:t xml:space="preserve"> "studentsByFreeTime"</w:t>
             </w:r>
             <w:r>
               <w:rPr>
@@ -2440,33 +2116,7 @@
                 <w:szCs w:val="16"/>
                 <w:lang w:val="en-GB" w:eastAsia="nb-NO"/>
               </w:rPr>
-              <w:t>"</w:t>
-            </w:r>
-            <w:proofErr w:type="spellStart"/>
-            <w:r>
-              <w:rPr>
-                <w:rFonts w:ascii="Consolas" w:eastAsia="Times New Roman" w:hAnsi="Consolas" w:cs="Times New Roman"/>
-                <w:i/>
-                <w:iCs/>
-                <w:color w:val="66D9EF"/>
-                <w:sz w:val="16"/>
-                <w:szCs w:val="16"/>
-                <w:lang w:val="en-GB" w:eastAsia="nb-NO"/>
-              </w:rPr>
-              <w:t>veryLittle</w:t>
-            </w:r>
-            <w:proofErr w:type="spellEnd"/>
-            <w:r>
-              <w:rPr>
-                <w:rFonts w:ascii="Consolas" w:eastAsia="Times New Roman" w:hAnsi="Consolas" w:cs="Times New Roman"/>
-                <w:i/>
-                <w:iCs/>
-                <w:color w:val="66D9EF"/>
-                <w:sz w:val="16"/>
-                <w:szCs w:val="16"/>
-                <w:lang w:val="en-GB" w:eastAsia="nb-NO"/>
-              </w:rPr>
-              <w:t>"</w:t>
+              <w:t>"veryLittle"</w:t>
             </w:r>
             <w:r>
               <w:rPr>
@@ -2722,33 +2372,7 @@
                 <w:szCs w:val="16"/>
                 <w:lang w:eastAsia="nb-NO"/>
               </w:rPr>
-              <w:t>"</w:t>
-            </w:r>
-            <w:proofErr w:type="spellStart"/>
-            <w:r>
-              <w:rPr>
-                <w:rFonts w:ascii="Consolas" w:eastAsia="Times New Roman" w:hAnsi="Consolas" w:cs="Times New Roman"/>
-                <w:i/>
-                <w:iCs/>
-                <w:color w:val="66D9EF"/>
-                <w:sz w:val="16"/>
-                <w:szCs w:val="16"/>
-                <w:lang w:eastAsia="nb-NO"/>
-              </w:rPr>
-              <w:t>veryMuch</w:t>
-            </w:r>
-            <w:proofErr w:type="spellEnd"/>
-            <w:r>
-              <w:rPr>
-                <w:rFonts w:ascii="Consolas" w:eastAsia="Times New Roman" w:hAnsi="Consolas" w:cs="Times New Roman"/>
-                <w:i/>
-                <w:iCs/>
-                <w:color w:val="66D9EF"/>
-                <w:sz w:val="16"/>
-                <w:szCs w:val="16"/>
-                <w:lang w:eastAsia="nb-NO"/>
-              </w:rPr>
-              <w:t>"</w:t>
+              <w:t>"veryMuch"</w:t>
             </w:r>
             <w:r>
               <w:rPr>
@@ -2813,16 +2437,8 @@
           <w:lang w:val="en-GB"/>
         </w:rPr>
         <w:lastRenderedPageBreak/>
-        <w:t>Pseudo-</w:t>
-      </w:r>
-      <w:proofErr w:type="spellStart"/>
-      <w:r>
-        <w:rPr>
-          <w:lang w:val="en-GB"/>
-        </w:rPr>
-        <w:t>kode</w:t>
-      </w:r>
-      <w:proofErr w:type="spellEnd"/>
+        <w:t>Pseudo-kode</w:t>
+      </w:r>
     </w:p>
     <w:p>
       <w:pPr>
@@ -2840,16 +2456,8 @@
         <w:rPr>
           <w:lang w:val="en-GB"/>
         </w:rPr>
-        <w:t xml:space="preserve"> group size of students grouped by </w:t>
-      </w:r>
-      <w:proofErr w:type="spellStart"/>
-      <w:r>
-        <w:rPr>
-          <w:lang w:val="en-GB"/>
-        </w:rPr>
-        <w:t>freeTime</w:t>
-      </w:r>
-      <w:proofErr w:type="spellEnd"/>
+        <w:t xml:space="preserve"> group size of students grouped by freeTime</w:t>
+      </w:r>
     </w:p>
     <w:p>
       <w:pPr>
@@ -2871,14 +2479,12 @@
           <w:lang w:val="en-GB"/>
         </w:rPr>
       </w:pPr>
-      <w:proofErr w:type="spellStart"/>
       <w:r>
         <w:rPr>
           <w:lang w:val="en-GB"/>
         </w:rPr>
         <w:t>Aggregeringer</w:t>
       </w:r>
-      <w:proofErr w:type="spellEnd"/>
     </w:p>
     <w:p>
       <w:pPr>
@@ -2945,13 +2551,8 @@
             <w:shd w:val="clear" w:color="auto" w:fill="E2EFD9" w:themeFill="accent6" w:themeFillTint="33"/>
           </w:tcPr>
           <w:p>
-            <w:proofErr w:type="spellStart"/>
-            <w:r>
-              <w:t>Json</w:t>
-            </w:r>
-            <w:proofErr w:type="spellEnd"/>
-            <w:r>
-              <w:t xml:space="preserve"> objekt</w:t>
+            <w:r>
+              <w:t>Json objekt</w:t>
             </w:r>
           </w:p>
         </w:tc>
@@ -3031,33 +2632,7 @@
                 <w:szCs w:val="16"/>
                 <w:lang w:val="en-GB" w:eastAsia="nb-NO"/>
               </w:rPr>
-              <w:t xml:space="preserve">    "</w:t>
-            </w:r>
-            <w:proofErr w:type="spellStart"/>
-            <w:r>
-              <w:rPr>
-                <w:rFonts w:ascii="Consolas" w:eastAsia="Times New Roman" w:hAnsi="Consolas" w:cs="Times New Roman"/>
-                <w:i/>
-                <w:iCs/>
-                <w:color w:val="66D9EF"/>
-                <w:sz w:val="16"/>
-                <w:szCs w:val="16"/>
-                <w:lang w:val="en-GB" w:eastAsia="nb-NO"/>
-              </w:rPr>
-              <w:t>averageGradesByParentEducation</w:t>
-            </w:r>
-            <w:proofErr w:type="spellEnd"/>
-            <w:r>
-              <w:rPr>
-                <w:rFonts w:ascii="Consolas" w:eastAsia="Times New Roman" w:hAnsi="Consolas" w:cs="Times New Roman"/>
-                <w:i/>
-                <w:iCs/>
-                <w:color w:val="66D9EF"/>
-                <w:sz w:val="16"/>
-                <w:szCs w:val="16"/>
-                <w:lang w:val="en-GB" w:eastAsia="nb-NO"/>
-              </w:rPr>
-              <w:t>"</w:t>
+              <w:t xml:space="preserve">    "averageGradesByParentEducation"</w:t>
             </w:r>
             <w:r>
               <w:rPr>
@@ -3285,33 +2860,7 @@
                 <w:szCs w:val="16"/>
                 <w:lang w:val="en-GB" w:eastAsia="nb-NO"/>
               </w:rPr>
-              <w:t>"</w:t>
-            </w:r>
-            <w:proofErr w:type="spellStart"/>
-            <w:r>
-              <w:rPr>
-                <w:rFonts w:ascii="Consolas" w:eastAsia="Times New Roman" w:hAnsi="Consolas" w:cs="Times New Roman"/>
-                <w:i/>
-                <w:iCs/>
-                <w:color w:val="66D9EF"/>
-                <w:sz w:val="16"/>
-                <w:szCs w:val="16"/>
-                <w:lang w:val="en-GB" w:eastAsia="nb-NO"/>
-              </w:rPr>
-              <w:t>primaryEducation</w:t>
-            </w:r>
-            <w:proofErr w:type="spellEnd"/>
-            <w:r>
-              <w:rPr>
-                <w:rFonts w:ascii="Consolas" w:eastAsia="Times New Roman" w:hAnsi="Consolas" w:cs="Times New Roman"/>
-                <w:i/>
-                <w:iCs/>
-                <w:color w:val="66D9EF"/>
-                <w:sz w:val="16"/>
-                <w:szCs w:val="16"/>
-                <w:lang w:val="en-GB" w:eastAsia="nb-NO"/>
-              </w:rPr>
-              <w:t>"</w:t>
+              <w:t>"primaryEducation"</w:t>
             </w:r>
             <w:r>
               <w:rPr>
@@ -3495,33 +3044,7 @@
                 <w:szCs w:val="16"/>
                 <w:lang w:val="en-GB" w:eastAsia="nb-NO"/>
               </w:rPr>
-              <w:t>"</w:t>
-            </w:r>
-            <w:proofErr w:type="spellStart"/>
-            <w:r>
-              <w:rPr>
-                <w:rFonts w:ascii="Consolas" w:eastAsia="Times New Roman" w:hAnsi="Consolas" w:cs="Times New Roman"/>
-                <w:i/>
-                <w:iCs/>
-                <w:color w:val="66D9EF"/>
-                <w:sz w:val="16"/>
-                <w:szCs w:val="16"/>
-                <w:lang w:val="en-GB" w:eastAsia="nb-NO"/>
-              </w:rPr>
-              <w:t>fifthToNinthGrade</w:t>
-            </w:r>
-            <w:proofErr w:type="spellEnd"/>
-            <w:r>
-              <w:rPr>
-                <w:rFonts w:ascii="Consolas" w:eastAsia="Times New Roman" w:hAnsi="Consolas" w:cs="Times New Roman"/>
-                <w:i/>
-                <w:iCs/>
-                <w:color w:val="66D9EF"/>
-                <w:sz w:val="16"/>
-                <w:szCs w:val="16"/>
-                <w:lang w:val="en-GB" w:eastAsia="nb-NO"/>
-              </w:rPr>
-              <w:t>"</w:t>
+              <w:t>"fifthToNinthGrade"</w:t>
             </w:r>
             <w:r>
               <w:rPr>
@@ -3705,33 +3228,7 @@
                 <w:szCs w:val="16"/>
                 <w:lang w:val="en-GB" w:eastAsia="nb-NO"/>
               </w:rPr>
-              <w:t>"</w:t>
-            </w:r>
-            <w:proofErr w:type="spellStart"/>
-            <w:r>
-              <w:rPr>
-                <w:rFonts w:ascii="Consolas" w:eastAsia="Times New Roman" w:hAnsi="Consolas" w:cs="Times New Roman"/>
-                <w:i/>
-                <w:iCs/>
-                <w:color w:val="66D9EF"/>
-                <w:sz w:val="16"/>
-                <w:szCs w:val="16"/>
-                <w:lang w:val="en-GB" w:eastAsia="nb-NO"/>
-              </w:rPr>
-              <w:t>secondaryEducation</w:t>
-            </w:r>
-            <w:proofErr w:type="spellEnd"/>
-            <w:r>
-              <w:rPr>
-                <w:rFonts w:ascii="Consolas" w:eastAsia="Times New Roman" w:hAnsi="Consolas" w:cs="Times New Roman"/>
-                <w:i/>
-                <w:iCs/>
-                <w:color w:val="66D9EF"/>
-                <w:sz w:val="16"/>
-                <w:szCs w:val="16"/>
-                <w:lang w:val="en-GB" w:eastAsia="nb-NO"/>
-              </w:rPr>
-              <w:t>"</w:t>
+              <w:t>"secondaryEducation"</w:t>
             </w:r>
             <w:r>
               <w:rPr>
@@ -3915,33 +3412,7 @@
                 <w:szCs w:val="16"/>
                 <w:lang w:val="en-GB" w:eastAsia="nb-NO"/>
               </w:rPr>
-              <w:t>"</w:t>
-            </w:r>
-            <w:proofErr w:type="spellStart"/>
-            <w:r>
-              <w:rPr>
-                <w:rFonts w:ascii="Consolas" w:eastAsia="Times New Roman" w:hAnsi="Consolas" w:cs="Times New Roman"/>
-                <w:i/>
-                <w:iCs/>
-                <w:color w:val="66D9EF"/>
-                <w:sz w:val="16"/>
-                <w:szCs w:val="16"/>
-                <w:lang w:val="en-GB" w:eastAsia="nb-NO"/>
-              </w:rPr>
-              <w:t>higherEducation</w:t>
-            </w:r>
-            <w:proofErr w:type="spellEnd"/>
-            <w:r>
-              <w:rPr>
-                <w:rFonts w:ascii="Consolas" w:eastAsia="Times New Roman" w:hAnsi="Consolas" w:cs="Times New Roman"/>
-                <w:i/>
-                <w:iCs/>
-                <w:color w:val="66D9EF"/>
-                <w:sz w:val="16"/>
-                <w:szCs w:val="16"/>
-                <w:lang w:val="en-GB" w:eastAsia="nb-NO"/>
-              </w:rPr>
-              <w:t>"</w:t>
+              <w:t>"higherEducation"</w:t>
             </w:r>
             <w:r>
               <w:rPr>
@@ -4135,16 +3606,8 @@
         <w:rPr>
           <w:lang w:val="en-GB"/>
         </w:rPr>
-        <w:t>Pseudo-</w:t>
-      </w:r>
-      <w:proofErr w:type="spellStart"/>
-      <w:r>
-        <w:rPr>
-          <w:lang w:val="en-GB"/>
-        </w:rPr>
-        <w:t>kode</w:t>
-      </w:r>
-      <w:proofErr w:type="spellEnd"/>
+        <w:t>Pseudo-kode</w:t>
+      </w:r>
     </w:p>
     <w:p>
       <w:pPr>
@@ -4169,16 +3632,8 @@
         <w:rPr>
           <w:lang w:val="en-GB"/>
         </w:rPr>
-        <w:t xml:space="preserve">get grades, average with key = </w:t>
-      </w:r>
-      <w:proofErr w:type="spellStart"/>
-      <w:r>
-        <w:rPr>
-          <w:lang w:val="en-GB"/>
-        </w:rPr>
-        <w:t>parentEducationAndGrades</w:t>
-      </w:r>
-      <w:proofErr w:type="spellEnd"/>
+        <w:t>get grades, average with key = parentEducationAndGrades</w:t>
+      </w:r>
     </w:p>
     <w:p>
       <w:pPr>
@@ -4199,15 +3654,7 @@
         </w:rPr>
       </w:pPr>
       <w:r>
-        <w:t xml:space="preserve">Her hentes studentenes karakterer ut og legges inn i en gruppe for mors </w:t>
-      </w:r>
-      <w:proofErr w:type="spellStart"/>
-      <w:r>
-        <w:t>utdanningnivå</w:t>
-      </w:r>
-      <w:proofErr w:type="spellEnd"/>
-      <w:r>
-        <w:t>, og en gruppe for fars, så snittes karakterene innad i disse gruppene.</w:t>
+        <w:t>Her hentes studentenes karakterer ut og legges inn i en gruppe for mors utdanningnivå, og en gruppe for fars, så snittes karakterene innad i disse gruppene.</w:t>
       </w:r>
     </w:p>
     <w:p/>
@@ -4274,13 +3721,8 @@
             <w:shd w:val="clear" w:color="auto" w:fill="E2EFD9" w:themeFill="accent6" w:themeFillTint="33"/>
           </w:tcPr>
           <w:p>
-            <w:proofErr w:type="spellStart"/>
-            <w:r>
-              <w:t>Json</w:t>
-            </w:r>
-            <w:proofErr w:type="spellEnd"/>
-            <w:r>
-              <w:t xml:space="preserve"> objekt</w:t>
+            <w:r>
+              <w:t>Json objekt</w:t>
             </w:r>
           </w:p>
         </w:tc>
@@ -4372,33 +3814,7 @@
                 <w:szCs w:val="16"/>
                 <w:lang w:val="en-GB" w:eastAsia="nb-NO"/>
               </w:rPr>
-              <w:t>"</w:t>
-            </w:r>
-            <w:proofErr w:type="spellStart"/>
-            <w:r>
-              <w:rPr>
-                <w:rFonts w:ascii="Consolas" w:eastAsia="Times New Roman" w:hAnsi="Consolas" w:cs="Times New Roman"/>
-                <w:i/>
-                <w:iCs/>
-                <w:color w:val="66D9EF"/>
-                <w:sz w:val="16"/>
-                <w:szCs w:val="16"/>
-                <w:lang w:val="en-GB" w:eastAsia="nb-NO"/>
-              </w:rPr>
-              <w:t>averageGradesByEducationalAid</w:t>
-            </w:r>
-            <w:proofErr w:type="spellEnd"/>
-            <w:r>
-              <w:rPr>
-                <w:rFonts w:ascii="Consolas" w:eastAsia="Times New Roman" w:hAnsi="Consolas" w:cs="Times New Roman"/>
-                <w:i/>
-                <w:iCs/>
-                <w:color w:val="66D9EF"/>
-                <w:sz w:val="16"/>
-                <w:szCs w:val="16"/>
-                <w:lang w:val="en-GB" w:eastAsia="nb-NO"/>
-              </w:rPr>
-              <w:t>"</w:t>
+              <w:t>"averageGradesByEducationalAid"</w:t>
             </w:r>
             <w:r>
               <w:rPr>
@@ -4762,33 +4178,7 @@
                 <w:szCs w:val="16"/>
                 <w:lang w:val="en-GB" w:eastAsia="nb-NO"/>
               </w:rPr>
-              <w:t>"</w:t>
-            </w:r>
-            <w:proofErr w:type="spellStart"/>
-            <w:r>
-              <w:rPr>
-                <w:rFonts w:ascii="Consolas" w:eastAsia="Times New Roman" w:hAnsi="Consolas" w:cs="Times New Roman"/>
-                <w:i/>
-                <w:iCs/>
-                <w:color w:val="66D9EF"/>
-                <w:sz w:val="16"/>
-                <w:szCs w:val="16"/>
-                <w:lang w:val="en-GB" w:eastAsia="nb-NO"/>
-              </w:rPr>
-              <w:t>schoolSupport</w:t>
-            </w:r>
-            <w:proofErr w:type="spellEnd"/>
-            <w:r>
-              <w:rPr>
-                <w:rFonts w:ascii="Consolas" w:eastAsia="Times New Roman" w:hAnsi="Consolas" w:cs="Times New Roman"/>
-                <w:i/>
-                <w:iCs/>
-                <w:color w:val="66D9EF"/>
-                <w:sz w:val="16"/>
-                <w:szCs w:val="16"/>
-                <w:lang w:val="en-GB" w:eastAsia="nb-NO"/>
-              </w:rPr>
-              <w:t>"</w:t>
+              <w:t>"schoolSupport"</w:t>
             </w:r>
             <w:r>
               <w:rPr>
@@ -4852,33 +4242,7 @@
                 <w:szCs w:val="16"/>
                 <w:lang w:eastAsia="nb-NO"/>
               </w:rPr>
-              <w:t>"</w:t>
-            </w:r>
-            <w:proofErr w:type="spellStart"/>
-            <w:r>
-              <w:rPr>
-                <w:rFonts w:ascii="Consolas" w:eastAsia="Times New Roman" w:hAnsi="Consolas" w:cs="Times New Roman"/>
-                <w:i/>
-                <w:iCs/>
-                <w:color w:val="66D9EF"/>
-                <w:sz w:val="16"/>
-                <w:szCs w:val="16"/>
-                <w:lang w:eastAsia="nb-NO"/>
-              </w:rPr>
-              <w:t>extraCourses</w:t>
-            </w:r>
-            <w:proofErr w:type="spellEnd"/>
-            <w:r>
-              <w:rPr>
-                <w:rFonts w:ascii="Consolas" w:eastAsia="Times New Roman" w:hAnsi="Consolas" w:cs="Times New Roman"/>
-                <w:i/>
-                <w:iCs/>
-                <w:color w:val="66D9EF"/>
-                <w:sz w:val="16"/>
-                <w:szCs w:val="16"/>
-                <w:lang w:eastAsia="nb-NO"/>
-              </w:rPr>
-              <w:t>"</w:t>
+              <w:t>"extraCourses"</w:t>
             </w:r>
             <w:r>
               <w:rPr>
@@ -4942,16 +4306,8 @@
         <w:rPr>
           <w:lang w:val="en-GB"/>
         </w:rPr>
-        <w:t>Pseudo-</w:t>
-      </w:r>
-      <w:proofErr w:type="spellStart"/>
-      <w:r>
-        <w:rPr>
-          <w:lang w:val="en-GB"/>
-        </w:rPr>
-        <w:t>kode</w:t>
-      </w:r>
-      <w:proofErr w:type="spellEnd"/>
+        <w:t>Pseudo-kode</w:t>
+      </w:r>
     </w:p>
     <w:p>
       <w:pPr>
@@ -4976,35 +4332,7 @@
         <w:rPr>
           <w:lang w:val="en-GB"/>
         </w:rPr>
-        <w:t xml:space="preserve">check XAND(internet &amp;&amp; </w:t>
-      </w:r>
-      <w:proofErr w:type="spellStart"/>
-      <w:r>
-        <w:rPr>
-          <w:lang w:val="en-GB"/>
-        </w:rPr>
-        <w:t>extraCourses</w:t>
-      </w:r>
-      <w:proofErr w:type="spellEnd"/>
-      <w:r>
-        <w:rPr>
-          <w:lang w:val="en-GB"/>
-        </w:rPr>
-        <w:t xml:space="preserve"> &amp;&amp; </w:t>
-      </w:r>
-      <w:proofErr w:type="spellStart"/>
-      <w:r>
-        <w:rPr>
-          <w:lang w:val="en-GB"/>
-        </w:rPr>
-        <w:t>schoolSupport</w:t>
-      </w:r>
-      <w:proofErr w:type="spellEnd"/>
-      <w:r>
-        <w:rPr>
-          <w:lang w:val="en-GB"/>
-        </w:rPr>
-        <w:t>),</w:t>
+        <w:t>check XAND(internet &amp;&amp; extraCourses &amp;&amp; schoolSupport),</w:t>
       </w:r>
     </w:p>
     <w:p>
@@ -5127,13 +4455,8 @@
             <w:shd w:val="clear" w:color="auto" w:fill="E2EFD9" w:themeFill="accent6" w:themeFillTint="33"/>
           </w:tcPr>
           <w:p>
-            <w:proofErr w:type="spellStart"/>
-            <w:r>
-              <w:t>Json</w:t>
-            </w:r>
-            <w:proofErr w:type="spellEnd"/>
-            <w:r>
-              <w:t xml:space="preserve"> objekt</w:t>
+            <w:r>
+              <w:t>Json objekt</w:t>
             </w:r>
           </w:p>
         </w:tc>
@@ -5225,33 +4548,7 @@
                 <w:szCs w:val="16"/>
                 <w:lang w:val="en-GB" w:eastAsia="nb-NO"/>
               </w:rPr>
-              <w:t>"</w:t>
-            </w:r>
-            <w:proofErr w:type="spellStart"/>
-            <w:r>
-              <w:rPr>
-                <w:rFonts w:ascii="Consolas" w:eastAsia="Times New Roman" w:hAnsi="Consolas" w:cs="Times New Roman"/>
-                <w:i/>
-                <w:iCs/>
-                <w:color w:val="66D9EF"/>
-                <w:sz w:val="16"/>
-                <w:szCs w:val="16"/>
-                <w:lang w:val="en-GB" w:eastAsia="nb-NO"/>
-              </w:rPr>
-              <w:t>freeTimeByStudyHours</w:t>
-            </w:r>
-            <w:proofErr w:type="spellEnd"/>
-            <w:r>
-              <w:rPr>
-                <w:rFonts w:ascii="Consolas" w:eastAsia="Times New Roman" w:hAnsi="Consolas" w:cs="Times New Roman"/>
-                <w:i/>
-                <w:iCs/>
-                <w:color w:val="66D9EF"/>
-                <w:sz w:val="16"/>
-                <w:szCs w:val="16"/>
-                <w:lang w:val="en-GB" w:eastAsia="nb-NO"/>
-              </w:rPr>
-              <w:t>"</w:t>
+              <w:t>"freeTimeByStudyHours"</w:t>
             </w:r>
             <w:r>
               <w:rPr>
@@ -5295,33 +4592,7 @@
                 <w:szCs w:val="16"/>
                 <w:lang w:val="en-GB" w:eastAsia="nb-NO"/>
               </w:rPr>
-              <w:t>"</w:t>
-            </w:r>
-            <w:proofErr w:type="spellStart"/>
-            <w:r>
-              <w:rPr>
-                <w:rFonts w:ascii="Consolas" w:eastAsia="Times New Roman" w:hAnsi="Consolas" w:cs="Times New Roman"/>
-                <w:i/>
-                <w:iCs/>
-                <w:color w:val="66D9EF"/>
-                <w:sz w:val="16"/>
-                <w:szCs w:val="16"/>
-                <w:lang w:val="en-GB" w:eastAsia="nb-NO"/>
-              </w:rPr>
-              <w:t>lessThanTwo</w:t>
-            </w:r>
-            <w:proofErr w:type="spellEnd"/>
-            <w:r>
-              <w:rPr>
-                <w:rFonts w:ascii="Consolas" w:eastAsia="Times New Roman" w:hAnsi="Consolas" w:cs="Times New Roman"/>
-                <w:i/>
-                <w:iCs/>
-                <w:color w:val="66D9EF"/>
-                <w:sz w:val="16"/>
-                <w:szCs w:val="16"/>
-                <w:lang w:val="en-GB" w:eastAsia="nb-NO"/>
-              </w:rPr>
-              <w:t>"</w:t>
+              <w:t>"lessThanTwo"</w:t>
             </w:r>
             <w:r>
               <w:rPr>
@@ -5385,33 +4656,7 @@
                 <w:szCs w:val="16"/>
                 <w:lang w:val="en-GB" w:eastAsia="nb-NO"/>
               </w:rPr>
-              <w:t>"</w:t>
-            </w:r>
-            <w:proofErr w:type="spellStart"/>
-            <w:r>
-              <w:rPr>
-                <w:rFonts w:ascii="Consolas" w:eastAsia="Times New Roman" w:hAnsi="Consolas" w:cs="Times New Roman"/>
-                <w:i/>
-                <w:iCs/>
-                <w:color w:val="66D9EF"/>
-                <w:sz w:val="16"/>
-                <w:szCs w:val="16"/>
-                <w:lang w:val="en-GB" w:eastAsia="nb-NO"/>
-              </w:rPr>
-              <w:t>twoToFive</w:t>
-            </w:r>
-            <w:proofErr w:type="spellEnd"/>
-            <w:r>
-              <w:rPr>
-                <w:rFonts w:ascii="Consolas" w:eastAsia="Times New Roman" w:hAnsi="Consolas" w:cs="Times New Roman"/>
-                <w:i/>
-                <w:iCs/>
-                <w:color w:val="66D9EF"/>
-                <w:sz w:val="16"/>
-                <w:szCs w:val="16"/>
-                <w:lang w:val="en-GB" w:eastAsia="nb-NO"/>
-              </w:rPr>
-              <w:t>"</w:t>
+              <w:t>"twoToFive"</w:t>
             </w:r>
             <w:r>
               <w:rPr>
@@ -5475,33 +4720,7 @@
                 <w:szCs w:val="16"/>
                 <w:lang w:val="en-GB" w:eastAsia="nb-NO"/>
               </w:rPr>
-              <w:t>"</w:t>
-            </w:r>
-            <w:proofErr w:type="spellStart"/>
-            <w:r>
-              <w:rPr>
-                <w:rFonts w:ascii="Consolas" w:eastAsia="Times New Roman" w:hAnsi="Consolas" w:cs="Times New Roman"/>
-                <w:i/>
-                <w:iCs/>
-                <w:color w:val="66D9EF"/>
-                <w:sz w:val="16"/>
-                <w:szCs w:val="16"/>
-                <w:lang w:val="en-GB" w:eastAsia="nb-NO"/>
-              </w:rPr>
-              <w:t>fiveToTen</w:t>
-            </w:r>
-            <w:proofErr w:type="spellEnd"/>
-            <w:r>
-              <w:rPr>
-                <w:rFonts w:ascii="Consolas" w:eastAsia="Times New Roman" w:hAnsi="Consolas" w:cs="Times New Roman"/>
-                <w:i/>
-                <w:iCs/>
-                <w:color w:val="66D9EF"/>
-                <w:sz w:val="16"/>
-                <w:szCs w:val="16"/>
-                <w:lang w:val="en-GB" w:eastAsia="nb-NO"/>
-              </w:rPr>
-              <w:t>"</w:t>
+              <w:t>"fiveToTen"</w:t>
             </w:r>
             <w:r>
               <w:rPr>
@@ -5565,33 +4784,7 @@
                 <w:szCs w:val="16"/>
                 <w:lang w:val="en-GB" w:eastAsia="nb-NO"/>
               </w:rPr>
-              <w:t>"</w:t>
-            </w:r>
-            <w:proofErr w:type="spellStart"/>
-            <w:r>
-              <w:rPr>
-                <w:rFonts w:ascii="Consolas" w:eastAsia="Times New Roman" w:hAnsi="Consolas" w:cs="Times New Roman"/>
-                <w:i/>
-                <w:iCs/>
-                <w:color w:val="66D9EF"/>
-                <w:sz w:val="16"/>
-                <w:szCs w:val="16"/>
-                <w:lang w:val="en-GB" w:eastAsia="nb-NO"/>
-              </w:rPr>
-              <w:t>greaterThanTen</w:t>
-            </w:r>
-            <w:proofErr w:type="spellEnd"/>
-            <w:r>
-              <w:rPr>
-                <w:rFonts w:ascii="Consolas" w:eastAsia="Times New Roman" w:hAnsi="Consolas" w:cs="Times New Roman"/>
-                <w:i/>
-                <w:iCs/>
-                <w:color w:val="66D9EF"/>
-                <w:sz w:val="16"/>
-                <w:szCs w:val="16"/>
-                <w:lang w:val="en-GB" w:eastAsia="nb-NO"/>
-              </w:rPr>
-              <w:t>"</w:t>
+              <w:t>"greaterThanTen"</w:t>
             </w:r>
             <w:r>
               <w:rPr>
@@ -5665,16 +4858,8 @@
         <w:rPr>
           <w:lang w:val="en-GB"/>
         </w:rPr>
-        <w:t>Pseudo-</w:t>
-      </w:r>
-      <w:proofErr w:type="spellStart"/>
-      <w:r>
-        <w:rPr>
-          <w:lang w:val="en-GB"/>
-        </w:rPr>
-        <w:t>kode</w:t>
-      </w:r>
-      <w:proofErr w:type="spellEnd"/>
+        <w:t>Pseudo-kode</w:t>
+      </w:r>
     </w:p>
     <w:p>
       <w:pPr>
@@ -5795,13 +4980,8 @@
             <w:shd w:val="clear" w:color="auto" w:fill="E2EFD9" w:themeFill="accent6" w:themeFillTint="33"/>
           </w:tcPr>
           <w:p>
-            <w:proofErr w:type="spellStart"/>
-            <w:r>
-              <w:t>Json</w:t>
-            </w:r>
-            <w:proofErr w:type="spellEnd"/>
-            <w:r>
-              <w:t xml:space="preserve"> objekt</w:t>
+            <w:r>
+              <w:t>Json objekt</w:t>
             </w:r>
           </w:p>
         </w:tc>
@@ -5893,33 +5073,7 @@
                 <w:szCs w:val="16"/>
                 <w:lang w:val="en-GB" w:eastAsia="nb-NO"/>
               </w:rPr>
-              <w:t>"</w:t>
-            </w:r>
-            <w:proofErr w:type="spellStart"/>
-            <w:r>
-              <w:rPr>
-                <w:rFonts w:ascii="Consolas" w:eastAsia="Times New Roman" w:hAnsi="Consolas" w:cs="Times New Roman"/>
-                <w:i/>
-                <w:iCs/>
-                <w:color w:val="66D9EF"/>
-                <w:sz w:val="16"/>
-                <w:szCs w:val="16"/>
-                <w:lang w:val="en-GB" w:eastAsia="nb-NO"/>
-              </w:rPr>
-              <w:t>agesByAlcoholWorkDaysAndWeekends</w:t>
-            </w:r>
-            <w:proofErr w:type="spellEnd"/>
-            <w:r>
-              <w:rPr>
-                <w:rFonts w:ascii="Consolas" w:eastAsia="Times New Roman" w:hAnsi="Consolas" w:cs="Times New Roman"/>
-                <w:i/>
-                <w:iCs/>
-                <w:color w:val="66D9EF"/>
-                <w:sz w:val="16"/>
-                <w:szCs w:val="16"/>
-                <w:lang w:val="en-GB" w:eastAsia="nb-NO"/>
-              </w:rPr>
-              <w:t>"</w:t>
+              <w:t>"agesByAlcoholWorkDaysAndWeekends"</w:t>
             </w:r>
             <w:r>
               <w:rPr>
@@ -5963,33 +5117,7 @@
                 <w:szCs w:val="16"/>
                 <w:lang w:val="en-GB" w:eastAsia="nb-NO"/>
               </w:rPr>
-              <w:t>"</w:t>
-            </w:r>
-            <w:proofErr w:type="spellStart"/>
-            <w:r>
-              <w:rPr>
-                <w:rFonts w:ascii="Consolas" w:eastAsia="Times New Roman" w:hAnsi="Consolas" w:cs="Times New Roman"/>
-                <w:i/>
-                <w:iCs/>
-                <w:color w:val="66D9EF"/>
-                <w:sz w:val="16"/>
-                <w:szCs w:val="16"/>
-                <w:lang w:val="en-GB" w:eastAsia="nb-NO"/>
-              </w:rPr>
-              <w:t>veryLow</w:t>
-            </w:r>
-            <w:proofErr w:type="spellEnd"/>
-            <w:r>
-              <w:rPr>
-                <w:rFonts w:ascii="Consolas" w:eastAsia="Times New Roman" w:hAnsi="Consolas" w:cs="Times New Roman"/>
-                <w:i/>
-                <w:iCs/>
-                <w:color w:val="66D9EF"/>
-                <w:sz w:val="16"/>
-                <w:szCs w:val="16"/>
-                <w:lang w:val="en-GB" w:eastAsia="nb-NO"/>
-              </w:rPr>
-              <w:t>"</w:t>
+              <w:t>"veryLow"</w:t>
             </w:r>
             <w:r>
               <w:rPr>
@@ -6033,33 +5161,7 @@
                 <w:szCs w:val="16"/>
                 <w:lang w:val="en-GB" w:eastAsia="nb-NO"/>
               </w:rPr>
-              <w:t>"</w:t>
-            </w:r>
-            <w:proofErr w:type="spellStart"/>
-            <w:r>
-              <w:rPr>
-                <w:rFonts w:ascii="Consolas" w:eastAsia="Times New Roman" w:hAnsi="Consolas" w:cs="Times New Roman"/>
-                <w:i/>
-                <w:iCs/>
-                <w:color w:val="66D9EF"/>
-                <w:sz w:val="16"/>
-                <w:szCs w:val="16"/>
-                <w:lang w:val="en-GB" w:eastAsia="nb-NO"/>
-              </w:rPr>
-              <w:t>workDays</w:t>
-            </w:r>
-            <w:proofErr w:type="spellEnd"/>
-            <w:r>
-              <w:rPr>
-                <w:rFonts w:ascii="Consolas" w:eastAsia="Times New Roman" w:hAnsi="Consolas" w:cs="Times New Roman"/>
-                <w:i/>
-                <w:iCs/>
-                <w:color w:val="66D9EF"/>
-                <w:sz w:val="16"/>
-                <w:szCs w:val="16"/>
-                <w:lang w:val="en-GB" w:eastAsia="nb-NO"/>
-              </w:rPr>
-              <w:t>"</w:t>
+              <w:t>"workDays"</w:t>
             </w:r>
             <w:r>
               <w:rPr>
@@ -6243,33 +5345,7 @@
                 <w:szCs w:val="16"/>
                 <w:lang w:val="en-GB" w:eastAsia="nb-NO"/>
               </w:rPr>
-              <w:t>"</w:t>
-            </w:r>
-            <w:proofErr w:type="spellStart"/>
-            <w:r>
-              <w:rPr>
-                <w:rFonts w:ascii="Consolas" w:eastAsia="Times New Roman" w:hAnsi="Consolas" w:cs="Times New Roman"/>
-                <w:i/>
-                <w:iCs/>
-                <w:color w:val="66D9EF"/>
-                <w:sz w:val="16"/>
-                <w:szCs w:val="16"/>
-                <w:lang w:val="en-GB" w:eastAsia="nb-NO"/>
-              </w:rPr>
-              <w:t>workDays</w:t>
-            </w:r>
-            <w:proofErr w:type="spellEnd"/>
-            <w:r>
-              <w:rPr>
-                <w:rFonts w:ascii="Consolas" w:eastAsia="Times New Roman" w:hAnsi="Consolas" w:cs="Times New Roman"/>
-                <w:i/>
-                <w:iCs/>
-                <w:color w:val="66D9EF"/>
-                <w:sz w:val="16"/>
-                <w:szCs w:val="16"/>
-                <w:lang w:val="en-GB" w:eastAsia="nb-NO"/>
-              </w:rPr>
-              <w:t>"</w:t>
+              <w:t>"workDays"</w:t>
             </w:r>
             <w:r>
               <w:rPr>
@@ -6453,33 +5529,7 @@
                 <w:szCs w:val="16"/>
                 <w:lang w:val="en-GB" w:eastAsia="nb-NO"/>
               </w:rPr>
-              <w:t>"</w:t>
-            </w:r>
-            <w:proofErr w:type="spellStart"/>
-            <w:r>
-              <w:rPr>
-                <w:rFonts w:ascii="Consolas" w:eastAsia="Times New Roman" w:hAnsi="Consolas" w:cs="Times New Roman"/>
-                <w:i/>
-                <w:iCs/>
-                <w:color w:val="66D9EF"/>
-                <w:sz w:val="16"/>
-                <w:szCs w:val="16"/>
-                <w:lang w:val="en-GB" w:eastAsia="nb-NO"/>
-              </w:rPr>
-              <w:t>workDays</w:t>
-            </w:r>
-            <w:proofErr w:type="spellEnd"/>
-            <w:r>
-              <w:rPr>
-                <w:rFonts w:ascii="Consolas" w:eastAsia="Times New Roman" w:hAnsi="Consolas" w:cs="Times New Roman"/>
-                <w:i/>
-                <w:iCs/>
-                <w:color w:val="66D9EF"/>
-                <w:sz w:val="16"/>
-                <w:szCs w:val="16"/>
-                <w:lang w:val="en-GB" w:eastAsia="nb-NO"/>
-              </w:rPr>
-              <w:t>"</w:t>
+              <w:t>"workDays"</w:t>
             </w:r>
             <w:r>
               <w:rPr>
@@ -6663,33 +5713,7 @@
                 <w:szCs w:val="16"/>
                 <w:lang w:val="en-GB" w:eastAsia="nb-NO"/>
               </w:rPr>
-              <w:t>"</w:t>
-            </w:r>
-            <w:proofErr w:type="spellStart"/>
-            <w:r>
-              <w:rPr>
-                <w:rFonts w:ascii="Consolas" w:eastAsia="Times New Roman" w:hAnsi="Consolas" w:cs="Times New Roman"/>
-                <w:i/>
-                <w:iCs/>
-                <w:color w:val="66D9EF"/>
-                <w:sz w:val="16"/>
-                <w:szCs w:val="16"/>
-                <w:lang w:val="en-GB" w:eastAsia="nb-NO"/>
-              </w:rPr>
-              <w:t>workDays</w:t>
-            </w:r>
-            <w:proofErr w:type="spellEnd"/>
-            <w:r>
-              <w:rPr>
-                <w:rFonts w:ascii="Consolas" w:eastAsia="Times New Roman" w:hAnsi="Consolas" w:cs="Times New Roman"/>
-                <w:i/>
-                <w:iCs/>
-                <w:color w:val="66D9EF"/>
-                <w:sz w:val="16"/>
-                <w:szCs w:val="16"/>
-                <w:lang w:val="en-GB" w:eastAsia="nb-NO"/>
-              </w:rPr>
-              <w:t>"</w:t>
+              <w:t>"workDays"</w:t>
             </w:r>
             <w:r>
               <w:rPr>
@@ -6829,33 +5853,7 @@
                 <w:szCs w:val="16"/>
                 <w:lang w:val="en-GB" w:eastAsia="nb-NO"/>
               </w:rPr>
-              <w:t>"</w:t>
-            </w:r>
-            <w:proofErr w:type="spellStart"/>
-            <w:r>
-              <w:rPr>
-                <w:rFonts w:ascii="Consolas" w:eastAsia="Times New Roman" w:hAnsi="Consolas" w:cs="Times New Roman"/>
-                <w:i/>
-                <w:iCs/>
-                <w:color w:val="66D9EF"/>
-                <w:sz w:val="16"/>
-                <w:szCs w:val="16"/>
-                <w:lang w:val="en-GB" w:eastAsia="nb-NO"/>
-              </w:rPr>
-              <w:t>veryHigh</w:t>
-            </w:r>
-            <w:proofErr w:type="spellEnd"/>
-            <w:r>
-              <w:rPr>
-                <w:rFonts w:ascii="Consolas" w:eastAsia="Times New Roman" w:hAnsi="Consolas" w:cs="Times New Roman"/>
-                <w:i/>
-                <w:iCs/>
-                <w:color w:val="66D9EF"/>
-                <w:sz w:val="16"/>
-                <w:szCs w:val="16"/>
-                <w:lang w:val="en-GB" w:eastAsia="nb-NO"/>
-              </w:rPr>
-              <w:t>"</w:t>
+              <w:t>"veryHigh"</w:t>
             </w:r>
             <w:r>
               <w:rPr>
@@ -6899,33 +5897,7 @@
                 <w:szCs w:val="16"/>
                 <w:lang w:val="en-GB" w:eastAsia="nb-NO"/>
               </w:rPr>
-              <w:t>"</w:t>
-            </w:r>
-            <w:proofErr w:type="spellStart"/>
-            <w:r>
-              <w:rPr>
-                <w:rFonts w:ascii="Consolas" w:eastAsia="Times New Roman" w:hAnsi="Consolas" w:cs="Times New Roman"/>
-                <w:i/>
-                <w:iCs/>
-                <w:color w:val="66D9EF"/>
-                <w:sz w:val="16"/>
-                <w:szCs w:val="16"/>
-                <w:lang w:val="en-GB" w:eastAsia="nb-NO"/>
-              </w:rPr>
-              <w:t>workDays</w:t>
-            </w:r>
-            <w:proofErr w:type="spellEnd"/>
-            <w:r>
-              <w:rPr>
-                <w:rFonts w:ascii="Consolas" w:eastAsia="Times New Roman" w:hAnsi="Consolas" w:cs="Times New Roman"/>
-                <w:i/>
-                <w:iCs/>
-                <w:color w:val="66D9EF"/>
-                <w:sz w:val="16"/>
-                <w:szCs w:val="16"/>
-                <w:lang w:val="en-GB" w:eastAsia="nb-NO"/>
-              </w:rPr>
-              <w:t>"</w:t>
+              <w:t>"workDays"</w:t>
             </w:r>
             <w:r>
               <w:rPr>
@@ -7075,16 +6047,8 @@
         <w:rPr>
           <w:lang w:val="en-GB"/>
         </w:rPr>
-        <w:t>Pseudo-</w:t>
-      </w:r>
-      <w:proofErr w:type="spellStart"/>
-      <w:r>
-        <w:rPr>
-          <w:lang w:val="en-GB"/>
-        </w:rPr>
-        <w:t>kode</w:t>
-      </w:r>
-      <w:proofErr w:type="spellEnd"/>
+        <w:t>Pseudo-kode</w:t>
+      </w:r>
     </w:p>
     <w:p>
       <w:pPr>
@@ -7102,21 +6066,7 @@
         <w:rPr>
           <w:lang w:val="en-GB"/>
         </w:rPr>
-        <w:t xml:space="preserve">udents </w:t>
-      </w:r>
-      <w:proofErr w:type="spellStart"/>
-      <w:r>
-        <w:rPr>
-          <w:lang w:val="en-GB"/>
-        </w:rPr>
-        <w:t>age</w:t>
-      </w:r>
-      <w:proofErr w:type="spellEnd"/>
-      <w:r>
-        <w:rPr>
-          <w:lang w:val="en-GB"/>
-        </w:rPr>
-        <w:t xml:space="preserve"> grouped by 1: weekend and 2: weekday alcohol consumption </w:t>
+        <w:t xml:space="preserve">udents age grouped by 1: weekend and 2: weekday alcohol consumption </w:t>
       </w:r>
     </w:p>
     <w:p>
@@ -7152,14 +6102,12 @@
           <w:lang w:val="en-GB"/>
         </w:rPr>
       </w:pPr>
-      <w:proofErr w:type="spellStart"/>
       <w:r>
         <w:rPr>
           <w:lang w:val="en-GB"/>
         </w:rPr>
         <w:t>Aggregeringer</w:t>
       </w:r>
-      <w:proofErr w:type="spellEnd"/>
     </w:p>
     <w:p>
       <w:r>
@@ -7239,13 +6187,8 @@
             <w:shd w:val="clear" w:color="auto" w:fill="E2EFD9" w:themeFill="accent6" w:themeFillTint="33"/>
           </w:tcPr>
           <w:p>
-            <w:proofErr w:type="spellStart"/>
-            <w:r>
-              <w:t>Json</w:t>
-            </w:r>
-            <w:proofErr w:type="spellEnd"/>
-            <w:r>
-              <w:t xml:space="preserve"> objekt</w:t>
+            <w:r>
+              <w:t>Json objekt</w:t>
             </w:r>
           </w:p>
         </w:tc>
@@ -7337,33 +6280,7 @@
                 <w:szCs w:val="16"/>
                 <w:lang w:val="en-GB" w:eastAsia="nb-NO"/>
               </w:rPr>
-              <w:t>"</w:t>
-            </w:r>
-            <w:proofErr w:type="spellStart"/>
-            <w:r>
-              <w:rPr>
-                <w:rFonts w:ascii="Consolas" w:eastAsia="Times New Roman" w:hAnsi="Consolas" w:cs="Times New Roman"/>
-                <w:i/>
-                <w:iCs/>
-                <w:color w:val="66D9EF"/>
-                <w:sz w:val="16"/>
-                <w:szCs w:val="16"/>
-                <w:lang w:val="en-GB" w:eastAsia="nb-NO"/>
-              </w:rPr>
-              <w:t>familyRelationAndAverageGradeByAlcohol</w:t>
-            </w:r>
-            <w:proofErr w:type="spellEnd"/>
-            <w:r>
-              <w:rPr>
-                <w:rFonts w:ascii="Consolas" w:eastAsia="Times New Roman" w:hAnsi="Consolas" w:cs="Times New Roman"/>
-                <w:i/>
-                <w:iCs/>
-                <w:color w:val="66D9EF"/>
-                <w:sz w:val="16"/>
-                <w:szCs w:val="16"/>
-                <w:lang w:val="en-GB" w:eastAsia="nb-NO"/>
-              </w:rPr>
-              <w:t>"</w:t>
+              <w:t>"familyRelationAndAverageGradeByAlcohol"</w:t>
             </w:r>
             <w:r>
               <w:rPr>
@@ -7407,33 +6324,7 @@
                 <w:szCs w:val="16"/>
                 <w:lang w:val="en-GB" w:eastAsia="nb-NO"/>
               </w:rPr>
-              <w:t>"</w:t>
-            </w:r>
-            <w:proofErr w:type="spellStart"/>
-            <w:r>
-              <w:rPr>
-                <w:rFonts w:ascii="Consolas" w:eastAsia="Times New Roman" w:hAnsi="Consolas" w:cs="Times New Roman"/>
-                <w:i/>
-                <w:iCs/>
-                <w:color w:val="66D9EF"/>
-                <w:sz w:val="16"/>
-                <w:szCs w:val="16"/>
-                <w:lang w:val="en-GB" w:eastAsia="nb-NO"/>
-              </w:rPr>
-              <w:t>veryLow</w:t>
-            </w:r>
-            <w:proofErr w:type="spellEnd"/>
-            <w:r>
-              <w:rPr>
-                <w:rFonts w:ascii="Consolas" w:eastAsia="Times New Roman" w:hAnsi="Consolas" w:cs="Times New Roman"/>
-                <w:i/>
-                <w:iCs/>
-                <w:color w:val="66D9EF"/>
-                <w:sz w:val="16"/>
-                <w:szCs w:val="16"/>
-                <w:lang w:val="en-GB" w:eastAsia="nb-NO"/>
-              </w:rPr>
-              <w:t>"</w:t>
+              <w:t>"veryLow"</w:t>
             </w:r>
             <w:r>
               <w:rPr>
@@ -7477,33 +6368,7 @@
                 <w:szCs w:val="16"/>
                 <w:lang w:val="en-GB" w:eastAsia="nb-NO"/>
               </w:rPr>
-              <w:t>"</w:t>
-            </w:r>
-            <w:proofErr w:type="spellStart"/>
-            <w:r>
-              <w:rPr>
-                <w:rFonts w:ascii="Consolas" w:eastAsia="Times New Roman" w:hAnsi="Consolas" w:cs="Times New Roman"/>
-                <w:i/>
-                <w:iCs/>
-                <w:color w:val="66D9EF"/>
-                <w:sz w:val="16"/>
-                <w:szCs w:val="16"/>
-                <w:lang w:val="en-GB" w:eastAsia="nb-NO"/>
-              </w:rPr>
-              <w:t>workDays</w:t>
-            </w:r>
-            <w:proofErr w:type="spellEnd"/>
-            <w:r>
-              <w:rPr>
-                <w:rFonts w:ascii="Consolas" w:eastAsia="Times New Roman" w:hAnsi="Consolas" w:cs="Times New Roman"/>
-                <w:i/>
-                <w:iCs/>
-                <w:color w:val="66D9EF"/>
-                <w:sz w:val="16"/>
-                <w:szCs w:val="16"/>
-                <w:lang w:val="en-GB" w:eastAsia="nb-NO"/>
-              </w:rPr>
-              <w:t>"</w:t>
+              <w:t>"workDays"</w:t>
             </w:r>
             <w:r>
               <w:rPr>
@@ -7547,33 +6412,7 @@
                 <w:szCs w:val="16"/>
                 <w:lang w:val="en-GB" w:eastAsia="nb-NO"/>
               </w:rPr>
-              <w:t>"</w:t>
-            </w:r>
-            <w:proofErr w:type="spellStart"/>
-            <w:r>
-              <w:rPr>
-                <w:rFonts w:ascii="Consolas" w:eastAsia="Times New Roman" w:hAnsi="Consolas" w:cs="Times New Roman"/>
-                <w:i/>
-                <w:iCs/>
-                <w:color w:val="66D9EF"/>
-                <w:sz w:val="16"/>
-                <w:szCs w:val="16"/>
-                <w:lang w:val="en-GB" w:eastAsia="nb-NO"/>
-              </w:rPr>
-              <w:t>familyRelation</w:t>
-            </w:r>
-            <w:proofErr w:type="spellEnd"/>
-            <w:r>
-              <w:rPr>
-                <w:rFonts w:ascii="Consolas" w:eastAsia="Times New Roman" w:hAnsi="Consolas" w:cs="Times New Roman"/>
-                <w:i/>
-                <w:iCs/>
-                <w:color w:val="66D9EF"/>
-                <w:sz w:val="16"/>
-                <w:szCs w:val="16"/>
-                <w:lang w:val="en-GB" w:eastAsia="nb-NO"/>
-              </w:rPr>
-              <w:t>"</w:t>
+              <w:t>"familyRelation"</w:t>
             </w:r>
             <w:r>
               <w:rPr>
@@ -7757,33 +6596,7 @@
                 <w:szCs w:val="16"/>
                 <w:lang w:val="en-GB" w:eastAsia="nb-NO"/>
               </w:rPr>
-              <w:t>"</w:t>
-            </w:r>
-            <w:proofErr w:type="spellStart"/>
-            <w:r>
-              <w:rPr>
-                <w:rFonts w:ascii="Consolas" w:eastAsia="Times New Roman" w:hAnsi="Consolas" w:cs="Times New Roman"/>
-                <w:i/>
-                <w:iCs/>
-                <w:color w:val="66D9EF"/>
-                <w:sz w:val="16"/>
-                <w:szCs w:val="16"/>
-                <w:lang w:val="en-GB" w:eastAsia="nb-NO"/>
-              </w:rPr>
-              <w:t>familyRelation</w:t>
-            </w:r>
-            <w:proofErr w:type="spellEnd"/>
-            <w:r>
-              <w:rPr>
-                <w:rFonts w:ascii="Consolas" w:eastAsia="Times New Roman" w:hAnsi="Consolas" w:cs="Times New Roman"/>
-                <w:i/>
-                <w:iCs/>
-                <w:color w:val="66D9EF"/>
-                <w:sz w:val="16"/>
-                <w:szCs w:val="16"/>
-                <w:lang w:val="en-GB" w:eastAsia="nb-NO"/>
-              </w:rPr>
-              <w:t>"</w:t>
+              <w:t>"familyRelation"</w:t>
             </w:r>
             <w:r>
               <w:rPr>
@@ -7989,33 +6802,7 @@
                 <w:szCs w:val="16"/>
                 <w:lang w:val="en-GB" w:eastAsia="nb-NO"/>
               </w:rPr>
-              <w:t>"</w:t>
-            </w:r>
-            <w:proofErr w:type="spellStart"/>
-            <w:r>
-              <w:rPr>
-                <w:rFonts w:ascii="Consolas" w:eastAsia="Times New Roman" w:hAnsi="Consolas" w:cs="Times New Roman"/>
-                <w:i/>
-                <w:iCs/>
-                <w:color w:val="66D9EF"/>
-                <w:sz w:val="16"/>
-                <w:szCs w:val="16"/>
-                <w:lang w:val="en-GB" w:eastAsia="nb-NO"/>
-              </w:rPr>
-              <w:t>workDays</w:t>
-            </w:r>
-            <w:proofErr w:type="spellEnd"/>
-            <w:r>
-              <w:rPr>
-                <w:rFonts w:ascii="Consolas" w:eastAsia="Times New Roman" w:hAnsi="Consolas" w:cs="Times New Roman"/>
-                <w:i/>
-                <w:iCs/>
-                <w:color w:val="66D9EF"/>
-                <w:sz w:val="16"/>
-                <w:szCs w:val="16"/>
-                <w:lang w:val="en-GB" w:eastAsia="nb-NO"/>
-              </w:rPr>
-              <w:t>"</w:t>
+              <w:t>"workDays"</w:t>
             </w:r>
             <w:r>
               <w:rPr>
@@ -8059,33 +6846,7 @@
                 <w:szCs w:val="16"/>
                 <w:lang w:val="en-GB" w:eastAsia="nb-NO"/>
               </w:rPr>
-              <w:t>"</w:t>
-            </w:r>
-            <w:proofErr w:type="spellStart"/>
-            <w:r>
-              <w:rPr>
-                <w:rFonts w:ascii="Consolas" w:eastAsia="Times New Roman" w:hAnsi="Consolas" w:cs="Times New Roman"/>
-                <w:i/>
-                <w:iCs/>
-                <w:color w:val="66D9EF"/>
-                <w:sz w:val="16"/>
-                <w:szCs w:val="16"/>
-                <w:lang w:val="en-GB" w:eastAsia="nb-NO"/>
-              </w:rPr>
-              <w:t>familyRelation</w:t>
-            </w:r>
-            <w:proofErr w:type="spellEnd"/>
-            <w:r>
-              <w:rPr>
-                <w:rFonts w:ascii="Consolas" w:eastAsia="Times New Roman" w:hAnsi="Consolas" w:cs="Times New Roman"/>
-                <w:i/>
-                <w:iCs/>
-                <w:color w:val="66D9EF"/>
-                <w:sz w:val="16"/>
-                <w:szCs w:val="16"/>
-                <w:lang w:val="en-GB" w:eastAsia="nb-NO"/>
-              </w:rPr>
-              <w:t>"</w:t>
+              <w:t>"familyRelation"</w:t>
             </w:r>
             <w:r>
               <w:rPr>
@@ -8269,33 +7030,7 @@
                 <w:szCs w:val="16"/>
                 <w:lang w:val="en-GB" w:eastAsia="nb-NO"/>
               </w:rPr>
-              <w:t>"</w:t>
-            </w:r>
-            <w:proofErr w:type="spellStart"/>
-            <w:r>
-              <w:rPr>
-                <w:rFonts w:ascii="Consolas" w:eastAsia="Times New Roman" w:hAnsi="Consolas" w:cs="Times New Roman"/>
-                <w:i/>
-                <w:iCs/>
-                <w:color w:val="66D9EF"/>
-                <w:sz w:val="16"/>
-                <w:szCs w:val="16"/>
-                <w:lang w:val="en-GB" w:eastAsia="nb-NO"/>
-              </w:rPr>
-              <w:t>familyRelation</w:t>
-            </w:r>
-            <w:proofErr w:type="spellEnd"/>
-            <w:r>
-              <w:rPr>
-                <w:rFonts w:ascii="Consolas" w:eastAsia="Times New Roman" w:hAnsi="Consolas" w:cs="Times New Roman"/>
-                <w:i/>
-                <w:iCs/>
-                <w:color w:val="66D9EF"/>
-                <w:sz w:val="16"/>
-                <w:szCs w:val="16"/>
-                <w:lang w:val="en-GB" w:eastAsia="nb-NO"/>
-              </w:rPr>
-              <w:t>"</w:t>
+              <w:t>"familyRelation"</w:t>
             </w:r>
             <w:r>
               <w:rPr>
@@ -8501,33 +7236,7 @@
                 <w:szCs w:val="16"/>
                 <w:lang w:val="en-GB" w:eastAsia="nb-NO"/>
               </w:rPr>
-              <w:t>"</w:t>
-            </w:r>
-            <w:proofErr w:type="spellStart"/>
-            <w:r>
-              <w:rPr>
-                <w:rFonts w:ascii="Consolas" w:eastAsia="Times New Roman" w:hAnsi="Consolas" w:cs="Times New Roman"/>
-                <w:i/>
-                <w:iCs/>
-                <w:color w:val="66D9EF"/>
-                <w:sz w:val="16"/>
-                <w:szCs w:val="16"/>
-                <w:lang w:val="en-GB" w:eastAsia="nb-NO"/>
-              </w:rPr>
-              <w:t>workDays</w:t>
-            </w:r>
-            <w:proofErr w:type="spellEnd"/>
-            <w:r>
-              <w:rPr>
-                <w:rFonts w:ascii="Consolas" w:eastAsia="Times New Roman" w:hAnsi="Consolas" w:cs="Times New Roman"/>
-                <w:i/>
-                <w:iCs/>
-                <w:color w:val="66D9EF"/>
-                <w:sz w:val="16"/>
-                <w:szCs w:val="16"/>
-                <w:lang w:val="en-GB" w:eastAsia="nb-NO"/>
-              </w:rPr>
-              <w:t>"</w:t>
+              <w:t>"workDays"</w:t>
             </w:r>
             <w:r>
               <w:rPr>
@@ -8571,33 +7280,7 @@
                 <w:szCs w:val="16"/>
                 <w:lang w:val="en-GB" w:eastAsia="nb-NO"/>
               </w:rPr>
-              <w:t>"</w:t>
-            </w:r>
-            <w:proofErr w:type="spellStart"/>
-            <w:r>
-              <w:rPr>
-                <w:rFonts w:ascii="Consolas" w:eastAsia="Times New Roman" w:hAnsi="Consolas" w:cs="Times New Roman"/>
-                <w:i/>
-                <w:iCs/>
-                <w:color w:val="66D9EF"/>
-                <w:sz w:val="16"/>
-                <w:szCs w:val="16"/>
-                <w:lang w:val="en-GB" w:eastAsia="nb-NO"/>
-              </w:rPr>
-              <w:t>familyRelation</w:t>
-            </w:r>
-            <w:proofErr w:type="spellEnd"/>
-            <w:r>
-              <w:rPr>
-                <w:rFonts w:ascii="Consolas" w:eastAsia="Times New Roman" w:hAnsi="Consolas" w:cs="Times New Roman"/>
-                <w:i/>
-                <w:iCs/>
-                <w:color w:val="66D9EF"/>
-                <w:sz w:val="16"/>
-                <w:szCs w:val="16"/>
-                <w:lang w:val="en-GB" w:eastAsia="nb-NO"/>
-              </w:rPr>
-              <w:t>"</w:t>
+              <w:t>"familyRelation"</w:t>
             </w:r>
             <w:r>
               <w:rPr>
@@ -8781,33 +7464,7 @@
                 <w:szCs w:val="16"/>
                 <w:lang w:val="en-GB" w:eastAsia="nb-NO"/>
               </w:rPr>
-              <w:t>"</w:t>
-            </w:r>
-            <w:proofErr w:type="spellStart"/>
-            <w:r>
-              <w:rPr>
-                <w:rFonts w:ascii="Consolas" w:eastAsia="Times New Roman" w:hAnsi="Consolas" w:cs="Times New Roman"/>
-                <w:i/>
-                <w:iCs/>
-                <w:color w:val="66D9EF"/>
-                <w:sz w:val="16"/>
-                <w:szCs w:val="16"/>
-                <w:lang w:val="en-GB" w:eastAsia="nb-NO"/>
-              </w:rPr>
-              <w:t>familyRelation</w:t>
-            </w:r>
-            <w:proofErr w:type="spellEnd"/>
-            <w:r>
-              <w:rPr>
-                <w:rFonts w:ascii="Consolas" w:eastAsia="Times New Roman" w:hAnsi="Consolas" w:cs="Times New Roman"/>
-                <w:i/>
-                <w:iCs/>
-                <w:color w:val="66D9EF"/>
-                <w:sz w:val="16"/>
-                <w:szCs w:val="16"/>
-                <w:lang w:val="en-GB" w:eastAsia="nb-NO"/>
-              </w:rPr>
-              <w:t>"</w:t>
+              <w:t>"familyRelation"</w:t>
             </w:r>
             <w:r>
               <w:rPr>
@@ -9013,33 +7670,7 @@
                 <w:szCs w:val="16"/>
                 <w:lang w:val="en-GB" w:eastAsia="nb-NO"/>
               </w:rPr>
-              <w:t>"</w:t>
-            </w:r>
-            <w:proofErr w:type="spellStart"/>
-            <w:r>
-              <w:rPr>
-                <w:rFonts w:ascii="Consolas" w:eastAsia="Times New Roman" w:hAnsi="Consolas" w:cs="Times New Roman"/>
-                <w:i/>
-                <w:iCs/>
-                <w:color w:val="66D9EF"/>
-                <w:sz w:val="16"/>
-                <w:szCs w:val="16"/>
-                <w:lang w:val="en-GB" w:eastAsia="nb-NO"/>
-              </w:rPr>
-              <w:t>workDays</w:t>
-            </w:r>
-            <w:proofErr w:type="spellEnd"/>
-            <w:r>
-              <w:rPr>
-                <w:rFonts w:ascii="Consolas" w:eastAsia="Times New Roman" w:hAnsi="Consolas" w:cs="Times New Roman"/>
-                <w:i/>
-                <w:iCs/>
-                <w:color w:val="66D9EF"/>
-                <w:sz w:val="16"/>
-                <w:szCs w:val="16"/>
-                <w:lang w:val="en-GB" w:eastAsia="nb-NO"/>
-              </w:rPr>
-              <w:t>"</w:t>
+              <w:t>"workDays"</w:t>
             </w:r>
             <w:r>
               <w:rPr>
@@ -9083,33 +7714,7 @@
                 <w:szCs w:val="16"/>
                 <w:lang w:val="en-GB" w:eastAsia="nb-NO"/>
               </w:rPr>
-              <w:t>"</w:t>
-            </w:r>
-            <w:proofErr w:type="spellStart"/>
-            <w:r>
-              <w:rPr>
-                <w:rFonts w:ascii="Consolas" w:eastAsia="Times New Roman" w:hAnsi="Consolas" w:cs="Times New Roman"/>
-                <w:i/>
-                <w:iCs/>
-                <w:color w:val="66D9EF"/>
-                <w:sz w:val="16"/>
-                <w:szCs w:val="16"/>
-                <w:lang w:val="en-GB" w:eastAsia="nb-NO"/>
-              </w:rPr>
-              <w:t>familyRelation</w:t>
-            </w:r>
-            <w:proofErr w:type="spellEnd"/>
-            <w:r>
-              <w:rPr>
-                <w:rFonts w:ascii="Consolas" w:eastAsia="Times New Roman" w:hAnsi="Consolas" w:cs="Times New Roman"/>
-                <w:i/>
-                <w:iCs/>
-                <w:color w:val="66D9EF"/>
-                <w:sz w:val="16"/>
-                <w:szCs w:val="16"/>
-                <w:lang w:val="en-GB" w:eastAsia="nb-NO"/>
-              </w:rPr>
-              <w:t>"</w:t>
+              <w:t>"familyRelation"</w:t>
             </w:r>
             <w:r>
               <w:rPr>
@@ -9293,33 +7898,7 @@
                 <w:szCs w:val="16"/>
                 <w:lang w:val="en-GB" w:eastAsia="nb-NO"/>
               </w:rPr>
-              <w:t>"</w:t>
-            </w:r>
-            <w:proofErr w:type="spellStart"/>
-            <w:r>
-              <w:rPr>
-                <w:rFonts w:ascii="Consolas" w:eastAsia="Times New Roman" w:hAnsi="Consolas" w:cs="Times New Roman"/>
-                <w:i/>
-                <w:iCs/>
-                <w:color w:val="66D9EF"/>
-                <w:sz w:val="16"/>
-                <w:szCs w:val="16"/>
-                <w:lang w:val="en-GB" w:eastAsia="nb-NO"/>
-              </w:rPr>
-              <w:t>familyRelation</w:t>
-            </w:r>
-            <w:proofErr w:type="spellEnd"/>
-            <w:r>
-              <w:rPr>
-                <w:rFonts w:ascii="Consolas" w:eastAsia="Times New Roman" w:hAnsi="Consolas" w:cs="Times New Roman"/>
-                <w:i/>
-                <w:iCs/>
-                <w:color w:val="66D9EF"/>
-                <w:sz w:val="16"/>
-                <w:szCs w:val="16"/>
-                <w:lang w:val="en-GB" w:eastAsia="nb-NO"/>
-              </w:rPr>
-              <w:t>"</w:t>
+              <w:t>"familyRelation"</w:t>
             </w:r>
             <w:r>
               <w:rPr>
@@ -9481,33 +8060,7 @@
                 <w:szCs w:val="16"/>
                 <w:lang w:val="en-GB" w:eastAsia="nb-NO"/>
               </w:rPr>
-              <w:t>"</w:t>
-            </w:r>
-            <w:proofErr w:type="spellStart"/>
-            <w:r>
-              <w:rPr>
-                <w:rFonts w:ascii="Consolas" w:eastAsia="Times New Roman" w:hAnsi="Consolas" w:cs="Times New Roman"/>
-                <w:i/>
-                <w:iCs/>
-                <w:color w:val="66D9EF"/>
-                <w:sz w:val="16"/>
-                <w:szCs w:val="16"/>
-                <w:lang w:val="en-GB" w:eastAsia="nb-NO"/>
-              </w:rPr>
-              <w:t>veryHigh</w:t>
-            </w:r>
-            <w:proofErr w:type="spellEnd"/>
-            <w:r>
-              <w:rPr>
-                <w:rFonts w:ascii="Consolas" w:eastAsia="Times New Roman" w:hAnsi="Consolas" w:cs="Times New Roman"/>
-                <w:i/>
-                <w:iCs/>
-                <w:color w:val="66D9EF"/>
-                <w:sz w:val="16"/>
-                <w:szCs w:val="16"/>
-                <w:lang w:val="en-GB" w:eastAsia="nb-NO"/>
-              </w:rPr>
-              <w:t>"</w:t>
+              <w:t>"veryHigh"</w:t>
             </w:r>
             <w:r>
               <w:rPr>
@@ -9551,33 +8104,7 @@
                 <w:szCs w:val="16"/>
                 <w:lang w:val="en-GB" w:eastAsia="nb-NO"/>
               </w:rPr>
-              <w:t>"</w:t>
-            </w:r>
-            <w:proofErr w:type="spellStart"/>
-            <w:r>
-              <w:rPr>
-                <w:rFonts w:ascii="Consolas" w:eastAsia="Times New Roman" w:hAnsi="Consolas" w:cs="Times New Roman"/>
-                <w:i/>
-                <w:iCs/>
-                <w:color w:val="66D9EF"/>
-                <w:sz w:val="16"/>
-                <w:szCs w:val="16"/>
-                <w:lang w:val="en-GB" w:eastAsia="nb-NO"/>
-              </w:rPr>
-              <w:t>workDays</w:t>
-            </w:r>
-            <w:proofErr w:type="spellEnd"/>
-            <w:r>
-              <w:rPr>
-                <w:rFonts w:ascii="Consolas" w:eastAsia="Times New Roman" w:hAnsi="Consolas" w:cs="Times New Roman"/>
-                <w:i/>
-                <w:iCs/>
-                <w:color w:val="66D9EF"/>
-                <w:sz w:val="16"/>
-                <w:szCs w:val="16"/>
-                <w:lang w:val="en-GB" w:eastAsia="nb-NO"/>
-              </w:rPr>
-              <w:t>"</w:t>
+              <w:t>"workDays"</w:t>
             </w:r>
             <w:r>
               <w:rPr>
@@ -9621,33 +8148,7 @@
                 <w:szCs w:val="16"/>
                 <w:lang w:val="en-GB" w:eastAsia="nb-NO"/>
               </w:rPr>
-              <w:t>"</w:t>
-            </w:r>
-            <w:proofErr w:type="spellStart"/>
-            <w:r>
-              <w:rPr>
-                <w:rFonts w:ascii="Consolas" w:eastAsia="Times New Roman" w:hAnsi="Consolas" w:cs="Times New Roman"/>
-                <w:i/>
-                <w:iCs/>
-                <w:color w:val="66D9EF"/>
-                <w:sz w:val="16"/>
-                <w:szCs w:val="16"/>
-                <w:lang w:val="en-GB" w:eastAsia="nb-NO"/>
-              </w:rPr>
-              <w:t>familyRelation</w:t>
-            </w:r>
-            <w:proofErr w:type="spellEnd"/>
-            <w:r>
-              <w:rPr>
-                <w:rFonts w:ascii="Consolas" w:eastAsia="Times New Roman" w:hAnsi="Consolas" w:cs="Times New Roman"/>
-                <w:i/>
-                <w:iCs/>
-                <w:color w:val="66D9EF"/>
-                <w:sz w:val="16"/>
-                <w:szCs w:val="16"/>
-                <w:lang w:val="en-GB" w:eastAsia="nb-NO"/>
-              </w:rPr>
-              <w:t>"</w:t>
+              <w:t>"familyRelation"</w:t>
             </w:r>
             <w:r>
               <w:rPr>
@@ -9831,33 +8332,7 @@
                 <w:szCs w:val="16"/>
                 <w:lang w:val="en-GB" w:eastAsia="nb-NO"/>
               </w:rPr>
-              <w:t>"</w:t>
-            </w:r>
-            <w:proofErr w:type="spellStart"/>
-            <w:r>
-              <w:rPr>
-                <w:rFonts w:ascii="Consolas" w:eastAsia="Times New Roman" w:hAnsi="Consolas" w:cs="Times New Roman"/>
-                <w:i/>
-                <w:iCs/>
-                <w:color w:val="66D9EF"/>
-                <w:sz w:val="16"/>
-                <w:szCs w:val="16"/>
-                <w:lang w:val="en-GB" w:eastAsia="nb-NO"/>
-              </w:rPr>
-              <w:t>familyRelation</w:t>
-            </w:r>
-            <w:proofErr w:type="spellEnd"/>
-            <w:r>
-              <w:rPr>
-                <w:rFonts w:ascii="Consolas" w:eastAsia="Times New Roman" w:hAnsi="Consolas" w:cs="Times New Roman"/>
-                <w:i/>
-                <w:iCs/>
-                <w:color w:val="66D9EF"/>
-                <w:sz w:val="16"/>
-                <w:szCs w:val="16"/>
-                <w:lang w:val="en-GB" w:eastAsia="nb-NO"/>
-              </w:rPr>
-              <w:t>"</w:t>
+              <w:t>"familyRelation"</w:t>
             </w:r>
             <w:r>
               <w:rPr>
@@ -10049,7 +8524,10 @@
     </w:p>
     <w:p>
       <w:r>
-        <w:t xml:space="preserve">I dette objektet henter vi ut grupper etter </w:t>
+        <w:t>I dette objektet henter vi ut</w:t>
+      </w:r>
+      <w:r>
+        <w:t xml:space="preserve"> grupper på lignende måte som i dataobjekt 6. Vi skaper da også 5 hovedgrupper med 2 subgrupper hver, en for helg og en for ukedag, og i hver av disse gruppene legges karakter og familie forhold inn og det utregnes gjennomsnitt.</w:t>
       </w:r>
     </w:p>
     <w:p/>
@@ -10111,13 +8589,8 @@
             <w:shd w:val="clear" w:color="auto" w:fill="E2EFD9" w:themeFill="accent6" w:themeFillTint="33"/>
           </w:tcPr>
           <w:p>
-            <w:proofErr w:type="spellStart"/>
-            <w:r>
-              <w:t>Json</w:t>
-            </w:r>
-            <w:proofErr w:type="spellEnd"/>
-            <w:r>
-              <w:t xml:space="preserve"> objekt</w:t>
+            <w:r>
+              <w:t>Json objekt</w:t>
             </w:r>
           </w:p>
         </w:tc>
@@ -10396,33 +8869,7 @@
                 <w:szCs w:val="16"/>
                 <w:lang w:val="en-GB" w:eastAsia="nb-NO"/>
               </w:rPr>
-              <w:t>"</w:t>
-            </w:r>
-            <w:proofErr w:type="spellStart"/>
-            <w:r>
-              <w:rPr>
-                <w:rFonts w:ascii="Consolas" w:eastAsia="Times New Roman" w:hAnsi="Consolas" w:cs="Times New Roman"/>
-                <w:i/>
-                <w:iCs/>
-                <w:color w:val="66D9EF"/>
-                <w:sz w:val="16"/>
-                <w:szCs w:val="16"/>
-                <w:lang w:val="en-GB" w:eastAsia="nb-NO"/>
-              </w:rPr>
-              <w:t>motherEducation</w:t>
-            </w:r>
-            <w:proofErr w:type="spellEnd"/>
-            <w:r>
-              <w:rPr>
-                <w:rFonts w:ascii="Consolas" w:eastAsia="Times New Roman" w:hAnsi="Consolas" w:cs="Times New Roman"/>
-                <w:i/>
-                <w:iCs/>
-                <w:color w:val="66D9EF"/>
-                <w:sz w:val="16"/>
-                <w:szCs w:val="16"/>
-                <w:lang w:val="en-GB" w:eastAsia="nb-NO"/>
-              </w:rPr>
-              <w:t>"</w:t>
+              <w:t>"motherEducation"</w:t>
             </w:r>
             <w:r>
               <w:rPr>
@@ -10486,33 +8933,7 @@
                 <w:szCs w:val="16"/>
                 <w:lang w:val="en-GB" w:eastAsia="nb-NO"/>
               </w:rPr>
-              <w:t>"</w:t>
-            </w:r>
-            <w:proofErr w:type="spellStart"/>
-            <w:r>
-              <w:rPr>
-                <w:rFonts w:ascii="Consolas" w:eastAsia="Times New Roman" w:hAnsi="Consolas" w:cs="Times New Roman"/>
-                <w:i/>
-                <w:iCs/>
-                <w:color w:val="66D9EF"/>
-                <w:sz w:val="16"/>
-                <w:szCs w:val="16"/>
-                <w:lang w:val="en-GB" w:eastAsia="nb-NO"/>
-              </w:rPr>
-              <w:t>fatherEducation</w:t>
-            </w:r>
-            <w:proofErr w:type="spellEnd"/>
-            <w:r>
-              <w:rPr>
-                <w:rFonts w:ascii="Consolas" w:eastAsia="Times New Roman" w:hAnsi="Consolas" w:cs="Times New Roman"/>
-                <w:i/>
-                <w:iCs/>
-                <w:color w:val="66D9EF"/>
-                <w:sz w:val="16"/>
-                <w:szCs w:val="16"/>
-                <w:lang w:val="en-GB" w:eastAsia="nb-NO"/>
-              </w:rPr>
-              <w:t>"</w:t>
+              <w:t>"fatherEducation"</w:t>
             </w:r>
             <w:r>
               <w:rPr>
@@ -10576,33 +8997,7 @@
                 <w:szCs w:val="16"/>
                 <w:lang w:val="en-GB" w:eastAsia="nb-NO"/>
               </w:rPr>
-              <w:t>"</w:t>
-            </w:r>
-            <w:proofErr w:type="spellStart"/>
-            <w:r>
-              <w:rPr>
-                <w:rFonts w:ascii="Consolas" w:eastAsia="Times New Roman" w:hAnsi="Consolas" w:cs="Times New Roman"/>
-                <w:i/>
-                <w:iCs/>
-                <w:color w:val="66D9EF"/>
-                <w:sz w:val="16"/>
-                <w:szCs w:val="16"/>
-                <w:lang w:val="en-GB" w:eastAsia="nb-NO"/>
-              </w:rPr>
-              <w:t>travelTime</w:t>
-            </w:r>
-            <w:proofErr w:type="spellEnd"/>
-            <w:r>
-              <w:rPr>
-                <w:rFonts w:ascii="Consolas" w:eastAsia="Times New Roman" w:hAnsi="Consolas" w:cs="Times New Roman"/>
-                <w:i/>
-                <w:iCs/>
-                <w:color w:val="66D9EF"/>
-                <w:sz w:val="16"/>
-                <w:szCs w:val="16"/>
-                <w:lang w:val="en-GB" w:eastAsia="nb-NO"/>
-              </w:rPr>
-              <w:t>"</w:t>
+              <w:t>"travelTime"</w:t>
             </w:r>
             <w:r>
               <w:rPr>
@@ -10666,33 +9061,7 @@
                 <w:szCs w:val="16"/>
                 <w:lang w:val="en-GB" w:eastAsia="nb-NO"/>
               </w:rPr>
-              <w:t>"</w:t>
-            </w:r>
-            <w:proofErr w:type="spellStart"/>
-            <w:r>
-              <w:rPr>
-                <w:rFonts w:ascii="Consolas" w:eastAsia="Times New Roman" w:hAnsi="Consolas" w:cs="Times New Roman"/>
-                <w:i/>
-                <w:iCs/>
-                <w:color w:val="66D9EF"/>
-                <w:sz w:val="16"/>
-                <w:szCs w:val="16"/>
-                <w:lang w:val="en-GB" w:eastAsia="nb-NO"/>
-              </w:rPr>
-              <w:t>studyTime</w:t>
-            </w:r>
-            <w:proofErr w:type="spellEnd"/>
-            <w:r>
-              <w:rPr>
-                <w:rFonts w:ascii="Consolas" w:eastAsia="Times New Roman" w:hAnsi="Consolas" w:cs="Times New Roman"/>
-                <w:i/>
-                <w:iCs/>
-                <w:color w:val="66D9EF"/>
-                <w:sz w:val="16"/>
-                <w:szCs w:val="16"/>
-                <w:lang w:val="en-GB" w:eastAsia="nb-NO"/>
-              </w:rPr>
-              <w:t>"</w:t>
+              <w:t>"studyTime"</w:t>
             </w:r>
             <w:r>
               <w:rPr>
@@ -10820,33 +9189,7 @@
                 <w:szCs w:val="16"/>
                 <w:lang w:val="en-GB" w:eastAsia="nb-NO"/>
               </w:rPr>
-              <w:t>"</w:t>
-            </w:r>
-            <w:proofErr w:type="spellStart"/>
-            <w:r>
-              <w:rPr>
-                <w:rFonts w:ascii="Consolas" w:eastAsia="Times New Roman" w:hAnsi="Consolas" w:cs="Times New Roman"/>
-                <w:i/>
-                <w:iCs/>
-                <w:color w:val="66D9EF"/>
-                <w:sz w:val="16"/>
-                <w:szCs w:val="16"/>
-                <w:lang w:val="en-GB" w:eastAsia="nb-NO"/>
-              </w:rPr>
-              <w:t>schoolSupport</w:t>
-            </w:r>
-            <w:proofErr w:type="spellEnd"/>
-            <w:r>
-              <w:rPr>
-                <w:rFonts w:ascii="Consolas" w:eastAsia="Times New Roman" w:hAnsi="Consolas" w:cs="Times New Roman"/>
-                <w:i/>
-                <w:iCs/>
-                <w:color w:val="66D9EF"/>
-                <w:sz w:val="16"/>
-                <w:szCs w:val="16"/>
-                <w:lang w:val="en-GB" w:eastAsia="nb-NO"/>
-              </w:rPr>
-              <w:t>"</w:t>
+              <w:t>"schoolSupport"</w:t>
             </w:r>
             <w:r>
               <w:rPr>
@@ -10910,33 +9253,7 @@
                 <w:szCs w:val="16"/>
                 <w:lang w:val="en-GB" w:eastAsia="nb-NO"/>
               </w:rPr>
-              <w:t>"</w:t>
-            </w:r>
-            <w:proofErr w:type="spellStart"/>
-            <w:r>
-              <w:rPr>
-                <w:rFonts w:ascii="Consolas" w:eastAsia="Times New Roman" w:hAnsi="Consolas" w:cs="Times New Roman"/>
-                <w:i/>
-                <w:iCs/>
-                <w:color w:val="66D9EF"/>
-                <w:sz w:val="16"/>
-                <w:szCs w:val="16"/>
-                <w:lang w:val="en-GB" w:eastAsia="nb-NO"/>
-              </w:rPr>
-              <w:t>extraPaidCourses</w:t>
-            </w:r>
-            <w:proofErr w:type="spellEnd"/>
-            <w:r>
-              <w:rPr>
-                <w:rFonts w:ascii="Consolas" w:eastAsia="Times New Roman" w:hAnsi="Consolas" w:cs="Times New Roman"/>
-                <w:i/>
-                <w:iCs/>
-                <w:color w:val="66D9EF"/>
-                <w:sz w:val="16"/>
-                <w:szCs w:val="16"/>
-                <w:lang w:val="en-GB" w:eastAsia="nb-NO"/>
-              </w:rPr>
-              <w:t>"</w:t>
+              <w:t>"extraPaidCourses"</w:t>
             </w:r>
             <w:r>
               <w:rPr>
@@ -11000,33 +9317,7 @@
                 <w:szCs w:val="16"/>
                 <w:lang w:val="en-GB" w:eastAsia="nb-NO"/>
               </w:rPr>
-              <w:t>"</w:t>
-            </w:r>
-            <w:proofErr w:type="spellStart"/>
-            <w:r>
-              <w:rPr>
-                <w:rFonts w:ascii="Consolas" w:eastAsia="Times New Roman" w:hAnsi="Consolas" w:cs="Times New Roman"/>
-                <w:i/>
-                <w:iCs/>
-                <w:color w:val="66D9EF"/>
-                <w:sz w:val="16"/>
-                <w:szCs w:val="16"/>
-                <w:lang w:val="en-GB" w:eastAsia="nb-NO"/>
-              </w:rPr>
-              <w:t>extraCurriculars</w:t>
-            </w:r>
-            <w:proofErr w:type="spellEnd"/>
-            <w:r>
-              <w:rPr>
-                <w:rFonts w:ascii="Consolas" w:eastAsia="Times New Roman" w:hAnsi="Consolas" w:cs="Times New Roman"/>
-                <w:i/>
-                <w:iCs/>
-                <w:color w:val="66D9EF"/>
-                <w:sz w:val="16"/>
-                <w:szCs w:val="16"/>
-                <w:lang w:val="en-GB" w:eastAsia="nb-NO"/>
-              </w:rPr>
-              <w:t>"</w:t>
+              <w:t>"extraCurriculars"</w:t>
             </w:r>
             <w:r>
               <w:rPr>
@@ -11154,33 +9445,7 @@
                 <w:szCs w:val="16"/>
                 <w:lang w:val="en-GB" w:eastAsia="nb-NO"/>
               </w:rPr>
-              <w:t>"</w:t>
-            </w:r>
-            <w:proofErr w:type="spellStart"/>
-            <w:r>
-              <w:rPr>
-                <w:rFonts w:ascii="Consolas" w:eastAsia="Times New Roman" w:hAnsi="Consolas" w:cs="Times New Roman"/>
-                <w:i/>
-                <w:iCs/>
-                <w:color w:val="66D9EF"/>
-                <w:sz w:val="16"/>
-                <w:szCs w:val="16"/>
-                <w:lang w:val="en-GB" w:eastAsia="nb-NO"/>
-              </w:rPr>
-              <w:t>romanticRelationship</w:t>
-            </w:r>
-            <w:proofErr w:type="spellEnd"/>
-            <w:r>
-              <w:rPr>
-                <w:rFonts w:ascii="Consolas" w:eastAsia="Times New Roman" w:hAnsi="Consolas" w:cs="Times New Roman"/>
-                <w:i/>
-                <w:iCs/>
-                <w:color w:val="66D9EF"/>
-                <w:sz w:val="16"/>
-                <w:szCs w:val="16"/>
-                <w:lang w:val="en-GB" w:eastAsia="nb-NO"/>
-              </w:rPr>
-              <w:t>"</w:t>
+              <w:t>"romanticRelationship"</w:t>
             </w:r>
             <w:r>
               <w:rPr>
@@ -11244,33 +9509,7 @@
                 <w:szCs w:val="16"/>
                 <w:lang w:val="en-GB" w:eastAsia="nb-NO"/>
               </w:rPr>
-              <w:t>"</w:t>
-            </w:r>
-            <w:proofErr w:type="spellStart"/>
-            <w:r>
-              <w:rPr>
-                <w:rFonts w:ascii="Consolas" w:eastAsia="Times New Roman" w:hAnsi="Consolas" w:cs="Times New Roman"/>
-                <w:i/>
-                <w:iCs/>
-                <w:color w:val="66D9EF"/>
-                <w:sz w:val="16"/>
-                <w:szCs w:val="16"/>
-                <w:lang w:val="en-GB" w:eastAsia="nb-NO"/>
-              </w:rPr>
-              <w:t>familyRelation</w:t>
-            </w:r>
-            <w:proofErr w:type="spellEnd"/>
-            <w:r>
-              <w:rPr>
-                <w:rFonts w:ascii="Consolas" w:eastAsia="Times New Roman" w:hAnsi="Consolas" w:cs="Times New Roman"/>
-                <w:i/>
-                <w:iCs/>
-                <w:color w:val="66D9EF"/>
-                <w:sz w:val="16"/>
-                <w:szCs w:val="16"/>
-                <w:lang w:val="en-GB" w:eastAsia="nb-NO"/>
-              </w:rPr>
-              <w:t>"</w:t>
+              <w:t>"familyRelation"</w:t>
             </w:r>
             <w:r>
               <w:rPr>
@@ -11334,33 +9573,7 @@
                 <w:szCs w:val="16"/>
                 <w:lang w:val="en-GB" w:eastAsia="nb-NO"/>
               </w:rPr>
-              <w:t>"</w:t>
-            </w:r>
-            <w:proofErr w:type="spellStart"/>
-            <w:r>
-              <w:rPr>
-                <w:rFonts w:ascii="Consolas" w:eastAsia="Times New Roman" w:hAnsi="Consolas" w:cs="Times New Roman"/>
-                <w:i/>
-                <w:iCs/>
-                <w:color w:val="66D9EF"/>
-                <w:sz w:val="16"/>
-                <w:szCs w:val="16"/>
-                <w:lang w:val="en-GB" w:eastAsia="nb-NO"/>
-              </w:rPr>
-              <w:t>freeTime</w:t>
-            </w:r>
-            <w:proofErr w:type="spellEnd"/>
-            <w:r>
-              <w:rPr>
-                <w:rFonts w:ascii="Consolas" w:eastAsia="Times New Roman" w:hAnsi="Consolas" w:cs="Times New Roman"/>
-                <w:i/>
-                <w:iCs/>
-                <w:color w:val="66D9EF"/>
-                <w:sz w:val="16"/>
-                <w:szCs w:val="16"/>
-                <w:lang w:val="en-GB" w:eastAsia="nb-NO"/>
-              </w:rPr>
-              <w:t>"</w:t>
+              <w:t>"freeTime"</w:t>
             </w:r>
             <w:r>
               <w:rPr>
@@ -11424,33 +9637,7 @@
                 <w:szCs w:val="16"/>
                 <w:lang w:val="en-GB" w:eastAsia="nb-NO"/>
               </w:rPr>
-              <w:t>"</w:t>
-            </w:r>
-            <w:proofErr w:type="spellStart"/>
-            <w:r>
-              <w:rPr>
-                <w:rFonts w:ascii="Consolas" w:eastAsia="Times New Roman" w:hAnsi="Consolas" w:cs="Times New Roman"/>
-                <w:i/>
-                <w:iCs/>
-                <w:color w:val="66D9EF"/>
-                <w:sz w:val="16"/>
-                <w:szCs w:val="16"/>
-                <w:lang w:val="en-GB" w:eastAsia="nb-NO"/>
-              </w:rPr>
-              <w:t>goOut</w:t>
-            </w:r>
-            <w:proofErr w:type="spellEnd"/>
-            <w:r>
-              <w:rPr>
-                <w:rFonts w:ascii="Consolas" w:eastAsia="Times New Roman" w:hAnsi="Consolas" w:cs="Times New Roman"/>
-                <w:i/>
-                <w:iCs/>
-                <w:color w:val="66D9EF"/>
-                <w:sz w:val="16"/>
-                <w:szCs w:val="16"/>
-                <w:lang w:val="en-GB" w:eastAsia="nb-NO"/>
-              </w:rPr>
-              <w:t>"</w:t>
+              <w:t>"goOut"</w:t>
             </w:r>
             <w:r>
               <w:rPr>
@@ -11514,33 +9701,7 @@
                 <w:szCs w:val="16"/>
                 <w:lang w:val="en-GB" w:eastAsia="nb-NO"/>
               </w:rPr>
-              <w:t>"</w:t>
-            </w:r>
-            <w:proofErr w:type="spellStart"/>
-            <w:r>
-              <w:rPr>
-                <w:rFonts w:ascii="Consolas" w:eastAsia="Times New Roman" w:hAnsi="Consolas" w:cs="Times New Roman"/>
-                <w:i/>
-                <w:iCs/>
-                <w:color w:val="66D9EF"/>
-                <w:sz w:val="16"/>
-                <w:szCs w:val="16"/>
-                <w:lang w:val="en-GB" w:eastAsia="nb-NO"/>
-              </w:rPr>
-              <w:t>weekdayAlcoholConsumption</w:t>
-            </w:r>
-            <w:proofErr w:type="spellEnd"/>
-            <w:r>
-              <w:rPr>
-                <w:rFonts w:ascii="Consolas" w:eastAsia="Times New Roman" w:hAnsi="Consolas" w:cs="Times New Roman"/>
-                <w:i/>
-                <w:iCs/>
-                <w:color w:val="66D9EF"/>
-                <w:sz w:val="16"/>
-                <w:szCs w:val="16"/>
-                <w:lang w:val="en-GB" w:eastAsia="nb-NO"/>
-              </w:rPr>
-              <w:t>"</w:t>
+              <w:t>"weekdayAlcoholConsumption"</w:t>
             </w:r>
             <w:r>
               <w:rPr>
@@ -11604,33 +9765,7 @@
                 <w:szCs w:val="16"/>
                 <w:lang w:val="en-GB" w:eastAsia="nb-NO"/>
               </w:rPr>
-              <w:t>"</w:t>
-            </w:r>
-            <w:proofErr w:type="spellStart"/>
-            <w:r>
-              <w:rPr>
-                <w:rFonts w:ascii="Consolas" w:eastAsia="Times New Roman" w:hAnsi="Consolas" w:cs="Times New Roman"/>
-                <w:i/>
-                <w:iCs/>
-                <w:color w:val="66D9EF"/>
-                <w:sz w:val="16"/>
-                <w:szCs w:val="16"/>
-                <w:lang w:val="en-GB" w:eastAsia="nb-NO"/>
-              </w:rPr>
-              <w:t>weekendAlcoholConsumption</w:t>
-            </w:r>
-            <w:proofErr w:type="spellEnd"/>
-            <w:r>
-              <w:rPr>
-                <w:rFonts w:ascii="Consolas" w:eastAsia="Times New Roman" w:hAnsi="Consolas" w:cs="Times New Roman"/>
-                <w:i/>
-                <w:iCs/>
-                <w:color w:val="66D9EF"/>
-                <w:sz w:val="16"/>
-                <w:szCs w:val="16"/>
-                <w:lang w:val="en-GB" w:eastAsia="nb-NO"/>
-              </w:rPr>
-              <w:t>"</w:t>
+              <w:t>"weekendAlcoholConsumption"</w:t>
             </w:r>
             <w:r>
               <w:rPr>
@@ -11832,33 +9967,27 @@
                 <w:szCs w:val="16"/>
                 <w:lang w:eastAsia="nb-NO"/>
               </w:rPr>
-              <w:t>"</w:t>
-            </w:r>
-            <w:proofErr w:type="spellStart"/>
-            <w:r>
-              <w:rPr>
-                <w:rFonts w:ascii="Consolas" w:eastAsia="Times New Roman" w:hAnsi="Consolas" w:cs="Times New Roman"/>
-                <w:i/>
-                <w:iCs/>
-                <w:color w:val="66D9EF"/>
+              <w:t>"midtermOne"</w:t>
+            </w:r>
+            <w:r>
+              <w:rPr>
+                <w:rFonts w:ascii="Consolas" w:eastAsia="Times New Roman" w:hAnsi="Consolas" w:cs="Times New Roman"/>
+                <w:color w:val="F8F8F2"/>
                 <w:sz w:val="16"/>
                 <w:szCs w:val="16"/>
                 <w:lang w:eastAsia="nb-NO"/>
               </w:rPr>
-              <w:t>midtermOne</w:t>
-            </w:r>
-            <w:proofErr w:type="spellEnd"/>
-            <w:r>
-              <w:rPr>
-                <w:rFonts w:ascii="Consolas" w:eastAsia="Times New Roman" w:hAnsi="Consolas" w:cs="Times New Roman"/>
-                <w:i/>
-                <w:iCs/>
-                <w:color w:val="66D9EF"/>
+              <w:t>: </w:t>
+            </w:r>
+            <w:r>
+              <w:rPr>
+                <w:rFonts w:ascii="Consolas" w:eastAsia="Times New Roman" w:hAnsi="Consolas" w:cs="Times New Roman"/>
+                <w:color w:val="AE81FF"/>
                 <w:sz w:val="16"/>
                 <w:szCs w:val="16"/>
                 <w:lang w:eastAsia="nb-NO"/>
               </w:rPr>
-              <w:t>"</w:t>
+              <w:t>15</w:t>
             </w:r>
             <w:r>
               <w:rPr>
@@ -11868,6 +9997,60 @@
                 <w:szCs w:val="16"/>
                 <w:lang w:eastAsia="nb-NO"/>
               </w:rPr>
+              <w:t>,</w:t>
+            </w:r>
+          </w:p>
+          <w:p>
+            <w:pPr>
+              <w:shd w:val="clear" w:color="auto" w:fill="272822"/>
+              <w:rPr>
+                <w:rFonts w:ascii="Consolas" w:eastAsia="Times New Roman" w:hAnsi="Consolas" w:cs="Times New Roman"/>
+                <w:color w:val="F8F8F2"/>
+                <w:sz w:val="16"/>
+                <w:szCs w:val="16"/>
+                <w:lang w:eastAsia="nb-NO"/>
+              </w:rPr>
+            </w:pPr>
+            <w:r>
+              <w:rPr>
+                <w:rFonts w:ascii="Consolas" w:eastAsia="Times New Roman" w:hAnsi="Consolas" w:cs="Times New Roman"/>
+                <w:color w:val="F8F8F2"/>
+                <w:sz w:val="16"/>
+                <w:szCs w:val="16"/>
+                <w:lang w:eastAsia="nb-NO"/>
+              </w:rPr>
+              <w:t>    </w:t>
+            </w:r>
+            <w:r>
+              <w:rPr>
+                <w:rFonts w:ascii="Consolas" w:eastAsia="Times New Roman" w:hAnsi="Consolas" w:cs="Times New Roman"/>
+                <w:color w:val="F8F8F2"/>
+                <w:sz w:val="16"/>
+                <w:szCs w:val="16"/>
+                <w:lang w:eastAsia="nb-NO"/>
+              </w:rPr>
+              <w:t xml:space="preserve">    </w:t>
+            </w:r>
+            <w:r>
+              <w:rPr>
+                <w:rFonts w:ascii="Consolas" w:eastAsia="Times New Roman" w:hAnsi="Consolas" w:cs="Times New Roman"/>
+                <w:i/>
+                <w:iCs/>
+                <w:color w:val="66D9EF"/>
+                <w:sz w:val="16"/>
+                <w:szCs w:val="16"/>
+                <w:lang w:eastAsia="nb-NO"/>
+              </w:rPr>
+              <w:t>"midtermTwo"</w:t>
+            </w:r>
+            <w:r>
+              <w:rPr>
+                <w:rFonts w:ascii="Consolas" w:eastAsia="Times New Roman" w:hAnsi="Consolas" w:cs="Times New Roman"/>
+                <w:color w:val="F8F8F2"/>
+                <w:sz w:val="16"/>
+                <w:szCs w:val="16"/>
+                <w:lang w:eastAsia="nb-NO"/>
+              </w:rPr>
               <w:t>: </w:t>
             </w:r>
             <w:r>
@@ -11878,7 +10061,7 @@
                 <w:szCs w:val="16"/>
                 <w:lang w:eastAsia="nb-NO"/>
               </w:rPr>
-              <w:t>15</w:t>
+              <w:t>13</w:t>
             </w:r>
             <w:r>
               <w:rPr>
@@ -11932,133 +10115,7 @@
                 <w:szCs w:val="16"/>
                 <w:lang w:eastAsia="nb-NO"/>
               </w:rPr>
-              <w:t>"</w:t>
-            </w:r>
-            <w:proofErr w:type="spellStart"/>
-            <w:r>
-              <w:rPr>
-                <w:rFonts w:ascii="Consolas" w:eastAsia="Times New Roman" w:hAnsi="Consolas" w:cs="Times New Roman"/>
-                <w:i/>
-                <w:iCs/>
-                <w:color w:val="66D9EF"/>
-                <w:sz w:val="16"/>
-                <w:szCs w:val="16"/>
-                <w:lang w:eastAsia="nb-NO"/>
-              </w:rPr>
-              <w:t>midtermTwo</w:t>
-            </w:r>
-            <w:proofErr w:type="spellEnd"/>
-            <w:r>
-              <w:rPr>
-                <w:rFonts w:ascii="Consolas" w:eastAsia="Times New Roman" w:hAnsi="Consolas" w:cs="Times New Roman"/>
-                <w:i/>
-                <w:iCs/>
-                <w:color w:val="66D9EF"/>
-                <w:sz w:val="16"/>
-                <w:szCs w:val="16"/>
-                <w:lang w:eastAsia="nb-NO"/>
-              </w:rPr>
-              <w:t>"</w:t>
-            </w:r>
-            <w:r>
-              <w:rPr>
-                <w:rFonts w:ascii="Consolas" w:eastAsia="Times New Roman" w:hAnsi="Consolas" w:cs="Times New Roman"/>
-                <w:color w:val="F8F8F2"/>
-                <w:sz w:val="16"/>
-                <w:szCs w:val="16"/>
-                <w:lang w:eastAsia="nb-NO"/>
-              </w:rPr>
-              <w:t>: </w:t>
-            </w:r>
-            <w:r>
-              <w:rPr>
-                <w:rFonts w:ascii="Consolas" w:eastAsia="Times New Roman" w:hAnsi="Consolas" w:cs="Times New Roman"/>
-                <w:color w:val="AE81FF"/>
-                <w:sz w:val="16"/>
-                <w:szCs w:val="16"/>
-                <w:lang w:eastAsia="nb-NO"/>
-              </w:rPr>
-              <w:t>13</w:t>
-            </w:r>
-            <w:r>
-              <w:rPr>
-                <w:rFonts w:ascii="Consolas" w:eastAsia="Times New Roman" w:hAnsi="Consolas" w:cs="Times New Roman"/>
-                <w:color w:val="F8F8F2"/>
-                <w:sz w:val="16"/>
-                <w:szCs w:val="16"/>
-                <w:lang w:eastAsia="nb-NO"/>
-              </w:rPr>
-              <w:t>,</w:t>
-            </w:r>
-          </w:p>
-          <w:p>
-            <w:pPr>
-              <w:shd w:val="clear" w:color="auto" w:fill="272822"/>
-              <w:rPr>
-                <w:rFonts w:ascii="Consolas" w:eastAsia="Times New Roman" w:hAnsi="Consolas" w:cs="Times New Roman"/>
-                <w:color w:val="F8F8F2"/>
-                <w:sz w:val="16"/>
-                <w:szCs w:val="16"/>
-                <w:lang w:eastAsia="nb-NO"/>
-              </w:rPr>
-            </w:pPr>
-            <w:r>
-              <w:rPr>
-                <w:rFonts w:ascii="Consolas" w:eastAsia="Times New Roman" w:hAnsi="Consolas" w:cs="Times New Roman"/>
-                <w:color w:val="F8F8F2"/>
-                <w:sz w:val="16"/>
-                <w:szCs w:val="16"/>
-                <w:lang w:eastAsia="nb-NO"/>
-              </w:rPr>
-              <w:t>    </w:t>
-            </w:r>
-            <w:r>
-              <w:rPr>
-                <w:rFonts w:ascii="Consolas" w:eastAsia="Times New Roman" w:hAnsi="Consolas" w:cs="Times New Roman"/>
-                <w:color w:val="F8F8F2"/>
-                <w:sz w:val="16"/>
-                <w:szCs w:val="16"/>
-                <w:lang w:eastAsia="nb-NO"/>
-              </w:rPr>
-              <w:t xml:space="preserve">    </w:t>
-            </w:r>
-            <w:r>
-              <w:rPr>
-                <w:rFonts w:ascii="Consolas" w:eastAsia="Times New Roman" w:hAnsi="Consolas" w:cs="Times New Roman"/>
-                <w:i/>
-                <w:iCs/>
-                <w:color w:val="66D9EF"/>
-                <w:sz w:val="16"/>
-                <w:szCs w:val="16"/>
-                <w:lang w:eastAsia="nb-NO"/>
-              </w:rPr>
-              <w:t>"</w:t>
-            </w:r>
-            <w:proofErr w:type="spellStart"/>
-            <w:r>
-              <w:rPr>
-                <w:rFonts w:ascii="Consolas" w:eastAsia="Times New Roman" w:hAnsi="Consolas" w:cs="Times New Roman"/>
-                <w:i/>
-                <w:iCs/>
-                <w:color w:val="66D9EF"/>
-                <w:sz w:val="16"/>
-                <w:szCs w:val="16"/>
-                <w:lang w:eastAsia="nb-NO"/>
-              </w:rPr>
-              <w:t>finals</w:t>
-            </w:r>
-            <w:proofErr w:type="spellEnd"/>
-            <w:r>
-              <w:rPr>
-                <w:rFonts w:ascii="Consolas" w:eastAsia="Times New Roman" w:hAnsi="Consolas" w:cs="Times New Roman"/>
-                <w:i/>
-                <w:iCs/>
-                <w:color w:val="66D9EF"/>
-                <w:sz w:val="16"/>
-                <w:szCs w:val="16"/>
-                <w:lang w:eastAsia="nb-NO"/>
-              </w:rPr>
-              <w:t>"</w:t>
+              <w:t>"finals"</w:t>
             </w:r>
             <w:r>
               <w:rPr>
@@ -12133,33 +10190,11 @@
           <w:lang w:val="en-GB"/>
         </w:rPr>
       </w:pPr>
-      <w:proofErr w:type="spellStart"/>
       <w:r>
         <w:rPr>
           <w:lang w:val="en-GB"/>
         </w:rPr>
-        <w:t>Oppdatering</w:t>
-      </w:r>
-      <w:proofErr w:type="spellEnd"/>
-      <w:r>
-        <w:rPr>
-          <w:lang w:val="en-GB"/>
-        </w:rPr>
-        <w:t xml:space="preserve"> </w:t>
-      </w:r>
-      <w:proofErr w:type="spellStart"/>
-      <w:r>
-        <w:rPr>
-          <w:lang w:val="en-GB"/>
-        </w:rPr>
-        <w:t>av</w:t>
-      </w:r>
-      <w:proofErr w:type="spellEnd"/>
-      <w:r>
-        <w:rPr>
-          <w:lang w:val="en-GB"/>
-        </w:rPr>
-        <w:t xml:space="preserve"> data</w:t>
+        <w:t>Oppdatering av data</w:t>
       </w:r>
     </w:p>
     <w:p>
@@ -12175,19 +10210,11 @@
           <w:lang w:val="en-GB"/>
         </w:rPr>
       </w:pPr>
-      <w:proofErr w:type="spellStart"/>
       <w:r>
         <w:rPr>
           <w:lang w:val="en-GB"/>
         </w:rPr>
-        <w:t>recieve</w:t>
-      </w:r>
-      <w:proofErr w:type="spellEnd"/>
-      <w:r>
-        <w:rPr>
-          <w:lang w:val="en-GB"/>
-        </w:rPr>
-        <w:t xml:space="preserve"> new/updated student-object</w:t>
+        <w:t>recieve new/updated student-object</w:t>
       </w:r>
     </w:p>
     <w:p>
@@ -12229,15 +10256,7 @@
         </w:rPr>
       </w:pPr>
       <w:r>
-        <w:t xml:space="preserve">hent data fra </w:t>
-      </w:r>
-      <w:proofErr w:type="spellStart"/>
-      <w:r>
-        <w:t>query</w:t>
-      </w:r>
-      <w:proofErr w:type="spellEnd"/>
-      <w:r>
-        <w:t>-objekt fr</w:t>
+        <w:t>hent data fra query-objekt fr</w:t>
       </w:r>
       <w:r>
         <w:t>a KV-store</w:t>
@@ -12250,15 +10269,7 @@
         </w:rPr>
       </w:pPr>
       <w:r>
-        <w:t xml:space="preserve">store oppdater </w:t>
-      </w:r>
-      <w:proofErr w:type="spellStart"/>
-      <w:r>
-        <w:t>query</w:t>
-      </w:r>
-      <w:proofErr w:type="spellEnd"/>
-      <w:r>
-        <w:t>-objekt i</w:t>
+        <w:t>store oppdater query-objekt i</w:t>
       </w:r>
       <w:r>
         <w:t xml:space="preserve"> KV-store</w:t>
@@ -12275,23 +10286,7 @@
     <w:p/>
     <w:p>
       <w:r>
-        <w:t xml:space="preserve">Oppdatering av data vil bruke enkle kall, men </w:t>
-      </w:r>
-      <w:proofErr w:type="spellStart"/>
-      <w:r>
-        <w:t>pga</w:t>
-      </w:r>
-      <w:proofErr w:type="spellEnd"/>
-      <w:r>
-        <w:t xml:space="preserve"> konsistens kriterier for vår data, må </w:t>
-      </w:r>
-      <w:proofErr w:type="spellStart"/>
-      <w:r>
-        <w:t>read</w:t>
-      </w:r>
-      <w:proofErr w:type="spellEnd"/>
-      <w:r>
-        <w:t>-kallene gjøres lineært som vil ta noe mer tid enn serialiserte kall</w:t>
+        <w:t>Oppdatering av data vil bruke enkle kall, men pga konsistens kriterier for vår data, må read-kallene gjøres lineært som vil ta noe mer tid enn serialiserte kall</w:t>
       </w:r>
     </w:p>
     <w:sectPr>

</xml_diff>

<commit_message>
la til grunn på DO7
lagt til årsak for design på DO7
</commit_message>
<xml_diff>
--- a/documentation/milepael2/rapport-gruppe13-milepael2.docx
+++ b/documentation/milepael2/rapport-gruppe13-milepael2.docx
@@ -339,8 +339,13 @@
       <w:pPr>
         <w:pStyle w:val="Heading1"/>
       </w:pPr>
-      <w:r>
-        <w:t>Riak eller ETCD?</w:t>
+      <w:proofErr w:type="spellStart"/>
+      <w:r>
+        <w:t>Riak</w:t>
+      </w:r>
+      <w:proofErr w:type="spellEnd"/>
+      <w:r>
+        <w:t xml:space="preserve"> eller ETCD?</w:t>
       </w:r>
     </w:p>
     <w:p>
@@ -396,7 +401,15 @@
         <w:t xml:space="preserve"> ha en nøkkel </w:t>
       </w:r>
       <w:r>
-        <w:t xml:space="preserve">med prefiks «component» etterfulgt av navnet på komponenten. </w:t>
+        <w:t>med prefiks «</w:t>
+      </w:r>
+      <w:proofErr w:type="spellStart"/>
+      <w:r>
+        <w:t>component</w:t>
+      </w:r>
+      <w:proofErr w:type="spellEnd"/>
+      <w:r>
+        <w:t xml:space="preserve">» etterfulgt av navnet på komponenten. </w:t>
       </w:r>
       <w:r>
         <w:t>E</w:t>
@@ -418,6 +431,14 @@
           <w:bCs/>
         </w:rPr>
         <w:tab/>
+      </w:r>
+      <w:proofErr w:type="spellStart"/>
+      <w:proofErr w:type="gramStart"/>
+      <w:r>
+        <w:rPr>
+          <w:b/>
+          <w:bCs/>
+        </w:rPr>
         <w:t>component:</w:t>
       </w:r>
       <w:r>
@@ -427,6 +448,8 @@
         </w:rPr>
         <w:t>studentsByFreeTime</w:t>
       </w:r>
+      <w:proofErr w:type="spellEnd"/>
+      <w:proofErr w:type="gramEnd"/>
     </w:p>
     <w:p>
       <w:r>
@@ -438,11 +461,16 @@
       <w:r>
         <w:t xml:space="preserve"> «student» etterfulgt av en 8-sifret id av typen </w:t>
       </w:r>
+      <w:proofErr w:type="spellStart"/>
       <w:r>
         <w:t>I</w:t>
       </w:r>
       <w:r>
-        <w:t>nteger.</w:t>
+        <w:t>nteger</w:t>
+      </w:r>
+      <w:proofErr w:type="spellEnd"/>
+      <w:r>
+        <w:t>.</w:t>
       </w:r>
       <w:r>
         <w:t xml:space="preserve"> Eksempel på en nøkkel for en student i vår KV-store:</w:t>
@@ -527,9 +555,13 @@
             <w:tcW w:w="5382" w:type="dxa"/>
           </w:tcPr>
           <w:p>
+            <w:proofErr w:type="spellStart"/>
+            <w:proofErr w:type="gramStart"/>
             <w:r>
               <w:t>component:averageGradeByStudyHours</w:t>
             </w:r>
+            <w:proofErr w:type="spellEnd"/>
+            <w:proofErr w:type="gramEnd"/>
           </w:p>
         </w:tc>
         <w:tc>
@@ -537,8 +569,13 @@
             <w:tcW w:w="3680" w:type="dxa"/>
           </w:tcPr>
           <w:p>
-            <w:r>
-              <w:t>Json {…}</w:t>
+            <w:proofErr w:type="spellStart"/>
+            <w:r>
+              <w:t>Json</w:t>
+            </w:r>
+            <w:proofErr w:type="spellEnd"/>
+            <w:r>
+              <w:t xml:space="preserve"> {…}</w:t>
             </w:r>
           </w:p>
         </w:tc>
@@ -549,9 +586,13 @@
             <w:tcW w:w="5382" w:type="dxa"/>
           </w:tcPr>
           <w:p>
+            <w:proofErr w:type="spellStart"/>
+            <w:proofErr w:type="gramStart"/>
             <w:r>
               <w:t>component:studentsByFreeTime</w:t>
             </w:r>
+            <w:proofErr w:type="spellEnd"/>
+            <w:proofErr w:type="gramEnd"/>
           </w:p>
         </w:tc>
         <w:tc>
@@ -559,8 +600,13 @@
             <w:tcW w:w="3680" w:type="dxa"/>
           </w:tcPr>
           <w:p>
-            <w:r>
-              <w:t>Json {…}</w:t>
+            <w:proofErr w:type="spellStart"/>
+            <w:r>
+              <w:t>Json</w:t>
+            </w:r>
+            <w:proofErr w:type="spellEnd"/>
+            <w:r>
+              <w:t xml:space="preserve"> {…}</w:t>
             </w:r>
           </w:p>
         </w:tc>
@@ -571,9 +617,13 @@
             <w:tcW w:w="5382" w:type="dxa"/>
           </w:tcPr>
           <w:p>
+            <w:proofErr w:type="spellStart"/>
+            <w:proofErr w:type="gramStart"/>
             <w:r>
               <w:t>component:averageGradesByParentEducation</w:t>
             </w:r>
+            <w:proofErr w:type="spellEnd"/>
+            <w:proofErr w:type="gramEnd"/>
           </w:p>
         </w:tc>
         <w:tc>
@@ -581,8 +631,13 @@
             <w:tcW w:w="3680" w:type="dxa"/>
           </w:tcPr>
           <w:p>
-            <w:r>
-              <w:t>Json {…}</w:t>
+            <w:proofErr w:type="spellStart"/>
+            <w:r>
+              <w:t>Json</w:t>
+            </w:r>
+            <w:proofErr w:type="spellEnd"/>
+            <w:r>
+              <w:t xml:space="preserve"> {…}</w:t>
             </w:r>
           </w:p>
         </w:tc>
@@ -593,9 +648,13 @@
             <w:tcW w:w="5382" w:type="dxa"/>
           </w:tcPr>
           <w:p>
+            <w:proofErr w:type="spellStart"/>
+            <w:proofErr w:type="gramStart"/>
             <w:r>
               <w:t>component:averageGradesByEducationalAid</w:t>
             </w:r>
+            <w:proofErr w:type="spellEnd"/>
+            <w:proofErr w:type="gramEnd"/>
           </w:p>
         </w:tc>
         <w:tc>
@@ -603,8 +662,13 @@
             <w:tcW w:w="3680" w:type="dxa"/>
           </w:tcPr>
           <w:p>
-            <w:r>
-              <w:t>Json {…}</w:t>
+            <w:proofErr w:type="spellStart"/>
+            <w:r>
+              <w:t>Json</w:t>
+            </w:r>
+            <w:proofErr w:type="spellEnd"/>
+            <w:r>
+              <w:t xml:space="preserve"> {…}</w:t>
             </w:r>
           </w:p>
         </w:tc>
@@ -615,9 +679,13 @@
             <w:tcW w:w="5382" w:type="dxa"/>
           </w:tcPr>
           <w:p>
+            <w:proofErr w:type="spellStart"/>
+            <w:proofErr w:type="gramStart"/>
             <w:r>
               <w:t>component:freeTimeByStudyHours</w:t>
             </w:r>
+            <w:proofErr w:type="spellEnd"/>
+            <w:proofErr w:type="gramEnd"/>
           </w:p>
         </w:tc>
         <w:tc>
@@ -625,8 +693,13 @@
             <w:tcW w:w="3680" w:type="dxa"/>
           </w:tcPr>
           <w:p>
-            <w:r>
-              <w:t>Json {…}</w:t>
+            <w:proofErr w:type="spellStart"/>
+            <w:r>
+              <w:t>Json</w:t>
+            </w:r>
+            <w:proofErr w:type="spellEnd"/>
+            <w:r>
+              <w:t xml:space="preserve"> {…}</w:t>
             </w:r>
           </w:p>
         </w:tc>
@@ -637,9 +710,13 @@
             <w:tcW w:w="5382" w:type="dxa"/>
           </w:tcPr>
           <w:p>
+            <w:proofErr w:type="spellStart"/>
+            <w:proofErr w:type="gramStart"/>
             <w:r>
               <w:t>component:agesByAlcoholWorkDaysAndWeekends</w:t>
             </w:r>
+            <w:proofErr w:type="spellEnd"/>
+            <w:proofErr w:type="gramEnd"/>
           </w:p>
         </w:tc>
         <w:tc>
@@ -647,8 +724,13 @@
             <w:tcW w:w="3680" w:type="dxa"/>
           </w:tcPr>
           <w:p>
-            <w:r>
-              <w:t>Json {…}</w:t>
+            <w:proofErr w:type="spellStart"/>
+            <w:r>
+              <w:t>Json</w:t>
+            </w:r>
+            <w:proofErr w:type="spellEnd"/>
+            <w:r>
+              <w:t xml:space="preserve"> {…}</w:t>
             </w:r>
           </w:p>
         </w:tc>
@@ -659,9 +741,13 @@
             <w:tcW w:w="5382" w:type="dxa"/>
           </w:tcPr>
           <w:p>
+            <w:proofErr w:type="spellStart"/>
+            <w:proofErr w:type="gramStart"/>
             <w:r>
               <w:t>component:familyRelationAndAverageGradesByAlcohol</w:t>
             </w:r>
+            <w:proofErr w:type="spellEnd"/>
+            <w:proofErr w:type="gramEnd"/>
           </w:p>
         </w:tc>
         <w:tc>
@@ -669,8 +755,13 @@
             <w:tcW w:w="3680" w:type="dxa"/>
           </w:tcPr>
           <w:p>
-            <w:r>
-              <w:t>Json {…}</w:t>
+            <w:proofErr w:type="spellStart"/>
+            <w:r>
+              <w:t>Json</w:t>
+            </w:r>
+            <w:proofErr w:type="spellEnd"/>
+            <w:r>
+              <w:t xml:space="preserve"> {…}</w:t>
             </w:r>
           </w:p>
         </w:tc>
@@ -694,8 +785,13 @@
             <w:tcW w:w="3680" w:type="dxa"/>
           </w:tcPr>
           <w:p>
-            <w:r>
-              <w:t>Json {…}</w:t>
+            <w:proofErr w:type="spellStart"/>
+            <w:r>
+              <w:t>Json</w:t>
+            </w:r>
+            <w:proofErr w:type="spellEnd"/>
+            <w:r>
+              <w:t xml:space="preserve"> {…}</w:t>
             </w:r>
           </w:p>
         </w:tc>
@@ -719,8 +815,13 @@
             <w:tcW w:w="3680" w:type="dxa"/>
           </w:tcPr>
           <w:p>
-            <w:r>
-              <w:t>Json {…}</w:t>
+            <w:proofErr w:type="spellStart"/>
+            <w:r>
+              <w:t>Json</w:t>
+            </w:r>
+            <w:proofErr w:type="spellEnd"/>
+            <w:r>
+              <w:t xml:space="preserve"> {…}</w:t>
             </w:r>
           </w:p>
         </w:tc>
@@ -744,8 +845,13 @@
             <w:tcW w:w="3680" w:type="dxa"/>
           </w:tcPr>
           <w:p>
-            <w:r>
-              <w:t>Json {…}</w:t>
+            <w:proofErr w:type="spellStart"/>
+            <w:r>
+              <w:t>Json</w:t>
+            </w:r>
+            <w:proofErr w:type="spellEnd"/>
+            <w:r>
+              <w:t xml:space="preserve"> {…}</w:t>
             </w:r>
           </w:p>
         </w:tc>
@@ -769,8 +875,13 @@
             <w:tcW w:w="3680" w:type="dxa"/>
           </w:tcPr>
           <w:p>
-            <w:r>
-              <w:t>Json {…}</w:t>
+            <w:proofErr w:type="spellStart"/>
+            <w:r>
+              <w:t>Json</w:t>
+            </w:r>
+            <w:proofErr w:type="spellEnd"/>
+            <w:r>
+              <w:t xml:space="preserve"> {…}</w:t>
             </w:r>
           </w:p>
         </w:tc>
@@ -794,8 +905,13 @@
             <w:tcW w:w="3680" w:type="dxa"/>
           </w:tcPr>
           <w:p>
-            <w:r>
-              <w:t>Json {…}</w:t>
+            <w:proofErr w:type="spellStart"/>
+            <w:r>
+              <w:t>Json</w:t>
+            </w:r>
+            <w:proofErr w:type="spellEnd"/>
+            <w:r>
+              <w:t xml:space="preserve"> {…}</w:t>
             </w:r>
           </w:p>
         </w:tc>
@@ -819,8 +935,13 @@
             <w:tcW w:w="3680" w:type="dxa"/>
           </w:tcPr>
           <w:p>
-            <w:r>
-              <w:t>Json {…}</w:t>
+            <w:proofErr w:type="spellStart"/>
+            <w:r>
+              <w:t>Json</w:t>
+            </w:r>
+            <w:proofErr w:type="spellEnd"/>
+            <w:r>
+              <w:t xml:space="preserve"> {…}</w:t>
             </w:r>
           </w:p>
         </w:tc>
@@ -844,8 +965,13 @@
             <w:tcW w:w="3680" w:type="dxa"/>
           </w:tcPr>
           <w:p>
-            <w:r>
-              <w:t>Json {…}</w:t>
+            <w:proofErr w:type="spellStart"/>
+            <w:r>
+              <w:t>Json</w:t>
+            </w:r>
+            <w:proofErr w:type="spellEnd"/>
+            <w:r>
+              <w:t xml:space="preserve"> {…}</w:t>
             </w:r>
           </w:p>
         </w:tc>
@@ -940,8 +1066,13 @@
             <w:shd w:val="clear" w:color="auto" w:fill="E2EFD9" w:themeFill="accent6" w:themeFillTint="33"/>
           </w:tcPr>
           <w:p>
-            <w:r>
-              <w:t>Json objekt</w:t>
+            <w:proofErr w:type="spellStart"/>
+            <w:r>
+              <w:t>Json</w:t>
+            </w:r>
+            <w:proofErr w:type="spellEnd"/>
+            <w:r>
+              <w:t xml:space="preserve"> objekt</w:t>
             </w:r>
           </w:p>
         </w:tc>
@@ -1049,7 +1180,33 @@
                 <w:szCs w:val="16"/>
                 <w:lang w:val="en-GB" w:eastAsia="nb-NO"/>
               </w:rPr>
-              <w:t xml:space="preserve">    "averageGradesByStudyHours"</w:t>
+              <w:t xml:space="preserve">    "</w:t>
+            </w:r>
+            <w:proofErr w:type="spellStart"/>
+            <w:r>
+              <w:rPr>
+                <w:rFonts w:ascii="Consolas" w:eastAsia="Times New Roman" w:hAnsi="Consolas" w:cs="Times New Roman"/>
+                <w:i/>
+                <w:iCs/>
+                <w:color w:val="66D9EF"/>
+                <w:sz w:val="16"/>
+                <w:szCs w:val="16"/>
+                <w:lang w:val="en-GB" w:eastAsia="nb-NO"/>
+              </w:rPr>
+              <w:t>averageGradesByStudyHours</w:t>
+            </w:r>
+            <w:proofErr w:type="spellEnd"/>
+            <w:r>
+              <w:rPr>
+                <w:rFonts w:ascii="Consolas" w:eastAsia="Times New Roman" w:hAnsi="Consolas" w:cs="Times New Roman"/>
+                <w:i/>
+                <w:iCs/>
+                <w:color w:val="66D9EF"/>
+                <w:sz w:val="16"/>
+                <w:szCs w:val="16"/>
+                <w:lang w:val="en-GB" w:eastAsia="nb-NO"/>
+              </w:rPr>
+              <w:t>"</w:t>
             </w:r>
             <w:r>
               <w:rPr>
@@ -1093,7 +1250,33 @@
                 <w:szCs w:val="16"/>
                 <w:lang w:val="en-GB" w:eastAsia="nb-NO"/>
               </w:rPr>
-              <w:t>"lessThanTwo"</w:t>
+              <w:t>"</w:t>
+            </w:r>
+            <w:proofErr w:type="spellStart"/>
+            <w:r>
+              <w:rPr>
+                <w:rFonts w:ascii="Consolas" w:eastAsia="Times New Roman" w:hAnsi="Consolas" w:cs="Times New Roman"/>
+                <w:i/>
+                <w:iCs/>
+                <w:color w:val="66D9EF"/>
+                <w:sz w:val="16"/>
+                <w:szCs w:val="16"/>
+                <w:lang w:val="en-GB" w:eastAsia="nb-NO"/>
+              </w:rPr>
+              <w:t>lessThanTwo</w:t>
+            </w:r>
+            <w:proofErr w:type="spellEnd"/>
+            <w:r>
+              <w:rPr>
+                <w:rFonts w:ascii="Consolas" w:eastAsia="Times New Roman" w:hAnsi="Consolas" w:cs="Times New Roman"/>
+                <w:i/>
+                <w:iCs/>
+                <w:color w:val="66D9EF"/>
+                <w:sz w:val="16"/>
+                <w:szCs w:val="16"/>
+                <w:lang w:val="en-GB" w:eastAsia="nb-NO"/>
+              </w:rPr>
+              <w:t>"</w:t>
             </w:r>
             <w:r>
               <w:rPr>
@@ -1277,7 +1460,33 @@
                 <w:szCs w:val="16"/>
                 <w:lang w:val="en-GB" w:eastAsia="nb-NO"/>
               </w:rPr>
-              <w:t>"twoToFive"</w:t>
+              <w:t>"</w:t>
+            </w:r>
+            <w:proofErr w:type="spellStart"/>
+            <w:r>
+              <w:rPr>
+                <w:rFonts w:ascii="Consolas" w:eastAsia="Times New Roman" w:hAnsi="Consolas" w:cs="Times New Roman"/>
+                <w:i/>
+                <w:iCs/>
+                <w:color w:val="66D9EF"/>
+                <w:sz w:val="16"/>
+                <w:szCs w:val="16"/>
+                <w:lang w:val="en-GB" w:eastAsia="nb-NO"/>
+              </w:rPr>
+              <w:t>twoToFive</w:t>
+            </w:r>
+            <w:proofErr w:type="spellEnd"/>
+            <w:r>
+              <w:rPr>
+                <w:rFonts w:ascii="Consolas" w:eastAsia="Times New Roman" w:hAnsi="Consolas" w:cs="Times New Roman"/>
+                <w:i/>
+                <w:iCs/>
+                <w:color w:val="66D9EF"/>
+                <w:sz w:val="16"/>
+                <w:szCs w:val="16"/>
+                <w:lang w:val="en-GB" w:eastAsia="nb-NO"/>
+              </w:rPr>
+              <w:t>"</w:t>
             </w:r>
             <w:r>
               <w:rPr>
@@ -1461,7 +1670,33 @@
                 <w:szCs w:val="16"/>
                 <w:lang w:val="en-GB" w:eastAsia="nb-NO"/>
               </w:rPr>
-              <w:t>"fiveToTen"</w:t>
+              <w:t>"</w:t>
+            </w:r>
+            <w:proofErr w:type="spellStart"/>
+            <w:r>
+              <w:rPr>
+                <w:rFonts w:ascii="Consolas" w:eastAsia="Times New Roman" w:hAnsi="Consolas" w:cs="Times New Roman"/>
+                <w:i/>
+                <w:iCs/>
+                <w:color w:val="66D9EF"/>
+                <w:sz w:val="16"/>
+                <w:szCs w:val="16"/>
+                <w:lang w:val="en-GB" w:eastAsia="nb-NO"/>
+              </w:rPr>
+              <w:t>fiveToTen</w:t>
+            </w:r>
+            <w:proofErr w:type="spellEnd"/>
+            <w:r>
+              <w:rPr>
+                <w:rFonts w:ascii="Consolas" w:eastAsia="Times New Roman" w:hAnsi="Consolas" w:cs="Times New Roman"/>
+                <w:i/>
+                <w:iCs/>
+                <w:color w:val="66D9EF"/>
+                <w:sz w:val="16"/>
+                <w:szCs w:val="16"/>
+                <w:lang w:val="en-GB" w:eastAsia="nb-NO"/>
+              </w:rPr>
+              <w:t>"</w:t>
             </w:r>
             <w:r>
               <w:rPr>
@@ -1655,16 +1890,42 @@
                 <w:szCs w:val="16"/>
                 <w:lang w:eastAsia="nb-NO"/>
               </w:rPr>
-              <w:t>"greaterThanTen"</w:t>
-            </w:r>
-            <w:r>
-              <w:rPr>
-                <w:rFonts w:ascii="Consolas" w:eastAsia="Times New Roman" w:hAnsi="Consolas" w:cs="Times New Roman"/>
-                <w:color w:val="F8F8F2"/>
+              <w:t>"</w:t>
+            </w:r>
+            <w:proofErr w:type="spellStart"/>
+            <w:r>
+              <w:rPr>
+                <w:rFonts w:ascii="Consolas" w:eastAsia="Times New Roman" w:hAnsi="Consolas" w:cs="Times New Roman"/>
+                <w:i/>
+                <w:iCs/>
+                <w:color w:val="66D9EF"/>
                 <w:sz w:val="16"/>
                 <w:szCs w:val="16"/>
                 <w:lang w:eastAsia="nb-NO"/>
               </w:rPr>
+              <w:t>greaterThanTen</w:t>
+            </w:r>
+            <w:proofErr w:type="spellEnd"/>
+            <w:r>
+              <w:rPr>
+                <w:rFonts w:ascii="Consolas" w:eastAsia="Times New Roman" w:hAnsi="Consolas" w:cs="Times New Roman"/>
+                <w:i/>
+                <w:iCs/>
+                <w:color w:val="66D9EF"/>
+                <w:sz w:val="16"/>
+                <w:szCs w:val="16"/>
+                <w:lang w:eastAsia="nb-NO"/>
+              </w:rPr>
+              <w:t>"</w:t>
+            </w:r>
+            <w:r>
+              <w:rPr>
+                <w:rFonts w:ascii="Consolas" w:eastAsia="Times New Roman" w:hAnsi="Consolas" w:cs="Times New Roman"/>
+                <w:color w:val="F8F8F2"/>
+                <w:sz w:val="16"/>
+                <w:szCs w:val="16"/>
+                <w:lang w:eastAsia="nb-NO"/>
+              </w:rPr>
               <w:t>: {</w:t>
             </w:r>
           </w:p>
@@ -1763,7 +2024,33 @@
                 <w:szCs w:val="16"/>
                 <w:lang w:eastAsia="nb-NO"/>
               </w:rPr>
-              <w:t>"female"</w:t>
+              <w:t>"</w:t>
+            </w:r>
+            <w:proofErr w:type="spellStart"/>
+            <w:r>
+              <w:rPr>
+                <w:rFonts w:ascii="Consolas" w:eastAsia="Times New Roman" w:hAnsi="Consolas" w:cs="Times New Roman"/>
+                <w:i/>
+                <w:iCs/>
+                <w:color w:val="66D9EF"/>
+                <w:sz w:val="16"/>
+                <w:szCs w:val="16"/>
+                <w:lang w:eastAsia="nb-NO"/>
+              </w:rPr>
+              <w:t>female</w:t>
+            </w:r>
+            <w:proofErr w:type="spellEnd"/>
+            <w:r>
+              <w:rPr>
+                <w:rFonts w:ascii="Consolas" w:eastAsia="Times New Roman" w:hAnsi="Consolas" w:cs="Times New Roman"/>
+                <w:i/>
+                <w:iCs/>
+                <w:color w:val="66D9EF"/>
+                <w:sz w:val="16"/>
+                <w:szCs w:val="16"/>
+                <w:lang w:eastAsia="nb-NO"/>
+              </w:rPr>
+              <w:t>"</w:t>
             </w:r>
             <w:r>
               <w:rPr>
@@ -1853,8 +2140,16 @@
         <w:rPr>
           <w:lang w:val="en-GB"/>
         </w:rPr>
-        <w:t>Pseudo-kode</w:t>
-      </w:r>
+        <w:t>Pseudo-</w:t>
+      </w:r>
+      <w:proofErr w:type="spellStart"/>
+      <w:r>
+        <w:rPr>
+          <w:lang w:val="en-GB"/>
+        </w:rPr>
+        <w:t>kode</w:t>
+      </w:r>
+      <w:proofErr w:type="spellEnd"/>
     </w:p>
     <w:p>
       <w:pPr>
@@ -1866,7 +2161,21 @@
         <w:rPr>
           <w:lang w:val="en-GB"/>
         </w:rPr>
-        <w:t xml:space="preserve">for each studyTime value, create groups: gender, </w:t>
+        <w:t xml:space="preserve">for each </w:t>
+      </w:r>
+      <w:proofErr w:type="spellStart"/>
+      <w:r>
+        <w:rPr>
+          <w:lang w:val="en-GB"/>
+        </w:rPr>
+        <w:t>studyTime</w:t>
+      </w:r>
+      <w:proofErr w:type="spellEnd"/>
+      <w:r>
+        <w:rPr>
+          <w:lang w:val="en-GB"/>
+        </w:rPr>
+        <w:t xml:space="preserve"> value, create groups: gender, </w:t>
       </w:r>
     </w:p>
     <w:p>
@@ -1959,8 +2268,13 @@
             <w:shd w:val="clear" w:color="auto" w:fill="E2EFD9" w:themeFill="accent6" w:themeFillTint="33"/>
           </w:tcPr>
           <w:p>
-            <w:r>
-              <w:t>Json objekt</w:t>
+            <w:proofErr w:type="spellStart"/>
+            <w:r>
+              <w:t>Json</w:t>
+            </w:r>
+            <w:proofErr w:type="spellEnd"/>
+            <w:r>
+              <w:t xml:space="preserve"> objekt</w:t>
             </w:r>
           </w:p>
         </w:tc>
@@ -2072,7 +2386,33 @@
                 <w:szCs w:val="16"/>
                 <w:lang w:val="en-GB" w:eastAsia="nb-NO"/>
               </w:rPr>
-              <w:t xml:space="preserve"> "studentsByFreeTime"</w:t>
+              <w:t xml:space="preserve"> "</w:t>
+            </w:r>
+            <w:proofErr w:type="spellStart"/>
+            <w:r>
+              <w:rPr>
+                <w:rFonts w:ascii="Consolas" w:eastAsia="Times New Roman" w:hAnsi="Consolas" w:cs="Times New Roman"/>
+                <w:i/>
+                <w:iCs/>
+                <w:color w:val="66D9EF"/>
+                <w:sz w:val="16"/>
+                <w:szCs w:val="16"/>
+                <w:lang w:val="en-GB" w:eastAsia="nb-NO"/>
+              </w:rPr>
+              <w:t>studentsByFreeTime</w:t>
+            </w:r>
+            <w:proofErr w:type="spellEnd"/>
+            <w:r>
+              <w:rPr>
+                <w:rFonts w:ascii="Consolas" w:eastAsia="Times New Roman" w:hAnsi="Consolas" w:cs="Times New Roman"/>
+                <w:i/>
+                <w:iCs/>
+                <w:color w:val="66D9EF"/>
+                <w:sz w:val="16"/>
+                <w:szCs w:val="16"/>
+                <w:lang w:val="en-GB" w:eastAsia="nb-NO"/>
+              </w:rPr>
+              <w:t>"</w:t>
             </w:r>
             <w:r>
               <w:rPr>
@@ -2116,7 +2456,33 @@
                 <w:szCs w:val="16"/>
                 <w:lang w:val="en-GB" w:eastAsia="nb-NO"/>
               </w:rPr>
-              <w:t>"veryLittle"</w:t>
+              <w:t>"</w:t>
+            </w:r>
+            <w:proofErr w:type="spellStart"/>
+            <w:r>
+              <w:rPr>
+                <w:rFonts w:ascii="Consolas" w:eastAsia="Times New Roman" w:hAnsi="Consolas" w:cs="Times New Roman"/>
+                <w:i/>
+                <w:iCs/>
+                <w:color w:val="66D9EF"/>
+                <w:sz w:val="16"/>
+                <w:szCs w:val="16"/>
+                <w:lang w:val="en-GB" w:eastAsia="nb-NO"/>
+              </w:rPr>
+              <w:t>veryLittle</w:t>
+            </w:r>
+            <w:proofErr w:type="spellEnd"/>
+            <w:r>
+              <w:rPr>
+                <w:rFonts w:ascii="Consolas" w:eastAsia="Times New Roman" w:hAnsi="Consolas" w:cs="Times New Roman"/>
+                <w:i/>
+                <w:iCs/>
+                <w:color w:val="66D9EF"/>
+                <w:sz w:val="16"/>
+                <w:szCs w:val="16"/>
+                <w:lang w:val="en-GB" w:eastAsia="nb-NO"/>
+              </w:rPr>
+              <w:t>"</w:t>
             </w:r>
             <w:r>
               <w:rPr>
@@ -2372,7 +2738,33 @@
                 <w:szCs w:val="16"/>
                 <w:lang w:eastAsia="nb-NO"/>
               </w:rPr>
-              <w:t>"veryMuch"</w:t>
+              <w:t>"</w:t>
+            </w:r>
+            <w:proofErr w:type="spellStart"/>
+            <w:r>
+              <w:rPr>
+                <w:rFonts w:ascii="Consolas" w:eastAsia="Times New Roman" w:hAnsi="Consolas" w:cs="Times New Roman"/>
+                <w:i/>
+                <w:iCs/>
+                <w:color w:val="66D9EF"/>
+                <w:sz w:val="16"/>
+                <w:szCs w:val="16"/>
+                <w:lang w:eastAsia="nb-NO"/>
+              </w:rPr>
+              <w:t>veryMuch</w:t>
+            </w:r>
+            <w:proofErr w:type="spellEnd"/>
+            <w:r>
+              <w:rPr>
+                <w:rFonts w:ascii="Consolas" w:eastAsia="Times New Roman" w:hAnsi="Consolas" w:cs="Times New Roman"/>
+                <w:i/>
+                <w:iCs/>
+                <w:color w:val="66D9EF"/>
+                <w:sz w:val="16"/>
+                <w:szCs w:val="16"/>
+                <w:lang w:eastAsia="nb-NO"/>
+              </w:rPr>
+              <w:t>"</w:t>
             </w:r>
             <w:r>
               <w:rPr>
@@ -2437,8 +2829,16 @@
           <w:lang w:val="en-GB"/>
         </w:rPr>
         <w:lastRenderedPageBreak/>
-        <w:t>Pseudo-kode</w:t>
-      </w:r>
+        <w:t>Pseudo-</w:t>
+      </w:r>
+      <w:proofErr w:type="spellStart"/>
+      <w:r>
+        <w:rPr>
+          <w:lang w:val="en-GB"/>
+        </w:rPr>
+        <w:t>kode</w:t>
+      </w:r>
+      <w:proofErr w:type="spellEnd"/>
     </w:p>
     <w:p>
       <w:pPr>
@@ -2456,8 +2856,16 @@
         <w:rPr>
           <w:lang w:val="en-GB"/>
         </w:rPr>
-        <w:t xml:space="preserve"> group size of students grouped by freeTime</w:t>
-      </w:r>
+        <w:t xml:space="preserve"> group size of students grouped by </w:t>
+      </w:r>
+      <w:proofErr w:type="spellStart"/>
+      <w:r>
+        <w:rPr>
+          <w:lang w:val="en-GB"/>
+        </w:rPr>
+        <w:t>freeTime</w:t>
+      </w:r>
+      <w:proofErr w:type="spellEnd"/>
     </w:p>
     <w:p>
       <w:pPr>
@@ -2479,12 +2887,14 @@
           <w:lang w:val="en-GB"/>
         </w:rPr>
       </w:pPr>
+      <w:proofErr w:type="spellStart"/>
       <w:r>
         <w:rPr>
           <w:lang w:val="en-GB"/>
         </w:rPr>
         <w:t>Aggregeringer</w:t>
       </w:r>
+      <w:proofErr w:type="spellEnd"/>
     </w:p>
     <w:p>
       <w:pPr>
@@ -2551,8 +2961,13 @@
             <w:shd w:val="clear" w:color="auto" w:fill="E2EFD9" w:themeFill="accent6" w:themeFillTint="33"/>
           </w:tcPr>
           <w:p>
-            <w:r>
-              <w:t>Json objekt</w:t>
+            <w:proofErr w:type="spellStart"/>
+            <w:r>
+              <w:t>Json</w:t>
+            </w:r>
+            <w:proofErr w:type="spellEnd"/>
+            <w:r>
+              <w:t xml:space="preserve"> objekt</w:t>
             </w:r>
           </w:p>
         </w:tc>
@@ -2632,7 +3047,33 @@
                 <w:szCs w:val="16"/>
                 <w:lang w:val="en-GB" w:eastAsia="nb-NO"/>
               </w:rPr>
-              <w:t xml:space="preserve">    "averageGradesByParentEducation"</w:t>
+              <w:t xml:space="preserve">    "</w:t>
+            </w:r>
+            <w:proofErr w:type="spellStart"/>
+            <w:r>
+              <w:rPr>
+                <w:rFonts w:ascii="Consolas" w:eastAsia="Times New Roman" w:hAnsi="Consolas" w:cs="Times New Roman"/>
+                <w:i/>
+                <w:iCs/>
+                <w:color w:val="66D9EF"/>
+                <w:sz w:val="16"/>
+                <w:szCs w:val="16"/>
+                <w:lang w:val="en-GB" w:eastAsia="nb-NO"/>
+              </w:rPr>
+              <w:t>averageGradesByParentEducation</w:t>
+            </w:r>
+            <w:proofErr w:type="spellEnd"/>
+            <w:r>
+              <w:rPr>
+                <w:rFonts w:ascii="Consolas" w:eastAsia="Times New Roman" w:hAnsi="Consolas" w:cs="Times New Roman"/>
+                <w:i/>
+                <w:iCs/>
+                <w:color w:val="66D9EF"/>
+                <w:sz w:val="16"/>
+                <w:szCs w:val="16"/>
+                <w:lang w:val="en-GB" w:eastAsia="nb-NO"/>
+              </w:rPr>
+              <w:t>"</w:t>
             </w:r>
             <w:r>
               <w:rPr>
@@ -2860,7 +3301,33 @@
                 <w:szCs w:val="16"/>
                 <w:lang w:val="en-GB" w:eastAsia="nb-NO"/>
               </w:rPr>
-              <w:t>"primaryEducation"</w:t>
+              <w:t>"</w:t>
+            </w:r>
+            <w:proofErr w:type="spellStart"/>
+            <w:r>
+              <w:rPr>
+                <w:rFonts w:ascii="Consolas" w:eastAsia="Times New Roman" w:hAnsi="Consolas" w:cs="Times New Roman"/>
+                <w:i/>
+                <w:iCs/>
+                <w:color w:val="66D9EF"/>
+                <w:sz w:val="16"/>
+                <w:szCs w:val="16"/>
+                <w:lang w:val="en-GB" w:eastAsia="nb-NO"/>
+              </w:rPr>
+              <w:t>primaryEducation</w:t>
+            </w:r>
+            <w:proofErr w:type="spellEnd"/>
+            <w:r>
+              <w:rPr>
+                <w:rFonts w:ascii="Consolas" w:eastAsia="Times New Roman" w:hAnsi="Consolas" w:cs="Times New Roman"/>
+                <w:i/>
+                <w:iCs/>
+                <w:color w:val="66D9EF"/>
+                <w:sz w:val="16"/>
+                <w:szCs w:val="16"/>
+                <w:lang w:val="en-GB" w:eastAsia="nb-NO"/>
+              </w:rPr>
+              <w:t>"</w:t>
             </w:r>
             <w:r>
               <w:rPr>
@@ -3044,7 +3511,33 @@
                 <w:szCs w:val="16"/>
                 <w:lang w:val="en-GB" w:eastAsia="nb-NO"/>
               </w:rPr>
-              <w:t>"fifthToNinthGrade"</w:t>
+              <w:t>"</w:t>
+            </w:r>
+            <w:proofErr w:type="spellStart"/>
+            <w:r>
+              <w:rPr>
+                <w:rFonts w:ascii="Consolas" w:eastAsia="Times New Roman" w:hAnsi="Consolas" w:cs="Times New Roman"/>
+                <w:i/>
+                <w:iCs/>
+                <w:color w:val="66D9EF"/>
+                <w:sz w:val="16"/>
+                <w:szCs w:val="16"/>
+                <w:lang w:val="en-GB" w:eastAsia="nb-NO"/>
+              </w:rPr>
+              <w:t>fifthToNinthGrade</w:t>
+            </w:r>
+            <w:proofErr w:type="spellEnd"/>
+            <w:r>
+              <w:rPr>
+                <w:rFonts w:ascii="Consolas" w:eastAsia="Times New Roman" w:hAnsi="Consolas" w:cs="Times New Roman"/>
+                <w:i/>
+                <w:iCs/>
+                <w:color w:val="66D9EF"/>
+                <w:sz w:val="16"/>
+                <w:szCs w:val="16"/>
+                <w:lang w:val="en-GB" w:eastAsia="nb-NO"/>
+              </w:rPr>
+              <w:t>"</w:t>
             </w:r>
             <w:r>
               <w:rPr>
@@ -3228,7 +3721,33 @@
                 <w:szCs w:val="16"/>
                 <w:lang w:val="en-GB" w:eastAsia="nb-NO"/>
               </w:rPr>
-              <w:t>"secondaryEducation"</w:t>
+              <w:t>"</w:t>
+            </w:r>
+            <w:proofErr w:type="spellStart"/>
+            <w:r>
+              <w:rPr>
+                <w:rFonts w:ascii="Consolas" w:eastAsia="Times New Roman" w:hAnsi="Consolas" w:cs="Times New Roman"/>
+                <w:i/>
+                <w:iCs/>
+                <w:color w:val="66D9EF"/>
+                <w:sz w:val="16"/>
+                <w:szCs w:val="16"/>
+                <w:lang w:val="en-GB" w:eastAsia="nb-NO"/>
+              </w:rPr>
+              <w:t>secondaryEducation</w:t>
+            </w:r>
+            <w:proofErr w:type="spellEnd"/>
+            <w:r>
+              <w:rPr>
+                <w:rFonts w:ascii="Consolas" w:eastAsia="Times New Roman" w:hAnsi="Consolas" w:cs="Times New Roman"/>
+                <w:i/>
+                <w:iCs/>
+                <w:color w:val="66D9EF"/>
+                <w:sz w:val="16"/>
+                <w:szCs w:val="16"/>
+                <w:lang w:val="en-GB" w:eastAsia="nb-NO"/>
+              </w:rPr>
+              <w:t>"</w:t>
             </w:r>
             <w:r>
               <w:rPr>
@@ -3412,7 +3931,33 @@
                 <w:szCs w:val="16"/>
                 <w:lang w:val="en-GB" w:eastAsia="nb-NO"/>
               </w:rPr>
-              <w:t>"higherEducation"</w:t>
+              <w:t>"</w:t>
+            </w:r>
+            <w:proofErr w:type="spellStart"/>
+            <w:r>
+              <w:rPr>
+                <w:rFonts w:ascii="Consolas" w:eastAsia="Times New Roman" w:hAnsi="Consolas" w:cs="Times New Roman"/>
+                <w:i/>
+                <w:iCs/>
+                <w:color w:val="66D9EF"/>
+                <w:sz w:val="16"/>
+                <w:szCs w:val="16"/>
+                <w:lang w:val="en-GB" w:eastAsia="nb-NO"/>
+              </w:rPr>
+              <w:t>higherEducation</w:t>
+            </w:r>
+            <w:proofErr w:type="spellEnd"/>
+            <w:r>
+              <w:rPr>
+                <w:rFonts w:ascii="Consolas" w:eastAsia="Times New Roman" w:hAnsi="Consolas" w:cs="Times New Roman"/>
+                <w:i/>
+                <w:iCs/>
+                <w:color w:val="66D9EF"/>
+                <w:sz w:val="16"/>
+                <w:szCs w:val="16"/>
+                <w:lang w:val="en-GB" w:eastAsia="nb-NO"/>
+              </w:rPr>
+              <w:t>"</w:t>
             </w:r>
             <w:r>
               <w:rPr>
@@ -3606,8 +4151,16 @@
         <w:rPr>
           <w:lang w:val="en-GB"/>
         </w:rPr>
-        <w:t>Pseudo-kode</w:t>
-      </w:r>
+        <w:t>Pseudo-</w:t>
+      </w:r>
+      <w:proofErr w:type="spellStart"/>
+      <w:r>
+        <w:rPr>
+          <w:lang w:val="en-GB"/>
+        </w:rPr>
+        <w:t>kode</w:t>
+      </w:r>
+      <w:proofErr w:type="spellEnd"/>
     </w:p>
     <w:p>
       <w:pPr>
@@ -3632,8 +4185,16 @@
         <w:rPr>
           <w:lang w:val="en-GB"/>
         </w:rPr>
-        <w:t>get grades, average with key = parentEducationAndGrades</w:t>
-      </w:r>
+        <w:t xml:space="preserve">get grades, average with key = </w:t>
+      </w:r>
+      <w:proofErr w:type="spellStart"/>
+      <w:r>
+        <w:rPr>
+          <w:lang w:val="en-GB"/>
+        </w:rPr>
+        <w:t>parentEducationAndGrades</w:t>
+      </w:r>
+      <w:proofErr w:type="spellEnd"/>
     </w:p>
     <w:p>
       <w:pPr>
@@ -3654,7 +4215,15 @@
         </w:rPr>
       </w:pPr>
       <w:r>
-        <w:t>Her hentes studentenes karakterer ut og legges inn i en gruppe for mors utdanningnivå, og en gruppe for fars, så snittes karakterene innad i disse gruppene.</w:t>
+        <w:t xml:space="preserve">Her hentes studentenes karakterer ut og legges inn i en gruppe for mors </w:t>
+      </w:r>
+      <w:proofErr w:type="spellStart"/>
+      <w:r>
+        <w:t>utdanningnivå</w:t>
+      </w:r>
+      <w:proofErr w:type="spellEnd"/>
+      <w:r>
+        <w:t>, og en gruppe for fars, så snittes karakterene innad i disse gruppene.</w:t>
       </w:r>
     </w:p>
     <w:p/>
@@ -3721,8 +4290,13 @@
             <w:shd w:val="clear" w:color="auto" w:fill="E2EFD9" w:themeFill="accent6" w:themeFillTint="33"/>
           </w:tcPr>
           <w:p>
-            <w:r>
-              <w:t>Json objekt</w:t>
+            <w:proofErr w:type="spellStart"/>
+            <w:r>
+              <w:t>Json</w:t>
+            </w:r>
+            <w:proofErr w:type="spellEnd"/>
+            <w:r>
+              <w:t xml:space="preserve"> objekt</w:t>
             </w:r>
           </w:p>
         </w:tc>
@@ -3814,7 +4388,33 @@
                 <w:szCs w:val="16"/>
                 <w:lang w:val="en-GB" w:eastAsia="nb-NO"/>
               </w:rPr>
-              <w:t>"averageGradesByEducationalAid"</w:t>
+              <w:t>"</w:t>
+            </w:r>
+            <w:proofErr w:type="spellStart"/>
+            <w:r>
+              <w:rPr>
+                <w:rFonts w:ascii="Consolas" w:eastAsia="Times New Roman" w:hAnsi="Consolas" w:cs="Times New Roman"/>
+                <w:i/>
+                <w:iCs/>
+                <w:color w:val="66D9EF"/>
+                <w:sz w:val="16"/>
+                <w:szCs w:val="16"/>
+                <w:lang w:val="en-GB" w:eastAsia="nb-NO"/>
+              </w:rPr>
+              <w:t>averageGradesByEducationalAid</w:t>
+            </w:r>
+            <w:proofErr w:type="spellEnd"/>
+            <w:r>
+              <w:rPr>
+                <w:rFonts w:ascii="Consolas" w:eastAsia="Times New Roman" w:hAnsi="Consolas" w:cs="Times New Roman"/>
+                <w:i/>
+                <w:iCs/>
+                <w:color w:val="66D9EF"/>
+                <w:sz w:val="16"/>
+                <w:szCs w:val="16"/>
+                <w:lang w:val="en-GB" w:eastAsia="nb-NO"/>
+              </w:rPr>
+              <w:t>"</w:t>
             </w:r>
             <w:r>
               <w:rPr>
@@ -3858,7 +4458,33 @@
                 <w:szCs w:val="16"/>
                 <w:lang w:val="en-GB" w:eastAsia="nb-NO"/>
               </w:rPr>
-              <w:t>"internet-support"</w:t>
+              <w:t>"</w:t>
+            </w:r>
+            <w:proofErr w:type="gramStart"/>
+            <w:r>
+              <w:rPr>
+                <w:rFonts w:ascii="Consolas" w:eastAsia="Times New Roman" w:hAnsi="Consolas" w:cs="Times New Roman"/>
+                <w:i/>
+                <w:iCs/>
+                <w:color w:val="66D9EF"/>
+                <w:sz w:val="16"/>
+                <w:szCs w:val="16"/>
+                <w:lang w:val="en-GB" w:eastAsia="nb-NO"/>
+              </w:rPr>
+              <w:t>internet</w:t>
+            </w:r>
+            <w:proofErr w:type="gramEnd"/>
+            <w:r>
+              <w:rPr>
+                <w:rFonts w:ascii="Consolas" w:eastAsia="Times New Roman" w:hAnsi="Consolas" w:cs="Times New Roman"/>
+                <w:i/>
+                <w:iCs/>
+                <w:color w:val="66D9EF"/>
+                <w:sz w:val="16"/>
+                <w:szCs w:val="16"/>
+                <w:lang w:val="en-GB" w:eastAsia="nb-NO"/>
+              </w:rPr>
+              <w:t>-support"</w:t>
             </w:r>
             <w:r>
               <w:rPr>
@@ -3922,7 +4548,33 @@
                 <w:szCs w:val="16"/>
                 <w:lang w:val="en-GB" w:eastAsia="nb-NO"/>
               </w:rPr>
-              <w:t>"internet-extra"</w:t>
+              <w:t>"</w:t>
+            </w:r>
+            <w:proofErr w:type="gramStart"/>
+            <w:r>
+              <w:rPr>
+                <w:rFonts w:ascii="Consolas" w:eastAsia="Times New Roman" w:hAnsi="Consolas" w:cs="Times New Roman"/>
+                <w:i/>
+                <w:iCs/>
+                <w:color w:val="66D9EF"/>
+                <w:sz w:val="16"/>
+                <w:szCs w:val="16"/>
+                <w:lang w:val="en-GB" w:eastAsia="nb-NO"/>
+              </w:rPr>
+              <w:t>internet</w:t>
+            </w:r>
+            <w:proofErr w:type="gramEnd"/>
+            <w:r>
+              <w:rPr>
+                <w:rFonts w:ascii="Consolas" w:eastAsia="Times New Roman" w:hAnsi="Consolas" w:cs="Times New Roman"/>
+                <w:i/>
+                <w:iCs/>
+                <w:color w:val="66D9EF"/>
+                <w:sz w:val="16"/>
+                <w:szCs w:val="16"/>
+                <w:lang w:val="en-GB" w:eastAsia="nb-NO"/>
+              </w:rPr>
+              <w:t>-extra"</w:t>
             </w:r>
             <w:r>
               <w:rPr>
@@ -3986,7 +4638,33 @@
                 <w:szCs w:val="16"/>
                 <w:lang w:val="en-GB" w:eastAsia="nb-NO"/>
               </w:rPr>
-              <w:t>"support-extra"</w:t>
+              <w:t>"</w:t>
+            </w:r>
+            <w:proofErr w:type="gramStart"/>
+            <w:r>
+              <w:rPr>
+                <w:rFonts w:ascii="Consolas" w:eastAsia="Times New Roman" w:hAnsi="Consolas" w:cs="Times New Roman"/>
+                <w:i/>
+                <w:iCs/>
+                <w:color w:val="66D9EF"/>
+                <w:sz w:val="16"/>
+                <w:szCs w:val="16"/>
+                <w:lang w:val="en-GB" w:eastAsia="nb-NO"/>
+              </w:rPr>
+              <w:t>support</w:t>
+            </w:r>
+            <w:proofErr w:type="gramEnd"/>
+            <w:r>
+              <w:rPr>
+                <w:rFonts w:ascii="Consolas" w:eastAsia="Times New Roman" w:hAnsi="Consolas" w:cs="Times New Roman"/>
+                <w:i/>
+                <w:iCs/>
+                <w:color w:val="66D9EF"/>
+                <w:sz w:val="16"/>
+                <w:szCs w:val="16"/>
+                <w:lang w:val="en-GB" w:eastAsia="nb-NO"/>
+              </w:rPr>
+              <w:t>-extra"</w:t>
             </w:r>
             <w:r>
               <w:rPr>
@@ -4178,7 +4856,33 @@
                 <w:szCs w:val="16"/>
                 <w:lang w:val="en-GB" w:eastAsia="nb-NO"/>
               </w:rPr>
-              <w:t>"schoolSupport"</w:t>
+              <w:t>"</w:t>
+            </w:r>
+            <w:proofErr w:type="spellStart"/>
+            <w:r>
+              <w:rPr>
+                <w:rFonts w:ascii="Consolas" w:eastAsia="Times New Roman" w:hAnsi="Consolas" w:cs="Times New Roman"/>
+                <w:i/>
+                <w:iCs/>
+                <w:color w:val="66D9EF"/>
+                <w:sz w:val="16"/>
+                <w:szCs w:val="16"/>
+                <w:lang w:val="en-GB" w:eastAsia="nb-NO"/>
+              </w:rPr>
+              <w:t>schoolSupport</w:t>
+            </w:r>
+            <w:proofErr w:type="spellEnd"/>
+            <w:r>
+              <w:rPr>
+                <w:rFonts w:ascii="Consolas" w:eastAsia="Times New Roman" w:hAnsi="Consolas" w:cs="Times New Roman"/>
+                <w:i/>
+                <w:iCs/>
+                <w:color w:val="66D9EF"/>
+                <w:sz w:val="16"/>
+                <w:szCs w:val="16"/>
+                <w:lang w:val="en-GB" w:eastAsia="nb-NO"/>
+              </w:rPr>
+              <w:t>"</w:t>
             </w:r>
             <w:r>
               <w:rPr>
@@ -4242,7 +4946,33 @@
                 <w:szCs w:val="16"/>
                 <w:lang w:eastAsia="nb-NO"/>
               </w:rPr>
-              <w:t>"extraCourses"</w:t>
+              <w:t>"</w:t>
+            </w:r>
+            <w:proofErr w:type="spellStart"/>
+            <w:r>
+              <w:rPr>
+                <w:rFonts w:ascii="Consolas" w:eastAsia="Times New Roman" w:hAnsi="Consolas" w:cs="Times New Roman"/>
+                <w:i/>
+                <w:iCs/>
+                <w:color w:val="66D9EF"/>
+                <w:sz w:val="16"/>
+                <w:szCs w:val="16"/>
+                <w:lang w:eastAsia="nb-NO"/>
+              </w:rPr>
+              <w:t>extraCourses</w:t>
+            </w:r>
+            <w:proofErr w:type="spellEnd"/>
+            <w:r>
+              <w:rPr>
+                <w:rFonts w:ascii="Consolas" w:eastAsia="Times New Roman" w:hAnsi="Consolas" w:cs="Times New Roman"/>
+                <w:i/>
+                <w:iCs/>
+                <w:color w:val="66D9EF"/>
+                <w:sz w:val="16"/>
+                <w:szCs w:val="16"/>
+                <w:lang w:eastAsia="nb-NO"/>
+              </w:rPr>
+              <w:t>"</w:t>
             </w:r>
             <w:r>
               <w:rPr>
@@ -4306,8 +5036,16 @@
         <w:rPr>
           <w:lang w:val="en-GB"/>
         </w:rPr>
-        <w:t>Pseudo-kode</w:t>
-      </w:r>
+        <w:t>Pseudo-</w:t>
+      </w:r>
+      <w:proofErr w:type="spellStart"/>
+      <w:r>
+        <w:rPr>
+          <w:lang w:val="en-GB"/>
+        </w:rPr>
+        <w:t>kode</w:t>
+      </w:r>
+      <w:proofErr w:type="spellEnd"/>
     </w:p>
     <w:p>
       <w:pPr>
@@ -4332,7 +5070,49 @@
         <w:rPr>
           <w:lang w:val="en-GB"/>
         </w:rPr>
-        <w:t>check XAND(internet &amp;&amp; extraCourses &amp;&amp; schoolSupport),</w:t>
+        <w:t xml:space="preserve">check </w:t>
+      </w:r>
+      <w:proofErr w:type="gramStart"/>
+      <w:r>
+        <w:rPr>
+          <w:lang w:val="en-GB"/>
+        </w:rPr>
+        <w:t>XAND(</w:t>
+      </w:r>
+      <w:proofErr w:type="gramEnd"/>
+      <w:r>
+        <w:rPr>
+          <w:lang w:val="en-GB"/>
+        </w:rPr>
+        <w:t xml:space="preserve">internet &amp;&amp; </w:t>
+      </w:r>
+      <w:proofErr w:type="spellStart"/>
+      <w:r>
+        <w:rPr>
+          <w:lang w:val="en-GB"/>
+        </w:rPr>
+        <w:t>extraCourses</w:t>
+      </w:r>
+      <w:proofErr w:type="spellEnd"/>
+      <w:r>
+        <w:rPr>
+          <w:lang w:val="en-GB"/>
+        </w:rPr>
+        <w:t xml:space="preserve"> &amp;&amp; </w:t>
+      </w:r>
+      <w:proofErr w:type="spellStart"/>
+      <w:r>
+        <w:rPr>
+          <w:lang w:val="en-GB"/>
+        </w:rPr>
+        <w:t>schoolSupport</w:t>
+      </w:r>
+      <w:proofErr w:type="spellEnd"/>
+      <w:r>
+        <w:rPr>
+          <w:lang w:val="en-GB"/>
+        </w:rPr>
+        <w:t>),</w:t>
       </w:r>
     </w:p>
     <w:p>
@@ -4455,8 +5235,13 @@
             <w:shd w:val="clear" w:color="auto" w:fill="E2EFD9" w:themeFill="accent6" w:themeFillTint="33"/>
           </w:tcPr>
           <w:p>
-            <w:r>
-              <w:t>Json objekt</w:t>
+            <w:proofErr w:type="spellStart"/>
+            <w:r>
+              <w:t>Json</w:t>
+            </w:r>
+            <w:proofErr w:type="spellEnd"/>
+            <w:r>
+              <w:t xml:space="preserve"> objekt</w:t>
             </w:r>
           </w:p>
         </w:tc>
@@ -4548,7 +5333,33 @@
                 <w:szCs w:val="16"/>
                 <w:lang w:val="en-GB" w:eastAsia="nb-NO"/>
               </w:rPr>
-              <w:t>"freeTimeByStudyHours"</w:t>
+              <w:t>"</w:t>
+            </w:r>
+            <w:proofErr w:type="spellStart"/>
+            <w:r>
+              <w:rPr>
+                <w:rFonts w:ascii="Consolas" w:eastAsia="Times New Roman" w:hAnsi="Consolas" w:cs="Times New Roman"/>
+                <w:i/>
+                <w:iCs/>
+                <w:color w:val="66D9EF"/>
+                <w:sz w:val="16"/>
+                <w:szCs w:val="16"/>
+                <w:lang w:val="en-GB" w:eastAsia="nb-NO"/>
+              </w:rPr>
+              <w:t>freeTimeByStudyHours</w:t>
+            </w:r>
+            <w:proofErr w:type="spellEnd"/>
+            <w:r>
+              <w:rPr>
+                <w:rFonts w:ascii="Consolas" w:eastAsia="Times New Roman" w:hAnsi="Consolas" w:cs="Times New Roman"/>
+                <w:i/>
+                <w:iCs/>
+                <w:color w:val="66D9EF"/>
+                <w:sz w:val="16"/>
+                <w:szCs w:val="16"/>
+                <w:lang w:val="en-GB" w:eastAsia="nb-NO"/>
+              </w:rPr>
+              <w:t>"</w:t>
             </w:r>
             <w:r>
               <w:rPr>
@@ -4592,7 +5403,33 @@
                 <w:szCs w:val="16"/>
                 <w:lang w:val="en-GB" w:eastAsia="nb-NO"/>
               </w:rPr>
-              <w:t>"lessThanTwo"</w:t>
+              <w:t>"</w:t>
+            </w:r>
+            <w:proofErr w:type="spellStart"/>
+            <w:r>
+              <w:rPr>
+                <w:rFonts w:ascii="Consolas" w:eastAsia="Times New Roman" w:hAnsi="Consolas" w:cs="Times New Roman"/>
+                <w:i/>
+                <w:iCs/>
+                <w:color w:val="66D9EF"/>
+                <w:sz w:val="16"/>
+                <w:szCs w:val="16"/>
+                <w:lang w:val="en-GB" w:eastAsia="nb-NO"/>
+              </w:rPr>
+              <w:t>lessThanTwo</w:t>
+            </w:r>
+            <w:proofErr w:type="spellEnd"/>
+            <w:r>
+              <w:rPr>
+                <w:rFonts w:ascii="Consolas" w:eastAsia="Times New Roman" w:hAnsi="Consolas" w:cs="Times New Roman"/>
+                <w:i/>
+                <w:iCs/>
+                <w:color w:val="66D9EF"/>
+                <w:sz w:val="16"/>
+                <w:szCs w:val="16"/>
+                <w:lang w:val="en-GB" w:eastAsia="nb-NO"/>
+              </w:rPr>
+              <w:t>"</w:t>
             </w:r>
             <w:r>
               <w:rPr>
@@ -4656,7 +5493,33 @@
                 <w:szCs w:val="16"/>
                 <w:lang w:val="en-GB" w:eastAsia="nb-NO"/>
               </w:rPr>
-              <w:t>"twoToFive"</w:t>
+              <w:t>"</w:t>
+            </w:r>
+            <w:proofErr w:type="spellStart"/>
+            <w:r>
+              <w:rPr>
+                <w:rFonts w:ascii="Consolas" w:eastAsia="Times New Roman" w:hAnsi="Consolas" w:cs="Times New Roman"/>
+                <w:i/>
+                <w:iCs/>
+                <w:color w:val="66D9EF"/>
+                <w:sz w:val="16"/>
+                <w:szCs w:val="16"/>
+                <w:lang w:val="en-GB" w:eastAsia="nb-NO"/>
+              </w:rPr>
+              <w:t>twoToFive</w:t>
+            </w:r>
+            <w:proofErr w:type="spellEnd"/>
+            <w:r>
+              <w:rPr>
+                <w:rFonts w:ascii="Consolas" w:eastAsia="Times New Roman" w:hAnsi="Consolas" w:cs="Times New Roman"/>
+                <w:i/>
+                <w:iCs/>
+                <w:color w:val="66D9EF"/>
+                <w:sz w:val="16"/>
+                <w:szCs w:val="16"/>
+                <w:lang w:val="en-GB" w:eastAsia="nb-NO"/>
+              </w:rPr>
+              <w:t>"</w:t>
             </w:r>
             <w:r>
               <w:rPr>
@@ -4720,7 +5583,33 @@
                 <w:szCs w:val="16"/>
                 <w:lang w:val="en-GB" w:eastAsia="nb-NO"/>
               </w:rPr>
-              <w:t>"fiveToTen"</w:t>
+              <w:t>"</w:t>
+            </w:r>
+            <w:proofErr w:type="spellStart"/>
+            <w:r>
+              <w:rPr>
+                <w:rFonts w:ascii="Consolas" w:eastAsia="Times New Roman" w:hAnsi="Consolas" w:cs="Times New Roman"/>
+                <w:i/>
+                <w:iCs/>
+                <w:color w:val="66D9EF"/>
+                <w:sz w:val="16"/>
+                <w:szCs w:val="16"/>
+                <w:lang w:val="en-GB" w:eastAsia="nb-NO"/>
+              </w:rPr>
+              <w:t>fiveToTen</w:t>
+            </w:r>
+            <w:proofErr w:type="spellEnd"/>
+            <w:r>
+              <w:rPr>
+                <w:rFonts w:ascii="Consolas" w:eastAsia="Times New Roman" w:hAnsi="Consolas" w:cs="Times New Roman"/>
+                <w:i/>
+                <w:iCs/>
+                <w:color w:val="66D9EF"/>
+                <w:sz w:val="16"/>
+                <w:szCs w:val="16"/>
+                <w:lang w:val="en-GB" w:eastAsia="nb-NO"/>
+              </w:rPr>
+              <w:t>"</w:t>
             </w:r>
             <w:r>
               <w:rPr>
@@ -4784,7 +5673,33 @@
                 <w:szCs w:val="16"/>
                 <w:lang w:val="en-GB" w:eastAsia="nb-NO"/>
               </w:rPr>
-              <w:t>"greaterThanTen"</w:t>
+              <w:t>"</w:t>
+            </w:r>
+            <w:proofErr w:type="spellStart"/>
+            <w:r>
+              <w:rPr>
+                <w:rFonts w:ascii="Consolas" w:eastAsia="Times New Roman" w:hAnsi="Consolas" w:cs="Times New Roman"/>
+                <w:i/>
+                <w:iCs/>
+                <w:color w:val="66D9EF"/>
+                <w:sz w:val="16"/>
+                <w:szCs w:val="16"/>
+                <w:lang w:val="en-GB" w:eastAsia="nb-NO"/>
+              </w:rPr>
+              <w:t>greaterThanTen</w:t>
+            </w:r>
+            <w:proofErr w:type="spellEnd"/>
+            <w:r>
+              <w:rPr>
+                <w:rFonts w:ascii="Consolas" w:eastAsia="Times New Roman" w:hAnsi="Consolas" w:cs="Times New Roman"/>
+                <w:i/>
+                <w:iCs/>
+                <w:color w:val="66D9EF"/>
+                <w:sz w:val="16"/>
+                <w:szCs w:val="16"/>
+                <w:lang w:val="en-GB" w:eastAsia="nb-NO"/>
+              </w:rPr>
+              <w:t>"</w:t>
             </w:r>
             <w:r>
               <w:rPr>
@@ -4858,8 +5773,16 @@
         <w:rPr>
           <w:lang w:val="en-GB"/>
         </w:rPr>
-        <w:t>Pseudo-kode</w:t>
-      </w:r>
+        <w:t>Pseudo-</w:t>
+      </w:r>
+      <w:proofErr w:type="spellStart"/>
+      <w:r>
+        <w:rPr>
+          <w:lang w:val="en-GB"/>
+        </w:rPr>
+        <w:t>kode</w:t>
+      </w:r>
+      <w:proofErr w:type="spellEnd"/>
     </w:p>
     <w:p>
       <w:pPr>
@@ -4980,8 +5903,13 @@
             <w:shd w:val="clear" w:color="auto" w:fill="E2EFD9" w:themeFill="accent6" w:themeFillTint="33"/>
           </w:tcPr>
           <w:p>
-            <w:r>
-              <w:t>Json objekt</w:t>
+            <w:proofErr w:type="spellStart"/>
+            <w:r>
+              <w:t>Json</w:t>
+            </w:r>
+            <w:proofErr w:type="spellEnd"/>
+            <w:r>
+              <w:t xml:space="preserve"> objekt</w:t>
             </w:r>
           </w:p>
         </w:tc>
@@ -5073,7 +6001,33 @@
                 <w:szCs w:val="16"/>
                 <w:lang w:val="en-GB" w:eastAsia="nb-NO"/>
               </w:rPr>
-              <w:t>"agesByAlcoholWorkDaysAndWeekends"</w:t>
+              <w:t>"</w:t>
+            </w:r>
+            <w:proofErr w:type="spellStart"/>
+            <w:r>
+              <w:rPr>
+                <w:rFonts w:ascii="Consolas" w:eastAsia="Times New Roman" w:hAnsi="Consolas" w:cs="Times New Roman"/>
+                <w:i/>
+                <w:iCs/>
+                <w:color w:val="66D9EF"/>
+                <w:sz w:val="16"/>
+                <w:szCs w:val="16"/>
+                <w:lang w:val="en-GB" w:eastAsia="nb-NO"/>
+              </w:rPr>
+              <w:t>agesByAlcoholWorkDaysAndWeekends</w:t>
+            </w:r>
+            <w:proofErr w:type="spellEnd"/>
+            <w:r>
+              <w:rPr>
+                <w:rFonts w:ascii="Consolas" w:eastAsia="Times New Roman" w:hAnsi="Consolas" w:cs="Times New Roman"/>
+                <w:i/>
+                <w:iCs/>
+                <w:color w:val="66D9EF"/>
+                <w:sz w:val="16"/>
+                <w:szCs w:val="16"/>
+                <w:lang w:val="en-GB" w:eastAsia="nb-NO"/>
+              </w:rPr>
+              <w:t>"</w:t>
             </w:r>
             <w:r>
               <w:rPr>
@@ -5117,7 +6071,33 @@
                 <w:szCs w:val="16"/>
                 <w:lang w:val="en-GB" w:eastAsia="nb-NO"/>
               </w:rPr>
-              <w:t>"veryLow"</w:t>
+              <w:t>"</w:t>
+            </w:r>
+            <w:proofErr w:type="spellStart"/>
+            <w:r>
+              <w:rPr>
+                <w:rFonts w:ascii="Consolas" w:eastAsia="Times New Roman" w:hAnsi="Consolas" w:cs="Times New Roman"/>
+                <w:i/>
+                <w:iCs/>
+                <w:color w:val="66D9EF"/>
+                <w:sz w:val="16"/>
+                <w:szCs w:val="16"/>
+                <w:lang w:val="en-GB" w:eastAsia="nb-NO"/>
+              </w:rPr>
+              <w:t>veryLow</w:t>
+            </w:r>
+            <w:proofErr w:type="spellEnd"/>
+            <w:r>
+              <w:rPr>
+                <w:rFonts w:ascii="Consolas" w:eastAsia="Times New Roman" w:hAnsi="Consolas" w:cs="Times New Roman"/>
+                <w:i/>
+                <w:iCs/>
+                <w:color w:val="66D9EF"/>
+                <w:sz w:val="16"/>
+                <w:szCs w:val="16"/>
+                <w:lang w:val="en-GB" w:eastAsia="nb-NO"/>
+              </w:rPr>
+              <w:t>"</w:t>
             </w:r>
             <w:r>
               <w:rPr>
@@ -5161,7 +6141,33 @@
                 <w:szCs w:val="16"/>
                 <w:lang w:val="en-GB" w:eastAsia="nb-NO"/>
               </w:rPr>
-              <w:t>"workDays"</w:t>
+              <w:t>"</w:t>
+            </w:r>
+            <w:proofErr w:type="spellStart"/>
+            <w:r>
+              <w:rPr>
+                <w:rFonts w:ascii="Consolas" w:eastAsia="Times New Roman" w:hAnsi="Consolas" w:cs="Times New Roman"/>
+                <w:i/>
+                <w:iCs/>
+                <w:color w:val="66D9EF"/>
+                <w:sz w:val="16"/>
+                <w:szCs w:val="16"/>
+                <w:lang w:val="en-GB" w:eastAsia="nb-NO"/>
+              </w:rPr>
+              <w:t>workDays</w:t>
+            </w:r>
+            <w:proofErr w:type="spellEnd"/>
+            <w:r>
+              <w:rPr>
+                <w:rFonts w:ascii="Consolas" w:eastAsia="Times New Roman" w:hAnsi="Consolas" w:cs="Times New Roman"/>
+                <w:i/>
+                <w:iCs/>
+                <w:color w:val="66D9EF"/>
+                <w:sz w:val="16"/>
+                <w:szCs w:val="16"/>
+                <w:lang w:val="en-GB" w:eastAsia="nb-NO"/>
+              </w:rPr>
+              <w:t>"</w:t>
             </w:r>
             <w:r>
               <w:rPr>
@@ -5345,7 +6351,33 @@
                 <w:szCs w:val="16"/>
                 <w:lang w:val="en-GB" w:eastAsia="nb-NO"/>
               </w:rPr>
-              <w:t>"workDays"</w:t>
+              <w:t>"</w:t>
+            </w:r>
+            <w:proofErr w:type="spellStart"/>
+            <w:r>
+              <w:rPr>
+                <w:rFonts w:ascii="Consolas" w:eastAsia="Times New Roman" w:hAnsi="Consolas" w:cs="Times New Roman"/>
+                <w:i/>
+                <w:iCs/>
+                <w:color w:val="66D9EF"/>
+                <w:sz w:val="16"/>
+                <w:szCs w:val="16"/>
+                <w:lang w:val="en-GB" w:eastAsia="nb-NO"/>
+              </w:rPr>
+              <w:t>workDays</w:t>
+            </w:r>
+            <w:proofErr w:type="spellEnd"/>
+            <w:r>
+              <w:rPr>
+                <w:rFonts w:ascii="Consolas" w:eastAsia="Times New Roman" w:hAnsi="Consolas" w:cs="Times New Roman"/>
+                <w:i/>
+                <w:iCs/>
+                <w:color w:val="66D9EF"/>
+                <w:sz w:val="16"/>
+                <w:szCs w:val="16"/>
+                <w:lang w:val="en-GB" w:eastAsia="nb-NO"/>
+              </w:rPr>
+              <w:t>"</w:t>
             </w:r>
             <w:r>
               <w:rPr>
@@ -5529,7 +6561,33 @@
                 <w:szCs w:val="16"/>
                 <w:lang w:val="en-GB" w:eastAsia="nb-NO"/>
               </w:rPr>
-              <w:t>"workDays"</w:t>
+              <w:t>"</w:t>
+            </w:r>
+            <w:proofErr w:type="spellStart"/>
+            <w:r>
+              <w:rPr>
+                <w:rFonts w:ascii="Consolas" w:eastAsia="Times New Roman" w:hAnsi="Consolas" w:cs="Times New Roman"/>
+                <w:i/>
+                <w:iCs/>
+                <w:color w:val="66D9EF"/>
+                <w:sz w:val="16"/>
+                <w:szCs w:val="16"/>
+                <w:lang w:val="en-GB" w:eastAsia="nb-NO"/>
+              </w:rPr>
+              <w:t>workDays</w:t>
+            </w:r>
+            <w:proofErr w:type="spellEnd"/>
+            <w:r>
+              <w:rPr>
+                <w:rFonts w:ascii="Consolas" w:eastAsia="Times New Roman" w:hAnsi="Consolas" w:cs="Times New Roman"/>
+                <w:i/>
+                <w:iCs/>
+                <w:color w:val="66D9EF"/>
+                <w:sz w:val="16"/>
+                <w:szCs w:val="16"/>
+                <w:lang w:val="en-GB" w:eastAsia="nb-NO"/>
+              </w:rPr>
+              <w:t>"</w:t>
             </w:r>
             <w:r>
               <w:rPr>
@@ -5713,7 +6771,33 @@
                 <w:szCs w:val="16"/>
                 <w:lang w:val="en-GB" w:eastAsia="nb-NO"/>
               </w:rPr>
-              <w:t>"workDays"</w:t>
+              <w:t>"</w:t>
+            </w:r>
+            <w:proofErr w:type="spellStart"/>
+            <w:r>
+              <w:rPr>
+                <w:rFonts w:ascii="Consolas" w:eastAsia="Times New Roman" w:hAnsi="Consolas" w:cs="Times New Roman"/>
+                <w:i/>
+                <w:iCs/>
+                <w:color w:val="66D9EF"/>
+                <w:sz w:val="16"/>
+                <w:szCs w:val="16"/>
+                <w:lang w:val="en-GB" w:eastAsia="nb-NO"/>
+              </w:rPr>
+              <w:t>workDays</w:t>
+            </w:r>
+            <w:proofErr w:type="spellEnd"/>
+            <w:r>
+              <w:rPr>
+                <w:rFonts w:ascii="Consolas" w:eastAsia="Times New Roman" w:hAnsi="Consolas" w:cs="Times New Roman"/>
+                <w:i/>
+                <w:iCs/>
+                <w:color w:val="66D9EF"/>
+                <w:sz w:val="16"/>
+                <w:szCs w:val="16"/>
+                <w:lang w:val="en-GB" w:eastAsia="nb-NO"/>
+              </w:rPr>
+              <w:t>"</w:t>
             </w:r>
             <w:r>
               <w:rPr>
@@ -5853,7 +6937,33 @@
                 <w:szCs w:val="16"/>
                 <w:lang w:val="en-GB" w:eastAsia="nb-NO"/>
               </w:rPr>
-              <w:t>"veryHigh"</w:t>
+              <w:t>"</w:t>
+            </w:r>
+            <w:proofErr w:type="spellStart"/>
+            <w:r>
+              <w:rPr>
+                <w:rFonts w:ascii="Consolas" w:eastAsia="Times New Roman" w:hAnsi="Consolas" w:cs="Times New Roman"/>
+                <w:i/>
+                <w:iCs/>
+                <w:color w:val="66D9EF"/>
+                <w:sz w:val="16"/>
+                <w:szCs w:val="16"/>
+                <w:lang w:val="en-GB" w:eastAsia="nb-NO"/>
+              </w:rPr>
+              <w:t>veryHigh</w:t>
+            </w:r>
+            <w:proofErr w:type="spellEnd"/>
+            <w:r>
+              <w:rPr>
+                <w:rFonts w:ascii="Consolas" w:eastAsia="Times New Roman" w:hAnsi="Consolas" w:cs="Times New Roman"/>
+                <w:i/>
+                <w:iCs/>
+                <w:color w:val="66D9EF"/>
+                <w:sz w:val="16"/>
+                <w:szCs w:val="16"/>
+                <w:lang w:val="en-GB" w:eastAsia="nb-NO"/>
+              </w:rPr>
+              <w:t>"</w:t>
             </w:r>
             <w:r>
               <w:rPr>
@@ -5897,7 +7007,33 @@
                 <w:szCs w:val="16"/>
                 <w:lang w:val="en-GB" w:eastAsia="nb-NO"/>
               </w:rPr>
-              <w:t>"workDays"</w:t>
+              <w:t>"</w:t>
+            </w:r>
+            <w:proofErr w:type="spellStart"/>
+            <w:r>
+              <w:rPr>
+                <w:rFonts w:ascii="Consolas" w:eastAsia="Times New Roman" w:hAnsi="Consolas" w:cs="Times New Roman"/>
+                <w:i/>
+                <w:iCs/>
+                <w:color w:val="66D9EF"/>
+                <w:sz w:val="16"/>
+                <w:szCs w:val="16"/>
+                <w:lang w:val="en-GB" w:eastAsia="nb-NO"/>
+              </w:rPr>
+              <w:t>workDays</w:t>
+            </w:r>
+            <w:proofErr w:type="spellEnd"/>
+            <w:r>
+              <w:rPr>
+                <w:rFonts w:ascii="Consolas" w:eastAsia="Times New Roman" w:hAnsi="Consolas" w:cs="Times New Roman"/>
+                <w:i/>
+                <w:iCs/>
+                <w:color w:val="66D9EF"/>
+                <w:sz w:val="16"/>
+                <w:szCs w:val="16"/>
+                <w:lang w:val="en-GB" w:eastAsia="nb-NO"/>
+              </w:rPr>
+              <w:t>"</w:t>
             </w:r>
             <w:r>
               <w:rPr>
@@ -6047,8 +7183,16 @@
         <w:rPr>
           <w:lang w:val="en-GB"/>
         </w:rPr>
-        <w:t>Pseudo-kode</w:t>
-      </w:r>
+        <w:t>Pseudo-</w:t>
+      </w:r>
+      <w:proofErr w:type="spellStart"/>
+      <w:r>
+        <w:rPr>
+          <w:lang w:val="en-GB"/>
+        </w:rPr>
+        <w:t>kode</w:t>
+      </w:r>
+      <w:proofErr w:type="spellEnd"/>
     </w:p>
     <w:p>
       <w:pPr>
@@ -6066,7 +7210,21 @@
         <w:rPr>
           <w:lang w:val="en-GB"/>
         </w:rPr>
-        <w:t xml:space="preserve">udents age grouped by 1: weekend and 2: weekday alcohol consumption </w:t>
+        <w:t xml:space="preserve">udents </w:t>
+      </w:r>
+      <w:proofErr w:type="spellStart"/>
+      <w:r>
+        <w:rPr>
+          <w:lang w:val="en-GB"/>
+        </w:rPr>
+        <w:t>age</w:t>
+      </w:r>
+      <w:proofErr w:type="spellEnd"/>
+      <w:r>
+        <w:rPr>
+          <w:lang w:val="en-GB"/>
+        </w:rPr>
+        <w:t xml:space="preserve"> grouped by 1: weekend and 2: weekday alcohol consumption </w:t>
       </w:r>
     </w:p>
     <w:p>
@@ -6079,7 +7237,21 @@
         <w:rPr>
           <w:lang w:val="en-GB"/>
         </w:rPr>
-        <w:t>(the same student can have two different values for each column and should exist in both)</w:t>
+        <w:t>(</w:t>
+      </w:r>
+      <w:proofErr w:type="gramStart"/>
+      <w:r>
+        <w:rPr>
+          <w:lang w:val="en-GB"/>
+        </w:rPr>
+        <w:t>the</w:t>
+      </w:r>
+      <w:proofErr w:type="gramEnd"/>
+      <w:r>
+        <w:rPr>
+          <w:lang w:val="en-GB"/>
+        </w:rPr>
+        <w:t xml:space="preserve"> same student can have two different values for each column and should exist in both)</w:t>
       </w:r>
     </w:p>
     <w:p>
@@ -6102,12 +7274,14 @@
           <w:lang w:val="en-GB"/>
         </w:rPr>
       </w:pPr>
+      <w:proofErr w:type="spellStart"/>
       <w:r>
         <w:rPr>
           <w:lang w:val="en-GB"/>
         </w:rPr>
         <w:t>Aggregeringer</w:t>
       </w:r>
+      <w:proofErr w:type="spellEnd"/>
     </w:p>
     <w:p>
       <w:r>
@@ -6187,8 +7361,13 @@
             <w:shd w:val="clear" w:color="auto" w:fill="E2EFD9" w:themeFill="accent6" w:themeFillTint="33"/>
           </w:tcPr>
           <w:p>
-            <w:r>
-              <w:t>Json objekt</w:t>
+            <w:proofErr w:type="spellStart"/>
+            <w:r>
+              <w:t>Json</w:t>
+            </w:r>
+            <w:proofErr w:type="spellEnd"/>
+            <w:r>
+              <w:t xml:space="preserve"> objekt</w:t>
             </w:r>
           </w:p>
         </w:tc>
@@ -6280,7 +7459,33 @@
                 <w:szCs w:val="16"/>
                 <w:lang w:val="en-GB" w:eastAsia="nb-NO"/>
               </w:rPr>
-              <w:t>"familyRelationAndAverageGradeByAlcohol"</w:t>
+              <w:t>"</w:t>
+            </w:r>
+            <w:proofErr w:type="spellStart"/>
+            <w:r>
+              <w:rPr>
+                <w:rFonts w:ascii="Consolas" w:eastAsia="Times New Roman" w:hAnsi="Consolas" w:cs="Times New Roman"/>
+                <w:i/>
+                <w:iCs/>
+                <w:color w:val="66D9EF"/>
+                <w:sz w:val="16"/>
+                <w:szCs w:val="16"/>
+                <w:lang w:val="en-GB" w:eastAsia="nb-NO"/>
+              </w:rPr>
+              <w:t>familyRelationAndAverageGradeByAlcohol</w:t>
+            </w:r>
+            <w:proofErr w:type="spellEnd"/>
+            <w:r>
+              <w:rPr>
+                <w:rFonts w:ascii="Consolas" w:eastAsia="Times New Roman" w:hAnsi="Consolas" w:cs="Times New Roman"/>
+                <w:i/>
+                <w:iCs/>
+                <w:color w:val="66D9EF"/>
+                <w:sz w:val="16"/>
+                <w:szCs w:val="16"/>
+                <w:lang w:val="en-GB" w:eastAsia="nb-NO"/>
+              </w:rPr>
+              <w:t>"</w:t>
             </w:r>
             <w:r>
               <w:rPr>
@@ -6324,7 +7529,33 @@
                 <w:szCs w:val="16"/>
                 <w:lang w:val="en-GB" w:eastAsia="nb-NO"/>
               </w:rPr>
-              <w:t>"veryLow"</w:t>
+              <w:t>"</w:t>
+            </w:r>
+            <w:proofErr w:type="spellStart"/>
+            <w:r>
+              <w:rPr>
+                <w:rFonts w:ascii="Consolas" w:eastAsia="Times New Roman" w:hAnsi="Consolas" w:cs="Times New Roman"/>
+                <w:i/>
+                <w:iCs/>
+                <w:color w:val="66D9EF"/>
+                <w:sz w:val="16"/>
+                <w:szCs w:val="16"/>
+                <w:lang w:val="en-GB" w:eastAsia="nb-NO"/>
+              </w:rPr>
+              <w:t>veryLow</w:t>
+            </w:r>
+            <w:proofErr w:type="spellEnd"/>
+            <w:r>
+              <w:rPr>
+                <w:rFonts w:ascii="Consolas" w:eastAsia="Times New Roman" w:hAnsi="Consolas" w:cs="Times New Roman"/>
+                <w:i/>
+                <w:iCs/>
+                <w:color w:val="66D9EF"/>
+                <w:sz w:val="16"/>
+                <w:szCs w:val="16"/>
+                <w:lang w:val="en-GB" w:eastAsia="nb-NO"/>
+              </w:rPr>
+              <w:t>"</w:t>
             </w:r>
             <w:r>
               <w:rPr>
@@ -6368,7 +7599,33 @@
                 <w:szCs w:val="16"/>
                 <w:lang w:val="en-GB" w:eastAsia="nb-NO"/>
               </w:rPr>
-              <w:t>"workDays"</w:t>
+              <w:t>"</w:t>
+            </w:r>
+            <w:proofErr w:type="spellStart"/>
+            <w:r>
+              <w:rPr>
+                <w:rFonts w:ascii="Consolas" w:eastAsia="Times New Roman" w:hAnsi="Consolas" w:cs="Times New Roman"/>
+                <w:i/>
+                <w:iCs/>
+                <w:color w:val="66D9EF"/>
+                <w:sz w:val="16"/>
+                <w:szCs w:val="16"/>
+                <w:lang w:val="en-GB" w:eastAsia="nb-NO"/>
+              </w:rPr>
+              <w:t>workDays</w:t>
+            </w:r>
+            <w:proofErr w:type="spellEnd"/>
+            <w:r>
+              <w:rPr>
+                <w:rFonts w:ascii="Consolas" w:eastAsia="Times New Roman" w:hAnsi="Consolas" w:cs="Times New Roman"/>
+                <w:i/>
+                <w:iCs/>
+                <w:color w:val="66D9EF"/>
+                <w:sz w:val="16"/>
+                <w:szCs w:val="16"/>
+                <w:lang w:val="en-GB" w:eastAsia="nb-NO"/>
+              </w:rPr>
+              <w:t>"</w:t>
             </w:r>
             <w:r>
               <w:rPr>
@@ -6412,7 +7669,33 @@
                 <w:szCs w:val="16"/>
                 <w:lang w:val="en-GB" w:eastAsia="nb-NO"/>
               </w:rPr>
-              <w:t>"familyRelation"</w:t>
+              <w:t>"</w:t>
+            </w:r>
+            <w:proofErr w:type="spellStart"/>
+            <w:r>
+              <w:rPr>
+                <w:rFonts w:ascii="Consolas" w:eastAsia="Times New Roman" w:hAnsi="Consolas" w:cs="Times New Roman"/>
+                <w:i/>
+                <w:iCs/>
+                <w:color w:val="66D9EF"/>
+                <w:sz w:val="16"/>
+                <w:szCs w:val="16"/>
+                <w:lang w:val="en-GB" w:eastAsia="nb-NO"/>
+              </w:rPr>
+              <w:t>familyRelation</w:t>
+            </w:r>
+            <w:proofErr w:type="spellEnd"/>
+            <w:r>
+              <w:rPr>
+                <w:rFonts w:ascii="Consolas" w:eastAsia="Times New Roman" w:hAnsi="Consolas" w:cs="Times New Roman"/>
+                <w:i/>
+                <w:iCs/>
+                <w:color w:val="66D9EF"/>
+                <w:sz w:val="16"/>
+                <w:szCs w:val="16"/>
+                <w:lang w:val="en-GB" w:eastAsia="nb-NO"/>
+              </w:rPr>
+              <w:t>"</w:t>
             </w:r>
             <w:r>
               <w:rPr>
@@ -6596,7 +7879,33 @@
                 <w:szCs w:val="16"/>
                 <w:lang w:val="en-GB" w:eastAsia="nb-NO"/>
               </w:rPr>
-              <w:t>"familyRelation"</w:t>
+              <w:t>"</w:t>
+            </w:r>
+            <w:proofErr w:type="spellStart"/>
+            <w:r>
+              <w:rPr>
+                <w:rFonts w:ascii="Consolas" w:eastAsia="Times New Roman" w:hAnsi="Consolas" w:cs="Times New Roman"/>
+                <w:i/>
+                <w:iCs/>
+                <w:color w:val="66D9EF"/>
+                <w:sz w:val="16"/>
+                <w:szCs w:val="16"/>
+                <w:lang w:val="en-GB" w:eastAsia="nb-NO"/>
+              </w:rPr>
+              <w:t>familyRelation</w:t>
+            </w:r>
+            <w:proofErr w:type="spellEnd"/>
+            <w:r>
+              <w:rPr>
+                <w:rFonts w:ascii="Consolas" w:eastAsia="Times New Roman" w:hAnsi="Consolas" w:cs="Times New Roman"/>
+                <w:i/>
+                <w:iCs/>
+                <w:color w:val="66D9EF"/>
+                <w:sz w:val="16"/>
+                <w:szCs w:val="16"/>
+                <w:lang w:val="en-GB" w:eastAsia="nb-NO"/>
+              </w:rPr>
+              <w:t>"</w:t>
             </w:r>
             <w:r>
               <w:rPr>
@@ -6802,7 +8111,33 @@
                 <w:szCs w:val="16"/>
                 <w:lang w:val="en-GB" w:eastAsia="nb-NO"/>
               </w:rPr>
-              <w:t>"workDays"</w:t>
+              <w:t>"</w:t>
+            </w:r>
+            <w:proofErr w:type="spellStart"/>
+            <w:r>
+              <w:rPr>
+                <w:rFonts w:ascii="Consolas" w:eastAsia="Times New Roman" w:hAnsi="Consolas" w:cs="Times New Roman"/>
+                <w:i/>
+                <w:iCs/>
+                <w:color w:val="66D9EF"/>
+                <w:sz w:val="16"/>
+                <w:szCs w:val="16"/>
+                <w:lang w:val="en-GB" w:eastAsia="nb-NO"/>
+              </w:rPr>
+              <w:t>workDays</w:t>
+            </w:r>
+            <w:proofErr w:type="spellEnd"/>
+            <w:r>
+              <w:rPr>
+                <w:rFonts w:ascii="Consolas" w:eastAsia="Times New Roman" w:hAnsi="Consolas" w:cs="Times New Roman"/>
+                <w:i/>
+                <w:iCs/>
+                <w:color w:val="66D9EF"/>
+                <w:sz w:val="16"/>
+                <w:szCs w:val="16"/>
+                <w:lang w:val="en-GB" w:eastAsia="nb-NO"/>
+              </w:rPr>
+              <w:t>"</w:t>
             </w:r>
             <w:r>
               <w:rPr>
@@ -6846,7 +8181,33 @@
                 <w:szCs w:val="16"/>
                 <w:lang w:val="en-GB" w:eastAsia="nb-NO"/>
               </w:rPr>
-              <w:t>"familyRelation"</w:t>
+              <w:t>"</w:t>
+            </w:r>
+            <w:proofErr w:type="spellStart"/>
+            <w:r>
+              <w:rPr>
+                <w:rFonts w:ascii="Consolas" w:eastAsia="Times New Roman" w:hAnsi="Consolas" w:cs="Times New Roman"/>
+                <w:i/>
+                <w:iCs/>
+                <w:color w:val="66D9EF"/>
+                <w:sz w:val="16"/>
+                <w:szCs w:val="16"/>
+                <w:lang w:val="en-GB" w:eastAsia="nb-NO"/>
+              </w:rPr>
+              <w:t>familyRelation</w:t>
+            </w:r>
+            <w:proofErr w:type="spellEnd"/>
+            <w:r>
+              <w:rPr>
+                <w:rFonts w:ascii="Consolas" w:eastAsia="Times New Roman" w:hAnsi="Consolas" w:cs="Times New Roman"/>
+                <w:i/>
+                <w:iCs/>
+                <w:color w:val="66D9EF"/>
+                <w:sz w:val="16"/>
+                <w:szCs w:val="16"/>
+                <w:lang w:val="en-GB" w:eastAsia="nb-NO"/>
+              </w:rPr>
+              <w:t>"</w:t>
             </w:r>
             <w:r>
               <w:rPr>
@@ -7030,7 +8391,33 @@
                 <w:szCs w:val="16"/>
                 <w:lang w:val="en-GB" w:eastAsia="nb-NO"/>
               </w:rPr>
-              <w:t>"familyRelation"</w:t>
+              <w:t>"</w:t>
+            </w:r>
+            <w:proofErr w:type="spellStart"/>
+            <w:r>
+              <w:rPr>
+                <w:rFonts w:ascii="Consolas" w:eastAsia="Times New Roman" w:hAnsi="Consolas" w:cs="Times New Roman"/>
+                <w:i/>
+                <w:iCs/>
+                <w:color w:val="66D9EF"/>
+                <w:sz w:val="16"/>
+                <w:szCs w:val="16"/>
+                <w:lang w:val="en-GB" w:eastAsia="nb-NO"/>
+              </w:rPr>
+              <w:t>familyRelation</w:t>
+            </w:r>
+            <w:proofErr w:type="spellEnd"/>
+            <w:r>
+              <w:rPr>
+                <w:rFonts w:ascii="Consolas" w:eastAsia="Times New Roman" w:hAnsi="Consolas" w:cs="Times New Roman"/>
+                <w:i/>
+                <w:iCs/>
+                <w:color w:val="66D9EF"/>
+                <w:sz w:val="16"/>
+                <w:szCs w:val="16"/>
+                <w:lang w:val="en-GB" w:eastAsia="nb-NO"/>
+              </w:rPr>
+              <w:t>"</w:t>
             </w:r>
             <w:r>
               <w:rPr>
@@ -7236,7 +8623,33 @@
                 <w:szCs w:val="16"/>
                 <w:lang w:val="en-GB" w:eastAsia="nb-NO"/>
               </w:rPr>
-              <w:t>"workDays"</w:t>
+              <w:t>"</w:t>
+            </w:r>
+            <w:proofErr w:type="spellStart"/>
+            <w:r>
+              <w:rPr>
+                <w:rFonts w:ascii="Consolas" w:eastAsia="Times New Roman" w:hAnsi="Consolas" w:cs="Times New Roman"/>
+                <w:i/>
+                <w:iCs/>
+                <w:color w:val="66D9EF"/>
+                <w:sz w:val="16"/>
+                <w:szCs w:val="16"/>
+                <w:lang w:val="en-GB" w:eastAsia="nb-NO"/>
+              </w:rPr>
+              <w:t>workDays</w:t>
+            </w:r>
+            <w:proofErr w:type="spellEnd"/>
+            <w:r>
+              <w:rPr>
+                <w:rFonts w:ascii="Consolas" w:eastAsia="Times New Roman" w:hAnsi="Consolas" w:cs="Times New Roman"/>
+                <w:i/>
+                <w:iCs/>
+                <w:color w:val="66D9EF"/>
+                <w:sz w:val="16"/>
+                <w:szCs w:val="16"/>
+                <w:lang w:val="en-GB" w:eastAsia="nb-NO"/>
+              </w:rPr>
+              <w:t>"</w:t>
             </w:r>
             <w:r>
               <w:rPr>
@@ -7280,7 +8693,33 @@
                 <w:szCs w:val="16"/>
                 <w:lang w:val="en-GB" w:eastAsia="nb-NO"/>
               </w:rPr>
-              <w:t>"familyRelation"</w:t>
+              <w:t>"</w:t>
+            </w:r>
+            <w:proofErr w:type="spellStart"/>
+            <w:r>
+              <w:rPr>
+                <w:rFonts w:ascii="Consolas" w:eastAsia="Times New Roman" w:hAnsi="Consolas" w:cs="Times New Roman"/>
+                <w:i/>
+                <w:iCs/>
+                <w:color w:val="66D9EF"/>
+                <w:sz w:val="16"/>
+                <w:szCs w:val="16"/>
+                <w:lang w:val="en-GB" w:eastAsia="nb-NO"/>
+              </w:rPr>
+              <w:t>familyRelation</w:t>
+            </w:r>
+            <w:proofErr w:type="spellEnd"/>
+            <w:r>
+              <w:rPr>
+                <w:rFonts w:ascii="Consolas" w:eastAsia="Times New Roman" w:hAnsi="Consolas" w:cs="Times New Roman"/>
+                <w:i/>
+                <w:iCs/>
+                <w:color w:val="66D9EF"/>
+                <w:sz w:val="16"/>
+                <w:szCs w:val="16"/>
+                <w:lang w:val="en-GB" w:eastAsia="nb-NO"/>
+              </w:rPr>
+              <w:t>"</w:t>
             </w:r>
             <w:r>
               <w:rPr>
@@ -7464,7 +8903,33 @@
                 <w:szCs w:val="16"/>
                 <w:lang w:val="en-GB" w:eastAsia="nb-NO"/>
               </w:rPr>
-              <w:t>"familyRelation"</w:t>
+              <w:t>"</w:t>
+            </w:r>
+            <w:proofErr w:type="spellStart"/>
+            <w:r>
+              <w:rPr>
+                <w:rFonts w:ascii="Consolas" w:eastAsia="Times New Roman" w:hAnsi="Consolas" w:cs="Times New Roman"/>
+                <w:i/>
+                <w:iCs/>
+                <w:color w:val="66D9EF"/>
+                <w:sz w:val="16"/>
+                <w:szCs w:val="16"/>
+                <w:lang w:val="en-GB" w:eastAsia="nb-NO"/>
+              </w:rPr>
+              <w:t>familyRelation</w:t>
+            </w:r>
+            <w:proofErr w:type="spellEnd"/>
+            <w:r>
+              <w:rPr>
+                <w:rFonts w:ascii="Consolas" w:eastAsia="Times New Roman" w:hAnsi="Consolas" w:cs="Times New Roman"/>
+                <w:i/>
+                <w:iCs/>
+                <w:color w:val="66D9EF"/>
+                <w:sz w:val="16"/>
+                <w:szCs w:val="16"/>
+                <w:lang w:val="en-GB" w:eastAsia="nb-NO"/>
+              </w:rPr>
+              <w:t>"</w:t>
             </w:r>
             <w:r>
               <w:rPr>
@@ -7670,7 +9135,33 @@
                 <w:szCs w:val="16"/>
                 <w:lang w:val="en-GB" w:eastAsia="nb-NO"/>
               </w:rPr>
-              <w:t>"workDays"</w:t>
+              <w:t>"</w:t>
+            </w:r>
+            <w:proofErr w:type="spellStart"/>
+            <w:r>
+              <w:rPr>
+                <w:rFonts w:ascii="Consolas" w:eastAsia="Times New Roman" w:hAnsi="Consolas" w:cs="Times New Roman"/>
+                <w:i/>
+                <w:iCs/>
+                <w:color w:val="66D9EF"/>
+                <w:sz w:val="16"/>
+                <w:szCs w:val="16"/>
+                <w:lang w:val="en-GB" w:eastAsia="nb-NO"/>
+              </w:rPr>
+              <w:t>workDays</w:t>
+            </w:r>
+            <w:proofErr w:type="spellEnd"/>
+            <w:r>
+              <w:rPr>
+                <w:rFonts w:ascii="Consolas" w:eastAsia="Times New Roman" w:hAnsi="Consolas" w:cs="Times New Roman"/>
+                <w:i/>
+                <w:iCs/>
+                <w:color w:val="66D9EF"/>
+                <w:sz w:val="16"/>
+                <w:szCs w:val="16"/>
+                <w:lang w:val="en-GB" w:eastAsia="nb-NO"/>
+              </w:rPr>
+              <w:t>"</w:t>
             </w:r>
             <w:r>
               <w:rPr>
@@ -7714,7 +9205,33 @@
                 <w:szCs w:val="16"/>
                 <w:lang w:val="en-GB" w:eastAsia="nb-NO"/>
               </w:rPr>
-              <w:t>"familyRelation"</w:t>
+              <w:t>"</w:t>
+            </w:r>
+            <w:proofErr w:type="spellStart"/>
+            <w:r>
+              <w:rPr>
+                <w:rFonts w:ascii="Consolas" w:eastAsia="Times New Roman" w:hAnsi="Consolas" w:cs="Times New Roman"/>
+                <w:i/>
+                <w:iCs/>
+                <w:color w:val="66D9EF"/>
+                <w:sz w:val="16"/>
+                <w:szCs w:val="16"/>
+                <w:lang w:val="en-GB" w:eastAsia="nb-NO"/>
+              </w:rPr>
+              <w:t>familyRelation</w:t>
+            </w:r>
+            <w:proofErr w:type="spellEnd"/>
+            <w:r>
+              <w:rPr>
+                <w:rFonts w:ascii="Consolas" w:eastAsia="Times New Roman" w:hAnsi="Consolas" w:cs="Times New Roman"/>
+                <w:i/>
+                <w:iCs/>
+                <w:color w:val="66D9EF"/>
+                <w:sz w:val="16"/>
+                <w:szCs w:val="16"/>
+                <w:lang w:val="en-GB" w:eastAsia="nb-NO"/>
+              </w:rPr>
+              <w:t>"</w:t>
             </w:r>
             <w:r>
               <w:rPr>
@@ -7898,7 +9415,33 @@
                 <w:szCs w:val="16"/>
                 <w:lang w:val="en-GB" w:eastAsia="nb-NO"/>
               </w:rPr>
-              <w:t>"familyRelation"</w:t>
+              <w:t>"</w:t>
+            </w:r>
+            <w:proofErr w:type="spellStart"/>
+            <w:r>
+              <w:rPr>
+                <w:rFonts w:ascii="Consolas" w:eastAsia="Times New Roman" w:hAnsi="Consolas" w:cs="Times New Roman"/>
+                <w:i/>
+                <w:iCs/>
+                <w:color w:val="66D9EF"/>
+                <w:sz w:val="16"/>
+                <w:szCs w:val="16"/>
+                <w:lang w:val="en-GB" w:eastAsia="nb-NO"/>
+              </w:rPr>
+              <w:t>familyRelation</w:t>
+            </w:r>
+            <w:proofErr w:type="spellEnd"/>
+            <w:r>
+              <w:rPr>
+                <w:rFonts w:ascii="Consolas" w:eastAsia="Times New Roman" w:hAnsi="Consolas" w:cs="Times New Roman"/>
+                <w:i/>
+                <w:iCs/>
+                <w:color w:val="66D9EF"/>
+                <w:sz w:val="16"/>
+                <w:szCs w:val="16"/>
+                <w:lang w:val="en-GB" w:eastAsia="nb-NO"/>
+              </w:rPr>
+              <w:t>"</w:t>
             </w:r>
             <w:r>
               <w:rPr>
@@ -8060,7 +9603,33 @@
                 <w:szCs w:val="16"/>
                 <w:lang w:val="en-GB" w:eastAsia="nb-NO"/>
               </w:rPr>
-              <w:t>"veryHigh"</w:t>
+              <w:t>"</w:t>
+            </w:r>
+            <w:proofErr w:type="spellStart"/>
+            <w:r>
+              <w:rPr>
+                <w:rFonts w:ascii="Consolas" w:eastAsia="Times New Roman" w:hAnsi="Consolas" w:cs="Times New Roman"/>
+                <w:i/>
+                <w:iCs/>
+                <w:color w:val="66D9EF"/>
+                <w:sz w:val="16"/>
+                <w:szCs w:val="16"/>
+                <w:lang w:val="en-GB" w:eastAsia="nb-NO"/>
+              </w:rPr>
+              <w:t>veryHigh</w:t>
+            </w:r>
+            <w:proofErr w:type="spellEnd"/>
+            <w:r>
+              <w:rPr>
+                <w:rFonts w:ascii="Consolas" w:eastAsia="Times New Roman" w:hAnsi="Consolas" w:cs="Times New Roman"/>
+                <w:i/>
+                <w:iCs/>
+                <w:color w:val="66D9EF"/>
+                <w:sz w:val="16"/>
+                <w:szCs w:val="16"/>
+                <w:lang w:val="en-GB" w:eastAsia="nb-NO"/>
+              </w:rPr>
+              <w:t>"</w:t>
             </w:r>
             <w:r>
               <w:rPr>
@@ -8104,7 +9673,33 @@
                 <w:szCs w:val="16"/>
                 <w:lang w:val="en-GB" w:eastAsia="nb-NO"/>
               </w:rPr>
-              <w:t>"workDays"</w:t>
+              <w:t>"</w:t>
+            </w:r>
+            <w:proofErr w:type="spellStart"/>
+            <w:r>
+              <w:rPr>
+                <w:rFonts w:ascii="Consolas" w:eastAsia="Times New Roman" w:hAnsi="Consolas" w:cs="Times New Roman"/>
+                <w:i/>
+                <w:iCs/>
+                <w:color w:val="66D9EF"/>
+                <w:sz w:val="16"/>
+                <w:szCs w:val="16"/>
+                <w:lang w:val="en-GB" w:eastAsia="nb-NO"/>
+              </w:rPr>
+              <w:t>workDays</w:t>
+            </w:r>
+            <w:proofErr w:type="spellEnd"/>
+            <w:r>
+              <w:rPr>
+                <w:rFonts w:ascii="Consolas" w:eastAsia="Times New Roman" w:hAnsi="Consolas" w:cs="Times New Roman"/>
+                <w:i/>
+                <w:iCs/>
+                <w:color w:val="66D9EF"/>
+                <w:sz w:val="16"/>
+                <w:szCs w:val="16"/>
+                <w:lang w:val="en-GB" w:eastAsia="nb-NO"/>
+              </w:rPr>
+              <w:t>"</w:t>
             </w:r>
             <w:r>
               <w:rPr>
@@ -8148,7 +9743,33 @@
                 <w:szCs w:val="16"/>
                 <w:lang w:val="en-GB" w:eastAsia="nb-NO"/>
               </w:rPr>
-              <w:t>"familyRelation"</w:t>
+              <w:t>"</w:t>
+            </w:r>
+            <w:proofErr w:type="spellStart"/>
+            <w:r>
+              <w:rPr>
+                <w:rFonts w:ascii="Consolas" w:eastAsia="Times New Roman" w:hAnsi="Consolas" w:cs="Times New Roman"/>
+                <w:i/>
+                <w:iCs/>
+                <w:color w:val="66D9EF"/>
+                <w:sz w:val="16"/>
+                <w:szCs w:val="16"/>
+                <w:lang w:val="en-GB" w:eastAsia="nb-NO"/>
+              </w:rPr>
+              <w:t>familyRelation</w:t>
+            </w:r>
+            <w:proofErr w:type="spellEnd"/>
+            <w:r>
+              <w:rPr>
+                <w:rFonts w:ascii="Consolas" w:eastAsia="Times New Roman" w:hAnsi="Consolas" w:cs="Times New Roman"/>
+                <w:i/>
+                <w:iCs/>
+                <w:color w:val="66D9EF"/>
+                <w:sz w:val="16"/>
+                <w:szCs w:val="16"/>
+                <w:lang w:val="en-GB" w:eastAsia="nb-NO"/>
+              </w:rPr>
+              <w:t>"</w:t>
             </w:r>
             <w:r>
               <w:rPr>
@@ -8332,7 +9953,33 @@
                 <w:szCs w:val="16"/>
                 <w:lang w:val="en-GB" w:eastAsia="nb-NO"/>
               </w:rPr>
-              <w:t>"familyRelation"</w:t>
+              <w:t>"</w:t>
+            </w:r>
+            <w:proofErr w:type="spellStart"/>
+            <w:r>
+              <w:rPr>
+                <w:rFonts w:ascii="Consolas" w:eastAsia="Times New Roman" w:hAnsi="Consolas" w:cs="Times New Roman"/>
+                <w:i/>
+                <w:iCs/>
+                <w:color w:val="66D9EF"/>
+                <w:sz w:val="16"/>
+                <w:szCs w:val="16"/>
+                <w:lang w:val="en-GB" w:eastAsia="nb-NO"/>
+              </w:rPr>
+              <w:t>familyRelation</w:t>
+            </w:r>
+            <w:proofErr w:type="spellEnd"/>
+            <w:r>
+              <w:rPr>
+                <w:rFonts w:ascii="Consolas" w:eastAsia="Times New Roman" w:hAnsi="Consolas" w:cs="Times New Roman"/>
+                <w:i/>
+                <w:iCs/>
+                <w:color w:val="66D9EF"/>
+                <w:sz w:val="16"/>
+                <w:szCs w:val="16"/>
+                <w:lang w:val="en-GB" w:eastAsia="nb-NO"/>
+              </w:rPr>
+              <w:t>"</w:t>
             </w:r>
             <w:r>
               <w:rPr>
@@ -8502,10 +10149,18 @@
     </w:tbl>
     <w:p>
       <w:r>
-        <w:t>Dataobjektet viser hvor mye alkohol en student drikker</w:t>
-      </w:r>
-      <w:r>
-        <w:t>(delt etter helg og hverdag)</w:t>
+        <w:t xml:space="preserve">Dataobjektet viser hvor mye alkohol en student </w:t>
+      </w:r>
+      <w:proofErr w:type="gramStart"/>
+      <w:r>
+        <w:t>drikker</w:t>
+      </w:r>
+      <w:r>
+        <w:t>(</w:t>
+      </w:r>
+      <w:proofErr w:type="gramEnd"/>
+      <w:r>
+        <w:t>delt etter helg og hverdag)</w:t>
       </w:r>
       <w:r>
         <w:t xml:space="preserve">, hvordan forholdet </w:t>
@@ -8528,6 +10183,14 @@
       </w:r>
       <w:r>
         <w:t xml:space="preserve"> grupper på lignende måte som i dataobjekt 6. Vi skaper da også 5 hovedgrupper med 2 subgrupper hver, en for helg og en for ukedag, og i hver av disse gruppene legges karakter og familie forhold inn og det utregnes gjennomsnitt.</w:t>
+      </w:r>
+    </w:p>
+    <w:p>
+      <w:r>
+        <w:t>Denne aggregeringen vil ha mange operasjoner og vil være treg, men dataen har ikke noe særlig krav om å være lett tilgjengelig, eller at den må lastes spesielt fort, da det heller er viktig at dataen er korrekt</w:t>
+      </w:r>
+      <w:r>
+        <w:t>.</w:t>
       </w:r>
     </w:p>
     <w:p/>
@@ -8541,6 +10204,7 @@
         </w:rPr>
       </w:pPr>
       <w:r>
+        <w:lastRenderedPageBreak/>
         <w:br w:type="page"/>
       </w:r>
     </w:p>
@@ -8589,8 +10253,13 @@
             <w:shd w:val="clear" w:color="auto" w:fill="E2EFD9" w:themeFill="accent6" w:themeFillTint="33"/>
           </w:tcPr>
           <w:p>
-            <w:r>
-              <w:t>Json objekt</w:t>
+            <w:proofErr w:type="spellStart"/>
+            <w:r>
+              <w:t>Json</w:t>
+            </w:r>
+            <w:proofErr w:type="spellEnd"/>
+            <w:r>
+              <w:t xml:space="preserve"> objekt</w:t>
             </w:r>
           </w:p>
         </w:tc>
@@ -8869,7 +10538,33 @@
                 <w:szCs w:val="16"/>
                 <w:lang w:val="en-GB" w:eastAsia="nb-NO"/>
               </w:rPr>
-              <w:t>"motherEducation"</w:t>
+              <w:t>"</w:t>
+            </w:r>
+            <w:proofErr w:type="spellStart"/>
+            <w:r>
+              <w:rPr>
+                <w:rFonts w:ascii="Consolas" w:eastAsia="Times New Roman" w:hAnsi="Consolas" w:cs="Times New Roman"/>
+                <w:i/>
+                <w:iCs/>
+                <w:color w:val="66D9EF"/>
+                <w:sz w:val="16"/>
+                <w:szCs w:val="16"/>
+                <w:lang w:val="en-GB" w:eastAsia="nb-NO"/>
+              </w:rPr>
+              <w:t>motherEducation</w:t>
+            </w:r>
+            <w:proofErr w:type="spellEnd"/>
+            <w:r>
+              <w:rPr>
+                <w:rFonts w:ascii="Consolas" w:eastAsia="Times New Roman" w:hAnsi="Consolas" w:cs="Times New Roman"/>
+                <w:i/>
+                <w:iCs/>
+                <w:color w:val="66D9EF"/>
+                <w:sz w:val="16"/>
+                <w:szCs w:val="16"/>
+                <w:lang w:val="en-GB" w:eastAsia="nb-NO"/>
+              </w:rPr>
+              <w:t>"</w:t>
             </w:r>
             <w:r>
               <w:rPr>
@@ -8933,7 +10628,33 @@
                 <w:szCs w:val="16"/>
                 <w:lang w:val="en-GB" w:eastAsia="nb-NO"/>
               </w:rPr>
-              <w:t>"fatherEducation"</w:t>
+              <w:t>"</w:t>
+            </w:r>
+            <w:proofErr w:type="spellStart"/>
+            <w:r>
+              <w:rPr>
+                <w:rFonts w:ascii="Consolas" w:eastAsia="Times New Roman" w:hAnsi="Consolas" w:cs="Times New Roman"/>
+                <w:i/>
+                <w:iCs/>
+                <w:color w:val="66D9EF"/>
+                <w:sz w:val="16"/>
+                <w:szCs w:val="16"/>
+                <w:lang w:val="en-GB" w:eastAsia="nb-NO"/>
+              </w:rPr>
+              <w:t>fatherEducation</w:t>
+            </w:r>
+            <w:proofErr w:type="spellEnd"/>
+            <w:r>
+              <w:rPr>
+                <w:rFonts w:ascii="Consolas" w:eastAsia="Times New Roman" w:hAnsi="Consolas" w:cs="Times New Roman"/>
+                <w:i/>
+                <w:iCs/>
+                <w:color w:val="66D9EF"/>
+                <w:sz w:val="16"/>
+                <w:szCs w:val="16"/>
+                <w:lang w:val="en-GB" w:eastAsia="nb-NO"/>
+              </w:rPr>
+              <w:t>"</w:t>
             </w:r>
             <w:r>
               <w:rPr>
@@ -8997,7 +10718,33 @@
                 <w:szCs w:val="16"/>
                 <w:lang w:val="en-GB" w:eastAsia="nb-NO"/>
               </w:rPr>
-              <w:t>"travelTime"</w:t>
+              <w:t>"</w:t>
+            </w:r>
+            <w:proofErr w:type="spellStart"/>
+            <w:r>
+              <w:rPr>
+                <w:rFonts w:ascii="Consolas" w:eastAsia="Times New Roman" w:hAnsi="Consolas" w:cs="Times New Roman"/>
+                <w:i/>
+                <w:iCs/>
+                <w:color w:val="66D9EF"/>
+                <w:sz w:val="16"/>
+                <w:szCs w:val="16"/>
+                <w:lang w:val="en-GB" w:eastAsia="nb-NO"/>
+              </w:rPr>
+              <w:t>travelTime</w:t>
+            </w:r>
+            <w:proofErr w:type="spellEnd"/>
+            <w:r>
+              <w:rPr>
+                <w:rFonts w:ascii="Consolas" w:eastAsia="Times New Roman" w:hAnsi="Consolas" w:cs="Times New Roman"/>
+                <w:i/>
+                <w:iCs/>
+                <w:color w:val="66D9EF"/>
+                <w:sz w:val="16"/>
+                <w:szCs w:val="16"/>
+                <w:lang w:val="en-GB" w:eastAsia="nb-NO"/>
+              </w:rPr>
+              <w:t>"</w:t>
             </w:r>
             <w:r>
               <w:rPr>
@@ -9061,7 +10808,33 @@
                 <w:szCs w:val="16"/>
                 <w:lang w:val="en-GB" w:eastAsia="nb-NO"/>
               </w:rPr>
-              <w:t>"studyTime"</w:t>
+              <w:t>"</w:t>
+            </w:r>
+            <w:proofErr w:type="spellStart"/>
+            <w:r>
+              <w:rPr>
+                <w:rFonts w:ascii="Consolas" w:eastAsia="Times New Roman" w:hAnsi="Consolas" w:cs="Times New Roman"/>
+                <w:i/>
+                <w:iCs/>
+                <w:color w:val="66D9EF"/>
+                <w:sz w:val="16"/>
+                <w:szCs w:val="16"/>
+                <w:lang w:val="en-GB" w:eastAsia="nb-NO"/>
+              </w:rPr>
+              <w:t>studyTime</w:t>
+            </w:r>
+            <w:proofErr w:type="spellEnd"/>
+            <w:r>
+              <w:rPr>
+                <w:rFonts w:ascii="Consolas" w:eastAsia="Times New Roman" w:hAnsi="Consolas" w:cs="Times New Roman"/>
+                <w:i/>
+                <w:iCs/>
+                <w:color w:val="66D9EF"/>
+                <w:sz w:val="16"/>
+                <w:szCs w:val="16"/>
+                <w:lang w:val="en-GB" w:eastAsia="nb-NO"/>
+              </w:rPr>
+              <w:t>"</w:t>
             </w:r>
             <w:r>
               <w:rPr>
@@ -9189,7 +10962,33 @@
                 <w:szCs w:val="16"/>
                 <w:lang w:val="en-GB" w:eastAsia="nb-NO"/>
               </w:rPr>
-              <w:t>"schoolSupport"</w:t>
+              <w:t>"</w:t>
+            </w:r>
+            <w:proofErr w:type="spellStart"/>
+            <w:r>
+              <w:rPr>
+                <w:rFonts w:ascii="Consolas" w:eastAsia="Times New Roman" w:hAnsi="Consolas" w:cs="Times New Roman"/>
+                <w:i/>
+                <w:iCs/>
+                <w:color w:val="66D9EF"/>
+                <w:sz w:val="16"/>
+                <w:szCs w:val="16"/>
+                <w:lang w:val="en-GB" w:eastAsia="nb-NO"/>
+              </w:rPr>
+              <w:t>schoolSupport</w:t>
+            </w:r>
+            <w:proofErr w:type="spellEnd"/>
+            <w:r>
+              <w:rPr>
+                <w:rFonts w:ascii="Consolas" w:eastAsia="Times New Roman" w:hAnsi="Consolas" w:cs="Times New Roman"/>
+                <w:i/>
+                <w:iCs/>
+                <w:color w:val="66D9EF"/>
+                <w:sz w:val="16"/>
+                <w:szCs w:val="16"/>
+                <w:lang w:val="en-GB" w:eastAsia="nb-NO"/>
+              </w:rPr>
+              <w:t>"</w:t>
             </w:r>
             <w:r>
               <w:rPr>
@@ -9253,7 +11052,33 @@
                 <w:szCs w:val="16"/>
                 <w:lang w:val="en-GB" w:eastAsia="nb-NO"/>
               </w:rPr>
-              <w:t>"extraPaidCourses"</w:t>
+              <w:t>"</w:t>
+            </w:r>
+            <w:proofErr w:type="spellStart"/>
+            <w:r>
+              <w:rPr>
+                <w:rFonts w:ascii="Consolas" w:eastAsia="Times New Roman" w:hAnsi="Consolas" w:cs="Times New Roman"/>
+                <w:i/>
+                <w:iCs/>
+                <w:color w:val="66D9EF"/>
+                <w:sz w:val="16"/>
+                <w:szCs w:val="16"/>
+                <w:lang w:val="en-GB" w:eastAsia="nb-NO"/>
+              </w:rPr>
+              <w:t>extraPaidCourses</w:t>
+            </w:r>
+            <w:proofErr w:type="spellEnd"/>
+            <w:r>
+              <w:rPr>
+                <w:rFonts w:ascii="Consolas" w:eastAsia="Times New Roman" w:hAnsi="Consolas" w:cs="Times New Roman"/>
+                <w:i/>
+                <w:iCs/>
+                <w:color w:val="66D9EF"/>
+                <w:sz w:val="16"/>
+                <w:szCs w:val="16"/>
+                <w:lang w:val="en-GB" w:eastAsia="nb-NO"/>
+              </w:rPr>
+              <w:t>"</w:t>
             </w:r>
             <w:r>
               <w:rPr>
@@ -9317,7 +11142,33 @@
                 <w:szCs w:val="16"/>
                 <w:lang w:val="en-GB" w:eastAsia="nb-NO"/>
               </w:rPr>
-              <w:t>"extraCurriculars"</w:t>
+              <w:t>"</w:t>
+            </w:r>
+            <w:proofErr w:type="spellStart"/>
+            <w:r>
+              <w:rPr>
+                <w:rFonts w:ascii="Consolas" w:eastAsia="Times New Roman" w:hAnsi="Consolas" w:cs="Times New Roman"/>
+                <w:i/>
+                <w:iCs/>
+                <w:color w:val="66D9EF"/>
+                <w:sz w:val="16"/>
+                <w:szCs w:val="16"/>
+                <w:lang w:val="en-GB" w:eastAsia="nb-NO"/>
+              </w:rPr>
+              <w:t>extraCurriculars</w:t>
+            </w:r>
+            <w:proofErr w:type="spellEnd"/>
+            <w:r>
+              <w:rPr>
+                <w:rFonts w:ascii="Consolas" w:eastAsia="Times New Roman" w:hAnsi="Consolas" w:cs="Times New Roman"/>
+                <w:i/>
+                <w:iCs/>
+                <w:color w:val="66D9EF"/>
+                <w:sz w:val="16"/>
+                <w:szCs w:val="16"/>
+                <w:lang w:val="en-GB" w:eastAsia="nb-NO"/>
+              </w:rPr>
+              <w:t>"</w:t>
             </w:r>
             <w:r>
               <w:rPr>
@@ -9445,7 +11296,33 @@
                 <w:szCs w:val="16"/>
                 <w:lang w:val="en-GB" w:eastAsia="nb-NO"/>
               </w:rPr>
-              <w:t>"romanticRelationship"</w:t>
+              <w:t>"</w:t>
+            </w:r>
+            <w:proofErr w:type="spellStart"/>
+            <w:r>
+              <w:rPr>
+                <w:rFonts w:ascii="Consolas" w:eastAsia="Times New Roman" w:hAnsi="Consolas" w:cs="Times New Roman"/>
+                <w:i/>
+                <w:iCs/>
+                <w:color w:val="66D9EF"/>
+                <w:sz w:val="16"/>
+                <w:szCs w:val="16"/>
+                <w:lang w:val="en-GB" w:eastAsia="nb-NO"/>
+              </w:rPr>
+              <w:t>romanticRelationship</w:t>
+            </w:r>
+            <w:proofErr w:type="spellEnd"/>
+            <w:r>
+              <w:rPr>
+                <w:rFonts w:ascii="Consolas" w:eastAsia="Times New Roman" w:hAnsi="Consolas" w:cs="Times New Roman"/>
+                <w:i/>
+                <w:iCs/>
+                <w:color w:val="66D9EF"/>
+                <w:sz w:val="16"/>
+                <w:szCs w:val="16"/>
+                <w:lang w:val="en-GB" w:eastAsia="nb-NO"/>
+              </w:rPr>
+              <w:t>"</w:t>
             </w:r>
             <w:r>
               <w:rPr>
@@ -9509,7 +11386,33 @@
                 <w:szCs w:val="16"/>
                 <w:lang w:val="en-GB" w:eastAsia="nb-NO"/>
               </w:rPr>
-              <w:t>"familyRelation"</w:t>
+              <w:t>"</w:t>
+            </w:r>
+            <w:proofErr w:type="spellStart"/>
+            <w:r>
+              <w:rPr>
+                <w:rFonts w:ascii="Consolas" w:eastAsia="Times New Roman" w:hAnsi="Consolas" w:cs="Times New Roman"/>
+                <w:i/>
+                <w:iCs/>
+                <w:color w:val="66D9EF"/>
+                <w:sz w:val="16"/>
+                <w:szCs w:val="16"/>
+                <w:lang w:val="en-GB" w:eastAsia="nb-NO"/>
+              </w:rPr>
+              <w:t>familyRelation</w:t>
+            </w:r>
+            <w:proofErr w:type="spellEnd"/>
+            <w:r>
+              <w:rPr>
+                <w:rFonts w:ascii="Consolas" w:eastAsia="Times New Roman" w:hAnsi="Consolas" w:cs="Times New Roman"/>
+                <w:i/>
+                <w:iCs/>
+                <w:color w:val="66D9EF"/>
+                <w:sz w:val="16"/>
+                <w:szCs w:val="16"/>
+                <w:lang w:val="en-GB" w:eastAsia="nb-NO"/>
+              </w:rPr>
+              <w:t>"</w:t>
             </w:r>
             <w:r>
               <w:rPr>
@@ -9573,7 +11476,33 @@
                 <w:szCs w:val="16"/>
                 <w:lang w:val="en-GB" w:eastAsia="nb-NO"/>
               </w:rPr>
-              <w:t>"freeTime"</w:t>
+              <w:t>"</w:t>
+            </w:r>
+            <w:proofErr w:type="spellStart"/>
+            <w:r>
+              <w:rPr>
+                <w:rFonts w:ascii="Consolas" w:eastAsia="Times New Roman" w:hAnsi="Consolas" w:cs="Times New Roman"/>
+                <w:i/>
+                <w:iCs/>
+                <w:color w:val="66D9EF"/>
+                <w:sz w:val="16"/>
+                <w:szCs w:val="16"/>
+                <w:lang w:val="en-GB" w:eastAsia="nb-NO"/>
+              </w:rPr>
+              <w:t>freeTime</w:t>
+            </w:r>
+            <w:proofErr w:type="spellEnd"/>
+            <w:r>
+              <w:rPr>
+                <w:rFonts w:ascii="Consolas" w:eastAsia="Times New Roman" w:hAnsi="Consolas" w:cs="Times New Roman"/>
+                <w:i/>
+                <w:iCs/>
+                <w:color w:val="66D9EF"/>
+                <w:sz w:val="16"/>
+                <w:szCs w:val="16"/>
+                <w:lang w:val="en-GB" w:eastAsia="nb-NO"/>
+              </w:rPr>
+              <w:t>"</w:t>
             </w:r>
             <w:r>
               <w:rPr>
@@ -9637,7 +11566,33 @@
                 <w:szCs w:val="16"/>
                 <w:lang w:val="en-GB" w:eastAsia="nb-NO"/>
               </w:rPr>
-              <w:t>"goOut"</w:t>
+              <w:t>"</w:t>
+            </w:r>
+            <w:proofErr w:type="spellStart"/>
+            <w:r>
+              <w:rPr>
+                <w:rFonts w:ascii="Consolas" w:eastAsia="Times New Roman" w:hAnsi="Consolas" w:cs="Times New Roman"/>
+                <w:i/>
+                <w:iCs/>
+                <w:color w:val="66D9EF"/>
+                <w:sz w:val="16"/>
+                <w:szCs w:val="16"/>
+                <w:lang w:val="en-GB" w:eastAsia="nb-NO"/>
+              </w:rPr>
+              <w:t>goOut</w:t>
+            </w:r>
+            <w:proofErr w:type="spellEnd"/>
+            <w:r>
+              <w:rPr>
+                <w:rFonts w:ascii="Consolas" w:eastAsia="Times New Roman" w:hAnsi="Consolas" w:cs="Times New Roman"/>
+                <w:i/>
+                <w:iCs/>
+                <w:color w:val="66D9EF"/>
+                <w:sz w:val="16"/>
+                <w:szCs w:val="16"/>
+                <w:lang w:val="en-GB" w:eastAsia="nb-NO"/>
+              </w:rPr>
+              <w:t>"</w:t>
             </w:r>
             <w:r>
               <w:rPr>
@@ -9701,7 +11656,33 @@
                 <w:szCs w:val="16"/>
                 <w:lang w:val="en-GB" w:eastAsia="nb-NO"/>
               </w:rPr>
-              <w:t>"weekdayAlcoholConsumption"</w:t>
+              <w:t>"</w:t>
+            </w:r>
+            <w:proofErr w:type="spellStart"/>
+            <w:r>
+              <w:rPr>
+                <w:rFonts w:ascii="Consolas" w:eastAsia="Times New Roman" w:hAnsi="Consolas" w:cs="Times New Roman"/>
+                <w:i/>
+                <w:iCs/>
+                <w:color w:val="66D9EF"/>
+                <w:sz w:val="16"/>
+                <w:szCs w:val="16"/>
+                <w:lang w:val="en-GB" w:eastAsia="nb-NO"/>
+              </w:rPr>
+              <w:t>weekdayAlcoholConsumption</w:t>
+            </w:r>
+            <w:proofErr w:type="spellEnd"/>
+            <w:r>
+              <w:rPr>
+                <w:rFonts w:ascii="Consolas" w:eastAsia="Times New Roman" w:hAnsi="Consolas" w:cs="Times New Roman"/>
+                <w:i/>
+                <w:iCs/>
+                <w:color w:val="66D9EF"/>
+                <w:sz w:val="16"/>
+                <w:szCs w:val="16"/>
+                <w:lang w:val="en-GB" w:eastAsia="nb-NO"/>
+              </w:rPr>
+              <w:t>"</w:t>
             </w:r>
             <w:r>
               <w:rPr>
@@ -9765,7 +11746,33 @@
                 <w:szCs w:val="16"/>
                 <w:lang w:val="en-GB" w:eastAsia="nb-NO"/>
               </w:rPr>
-              <w:t>"weekendAlcoholConsumption"</w:t>
+              <w:t>"</w:t>
+            </w:r>
+            <w:proofErr w:type="spellStart"/>
+            <w:r>
+              <w:rPr>
+                <w:rFonts w:ascii="Consolas" w:eastAsia="Times New Roman" w:hAnsi="Consolas" w:cs="Times New Roman"/>
+                <w:i/>
+                <w:iCs/>
+                <w:color w:val="66D9EF"/>
+                <w:sz w:val="16"/>
+                <w:szCs w:val="16"/>
+                <w:lang w:val="en-GB" w:eastAsia="nb-NO"/>
+              </w:rPr>
+              <w:t>weekendAlcoholConsumption</w:t>
+            </w:r>
+            <w:proofErr w:type="spellEnd"/>
+            <w:r>
+              <w:rPr>
+                <w:rFonts w:ascii="Consolas" w:eastAsia="Times New Roman" w:hAnsi="Consolas" w:cs="Times New Roman"/>
+                <w:i/>
+                <w:iCs/>
+                <w:color w:val="66D9EF"/>
+                <w:sz w:val="16"/>
+                <w:szCs w:val="16"/>
+                <w:lang w:val="en-GB" w:eastAsia="nb-NO"/>
+              </w:rPr>
+              <w:t>"</w:t>
             </w:r>
             <w:r>
               <w:rPr>
@@ -9967,16 +11974,42 @@
                 <w:szCs w:val="16"/>
                 <w:lang w:eastAsia="nb-NO"/>
               </w:rPr>
-              <w:t>"midtermOne"</w:t>
-            </w:r>
-            <w:r>
-              <w:rPr>
-                <w:rFonts w:ascii="Consolas" w:eastAsia="Times New Roman" w:hAnsi="Consolas" w:cs="Times New Roman"/>
-                <w:color w:val="F8F8F2"/>
+              <w:t>"</w:t>
+            </w:r>
+            <w:proofErr w:type="spellStart"/>
+            <w:r>
+              <w:rPr>
+                <w:rFonts w:ascii="Consolas" w:eastAsia="Times New Roman" w:hAnsi="Consolas" w:cs="Times New Roman"/>
+                <w:i/>
+                <w:iCs/>
+                <w:color w:val="66D9EF"/>
                 <w:sz w:val="16"/>
                 <w:szCs w:val="16"/>
                 <w:lang w:eastAsia="nb-NO"/>
               </w:rPr>
+              <w:t>midtermOne</w:t>
+            </w:r>
+            <w:proofErr w:type="spellEnd"/>
+            <w:r>
+              <w:rPr>
+                <w:rFonts w:ascii="Consolas" w:eastAsia="Times New Roman" w:hAnsi="Consolas" w:cs="Times New Roman"/>
+                <w:i/>
+                <w:iCs/>
+                <w:color w:val="66D9EF"/>
+                <w:sz w:val="16"/>
+                <w:szCs w:val="16"/>
+                <w:lang w:eastAsia="nb-NO"/>
+              </w:rPr>
+              <w:t>"</w:t>
+            </w:r>
+            <w:r>
+              <w:rPr>
+                <w:rFonts w:ascii="Consolas" w:eastAsia="Times New Roman" w:hAnsi="Consolas" w:cs="Times New Roman"/>
+                <w:color w:val="F8F8F2"/>
+                <w:sz w:val="16"/>
+                <w:szCs w:val="16"/>
+                <w:lang w:eastAsia="nb-NO"/>
+              </w:rPr>
               <w:t>: </w:t>
             </w:r>
             <w:r>
@@ -10041,16 +12074,42 @@
                 <w:szCs w:val="16"/>
                 <w:lang w:eastAsia="nb-NO"/>
               </w:rPr>
-              <w:t>"midtermTwo"</w:t>
-            </w:r>
-            <w:r>
-              <w:rPr>
-                <w:rFonts w:ascii="Consolas" w:eastAsia="Times New Roman" w:hAnsi="Consolas" w:cs="Times New Roman"/>
-                <w:color w:val="F8F8F2"/>
+              <w:t>"</w:t>
+            </w:r>
+            <w:proofErr w:type="spellStart"/>
+            <w:r>
+              <w:rPr>
+                <w:rFonts w:ascii="Consolas" w:eastAsia="Times New Roman" w:hAnsi="Consolas" w:cs="Times New Roman"/>
+                <w:i/>
+                <w:iCs/>
+                <w:color w:val="66D9EF"/>
                 <w:sz w:val="16"/>
                 <w:szCs w:val="16"/>
                 <w:lang w:eastAsia="nb-NO"/>
               </w:rPr>
+              <w:t>midtermTwo</w:t>
+            </w:r>
+            <w:proofErr w:type="spellEnd"/>
+            <w:r>
+              <w:rPr>
+                <w:rFonts w:ascii="Consolas" w:eastAsia="Times New Roman" w:hAnsi="Consolas" w:cs="Times New Roman"/>
+                <w:i/>
+                <w:iCs/>
+                <w:color w:val="66D9EF"/>
+                <w:sz w:val="16"/>
+                <w:szCs w:val="16"/>
+                <w:lang w:eastAsia="nb-NO"/>
+              </w:rPr>
+              <w:t>"</w:t>
+            </w:r>
+            <w:r>
+              <w:rPr>
+                <w:rFonts w:ascii="Consolas" w:eastAsia="Times New Roman" w:hAnsi="Consolas" w:cs="Times New Roman"/>
+                <w:color w:val="F8F8F2"/>
+                <w:sz w:val="16"/>
+                <w:szCs w:val="16"/>
+                <w:lang w:eastAsia="nb-NO"/>
+              </w:rPr>
               <w:t>: </w:t>
             </w:r>
             <w:r>
@@ -10115,7 +12174,33 @@
                 <w:szCs w:val="16"/>
                 <w:lang w:eastAsia="nb-NO"/>
               </w:rPr>
-              <w:t>"finals"</w:t>
+              <w:t>"</w:t>
+            </w:r>
+            <w:proofErr w:type="spellStart"/>
+            <w:r>
+              <w:rPr>
+                <w:rFonts w:ascii="Consolas" w:eastAsia="Times New Roman" w:hAnsi="Consolas" w:cs="Times New Roman"/>
+                <w:i/>
+                <w:iCs/>
+                <w:color w:val="66D9EF"/>
+                <w:sz w:val="16"/>
+                <w:szCs w:val="16"/>
+                <w:lang w:eastAsia="nb-NO"/>
+              </w:rPr>
+              <w:t>finals</w:t>
+            </w:r>
+            <w:proofErr w:type="spellEnd"/>
+            <w:r>
+              <w:rPr>
+                <w:rFonts w:ascii="Consolas" w:eastAsia="Times New Roman" w:hAnsi="Consolas" w:cs="Times New Roman"/>
+                <w:i/>
+                <w:iCs/>
+                <w:color w:val="66D9EF"/>
+                <w:sz w:val="16"/>
+                <w:szCs w:val="16"/>
+                <w:lang w:eastAsia="nb-NO"/>
+              </w:rPr>
+              <w:t>"</w:t>
             </w:r>
             <w:r>
               <w:rPr>
@@ -10190,11 +12275,33 @@
           <w:lang w:val="en-GB"/>
         </w:rPr>
       </w:pPr>
+      <w:proofErr w:type="spellStart"/>
       <w:r>
         <w:rPr>
           <w:lang w:val="en-GB"/>
         </w:rPr>
-        <w:t>Oppdatering av data</w:t>
+        <w:t>Oppdatering</w:t>
+      </w:r>
+      <w:proofErr w:type="spellEnd"/>
+      <w:r>
+        <w:rPr>
+          <w:lang w:val="en-GB"/>
+        </w:rPr>
+        <w:t xml:space="preserve"> </w:t>
+      </w:r>
+      <w:proofErr w:type="spellStart"/>
+      <w:r>
+        <w:rPr>
+          <w:lang w:val="en-GB"/>
+        </w:rPr>
+        <w:t>av</w:t>
+      </w:r>
+      <w:proofErr w:type="spellEnd"/>
+      <w:r>
+        <w:rPr>
+          <w:lang w:val="en-GB"/>
+        </w:rPr>
+        <w:t xml:space="preserve"> data</w:t>
       </w:r>
     </w:p>
     <w:p>
@@ -10210,11 +12317,19 @@
           <w:lang w:val="en-GB"/>
         </w:rPr>
       </w:pPr>
+      <w:proofErr w:type="spellStart"/>
       <w:r>
         <w:rPr>
           <w:lang w:val="en-GB"/>
         </w:rPr>
-        <w:t>recieve new/updated student-object</w:t>
+        <w:t>recieve</w:t>
+      </w:r>
+      <w:proofErr w:type="spellEnd"/>
+      <w:r>
+        <w:rPr>
+          <w:lang w:val="en-GB"/>
+        </w:rPr>
+        <w:t xml:space="preserve"> new/updated student-object</w:t>
       </w:r>
     </w:p>
     <w:p>
@@ -10256,7 +12371,15 @@
         </w:rPr>
       </w:pPr>
       <w:r>
-        <w:t>hent data fra query-objekt fr</w:t>
+        <w:t xml:space="preserve">hent data fra </w:t>
+      </w:r>
+      <w:proofErr w:type="spellStart"/>
+      <w:r>
+        <w:t>query</w:t>
+      </w:r>
+      <w:proofErr w:type="spellEnd"/>
+      <w:r>
+        <w:t>-objekt fr</w:t>
       </w:r>
       <w:r>
         <w:t>a KV-store</w:t>
@@ -10269,7 +12392,15 @@
         </w:rPr>
       </w:pPr>
       <w:r>
-        <w:t>store oppdater query-objekt i</w:t>
+        <w:t xml:space="preserve">store oppdater </w:t>
+      </w:r>
+      <w:proofErr w:type="spellStart"/>
+      <w:r>
+        <w:t>query</w:t>
+      </w:r>
+      <w:proofErr w:type="spellEnd"/>
+      <w:r>
+        <w:t>-objekt i</w:t>
       </w:r>
       <w:r>
         <w:t xml:space="preserve"> KV-store</w:t>
@@ -10286,7 +12417,23 @@
     <w:p/>
     <w:p>
       <w:r>
-        <w:t>Oppdatering av data vil bruke enkle kall, men pga konsistens kriterier for vår data, må read-kallene gjøres lineært som vil ta noe mer tid enn serialiserte kall</w:t>
+        <w:t xml:space="preserve">Oppdatering av data vil bruke enkle kall, men </w:t>
+      </w:r>
+      <w:proofErr w:type="spellStart"/>
+      <w:r>
+        <w:t>pga</w:t>
+      </w:r>
+      <w:proofErr w:type="spellEnd"/>
+      <w:r>
+        <w:t xml:space="preserve"> konsistens kriterier for vår data, må </w:t>
+      </w:r>
+      <w:proofErr w:type="spellStart"/>
+      <w:r>
+        <w:t>read</w:t>
+      </w:r>
+      <w:proofErr w:type="spellEnd"/>
+      <w:r>
+        <w:t>-kallene gjøres lineært som vil ta noe mer tid enn serialiserte kall</w:t>
       </w:r>
     </w:p>
     <w:sectPr>

</xml_diff>

<commit_message>
fixed grunn på oppdatering
sdsd
</commit_message>
<xml_diff>
--- a/documentation/milepael2/rapport-gruppe13-milepael2.docx
+++ b/documentation/milepael2/rapport-gruppe13-milepael2.docx
@@ -339,13 +339,8 @@
       <w:pPr>
         <w:pStyle w:val="Heading1"/>
       </w:pPr>
-      <w:proofErr w:type="spellStart"/>
-      <w:r>
-        <w:t>Riak</w:t>
-      </w:r>
-      <w:proofErr w:type="spellEnd"/>
-      <w:r>
-        <w:t xml:space="preserve"> eller ETCD?</w:t>
+      <w:r>
+        <w:t>Riak eller ETCD?</w:t>
       </w:r>
     </w:p>
     <w:p>
@@ -401,15 +396,7 @@
         <w:t xml:space="preserve"> ha en nøkkel </w:t>
       </w:r>
       <w:r>
-        <w:t>med prefiks «</w:t>
-      </w:r>
-      <w:proofErr w:type="spellStart"/>
-      <w:r>
-        <w:t>component</w:t>
-      </w:r>
-      <w:proofErr w:type="spellEnd"/>
-      <w:r>
-        <w:t xml:space="preserve">» etterfulgt av navnet på komponenten. </w:t>
+        <w:t xml:space="preserve">med prefiks «component» etterfulgt av navnet på komponenten. </w:t>
       </w:r>
       <w:r>
         <w:t>E</w:t>
@@ -431,13 +418,6 @@
           <w:bCs/>
         </w:rPr>
         <w:tab/>
-      </w:r>
-      <w:proofErr w:type="spellStart"/>
-      <w:r>
-        <w:rPr>
-          <w:b/>
-          <w:bCs/>
-        </w:rPr>
         <w:t>component:</w:t>
       </w:r>
       <w:r>
@@ -447,7 +427,6 @@
         </w:rPr>
         <w:t>studentsByFreeTime</w:t>
       </w:r>
-      <w:proofErr w:type="spellEnd"/>
     </w:p>
     <w:p>
       <w:r>
@@ -459,16 +438,11 @@
       <w:r>
         <w:t xml:space="preserve"> «student» etterfulgt av en 8-sifret id av typen </w:t>
       </w:r>
-      <w:proofErr w:type="spellStart"/>
       <w:r>
         <w:t>I</w:t>
       </w:r>
       <w:r>
-        <w:t>nteger</w:t>
-      </w:r>
-      <w:proofErr w:type="spellEnd"/>
-      <w:r>
-        <w:t>.</w:t>
+        <w:t>nteger.</w:t>
       </w:r>
       <w:r>
         <w:t xml:space="preserve"> Eksempel på en nøkkel for en student i vår KV-store:</w:t>
@@ -553,11 +527,9 @@
             <w:tcW w:w="5382" w:type="dxa"/>
           </w:tcPr>
           <w:p>
-            <w:proofErr w:type="spellStart"/>
             <w:r>
               <w:t>component:averageGradeByStudyHours</w:t>
             </w:r>
-            <w:proofErr w:type="spellEnd"/>
           </w:p>
         </w:tc>
         <w:tc>
@@ -565,13 +537,8 @@
             <w:tcW w:w="3680" w:type="dxa"/>
           </w:tcPr>
           <w:p>
-            <w:proofErr w:type="spellStart"/>
-            <w:r>
-              <w:t>Json</w:t>
-            </w:r>
-            <w:proofErr w:type="spellEnd"/>
-            <w:r>
-              <w:t xml:space="preserve"> {…}</w:t>
+            <w:r>
+              <w:t>Json {…}</w:t>
             </w:r>
           </w:p>
         </w:tc>
@@ -582,11 +549,9 @@
             <w:tcW w:w="5382" w:type="dxa"/>
           </w:tcPr>
           <w:p>
-            <w:proofErr w:type="spellStart"/>
             <w:r>
               <w:t>component:studentsByFreeTime</w:t>
             </w:r>
-            <w:proofErr w:type="spellEnd"/>
           </w:p>
         </w:tc>
         <w:tc>
@@ -594,13 +559,8 @@
             <w:tcW w:w="3680" w:type="dxa"/>
           </w:tcPr>
           <w:p>
-            <w:proofErr w:type="spellStart"/>
-            <w:r>
-              <w:t>Json</w:t>
-            </w:r>
-            <w:proofErr w:type="spellEnd"/>
-            <w:r>
-              <w:t xml:space="preserve"> {…}</w:t>
+            <w:r>
+              <w:t>Json {…}</w:t>
             </w:r>
           </w:p>
         </w:tc>
@@ -611,11 +571,9 @@
             <w:tcW w:w="5382" w:type="dxa"/>
           </w:tcPr>
           <w:p>
-            <w:proofErr w:type="spellStart"/>
             <w:r>
               <w:t>component:averageGradesByParentEducation</w:t>
             </w:r>
-            <w:proofErr w:type="spellEnd"/>
           </w:p>
         </w:tc>
         <w:tc>
@@ -623,13 +581,8 @@
             <w:tcW w:w="3680" w:type="dxa"/>
           </w:tcPr>
           <w:p>
-            <w:proofErr w:type="spellStart"/>
-            <w:r>
-              <w:t>Json</w:t>
-            </w:r>
-            <w:proofErr w:type="spellEnd"/>
-            <w:r>
-              <w:t xml:space="preserve"> {…}</w:t>
+            <w:r>
+              <w:t>Json {…}</w:t>
             </w:r>
           </w:p>
         </w:tc>
@@ -640,11 +593,9 @@
             <w:tcW w:w="5382" w:type="dxa"/>
           </w:tcPr>
           <w:p>
-            <w:proofErr w:type="spellStart"/>
             <w:r>
               <w:t>component:averageGradesByEducationalAid</w:t>
             </w:r>
-            <w:proofErr w:type="spellEnd"/>
           </w:p>
         </w:tc>
         <w:tc>
@@ -652,13 +603,8 @@
             <w:tcW w:w="3680" w:type="dxa"/>
           </w:tcPr>
           <w:p>
-            <w:proofErr w:type="spellStart"/>
-            <w:r>
-              <w:t>Json</w:t>
-            </w:r>
-            <w:proofErr w:type="spellEnd"/>
-            <w:r>
-              <w:t xml:space="preserve"> {…}</w:t>
+            <w:r>
+              <w:t>Json {…}</w:t>
             </w:r>
           </w:p>
         </w:tc>
@@ -669,11 +615,9 @@
             <w:tcW w:w="5382" w:type="dxa"/>
           </w:tcPr>
           <w:p>
-            <w:proofErr w:type="spellStart"/>
             <w:r>
               <w:t>component:freeTimeByStudyHours</w:t>
             </w:r>
-            <w:proofErr w:type="spellEnd"/>
           </w:p>
         </w:tc>
         <w:tc>
@@ -681,13 +625,8 @@
             <w:tcW w:w="3680" w:type="dxa"/>
           </w:tcPr>
           <w:p>
-            <w:proofErr w:type="spellStart"/>
-            <w:r>
-              <w:t>Json</w:t>
-            </w:r>
-            <w:proofErr w:type="spellEnd"/>
-            <w:r>
-              <w:t xml:space="preserve"> {…}</w:t>
+            <w:r>
+              <w:t>Json {…}</w:t>
             </w:r>
           </w:p>
         </w:tc>
@@ -698,11 +637,9 @@
             <w:tcW w:w="5382" w:type="dxa"/>
           </w:tcPr>
           <w:p>
-            <w:proofErr w:type="spellStart"/>
             <w:r>
               <w:t>component:agesByAlcoholWorkDaysAndWeekends</w:t>
             </w:r>
-            <w:proofErr w:type="spellEnd"/>
           </w:p>
         </w:tc>
         <w:tc>
@@ -710,13 +647,8 @@
             <w:tcW w:w="3680" w:type="dxa"/>
           </w:tcPr>
           <w:p>
-            <w:proofErr w:type="spellStart"/>
-            <w:r>
-              <w:t>Json</w:t>
-            </w:r>
-            <w:proofErr w:type="spellEnd"/>
-            <w:r>
-              <w:t xml:space="preserve"> {…}</w:t>
+            <w:r>
+              <w:t>Json {…}</w:t>
             </w:r>
           </w:p>
         </w:tc>
@@ -727,11 +659,9 @@
             <w:tcW w:w="5382" w:type="dxa"/>
           </w:tcPr>
           <w:p>
-            <w:proofErr w:type="spellStart"/>
             <w:r>
               <w:t>component:familyRelationAndAverageGradesByAlcohol</w:t>
             </w:r>
-            <w:proofErr w:type="spellEnd"/>
           </w:p>
         </w:tc>
         <w:tc>
@@ -739,13 +669,8 @@
             <w:tcW w:w="3680" w:type="dxa"/>
           </w:tcPr>
           <w:p>
-            <w:proofErr w:type="spellStart"/>
-            <w:r>
-              <w:t>Json</w:t>
-            </w:r>
-            <w:proofErr w:type="spellEnd"/>
-            <w:r>
-              <w:t xml:space="preserve"> {…}</w:t>
+            <w:r>
+              <w:t>Json {…}</w:t>
             </w:r>
           </w:p>
         </w:tc>
@@ -769,13 +694,8 @@
             <w:tcW w:w="3680" w:type="dxa"/>
           </w:tcPr>
           <w:p>
-            <w:proofErr w:type="spellStart"/>
-            <w:r>
-              <w:t>Json</w:t>
-            </w:r>
-            <w:proofErr w:type="spellEnd"/>
-            <w:r>
-              <w:t xml:space="preserve"> {…}</w:t>
+            <w:r>
+              <w:t>Json {…}</w:t>
             </w:r>
           </w:p>
         </w:tc>
@@ -799,13 +719,8 @@
             <w:tcW w:w="3680" w:type="dxa"/>
           </w:tcPr>
           <w:p>
-            <w:proofErr w:type="spellStart"/>
-            <w:r>
-              <w:t>Json</w:t>
-            </w:r>
-            <w:proofErr w:type="spellEnd"/>
-            <w:r>
-              <w:t xml:space="preserve"> {…}</w:t>
+            <w:r>
+              <w:t>Json {…}</w:t>
             </w:r>
           </w:p>
         </w:tc>
@@ -829,13 +744,8 @@
             <w:tcW w:w="3680" w:type="dxa"/>
           </w:tcPr>
           <w:p>
-            <w:proofErr w:type="spellStart"/>
-            <w:r>
-              <w:t>Json</w:t>
-            </w:r>
-            <w:proofErr w:type="spellEnd"/>
-            <w:r>
-              <w:t xml:space="preserve"> {…}</w:t>
+            <w:r>
+              <w:t>Json {…}</w:t>
             </w:r>
           </w:p>
         </w:tc>
@@ -859,13 +769,8 @@
             <w:tcW w:w="3680" w:type="dxa"/>
           </w:tcPr>
           <w:p>
-            <w:proofErr w:type="spellStart"/>
-            <w:r>
-              <w:t>Json</w:t>
-            </w:r>
-            <w:proofErr w:type="spellEnd"/>
-            <w:r>
-              <w:t xml:space="preserve"> {…}</w:t>
+            <w:r>
+              <w:t>Json {…}</w:t>
             </w:r>
           </w:p>
         </w:tc>
@@ -889,13 +794,8 @@
             <w:tcW w:w="3680" w:type="dxa"/>
           </w:tcPr>
           <w:p>
-            <w:proofErr w:type="spellStart"/>
-            <w:r>
-              <w:t>Json</w:t>
-            </w:r>
-            <w:proofErr w:type="spellEnd"/>
-            <w:r>
-              <w:t xml:space="preserve"> {…}</w:t>
+            <w:r>
+              <w:t>Json {…}</w:t>
             </w:r>
           </w:p>
         </w:tc>
@@ -919,13 +819,8 @@
             <w:tcW w:w="3680" w:type="dxa"/>
           </w:tcPr>
           <w:p>
-            <w:proofErr w:type="spellStart"/>
-            <w:r>
-              <w:t>Json</w:t>
-            </w:r>
-            <w:proofErr w:type="spellEnd"/>
-            <w:r>
-              <w:t xml:space="preserve"> {…}</w:t>
+            <w:r>
+              <w:t>Json {…}</w:t>
             </w:r>
           </w:p>
         </w:tc>
@@ -949,13 +844,8 @@
             <w:tcW w:w="3680" w:type="dxa"/>
           </w:tcPr>
           <w:p>
-            <w:proofErr w:type="spellStart"/>
-            <w:r>
-              <w:t>Json</w:t>
-            </w:r>
-            <w:proofErr w:type="spellEnd"/>
-            <w:r>
-              <w:t xml:space="preserve"> {…}</w:t>
+            <w:r>
+              <w:t>Json {…}</w:t>
             </w:r>
           </w:p>
         </w:tc>
@@ -1050,13 +940,8 @@
             <w:shd w:val="clear" w:color="auto" w:fill="E2EFD9" w:themeFill="accent6" w:themeFillTint="33"/>
           </w:tcPr>
           <w:p>
-            <w:proofErr w:type="spellStart"/>
-            <w:r>
-              <w:t>Json</w:t>
-            </w:r>
-            <w:proofErr w:type="spellEnd"/>
-            <w:r>
-              <w:t xml:space="preserve"> objekt</w:t>
+            <w:r>
+              <w:t>Json objekt</w:t>
             </w:r>
           </w:p>
         </w:tc>
@@ -1164,33 +1049,7 @@
                 <w:szCs w:val="16"/>
                 <w:lang w:val="en-GB" w:eastAsia="nb-NO"/>
               </w:rPr>
-              <w:t xml:space="preserve">    "</w:t>
-            </w:r>
-            <w:proofErr w:type="spellStart"/>
-            <w:r>
-              <w:rPr>
-                <w:rFonts w:ascii="Consolas" w:eastAsia="Times New Roman" w:hAnsi="Consolas" w:cs="Times New Roman"/>
-                <w:i/>
-                <w:iCs/>
-                <w:color w:val="66D9EF"/>
-                <w:sz w:val="16"/>
-                <w:szCs w:val="16"/>
-                <w:lang w:val="en-GB" w:eastAsia="nb-NO"/>
-              </w:rPr>
-              <w:t>averageGradesByStudyHours</w:t>
-            </w:r>
-            <w:proofErr w:type="spellEnd"/>
-            <w:r>
-              <w:rPr>
-                <w:rFonts w:ascii="Consolas" w:eastAsia="Times New Roman" w:hAnsi="Consolas" w:cs="Times New Roman"/>
-                <w:i/>
-                <w:iCs/>
-                <w:color w:val="66D9EF"/>
-                <w:sz w:val="16"/>
-                <w:szCs w:val="16"/>
-                <w:lang w:val="en-GB" w:eastAsia="nb-NO"/>
-              </w:rPr>
-              <w:t>"</w:t>
+              <w:t xml:space="preserve">    "averageGradesByStudyHours"</w:t>
             </w:r>
             <w:r>
               <w:rPr>
@@ -1234,33 +1093,7 @@
                 <w:szCs w:val="16"/>
                 <w:lang w:val="en-GB" w:eastAsia="nb-NO"/>
               </w:rPr>
-              <w:t>"</w:t>
-            </w:r>
-            <w:proofErr w:type="spellStart"/>
-            <w:r>
-              <w:rPr>
-                <w:rFonts w:ascii="Consolas" w:eastAsia="Times New Roman" w:hAnsi="Consolas" w:cs="Times New Roman"/>
-                <w:i/>
-                <w:iCs/>
-                <w:color w:val="66D9EF"/>
-                <w:sz w:val="16"/>
-                <w:szCs w:val="16"/>
-                <w:lang w:val="en-GB" w:eastAsia="nb-NO"/>
-              </w:rPr>
-              <w:t>lessThanTwo</w:t>
-            </w:r>
-            <w:proofErr w:type="spellEnd"/>
-            <w:r>
-              <w:rPr>
-                <w:rFonts w:ascii="Consolas" w:eastAsia="Times New Roman" w:hAnsi="Consolas" w:cs="Times New Roman"/>
-                <w:i/>
-                <w:iCs/>
-                <w:color w:val="66D9EF"/>
-                <w:sz w:val="16"/>
-                <w:szCs w:val="16"/>
-                <w:lang w:val="en-GB" w:eastAsia="nb-NO"/>
-              </w:rPr>
-              <w:t>"</w:t>
+              <w:t>"lessThanTwo"</w:t>
             </w:r>
             <w:r>
               <w:rPr>
@@ -1444,33 +1277,7 @@
                 <w:szCs w:val="16"/>
                 <w:lang w:val="en-GB" w:eastAsia="nb-NO"/>
               </w:rPr>
-              <w:t>"</w:t>
-            </w:r>
-            <w:proofErr w:type="spellStart"/>
-            <w:r>
-              <w:rPr>
-                <w:rFonts w:ascii="Consolas" w:eastAsia="Times New Roman" w:hAnsi="Consolas" w:cs="Times New Roman"/>
-                <w:i/>
-                <w:iCs/>
-                <w:color w:val="66D9EF"/>
-                <w:sz w:val="16"/>
-                <w:szCs w:val="16"/>
-                <w:lang w:val="en-GB" w:eastAsia="nb-NO"/>
-              </w:rPr>
-              <w:t>twoToFive</w:t>
-            </w:r>
-            <w:proofErr w:type="spellEnd"/>
-            <w:r>
-              <w:rPr>
-                <w:rFonts w:ascii="Consolas" w:eastAsia="Times New Roman" w:hAnsi="Consolas" w:cs="Times New Roman"/>
-                <w:i/>
-                <w:iCs/>
-                <w:color w:val="66D9EF"/>
-                <w:sz w:val="16"/>
-                <w:szCs w:val="16"/>
-                <w:lang w:val="en-GB" w:eastAsia="nb-NO"/>
-              </w:rPr>
-              <w:t>"</w:t>
+              <w:t>"twoToFive"</w:t>
             </w:r>
             <w:r>
               <w:rPr>
@@ -1654,33 +1461,7 @@
                 <w:szCs w:val="16"/>
                 <w:lang w:val="en-GB" w:eastAsia="nb-NO"/>
               </w:rPr>
-              <w:t>"</w:t>
-            </w:r>
-            <w:proofErr w:type="spellStart"/>
-            <w:r>
-              <w:rPr>
-                <w:rFonts w:ascii="Consolas" w:eastAsia="Times New Roman" w:hAnsi="Consolas" w:cs="Times New Roman"/>
-                <w:i/>
-                <w:iCs/>
-                <w:color w:val="66D9EF"/>
-                <w:sz w:val="16"/>
-                <w:szCs w:val="16"/>
-                <w:lang w:val="en-GB" w:eastAsia="nb-NO"/>
-              </w:rPr>
-              <w:t>fiveToTen</w:t>
-            </w:r>
-            <w:proofErr w:type="spellEnd"/>
-            <w:r>
-              <w:rPr>
-                <w:rFonts w:ascii="Consolas" w:eastAsia="Times New Roman" w:hAnsi="Consolas" w:cs="Times New Roman"/>
-                <w:i/>
-                <w:iCs/>
-                <w:color w:val="66D9EF"/>
-                <w:sz w:val="16"/>
-                <w:szCs w:val="16"/>
-                <w:lang w:val="en-GB" w:eastAsia="nb-NO"/>
-              </w:rPr>
-              <w:t>"</w:t>
+              <w:t>"fiveToTen"</w:t>
             </w:r>
             <w:r>
               <w:rPr>
@@ -1874,34 +1655,30 @@
                 <w:szCs w:val="16"/>
                 <w:lang w:eastAsia="nb-NO"/>
               </w:rPr>
-              <w:t>"</w:t>
-            </w:r>
-            <w:proofErr w:type="spellStart"/>
-            <w:r>
-              <w:rPr>
-                <w:rFonts w:ascii="Consolas" w:eastAsia="Times New Roman" w:hAnsi="Consolas" w:cs="Times New Roman"/>
-                <w:i/>
-                <w:iCs/>
-                <w:color w:val="66D9EF"/>
+              <w:t>"greaterThanTen"</w:t>
+            </w:r>
+            <w:r>
+              <w:rPr>
+                <w:rFonts w:ascii="Consolas" w:eastAsia="Times New Roman" w:hAnsi="Consolas" w:cs="Times New Roman"/>
+                <w:color w:val="F8F8F2"/>
                 <w:sz w:val="16"/>
                 <w:szCs w:val="16"/>
                 <w:lang w:eastAsia="nb-NO"/>
               </w:rPr>
-              <w:t>greaterThanTen</w:t>
-            </w:r>
-            <w:proofErr w:type="spellEnd"/>
-            <w:r>
-              <w:rPr>
-                <w:rFonts w:ascii="Consolas" w:eastAsia="Times New Roman" w:hAnsi="Consolas" w:cs="Times New Roman"/>
-                <w:i/>
-                <w:iCs/>
-                <w:color w:val="66D9EF"/>
+              <w:t>: {</w:t>
+            </w:r>
+          </w:p>
+          <w:p>
+            <w:pPr>
+              <w:shd w:val="clear" w:color="auto" w:fill="272822"/>
+              <w:rPr>
+                <w:rFonts w:ascii="Consolas" w:eastAsia="Times New Roman" w:hAnsi="Consolas" w:cs="Times New Roman"/>
+                <w:color w:val="F8F8F2"/>
                 <w:sz w:val="16"/>
                 <w:szCs w:val="16"/>
                 <w:lang w:eastAsia="nb-NO"/>
               </w:rPr>
-              <w:t>"</w:t>
-            </w:r>
+            </w:pPr>
             <w:r>
               <w:rPr>
                 <w:rFonts w:ascii="Consolas" w:eastAsia="Times New Roman" w:hAnsi="Consolas" w:cs="Times New Roman"/>
@@ -1910,20 +1687,20 @@
                 <w:szCs w:val="16"/>
                 <w:lang w:eastAsia="nb-NO"/>
               </w:rPr>
-              <w:t>: {</w:t>
-            </w:r>
-          </w:p>
-          <w:p>
-            <w:pPr>
-              <w:shd w:val="clear" w:color="auto" w:fill="272822"/>
-              <w:rPr>
-                <w:rFonts w:ascii="Consolas" w:eastAsia="Times New Roman" w:hAnsi="Consolas" w:cs="Times New Roman"/>
-                <w:color w:val="F8F8F2"/>
+              <w:t>            </w:t>
+            </w:r>
+            <w:r>
+              <w:rPr>
+                <w:rFonts w:ascii="Consolas" w:eastAsia="Times New Roman" w:hAnsi="Consolas" w:cs="Times New Roman"/>
+                <w:i/>
+                <w:iCs/>
+                <w:color w:val="66D9EF"/>
                 <w:sz w:val="16"/>
                 <w:szCs w:val="16"/>
                 <w:lang w:eastAsia="nb-NO"/>
               </w:rPr>
-            </w:pPr>
+              <w:t>"male"</w:t>
+            </w:r>
             <w:r>
               <w:rPr>
                 <w:rFonts w:ascii="Consolas" w:eastAsia="Times New Roman" w:hAnsi="Consolas" w:cs="Times New Roman"/>
@@ -1932,6 +1709,48 @@
                 <w:szCs w:val="16"/>
                 <w:lang w:eastAsia="nb-NO"/>
               </w:rPr>
+              <w:t>: </w:t>
+            </w:r>
+            <w:r>
+              <w:rPr>
+                <w:rFonts w:ascii="Consolas" w:eastAsia="Times New Roman" w:hAnsi="Consolas" w:cs="Times New Roman"/>
+                <w:color w:val="AE81FF"/>
+                <w:sz w:val="16"/>
+                <w:szCs w:val="16"/>
+                <w:lang w:eastAsia="nb-NO"/>
+              </w:rPr>
+              <w:t>13</w:t>
+            </w:r>
+            <w:r>
+              <w:rPr>
+                <w:rFonts w:ascii="Consolas" w:eastAsia="Times New Roman" w:hAnsi="Consolas" w:cs="Times New Roman"/>
+                <w:color w:val="F8F8F2"/>
+                <w:sz w:val="16"/>
+                <w:szCs w:val="16"/>
+                <w:lang w:eastAsia="nb-NO"/>
+              </w:rPr>
+              <w:t>,</w:t>
+            </w:r>
+          </w:p>
+          <w:p>
+            <w:pPr>
+              <w:shd w:val="clear" w:color="auto" w:fill="272822"/>
+              <w:rPr>
+                <w:rFonts w:ascii="Consolas" w:eastAsia="Times New Roman" w:hAnsi="Consolas" w:cs="Times New Roman"/>
+                <w:color w:val="F8F8F2"/>
+                <w:sz w:val="16"/>
+                <w:szCs w:val="16"/>
+                <w:lang w:eastAsia="nb-NO"/>
+              </w:rPr>
+            </w:pPr>
+            <w:r>
+              <w:rPr>
+                <w:rFonts w:ascii="Consolas" w:eastAsia="Times New Roman" w:hAnsi="Consolas" w:cs="Times New Roman"/>
+                <w:color w:val="F8F8F2"/>
+                <w:sz w:val="16"/>
+                <w:szCs w:val="16"/>
+                <w:lang w:eastAsia="nb-NO"/>
+              </w:rPr>
               <w:t>            </w:t>
             </w:r>
             <w:r>
@@ -1944,97 +1763,7 @@
                 <w:szCs w:val="16"/>
                 <w:lang w:eastAsia="nb-NO"/>
               </w:rPr>
-              <w:t>"male"</w:t>
-            </w:r>
-            <w:r>
-              <w:rPr>
-                <w:rFonts w:ascii="Consolas" w:eastAsia="Times New Roman" w:hAnsi="Consolas" w:cs="Times New Roman"/>
-                <w:color w:val="F8F8F2"/>
-                <w:sz w:val="16"/>
-                <w:szCs w:val="16"/>
-                <w:lang w:eastAsia="nb-NO"/>
-              </w:rPr>
-              <w:t>: </w:t>
-            </w:r>
-            <w:r>
-              <w:rPr>
-                <w:rFonts w:ascii="Consolas" w:eastAsia="Times New Roman" w:hAnsi="Consolas" w:cs="Times New Roman"/>
-                <w:color w:val="AE81FF"/>
-                <w:sz w:val="16"/>
-                <w:szCs w:val="16"/>
-                <w:lang w:eastAsia="nb-NO"/>
-              </w:rPr>
-              <w:t>13</w:t>
-            </w:r>
-            <w:r>
-              <w:rPr>
-                <w:rFonts w:ascii="Consolas" w:eastAsia="Times New Roman" w:hAnsi="Consolas" w:cs="Times New Roman"/>
-                <w:color w:val="F8F8F2"/>
-                <w:sz w:val="16"/>
-                <w:szCs w:val="16"/>
-                <w:lang w:eastAsia="nb-NO"/>
-              </w:rPr>
-              <w:t>,</w:t>
-            </w:r>
-          </w:p>
-          <w:p>
-            <w:pPr>
-              <w:shd w:val="clear" w:color="auto" w:fill="272822"/>
-              <w:rPr>
-                <w:rFonts w:ascii="Consolas" w:eastAsia="Times New Roman" w:hAnsi="Consolas" w:cs="Times New Roman"/>
-                <w:color w:val="F8F8F2"/>
-                <w:sz w:val="16"/>
-                <w:szCs w:val="16"/>
-                <w:lang w:eastAsia="nb-NO"/>
-              </w:rPr>
-            </w:pPr>
-            <w:r>
-              <w:rPr>
-                <w:rFonts w:ascii="Consolas" w:eastAsia="Times New Roman" w:hAnsi="Consolas" w:cs="Times New Roman"/>
-                <w:color w:val="F8F8F2"/>
-                <w:sz w:val="16"/>
-                <w:szCs w:val="16"/>
-                <w:lang w:eastAsia="nb-NO"/>
-              </w:rPr>
-              <w:t>            </w:t>
-            </w:r>
-            <w:r>
-              <w:rPr>
-                <w:rFonts w:ascii="Consolas" w:eastAsia="Times New Roman" w:hAnsi="Consolas" w:cs="Times New Roman"/>
-                <w:i/>
-                <w:iCs/>
-                <w:color w:val="66D9EF"/>
-                <w:sz w:val="16"/>
-                <w:szCs w:val="16"/>
-                <w:lang w:eastAsia="nb-NO"/>
-              </w:rPr>
-              <w:t>"</w:t>
-            </w:r>
-            <w:proofErr w:type="spellStart"/>
-            <w:r>
-              <w:rPr>
-                <w:rFonts w:ascii="Consolas" w:eastAsia="Times New Roman" w:hAnsi="Consolas" w:cs="Times New Roman"/>
-                <w:i/>
-                <w:iCs/>
-                <w:color w:val="66D9EF"/>
-                <w:sz w:val="16"/>
-                <w:szCs w:val="16"/>
-                <w:lang w:eastAsia="nb-NO"/>
-              </w:rPr>
-              <w:t>female</w:t>
-            </w:r>
-            <w:proofErr w:type="spellEnd"/>
-            <w:r>
-              <w:rPr>
-                <w:rFonts w:ascii="Consolas" w:eastAsia="Times New Roman" w:hAnsi="Consolas" w:cs="Times New Roman"/>
-                <w:i/>
-                <w:iCs/>
-                <w:color w:val="66D9EF"/>
-                <w:sz w:val="16"/>
-                <w:szCs w:val="16"/>
-                <w:lang w:eastAsia="nb-NO"/>
-              </w:rPr>
-              <w:t>"</w:t>
+              <w:t>"female"</w:t>
             </w:r>
             <w:r>
               <w:rPr>
@@ -2124,16 +1853,8 @@
         <w:rPr>
           <w:lang w:val="en-GB"/>
         </w:rPr>
-        <w:t>Pseudo-</w:t>
-      </w:r>
-      <w:proofErr w:type="spellStart"/>
-      <w:r>
-        <w:rPr>
-          <w:lang w:val="en-GB"/>
-        </w:rPr>
-        <w:t>kode</w:t>
-      </w:r>
-      <w:proofErr w:type="spellEnd"/>
+        <w:t>Pseudo-kode</w:t>
+      </w:r>
     </w:p>
     <w:p>
       <w:pPr>
@@ -2145,21 +1866,7 @@
         <w:rPr>
           <w:lang w:val="en-GB"/>
         </w:rPr>
-        <w:t xml:space="preserve">for each </w:t>
-      </w:r>
-      <w:proofErr w:type="spellStart"/>
-      <w:r>
-        <w:rPr>
-          <w:lang w:val="en-GB"/>
-        </w:rPr>
-        <w:t>studyTime</w:t>
-      </w:r>
-      <w:proofErr w:type="spellEnd"/>
-      <w:r>
-        <w:rPr>
-          <w:lang w:val="en-GB"/>
-        </w:rPr>
-        <w:t xml:space="preserve"> value, create groups: gender, </w:t>
+        <w:t xml:space="preserve">for each studyTime value, create groups: gender, </w:t>
       </w:r>
     </w:p>
     <w:p>
@@ -2252,13 +1959,8 @@
             <w:shd w:val="clear" w:color="auto" w:fill="E2EFD9" w:themeFill="accent6" w:themeFillTint="33"/>
           </w:tcPr>
           <w:p>
-            <w:proofErr w:type="spellStart"/>
-            <w:r>
-              <w:t>Json</w:t>
-            </w:r>
-            <w:proofErr w:type="spellEnd"/>
-            <w:r>
-              <w:t xml:space="preserve"> objekt</w:t>
+            <w:r>
+              <w:t>Json objekt</w:t>
             </w:r>
           </w:p>
         </w:tc>
@@ -2370,33 +2072,7 @@
                 <w:szCs w:val="16"/>
                 <w:lang w:val="en-GB" w:eastAsia="nb-NO"/>
               </w:rPr>
-              <w:t xml:space="preserve"> "</w:t>
-            </w:r>
-            <w:proofErr w:type="spellStart"/>
-            <w:r>
-              <w:rPr>
-                <w:rFonts w:ascii="Consolas" w:eastAsia="Times New Roman" w:hAnsi="Consolas" w:cs="Times New Roman"/>
-                <w:i/>
-                <w:iCs/>
-                <w:color w:val="66D9EF"/>
-                <w:sz w:val="16"/>
-                <w:szCs w:val="16"/>
-                <w:lang w:val="en-GB" w:eastAsia="nb-NO"/>
-              </w:rPr>
-              <w:t>studentsByFreeTime</w:t>
-            </w:r>
-            <w:proofErr w:type="spellEnd"/>
-            <w:r>
-              <w:rPr>
-                <w:rFonts w:ascii="Consolas" w:eastAsia="Times New Roman" w:hAnsi="Consolas" w:cs="Times New Roman"/>
-                <w:i/>
-                <w:iCs/>
-                <w:color w:val="66D9EF"/>
-                <w:sz w:val="16"/>
-                <w:szCs w:val="16"/>
-                <w:lang w:val="en-GB" w:eastAsia="nb-NO"/>
-              </w:rPr>
-              <w:t>"</w:t>
+              <w:t xml:space="preserve"> "studentsByFreeTime"</w:t>
             </w:r>
             <w:r>
               <w:rPr>
@@ -2440,33 +2116,7 @@
                 <w:szCs w:val="16"/>
                 <w:lang w:val="en-GB" w:eastAsia="nb-NO"/>
               </w:rPr>
-              <w:t>"</w:t>
-            </w:r>
-            <w:proofErr w:type="spellStart"/>
-            <w:r>
-              <w:rPr>
-                <w:rFonts w:ascii="Consolas" w:eastAsia="Times New Roman" w:hAnsi="Consolas" w:cs="Times New Roman"/>
-                <w:i/>
-                <w:iCs/>
-                <w:color w:val="66D9EF"/>
-                <w:sz w:val="16"/>
-                <w:szCs w:val="16"/>
-                <w:lang w:val="en-GB" w:eastAsia="nb-NO"/>
-              </w:rPr>
-              <w:t>veryLittle</w:t>
-            </w:r>
-            <w:proofErr w:type="spellEnd"/>
-            <w:r>
-              <w:rPr>
-                <w:rFonts w:ascii="Consolas" w:eastAsia="Times New Roman" w:hAnsi="Consolas" w:cs="Times New Roman"/>
-                <w:i/>
-                <w:iCs/>
-                <w:color w:val="66D9EF"/>
-                <w:sz w:val="16"/>
-                <w:szCs w:val="16"/>
-                <w:lang w:val="en-GB" w:eastAsia="nb-NO"/>
-              </w:rPr>
-              <w:t>"</w:t>
+              <w:t>"veryLittle"</w:t>
             </w:r>
             <w:r>
               <w:rPr>
@@ -2722,33 +2372,7 @@
                 <w:szCs w:val="16"/>
                 <w:lang w:eastAsia="nb-NO"/>
               </w:rPr>
-              <w:t>"</w:t>
-            </w:r>
-            <w:proofErr w:type="spellStart"/>
-            <w:r>
-              <w:rPr>
-                <w:rFonts w:ascii="Consolas" w:eastAsia="Times New Roman" w:hAnsi="Consolas" w:cs="Times New Roman"/>
-                <w:i/>
-                <w:iCs/>
-                <w:color w:val="66D9EF"/>
-                <w:sz w:val="16"/>
-                <w:szCs w:val="16"/>
-                <w:lang w:eastAsia="nb-NO"/>
-              </w:rPr>
-              <w:t>veryMuch</w:t>
-            </w:r>
-            <w:proofErr w:type="spellEnd"/>
-            <w:r>
-              <w:rPr>
-                <w:rFonts w:ascii="Consolas" w:eastAsia="Times New Roman" w:hAnsi="Consolas" w:cs="Times New Roman"/>
-                <w:i/>
-                <w:iCs/>
-                <w:color w:val="66D9EF"/>
-                <w:sz w:val="16"/>
-                <w:szCs w:val="16"/>
-                <w:lang w:eastAsia="nb-NO"/>
-              </w:rPr>
-              <w:t>"</w:t>
+              <w:t>"veryMuch"</w:t>
             </w:r>
             <w:r>
               <w:rPr>
@@ -2813,16 +2437,8 @@
           <w:lang w:val="en-GB"/>
         </w:rPr>
         <w:lastRenderedPageBreak/>
-        <w:t>Pseudo-</w:t>
-      </w:r>
-      <w:proofErr w:type="spellStart"/>
-      <w:r>
-        <w:rPr>
-          <w:lang w:val="en-GB"/>
-        </w:rPr>
-        <w:t>kode</w:t>
-      </w:r>
-      <w:proofErr w:type="spellEnd"/>
+        <w:t>Pseudo-kode</w:t>
+      </w:r>
     </w:p>
     <w:p>
       <w:pPr>
@@ -2840,16 +2456,8 @@
         <w:rPr>
           <w:lang w:val="en-GB"/>
         </w:rPr>
-        <w:t xml:space="preserve"> group size of students grouped by </w:t>
-      </w:r>
-      <w:proofErr w:type="spellStart"/>
-      <w:r>
-        <w:rPr>
-          <w:lang w:val="en-GB"/>
-        </w:rPr>
-        <w:t>freeTime</w:t>
-      </w:r>
-      <w:proofErr w:type="spellEnd"/>
+        <w:t xml:space="preserve"> group size of students grouped by freeTime</w:t>
+      </w:r>
     </w:p>
     <w:p>
       <w:pPr>
@@ -2871,14 +2479,12 @@
           <w:lang w:val="en-GB"/>
         </w:rPr>
       </w:pPr>
-      <w:proofErr w:type="spellStart"/>
       <w:r>
         <w:rPr>
           <w:lang w:val="en-GB"/>
         </w:rPr>
         <w:t>Aggregeringer</w:t>
       </w:r>
-      <w:proofErr w:type="spellEnd"/>
     </w:p>
     <w:p>
       <w:pPr>
@@ -2945,13 +2551,8 @@
             <w:shd w:val="clear" w:color="auto" w:fill="E2EFD9" w:themeFill="accent6" w:themeFillTint="33"/>
           </w:tcPr>
           <w:p>
-            <w:proofErr w:type="spellStart"/>
-            <w:r>
-              <w:t>Json</w:t>
-            </w:r>
-            <w:proofErr w:type="spellEnd"/>
-            <w:r>
-              <w:t xml:space="preserve"> objekt</w:t>
+            <w:r>
+              <w:t>Json objekt</w:t>
             </w:r>
           </w:p>
         </w:tc>
@@ -3031,33 +2632,7 @@
                 <w:szCs w:val="16"/>
                 <w:lang w:val="en-GB" w:eastAsia="nb-NO"/>
               </w:rPr>
-              <w:t xml:space="preserve">    "</w:t>
-            </w:r>
-            <w:proofErr w:type="spellStart"/>
-            <w:r>
-              <w:rPr>
-                <w:rFonts w:ascii="Consolas" w:eastAsia="Times New Roman" w:hAnsi="Consolas" w:cs="Times New Roman"/>
-                <w:i/>
-                <w:iCs/>
-                <w:color w:val="66D9EF"/>
-                <w:sz w:val="16"/>
-                <w:szCs w:val="16"/>
-                <w:lang w:val="en-GB" w:eastAsia="nb-NO"/>
-              </w:rPr>
-              <w:t>averageGradesByParentEducation</w:t>
-            </w:r>
-            <w:proofErr w:type="spellEnd"/>
-            <w:r>
-              <w:rPr>
-                <w:rFonts w:ascii="Consolas" w:eastAsia="Times New Roman" w:hAnsi="Consolas" w:cs="Times New Roman"/>
-                <w:i/>
-                <w:iCs/>
-                <w:color w:val="66D9EF"/>
-                <w:sz w:val="16"/>
-                <w:szCs w:val="16"/>
-                <w:lang w:val="en-GB" w:eastAsia="nb-NO"/>
-              </w:rPr>
-              <w:t>"</w:t>
+              <w:t xml:space="preserve">    "averageGradesByParentEducation"</w:t>
             </w:r>
             <w:r>
               <w:rPr>
@@ -3285,33 +2860,7 @@
                 <w:szCs w:val="16"/>
                 <w:lang w:val="en-GB" w:eastAsia="nb-NO"/>
               </w:rPr>
-              <w:t>"</w:t>
-            </w:r>
-            <w:proofErr w:type="spellStart"/>
-            <w:r>
-              <w:rPr>
-                <w:rFonts w:ascii="Consolas" w:eastAsia="Times New Roman" w:hAnsi="Consolas" w:cs="Times New Roman"/>
-                <w:i/>
-                <w:iCs/>
-                <w:color w:val="66D9EF"/>
-                <w:sz w:val="16"/>
-                <w:szCs w:val="16"/>
-                <w:lang w:val="en-GB" w:eastAsia="nb-NO"/>
-              </w:rPr>
-              <w:t>primaryEducation</w:t>
-            </w:r>
-            <w:proofErr w:type="spellEnd"/>
-            <w:r>
-              <w:rPr>
-                <w:rFonts w:ascii="Consolas" w:eastAsia="Times New Roman" w:hAnsi="Consolas" w:cs="Times New Roman"/>
-                <w:i/>
-                <w:iCs/>
-                <w:color w:val="66D9EF"/>
-                <w:sz w:val="16"/>
-                <w:szCs w:val="16"/>
-                <w:lang w:val="en-GB" w:eastAsia="nb-NO"/>
-              </w:rPr>
-              <w:t>"</w:t>
+              <w:t>"primaryEducation"</w:t>
             </w:r>
             <w:r>
               <w:rPr>
@@ -3495,33 +3044,7 @@
                 <w:szCs w:val="16"/>
                 <w:lang w:val="en-GB" w:eastAsia="nb-NO"/>
               </w:rPr>
-              <w:t>"</w:t>
-            </w:r>
-            <w:proofErr w:type="spellStart"/>
-            <w:r>
-              <w:rPr>
-                <w:rFonts w:ascii="Consolas" w:eastAsia="Times New Roman" w:hAnsi="Consolas" w:cs="Times New Roman"/>
-                <w:i/>
-                <w:iCs/>
-                <w:color w:val="66D9EF"/>
-                <w:sz w:val="16"/>
-                <w:szCs w:val="16"/>
-                <w:lang w:val="en-GB" w:eastAsia="nb-NO"/>
-              </w:rPr>
-              <w:t>fifthToNinthGrade</w:t>
-            </w:r>
-            <w:proofErr w:type="spellEnd"/>
-            <w:r>
-              <w:rPr>
-                <w:rFonts w:ascii="Consolas" w:eastAsia="Times New Roman" w:hAnsi="Consolas" w:cs="Times New Roman"/>
-                <w:i/>
-                <w:iCs/>
-                <w:color w:val="66D9EF"/>
-                <w:sz w:val="16"/>
-                <w:szCs w:val="16"/>
-                <w:lang w:val="en-GB" w:eastAsia="nb-NO"/>
-              </w:rPr>
-              <w:t>"</w:t>
+              <w:t>"fifthToNinthGrade"</w:t>
             </w:r>
             <w:r>
               <w:rPr>
@@ -3705,33 +3228,7 @@
                 <w:szCs w:val="16"/>
                 <w:lang w:val="en-GB" w:eastAsia="nb-NO"/>
               </w:rPr>
-              <w:t>"</w:t>
-            </w:r>
-            <w:proofErr w:type="spellStart"/>
-            <w:r>
-              <w:rPr>
-                <w:rFonts w:ascii="Consolas" w:eastAsia="Times New Roman" w:hAnsi="Consolas" w:cs="Times New Roman"/>
-                <w:i/>
-                <w:iCs/>
-                <w:color w:val="66D9EF"/>
-                <w:sz w:val="16"/>
-                <w:szCs w:val="16"/>
-                <w:lang w:val="en-GB" w:eastAsia="nb-NO"/>
-              </w:rPr>
-              <w:t>secondaryEducation</w:t>
-            </w:r>
-            <w:proofErr w:type="spellEnd"/>
-            <w:r>
-              <w:rPr>
-                <w:rFonts w:ascii="Consolas" w:eastAsia="Times New Roman" w:hAnsi="Consolas" w:cs="Times New Roman"/>
-                <w:i/>
-                <w:iCs/>
-                <w:color w:val="66D9EF"/>
-                <w:sz w:val="16"/>
-                <w:szCs w:val="16"/>
-                <w:lang w:val="en-GB" w:eastAsia="nb-NO"/>
-              </w:rPr>
-              <w:t>"</w:t>
+              <w:t>"secondaryEducation"</w:t>
             </w:r>
             <w:r>
               <w:rPr>
@@ -3915,33 +3412,7 @@
                 <w:szCs w:val="16"/>
                 <w:lang w:val="en-GB" w:eastAsia="nb-NO"/>
               </w:rPr>
-              <w:t>"</w:t>
-            </w:r>
-            <w:proofErr w:type="spellStart"/>
-            <w:r>
-              <w:rPr>
-                <w:rFonts w:ascii="Consolas" w:eastAsia="Times New Roman" w:hAnsi="Consolas" w:cs="Times New Roman"/>
-                <w:i/>
-                <w:iCs/>
-                <w:color w:val="66D9EF"/>
-                <w:sz w:val="16"/>
-                <w:szCs w:val="16"/>
-                <w:lang w:val="en-GB" w:eastAsia="nb-NO"/>
-              </w:rPr>
-              <w:t>higherEducation</w:t>
-            </w:r>
-            <w:proofErr w:type="spellEnd"/>
-            <w:r>
-              <w:rPr>
-                <w:rFonts w:ascii="Consolas" w:eastAsia="Times New Roman" w:hAnsi="Consolas" w:cs="Times New Roman"/>
-                <w:i/>
-                <w:iCs/>
-                <w:color w:val="66D9EF"/>
-                <w:sz w:val="16"/>
-                <w:szCs w:val="16"/>
-                <w:lang w:val="en-GB" w:eastAsia="nb-NO"/>
-              </w:rPr>
-              <w:t>"</w:t>
+              <w:t>"higherEducation"</w:t>
             </w:r>
             <w:r>
               <w:rPr>
@@ -4135,16 +3606,8 @@
         <w:rPr>
           <w:lang w:val="en-GB"/>
         </w:rPr>
-        <w:t>Pseudo-</w:t>
-      </w:r>
-      <w:proofErr w:type="spellStart"/>
-      <w:r>
-        <w:rPr>
-          <w:lang w:val="en-GB"/>
-        </w:rPr>
-        <w:t>kode</w:t>
-      </w:r>
-      <w:proofErr w:type="spellEnd"/>
+        <w:t>Pseudo-kode</w:t>
+      </w:r>
     </w:p>
     <w:p>
       <w:pPr>
@@ -4169,16 +3632,8 @@
         <w:rPr>
           <w:lang w:val="en-GB"/>
         </w:rPr>
-        <w:t xml:space="preserve">get grades, average with key = </w:t>
-      </w:r>
-      <w:proofErr w:type="spellStart"/>
-      <w:r>
-        <w:rPr>
-          <w:lang w:val="en-GB"/>
-        </w:rPr>
-        <w:t>parentEducationAndGrades</w:t>
-      </w:r>
-      <w:proofErr w:type="spellEnd"/>
+        <w:t>get grades, average with key = parentEducationAndGrades</w:t>
+      </w:r>
     </w:p>
     <w:p>
       <w:pPr>
@@ -4199,15 +3654,7 @@
         </w:rPr>
       </w:pPr>
       <w:r>
-        <w:t xml:space="preserve">Her hentes studentenes karakterer ut og legges inn i en gruppe for mors </w:t>
-      </w:r>
-      <w:proofErr w:type="spellStart"/>
-      <w:r>
-        <w:t>utdanningnivå</w:t>
-      </w:r>
-      <w:proofErr w:type="spellEnd"/>
-      <w:r>
-        <w:t>, og en gruppe for fars, så snittes karakterene innad i disse gruppene.</w:t>
+        <w:t>Her hentes studentenes karakterer ut og legges inn i en gruppe for mors utdanningnivå, og en gruppe for fars, så snittes karakterene innad i disse gruppene.</w:t>
       </w:r>
     </w:p>
     <w:p/>
@@ -4274,13 +3721,8 @@
             <w:shd w:val="clear" w:color="auto" w:fill="E2EFD9" w:themeFill="accent6" w:themeFillTint="33"/>
           </w:tcPr>
           <w:p>
-            <w:proofErr w:type="spellStart"/>
-            <w:r>
-              <w:t>Json</w:t>
-            </w:r>
-            <w:proofErr w:type="spellEnd"/>
-            <w:r>
-              <w:t xml:space="preserve"> objekt</w:t>
+            <w:r>
+              <w:t>Json objekt</w:t>
             </w:r>
           </w:p>
         </w:tc>
@@ -4372,33 +3814,7 @@
                 <w:szCs w:val="16"/>
                 <w:lang w:val="en-GB" w:eastAsia="nb-NO"/>
               </w:rPr>
-              <w:t>"</w:t>
-            </w:r>
-            <w:proofErr w:type="spellStart"/>
-            <w:r>
-              <w:rPr>
-                <w:rFonts w:ascii="Consolas" w:eastAsia="Times New Roman" w:hAnsi="Consolas" w:cs="Times New Roman"/>
-                <w:i/>
-                <w:iCs/>
-                <w:color w:val="66D9EF"/>
-                <w:sz w:val="16"/>
-                <w:szCs w:val="16"/>
-                <w:lang w:val="en-GB" w:eastAsia="nb-NO"/>
-              </w:rPr>
-              <w:t>averageGradesByEducationalAid</w:t>
-            </w:r>
-            <w:proofErr w:type="spellEnd"/>
-            <w:r>
-              <w:rPr>
-                <w:rFonts w:ascii="Consolas" w:eastAsia="Times New Roman" w:hAnsi="Consolas" w:cs="Times New Roman"/>
-                <w:i/>
-                <w:iCs/>
-                <w:color w:val="66D9EF"/>
-                <w:sz w:val="16"/>
-                <w:szCs w:val="16"/>
-                <w:lang w:val="en-GB" w:eastAsia="nb-NO"/>
-              </w:rPr>
-              <w:t>"</w:t>
+              <w:t>"averageGradesByEducationalAid"</w:t>
             </w:r>
             <w:r>
               <w:rPr>
@@ -4762,33 +4178,7 @@
                 <w:szCs w:val="16"/>
                 <w:lang w:val="en-GB" w:eastAsia="nb-NO"/>
               </w:rPr>
-              <w:t>"</w:t>
-            </w:r>
-            <w:proofErr w:type="spellStart"/>
-            <w:r>
-              <w:rPr>
-                <w:rFonts w:ascii="Consolas" w:eastAsia="Times New Roman" w:hAnsi="Consolas" w:cs="Times New Roman"/>
-                <w:i/>
-                <w:iCs/>
-                <w:color w:val="66D9EF"/>
-                <w:sz w:val="16"/>
-                <w:szCs w:val="16"/>
-                <w:lang w:val="en-GB" w:eastAsia="nb-NO"/>
-              </w:rPr>
-              <w:t>schoolSupport</w:t>
-            </w:r>
-            <w:proofErr w:type="spellEnd"/>
-            <w:r>
-              <w:rPr>
-                <w:rFonts w:ascii="Consolas" w:eastAsia="Times New Roman" w:hAnsi="Consolas" w:cs="Times New Roman"/>
-                <w:i/>
-                <w:iCs/>
-                <w:color w:val="66D9EF"/>
-                <w:sz w:val="16"/>
-                <w:szCs w:val="16"/>
-                <w:lang w:val="en-GB" w:eastAsia="nb-NO"/>
-              </w:rPr>
-              <w:t>"</w:t>
+              <w:t>"schoolSupport"</w:t>
             </w:r>
             <w:r>
               <w:rPr>
@@ -4852,33 +4242,7 @@
                 <w:szCs w:val="16"/>
                 <w:lang w:eastAsia="nb-NO"/>
               </w:rPr>
-              <w:t>"</w:t>
-            </w:r>
-            <w:proofErr w:type="spellStart"/>
-            <w:r>
-              <w:rPr>
-                <w:rFonts w:ascii="Consolas" w:eastAsia="Times New Roman" w:hAnsi="Consolas" w:cs="Times New Roman"/>
-                <w:i/>
-                <w:iCs/>
-                <w:color w:val="66D9EF"/>
-                <w:sz w:val="16"/>
-                <w:szCs w:val="16"/>
-                <w:lang w:eastAsia="nb-NO"/>
-              </w:rPr>
-              <w:t>extraCourses</w:t>
-            </w:r>
-            <w:proofErr w:type="spellEnd"/>
-            <w:r>
-              <w:rPr>
-                <w:rFonts w:ascii="Consolas" w:eastAsia="Times New Roman" w:hAnsi="Consolas" w:cs="Times New Roman"/>
-                <w:i/>
-                <w:iCs/>
-                <w:color w:val="66D9EF"/>
-                <w:sz w:val="16"/>
-                <w:szCs w:val="16"/>
-                <w:lang w:eastAsia="nb-NO"/>
-              </w:rPr>
-              <w:t>"</w:t>
+              <w:t>"extraCourses"</w:t>
             </w:r>
             <w:r>
               <w:rPr>
@@ -4942,16 +4306,8 @@
         <w:rPr>
           <w:lang w:val="en-GB"/>
         </w:rPr>
-        <w:t>Pseudo-</w:t>
-      </w:r>
-      <w:proofErr w:type="spellStart"/>
-      <w:r>
-        <w:rPr>
-          <w:lang w:val="en-GB"/>
-        </w:rPr>
-        <w:t>kode</w:t>
-      </w:r>
-      <w:proofErr w:type="spellEnd"/>
+        <w:t>Pseudo-kode</w:t>
+      </w:r>
     </w:p>
     <w:p>
       <w:pPr>
@@ -4976,35 +4332,7 @@
         <w:rPr>
           <w:lang w:val="en-GB"/>
         </w:rPr>
-        <w:t xml:space="preserve">check XAND(internet &amp;&amp; </w:t>
-      </w:r>
-      <w:proofErr w:type="spellStart"/>
-      <w:r>
-        <w:rPr>
-          <w:lang w:val="en-GB"/>
-        </w:rPr>
-        <w:t>extraCourses</w:t>
-      </w:r>
-      <w:proofErr w:type="spellEnd"/>
-      <w:r>
-        <w:rPr>
-          <w:lang w:val="en-GB"/>
-        </w:rPr>
-        <w:t xml:space="preserve"> &amp;&amp; </w:t>
-      </w:r>
-      <w:proofErr w:type="spellStart"/>
-      <w:r>
-        <w:rPr>
-          <w:lang w:val="en-GB"/>
-        </w:rPr>
-        <w:t>schoolSupport</w:t>
-      </w:r>
-      <w:proofErr w:type="spellEnd"/>
-      <w:r>
-        <w:rPr>
-          <w:lang w:val="en-GB"/>
-        </w:rPr>
-        <w:t>),</w:t>
+        <w:t>check XAND(internet &amp;&amp; extraCourses &amp;&amp; schoolSupport),</w:t>
       </w:r>
     </w:p>
     <w:p>
@@ -5127,13 +4455,8 @@
             <w:shd w:val="clear" w:color="auto" w:fill="E2EFD9" w:themeFill="accent6" w:themeFillTint="33"/>
           </w:tcPr>
           <w:p>
-            <w:proofErr w:type="spellStart"/>
-            <w:r>
-              <w:t>Json</w:t>
-            </w:r>
-            <w:proofErr w:type="spellEnd"/>
-            <w:r>
-              <w:t xml:space="preserve"> objekt</w:t>
+            <w:r>
+              <w:t>Json objekt</w:t>
             </w:r>
           </w:p>
         </w:tc>
@@ -5225,33 +4548,7 @@
                 <w:szCs w:val="16"/>
                 <w:lang w:val="en-GB" w:eastAsia="nb-NO"/>
               </w:rPr>
-              <w:t>"</w:t>
-            </w:r>
-            <w:proofErr w:type="spellStart"/>
-            <w:r>
-              <w:rPr>
-                <w:rFonts w:ascii="Consolas" w:eastAsia="Times New Roman" w:hAnsi="Consolas" w:cs="Times New Roman"/>
-                <w:i/>
-                <w:iCs/>
-                <w:color w:val="66D9EF"/>
-                <w:sz w:val="16"/>
-                <w:szCs w:val="16"/>
-                <w:lang w:val="en-GB" w:eastAsia="nb-NO"/>
-              </w:rPr>
-              <w:t>freeTimeByStudyHours</w:t>
-            </w:r>
-            <w:proofErr w:type="spellEnd"/>
-            <w:r>
-              <w:rPr>
-                <w:rFonts w:ascii="Consolas" w:eastAsia="Times New Roman" w:hAnsi="Consolas" w:cs="Times New Roman"/>
-                <w:i/>
-                <w:iCs/>
-                <w:color w:val="66D9EF"/>
-                <w:sz w:val="16"/>
-                <w:szCs w:val="16"/>
-                <w:lang w:val="en-GB" w:eastAsia="nb-NO"/>
-              </w:rPr>
-              <w:t>"</w:t>
+              <w:t>"freeTimeByStudyHours"</w:t>
             </w:r>
             <w:r>
               <w:rPr>
@@ -5295,33 +4592,7 @@
                 <w:szCs w:val="16"/>
                 <w:lang w:val="en-GB" w:eastAsia="nb-NO"/>
               </w:rPr>
-              <w:t>"</w:t>
-            </w:r>
-            <w:proofErr w:type="spellStart"/>
-            <w:r>
-              <w:rPr>
-                <w:rFonts w:ascii="Consolas" w:eastAsia="Times New Roman" w:hAnsi="Consolas" w:cs="Times New Roman"/>
-                <w:i/>
-                <w:iCs/>
-                <w:color w:val="66D9EF"/>
-                <w:sz w:val="16"/>
-                <w:szCs w:val="16"/>
-                <w:lang w:val="en-GB" w:eastAsia="nb-NO"/>
-              </w:rPr>
-              <w:t>lessThanTwo</w:t>
-            </w:r>
-            <w:proofErr w:type="spellEnd"/>
-            <w:r>
-              <w:rPr>
-                <w:rFonts w:ascii="Consolas" w:eastAsia="Times New Roman" w:hAnsi="Consolas" w:cs="Times New Roman"/>
-                <w:i/>
-                <w:iCs/>
-                <w:color w:val="66D9EF"/>
-                <w:sz w:val="16"/>
-                <w:szCs w:val="16"/>
-                <w:lang w:val="en-GB" w:eastAsia="nb-NO"/>
-              </w:rPr>
-              <w:t>"</w:t>
+              <w:t>"lessThanTwo"</w:t>
             </w:r>
             <w:r>
               <w:rPr>
@@ -5385,33 +4656,7 @@
                 <w:szCs w:val="16"/>
                 <w:lang w:val="en-GB" w:eastAsia="nb-NO"/>
               </w:rPr>
-              <w:t>"</w:t>
-            </w:r>
-            <w:proofErr w:type="spellStart"/>
-            <w:r>
-              <w:rPr>
-                <w:rFonts w:ascii="Consolas" w:eastAsia="Times New Roman" w:hAnsi="Consolas" w:cs="Times New Roman"/>
-                <w:i/>
-                <w:iCs/>
-                <w:color w:val="66D9EF"/>
-                <w:sz w:val="16"/>
-                <w:szCs w:val="16"/>
-                <w:lang w:val="en-GB" w:eastAsia="nb-NO"/>
-              </w:rPr>
-              <w:t>twoToFive</w:t>
-            </w:r>
-            <w:proofErr w:type="spellEnd"/>
-            <w:r>
-              <w:rPr>
-                <w:rFonts w:ascii="Consolas" w:eastAsia="Times New Roman" w:hAnsi="Consolas" w:cs="Times New Roman"/>
-                <w:i/>
-                <w:iCs/>
-                <w:color w:val="66D9EF"/>
-                <w:sz w:val="16"/>
-                <w:szCs w:val="16"/>
-                <w:lang w:val="en-GB" w:eastAsia="nb-NO"/>
-              </w:rPr>
-              <w:t>"</w:t>
+              <w:t>"twoToFive"</w:t>
             </w:r>
             <w:r>
               <w:rPr>
@@ -5475,33 +4720,7 @@
                 <w:szCs w:val="16"/>
                 <w:lang w:val="en-GB" w:eastAsia="nb-NO"/>
               </w:rPr>
-              <w:t>"</w:t>
-            </w:r>
-            <w:proofErr w:type="spellStart"/>
-            <w:r>
-              <w:rPr>
-                <w:rFonts w:ascii="Consolas" w:eastAsia="Times New Roman" w:hAnsi="Consolas" w:cs="Times New Roman"/>
-                <w:i/>
-                <w:iCs/>
-                <w:color w:val="66D9EF"/>
-                <w:sz w:val="16"/>
-                <w:szCs w:val="16"/>
-                <w:lang w:val="en-GB" w:eastAsia="nb-NO"/>
-              </w:rPr>
-              <w:t>fiveToTen</w:t>
-            </w:r>
-            <w:proofErr w:type="spellEnd"/>
-            <w:r>
-              <w:rPr>
-                <w:rFonts w:ascii="Consolas" w:eastAsia="Times New Roman" w:hAnsi="Consolas" w:cs="Times New Roman"/>
-                <w:i/>
-                <w:iCs/>
-                <w:color w:val="66D9EF"/>
-                <w:sz w:val="16"/>
-                <w:szCs w:val="16"/>
-                <w:lang w:val="en-GB" w:eastAsia="nb-NO"/>
-              </w:rPr>
-              <w:t>"</w:t>
+              <w:t>"fiveToTen"</w:t>
             </w:r>
             <w:r>
               <w:rPr>
@@ -5565,33 +4784,7 @@
                 <w:szCs w:val="16"/>
                 <w:lang w:val="en-GB" w:eastAsia="nb-NO"/>
               </w:rPr>
-              <w:t>"</w:t>
-            </w:r>
-            <w:proofErr w:type="spellStart"/>
-            <w:r>
-              <w:rPr>
-                <w:rFonts w:ascii="Consolas" w:eastAsia="Times New Roman" w:hAnsi="Consolas" w:cs="Times New Roman"/>
-                <w:i/>
-                <w:iCs/>
-                <w:color w:val="66D9EF"/>
-                <w:sz w:val="16"/>
-                <w:szCs w:val="16"/>
-                <w:lang w:val="en-GB" w:eastAsia="nb-NO"/>
-              </w:rPr>
-              <w:t>greaterThanTen</w:t>
-            </w:r>
-            <w:proofErr w:type="spellEnd"/>
-            <w:r>
-              <w:rPr>
-                <w:rFonts w:ascii="Consolas" w:eastAsia="Times New Roman" w:hAnsi="Consolas" w:cs="Times New Roman"/>
-                <w:i/>
-                <w:iCs/>
-                <w:color w:val="66D9EF"/>
-                <w:sz w:val="16"/>
-                <w:szCs w:val="16"/>
-                <w:lang w:val="en-GB" w:eastAsia="nb-NO"/>
-              </w:rPr>
-              <w:t>"</w:t>
+              <w:t>"greaterThanTen"</w:t>
             </w:r>
             <w:r>
               <w:rPr>
@@ -5665,16 +4858,8 @@
         <w:rPr>
           <w:lang w:val="en-GB"/>
         </w:rPr>
-        <w:t>Pseudo-</w:t>
-      </w:r>
-      <w:proofErr w:type="spellStart"/>
-      <w:r>
-        <w:rPr>
-          <w:lang w:val="en-GB"/>
-        </w:rPr>
-        <w:t>kode</w:t>
-      </w:r>
-      <w:proofErr w:type="spellEnd"/>
+        <w:t>Pseudo-kode</w:t>
+      </w:r>
     </w:p>
     <w:p>
       <w:pPr>
@@ -5795,13 +4980,8 @@
             <w:shd w:val="clear" w:color="auto" w:fill="E2EFD9" w:themeFill="accent6" w:themeFillTint="33"/>
           </w:tcPr>
           <w:p>
-            <w:proofErr w:type="spellStart"/>
-            <w:r>
-              <w:t>Json</w:t>
-            </w:r>
-            <w:proofErr w:type="spellEnd"/>
-            <w:r>
-              <w:t xml:space="preserve"> objekt</w:t>
+            <w:r>
+              <w:t>Json objekt</w:t>
             </w:r>
           </w:p>
         </w:tc>
@@ -5893,33 +5073,7 @@
                 <w:szCs w:val="16"/>
                 <w:lang w:val="en-GB" w:eastAsia="nb-NO"/>
               </w:rPr>
-              <w:t>"</w:t>
-            </w:r>
-            <w:proofErr w:type="spellStart"/>
-            <w:r>
-              <w:rPr>
-                <w:rFonts w:ascii="Consolas" w:eastAsia="Times New Roman" w:hAnsi="Consolas" w:cs="Times New Roman"/>
-                <w:i/>
-                <w:iCs/>
-                <w:color w:val="66D9EF"/>
-                <w:sz w:val="16"/>
-                <w:szCs w:val="16"/>
-                <w:lang w:val="en-GB" w:eastAsia="nb-NO"/>
-              </w:rPr>
-              <w:t>agesByAlcoholWorkDaysAndWeekends</w:t>
-            </w:r>
-            <w:proofErr w:type="spellEnd"/>
-            <w:r>
-              <w:rPr>
-                <w:rFonts w:ascii="Consolas" w:eastAsia="Times New Roman" w:hAnsi="Consolas" w:cs="Times New Roman"/>
-                <w:i/>
-                <w:iCs/>
-                <w:color w:val="66D9EF"/>
-                <w:sz w:val="16"/>
-                <w:szCs w:val="16"/>
-                <w:lang w:val="en-GB" w:eastAsia="nb-NO"/>
-              </w:rPr>
-              <w:t>"</w:t>
+              <w:t>"agesByAlcoholWorkDaysAndWeekends"</w:t>
             </w:r>
             <w:r>
               <w:rPr>
@@ -5963,33 +5117,7 @@
                 <w:szCs w:val="16"/>
                 <w:lang w:val="en-GB" w:eastAsia="nb-NO"/>
               </w:rPr>
-              <w:t>"</w:t>
-            </w:r>
-            <w:proofErr w:type="spellStart"/>
-            <w:r>
-              <w:rPr>
-                <w:rFonts w:ascii="Consolas" w:eastAsia="Times New Roman" w:hAnsi="Consolas" w:cs="Times New Roman"/>
-                <w:i/>
-                <w:iCs/>
-                <w:color w:val="66D9EF"/>
-                <w:sz w:val="16"/>
-                <w:szCs w:val="16"/>
-                <w:lang w:val="en-GB" w:eastAsia="nb-NO"/>
-              </w:rPr>
-              <w:t>veryLow</w:t>
-            </w:r>
-            <w:proofErr w:type="spellEnd"/>
-            <w:r>
-              <w:rPr>
-                <w:rFonts w:ascii="Consolas" w:eastAsia="Times New Roman" w:hAnsi="Consolas" w:cs="Times New Roman"/>
-                <w:i/>
-                <w:iCs/>
-                <w:color w:val="66D9EF"/>
-                <w:sz w:val="16"/>
-                <w:szCs w:val="16"/>
-                <w:lang w:val="en-GB" w:eastAsia="nb-NO"/>
-              </w:rPr>
-              <w:t>"</w:t>
+              <w:t>"veryLow"</w:t>
             </w:r>
             <w:r>
               <w:rPr>
@@ -6033,33 +5161,7 @@
                 <w:szCs w:val="16"/>
                 <w:lang w:val="en-GB" w:eastAsia="nb-NO"/>
               </w:rPr>
-              <w:t>"</w:t>
-            </w:r>
-            <w:proofErr w:type="spellStart"/>
-            <w:r>
-              <w:rPr>
-                <w:rFonts w:ascii="Consolas" w:eastAsia="Times New Roman" w:hAnsi="Consolas" w:cs="Times New Roman"/>
-                <w:i/>
-                <w:iCs/>
-                <w:color w:val="66D9EF"/>
-                <w:sz w:val="16"/>
-                <w:szCs w:val="16"/>
-                <w:lang w:val="en-GB" w:eastAsia="nb-NO"/>
-              </w:rPr>
-              <w:t>workDays</w:t>
-            </w:r>
-            <w:proofErr w:type="spellEnd"/>
-            <w:r>
-              <w:rPr>
-                <w:rFonts w:ascii="Consolas" w:eastAsia="Times New Roman" w:hAnsi="Consolas" w:cs="Times New Roman"/>
-                <w:i/>
-                <w:iCs/>
-                <w:color w:val="66D9EF"/>
-                <w:sz w:val="16"/>
-                <w:szCs w:val="16"/>
-                <w:lang w:val="en-GB" w:eastAsia="nb-NO"/>
-              </w:rPr>
-              <w:t>"</w:t>
+              <w:t>"workDays"</w:t>
             </w:r>
             <w:r>
               <w:rPr>
@@ -6243,33 +5345,7 @@
                 <w:szCs w:val="16"/>
                 <w:lang w:val="en-GB" w:eastAsia="nb-NO"/>
               </w:rPr>
-              <w:t>"</w:t>
-            </w:r>
-            <w:proofErr w:type="spellStart"/>
-            <w:r>
-              <w:rPr>
-                <w:rFonts w:ascii="Consolas" w:eastAsia="Times New Roman" w:hAnsi="Consolas" w:cs="Times New Roman"/>
-                <w:i/>
-                <w:iCs/>
-                <w:color w:val="66D9EF"/>
-                <w:sz w:val="16"/>
-                <w:szCs w:val="16"/>
-                <w:lang w:val="en-GB" w:eastAsia="nb-NO"/>
-              </w:rPr>
-              <w:t>workDays</w:t>
-            </w:r>
-            <w:proofErr w:type="spellEnd"/>
-            <w:r>
-              <w:rPr>
-                <w:rFonts w:ascii="Consolas" w:eastAsia="Times New Roman" w:hAnsi="Consolas" w:cs="Times New Roman"/>
-                <w:i/>
-                <w:iCs/>
-                <w:color w:val="66D9EF"/>
-                <w:sz w:val="16"/>
-                <w:szCs w:val="16"/>
-                <w:lang w:val="en-GB" w:eastAsia="nb-NO"/>
-              </w:rPr>
-              <w:t>"</w:t>
+              <w:t>"workDays"</w:t>
             </w:r>
             <w:r>
               <w:rPr>
@@ -6453,33 +5529,7 @@
                 <w:szCs w:val="16"/>
                 <w:lang w:val="en-GB" w:eastAsia="nb-NO"/>
               </w:rPr>
-              <w:t>"</w:t>
-            </w:r>
-            <w:proofErr w:type="spellStart"/>
-            <w:r>
-              <w:rPr>
-                <w:rFonts w:ascii="Consolas" w:eastAsia="Times New Roman" w:hAnsi="Consolas" w:cs="Times New Roman"/>
-                <w:i/>
-                <w:iCs/>
-                <w:color w:val="66D9EF"/>
-                <w:sz w:val="16"/>
-                <w:szCs w:val="16"/>
-                <w:lang w:val="en-GB" w:eastAsia="nb-NO"/>
-              </w:rPr>
-              <w:t>workDays</w:t>
-            </w:r>
-            <w:proofErr w:type="spellEnd"/>
-            <w:r>
-              <w:rPr>
-                <w:rFonts w:ascii="Consolas" w:eastAsia="Times New Roman" w:hAnsi="Consolas" w:cs="Times New Roman"/>
-                <w:i/>
-                <w:iCs/>
-                <w:color w:val="66D9EF"/>
-                <w:sz w:val="16"/>
-                <w:szCs w:val="16"/>
-                <w:lang w:val="en-GB" w:eastAsia="nb-NO"/>
-              </w:rPr>
-              <w:t>"</w:t>
+              <w:t>"workDays"</w:t>
             </w:r>
             <w:r>
               <w:rPr>
@@ -6663,33 +5713,7 @@
                 <w:szCs w:val="16"/>
                 <w:lang w:val="en-GB" w:eastAsia="nb-NO"/>
               </w:rPr>
-              <w:t>"</w:t>
-            </w:r>
-            <w:proofErr w:type="spellStart"/>
-            <w:r>
-              <w:rPr>
-                <w:rFonts w:ascii="Consolas" w:eastAsia="Times New Roman" w:hAnsi="Consolas" w:cs="Times New Roman"/>
-                <w:i/>
-                <w:iCs/>
-                <w:color w:val="66D9EF"/>
-                <w:sz w:val="16"/>
-                <w:szCs w:val="16"/>
-                <w:lang w:val="en-GB" w:eastAsia="nb-NO"/>
-              </w:rPr>
-              <w:t>workDays</w:t>
-            </w:r>
-            <w:proofErr w:type="spellEnd"/>
-            <w:r>
-              <w:rPr>
-                <w:rFonts w:ascii="Consolas" w:eastAsia="Times New Roman" w:hAnsi="Consolas" w:cs="Times New Roman"/>
-                <w:i/>
-                <w:iCs/>
-                <w:color w:val="66D9EF"/>
-                <w:sz w:val="16"/>
-                <w:szCs w:val="16"/>
-                <w:lang w:val="en-GB" w:eastAsia="nb-NO"/>
-              </w:rPr>
-              <w:t>"</w:t>
+              <w:t>"workDays"</w:t>
             </w:r>
             <w:r>
               <w:rPr>
@@ -6829,33 +5853,7 @@
                 <w:szCs w:val="16"/>
                 <w:lang w:val="en-GB" w:eastAsia="nb-NO"/>
               </w:rPr>
-              <w:t>"</w:t>
-            </w:r>
-            <w:proofErr w:type="spellStart"/>
-            <w:r>
-              <w:rPr>
-                <w:rFonts w:ascii="Consolas" w:eastAsia="Times New Roman" w:hAnsi="Consolas" w:cs="Times New Roman"/>
-                <w:i/>
-                <w:iCs/>
-                <w:color w:val="66D9EF"/>
-                <w:sz w:val="16"/>
-                <w:szCs w:val="16"/>
-                <w:lang w:val="en-GB" w:eastAsia="nb-NO"/>
-              </w:rPr>
-              <w:t>veryHigh</w:t>
-            </w:r>
-            <w:proofErr w:type="spellEnd"/>
-            <w:r>
-              <w:rPr>
-                <w:rFonts w:ascii="Consolas" w:eastAsia="Times New Roman" w:hAnsi="Consolas" w:cs="Times New Roman"/>
-                <w:i/>
-                <w:iCs/>
-                <w:color w:val="66D9EF"/>
-                <w:sz w:val="16"/>
-                <w:szCs w:val="16"/>
-                <w:lang w:val="en-GB" w:eastAsia="nb-NO"/>
-              </w:rPr>
-              <w:t>"</w:t>
+              <w:t>"veryHigh"</w:t>
             </w:r>
             <w:r>
               <w:rPr>
@@ -6899,33 +5897,7 @@
                 <w:szCs w:val="16"/>
                 <w:lang w:val="en-GB" w:eastAsia="nb-NO"/>
               </w:rPr>
-              <w:t>"</w:t>
-            </w:r>
-            <w:proofErr w:type="spellStart"/>
-            <w:r>
-              <w:rPr>
-                <w:rFonts w:ascii="Consolas" w:eastAsia="Times New Roman" w:hAnsi="Consolas" w:cs="Times New Roman"/>
-                <w:i/>
-                <w:iCs/>
-                <w:color w:val="66D9EF"/>
-                <w:sz w:val="16"/>
-                <w:szCs w:val="16"/>
-                <w:lang w:val="en-GB" w:eastAsia="nb-NO"/>
-              </w:rPr>
-              <w:t>workDays</w:t>
-            </w:r>
-            <w:proofErr w:type="spellEnd"/>
-            <w:r>
-              <w:rPr>
-                <w:rFonts w:ascii="Consolas" w:eastAsia="Times New Roman" w:hAnsi="Consolas" w:cs="Times New Roman"/>
-                <w:i/>
-                <w:iCs/>
-                <w:color w:val="66D9EF"/>
-                <w:sz w:val="16"/>
-                <w:szCs w:val="16"/>
-                <w:lang w:val="en-GB" w:eastAsia="nb-NO"/>
-              </w:rPr>
-              <w:t>"</w:t>
+              <w:t>"workDays"</w:t>
             </w:r>
             <w:r>
               <w:rPr>
@@ -7075,16 +6047,8 @@
         <w:rPr>
           <w:lang w:val="en-GB"/>
         </w:rPr>
-        <w:t>Pseudo-</w:t>
-      </w:r>
-      <w:proofErr w:type="spellStart"/>
-      <w:r>
-        <w:rPr>
-          <w:lang w:val="en-GB"/>
-        </w:rPr>
-        <w:t>kode</w:t>
-      </w:r>
-      <w:proofErr w:type="spellEnd"/>
+        <w:t>Pseudo-kode</w:t>
+      </w:r>
     </w:p>
     <w:p>
       <w:pPr>
@@ -7102,21 +6066,7 @@
         <w:rPr>
           <w:lang w:val="en-GB"/>
         </w:rPr>
-        <w:t xml:space="preserve">udents </w:t>
-      </w:r>
-      <w:proofErr w:type="spellStart"/>
-      <w:r>
-        <w:rPr>
-          <w:lang w:val="en-GB"/>
-        </w:rPr>
-        <w:t>age</w:t>
-      </w:r>
-      <w:proofErr w:type="spellEnd"/>
-      <w:r>
-        <w:rPr>
-          <w:lang w:val="en-GB"/>
-        </w:rPr>
-        <w:t xml:space="preserve"> grouped by 1: weekend and 2: weekday alcohol consumption </w:t>
+        <w:t xml:space="preserve">udents age grouped by 1: weekend and 2: weekday alcohol consumption </w:t>
       </w:r>
     </w:p>
     <w:p>
@@ -7152,14 +6102,12 @@
           <w:lang w:val="en-GB"/>
         </w:rPr>
       </w:pPr>
-      <w:proofErr w:type="spellStart"/>
       <w:r>
         <w:rPr>
           <w:lang w:val="en-GB"/>
         </w:rPr>
         <w:t>Aggregeringer</w:t>
       </w:r>
-      <w:proofErr w:type="spellEnd"/>
     </w:p>
     <w:p>
       <w:r>
@@ -7239,13 +6187,8 @@
             <w:shd w:val="clear" w:color="auto" w:fill="E2EFD9" w:themeFill="accent6" w:themeFillTint="33"/>
           </w:tcPr>
           <w:p>
-            <w:proofErr w:type="spellStart"/>
-            <w:r>
-              <w:t>Json</w:t>
-            </w:r>
-            <w:proofErr w:type="spellEnd"/>
-            <w:r>
-              <w:t xml:space="preserve"> objekt</w:t>
+            <w:r>
+              <w:t>Json objekt</w:t>
             </w:r>
           </w:p>
         </w:tc>
@@ -7337,33 +6280,7 @@
                 <w:szCs w:val="16"/>
                 <w:lang w:val="en-GB" w:eastAsia="nb-NO"/>
               </w:rPr>
-              <w:t>"</w:t>
-            </w:r>
-            <w:proofErr w:type="spellStart"/>
-            <w:r>
-              <w:rPr>
-                <w:rFonts w:ascii="Consolas" w:eastAsia="Times New Roman" w:hAnsi="Consolas" w:cs="Times New Roman"/>
-                <w:i/>
-                <w:iCs/>
-                <w:color w:val="66D9EF"/>
-                <w:sz w:val="16"/>
-                <w:szCs w:val="16"/>
-                <w:lang w:val="en-GB" w:eastAsia="nb-NO"/>
-              </w:rPr>
-              <w:t>familyRelationAndAverageGradeByAlcohol</w:t>
-            </w:r>
-            <w:proofErr w:type="spellEnd"/>
-            <w:r>
-              <w:rPr>
-                <w:rFonts w:ascii="Consolas" w:eastAsia="Times New Roman" w:hAnsi="Consolas" w:cs="Times New Roman"/>
-                <w:i/>
-                <w:iCs/>
-                <w:color w:val="66D9EF"/>
-                <w:sz w:val="16"/>
-                <w:szCs w:val="16"/>
-                <w:lang w:val="en-GB" w:eastAsia="nb-NO"/>
-              </w:rPr>
-              <w:t>"</w:t>
+              <w:t>"familyRelationAndAverageGradeByAlcohol"</w:t>
             </w:r>
             <w:r>
               <w:rPr>
@@ -7407,33 +6324,7 @@
                 <w:szCs w:val="16"/>
                 <w:lang w:val="en-GB" w:eastAsia="nb-NO"/>
               </w:rPr>
-              <w:t>"</w:t>
-            </w:r>
-            <w:proofErr w:type="spellStart"/>
-            <w:r>
-              <w:rPr>
-                <w:rFonts w:ascii="Consolas" w:eastAsia="Times New Roman" w:hAnsi="Consolas" w:cs="Times New Roman"/>
-                <w:i/>
-                <w:iCs/>
-                <w:color w:val="66D9EF"/>
-                <w:sz w:val="16"/>
-                <w:szCs w:val="16"/>
-                <w:lang w:val="en-GB" w:eastAsia="nb-NO"/>
-              </w:rPr>
-              <w:t>veryLow</w:t>
-            </w:r>
-            <w:proofErr w:type="spellEnd"/>
-            <w:r>
-              <w:rPr>
-                <w:rFonts w:ascii="Consolas" w:eastAsia="Times New Roman" w:hAnsi="Consolas" w:cs="Times New Roman"/>
-                <w:i/>
-                <w:iCs/>
-                <w:color w:val="66D9EF"/>
-                <w:sz w:val="16"/>
-                <w:szCs w:val="16"/>
-                <w:lang w:val="en-GB" w:eastAsia="nb-NO"/>
-              </w:rPr>
-              <w:t>"</w:t>
+              <w:t>"veryLow"</w:t>
             </w:r>
             <w:r>
               <w:rPr>
@@ -7477,33 +6368,7 @@
                 <w:szCs w:val="16"/>
                 <w:lang w:val="en-GB" w:eastAsia="nb-NO"/>
               </w:rPr>
-              <w:t>"</w:t>
-            </w:r>
-            <w:proofErr w:type="spellStart"/>
-            <w:r>
-              <w:rPr>
-                <w:rFonts w:ascii="Consolas" w:eastAsia="Times New Roman" w:hAnsi="Consolas" w:cs="Times New Roman"/>
-                <w:i/>
-                <w:iCs/>
-                <w:color w:val="66D9EF"/>
-                <w:sz w:val="16"/>
-                <w:szCs w:val="16"/>
-                <w:lang w:val="en-GB" w:eastAsia="nb-NO"/>
-              </w:rPr>
-              <w:t>workDays</w:t>
-            </w:r>
-            <w:proofErr w:type="spellEnd"/>
-            <w:r>
-              <w:rPr>
-                <w:rFonts w:ascii="Consolas" w:eastAsia="Times New Roman" w:hAnsi="Consolas" w:cs="Times New Roman"/>
-                <w:i/>
-                <w:iCs/>
-                <w:color w:val="66D9EF"/>
-                <w:sz w:val="16"/>
-                <w:szCs w:val="16"/>
-                <w:lang w:val="en-GB" w:eastAsia="nb-NO"/>
-              </w:rPr>
-              <w:t>"</w:t>
+              <w:t>"workDays"</w:t>
             </w:r>
             <w:r>
               <w:rPr>
@@ -7547,33 +6412,7 @@
                 <w:szCs w:val="16"/>
                 <w:lang w:val="en-GB" w:eastAsia="nb-NO"/>
               </w:rPr>
-              <w:t>"</w:t>
-            </w:r>
-            <w:proofErr w:type="spellStart"/>
-            <w:r>
-              <w:rPr>
-                <w:rFonts w:ascii="Consolas" w:eastAsia="Times New Roman" w:hAnsi="Consolas" w:cs="Times New Roman"/>
-                <w:i/>
-                <w:iCs/>
-                <w:color w:val="66D9EF"/>
-                <w:sz w:val="16"/>
-                <w:szCs w:val="16"/>
-                <w:lang w:val="en-GB" w:eastAsia="nb-NO"/>
-              </w:rPr>
-              <w:t>familyRelation</w:t>
-            </w:r>
-            <w:proofErr w:type="spellEnd"/>
-            <w:r>
-              <w:rPr>
-                <w:rFonts w:ascii="Consolas" w:eastAsia="Times New Roman" w:hAnsi="Consolas" w:cs="Times New Roman"/>
-                <w:i/>
-                <w:iCs/>
-                <w:color w:val="66D9EF"/>
-                <w:sz w:val="16"/>
-                <w:szCs w:val="16"/>
-                <w:lang w:val="en-GB" w:eastAsia="nb-NO"/>
-              </w:rPr>
-              <w:t>"</w:t>
+              <w:t>"familyRelation"</w:t>
             </w:r>
             <w:r>
               <w:rPr>
@@ -7757,33 +6596,7 @@
                 <w:szCs w:val="16"/>
                 <w:lang w:val="en-GB" w:eastAsia="nb-NO"/>
               </w:rPr>
-              <w:t>"</w:t>
-            </w:r>
-            <w:proofErr w:type="spellStart"/>
-            <w:r>
-              <w:rPr>
-                <w:rFonts w:ascii="Consolas" w:eastAsia="Times New Roman" w:hAnsi="Consolas" w:cs="Times New Roman"/>
-                <w:i/>
-                <w:iCs/>
-                <w:color w:val="66D9EF"/>
-                <w:sz w:val="16"/>
-                <w:szCs w:val="16"/>
-                <w:lang w:val="en-GB" w:eastAsia="nb-NO"/>
-              </w:rPr>
-              <w:t>familyRelation</w:t>
-            </w:r>
-            <w:proofErr w:type="spellEnd"/>
-            <w:r>
-              <w:rPr>
-                <w:rFonts w:ascii="Consolas" w:eastAsia="Times New Roman" w:hAnsi="Consolas" w:cs="Times New Roman"/>
-                <w:i/>
-                <w:iCs/>
-                <w:color w:val="66D9EF"/>
-                <w:sz w:val="16"/>
-                <w:szCs w:val="16"/>
-                <w:lang w:val="en-GB" w:eastAsia="nb-NO"/>
-              </w:rPr>
-              <w:t>"</w:t>
+              <w:t>"familyRelation"</w:t>
             </w:r>
             <w:r>
               <w:rPr>
@@ -7989,33 +6802,7 @@
                 <w:szCs w:val="16"/>
                 <w:lang w:val="en-GB" w:eastAsia="nb-NO"/>
               </w:rPr>
-              <w:t>"</w:t>
-            </w:r>
-            <w:proofErr w:type="spellStart"/>
-            <w:r>
-              <w:rPr>
-                <w:rFonts w:ascii="Consolas" w:eastAsia="Times New Roman" w:hAnsi="Consolas" w:cs="Times New Roman"/>
-                <w:i/>
-                <w:iCs/>
-                <w:color w:val="66D9EF"/>
-                <w:sz w:val="16"/>
-                <w:szCs w:val="16"/>
-                <w:lang w:val="en-GB" w:eastAsia="nb-NO"/>
-              </w:rPr>
-              <w:t>workDays</w:t>
-            </w:r>
-            <w:proofErr w:type="spellEnd"/>
-            <w:r>
-              <w:rPr>
-                <w:rFonts w:ascii="Consolas" w:eastAsia="Times New Roman" w:hAnsi="Consolas" w:cs="Times New Roman"/>
-                <w:i/>
-                <w:iCs/>
-                <w:color w:val="66D9EF"/>
-                <w:sz w:val="16"/>
-                <w:szCs w:val="16"/>
-                <w:lang w:val="en-GB" w:eastAsia="nb-NO"/>
-              </w:rPr>
-              <w:t>"</w:t>
+              <w:t>"workDays"</w:t>
             </w:r>
             <w:r>
               <w:rPr>
@@ -8059,33 +6846,7 @@
                 <w:szCs w:val="16"/>
                 <w:lang w:val="en-GB" w:eastAsia="nb-NO"/>
               </w:rPr>
-              <w:t>"</w:t>
-            </w:r>
-            <w:proofErr w:type="spellStart"/>
-            <w:r>
-              <w:rPr>
-                <w:rFonts w:ascii="Consolas" w:eastAsia="Times New Roman" w:hAnsi="Consolas" w:cs="Times New Roman"/>
-                <w:i/>
-                <w:iCs/>
-                <w:color w:val="66D9EF"/>
-                <w:sz w:val="16"/>
-                <w:szCs w:val="16"/>
-                <w:lang w:val="en-GB" w:eastAsia="nb-NO"/>
-              </w:rPr>
-              <w:t>familyRelation</w:t>
-            </w:r>
-            <w:proofErr w:type="spellEnd"/>
-            <w:r>
-              <w:rPr>
-                <w:rFonts w:ascii="Consolas" w:eastAsia="Times New Roman" w:hAnsi="Consolas" w:cs="Times New Roman"/>
-                <w:i/>
-                <w:iCs/>
-                <w:color w:val="66D9EF"/>
-                <w:sz w:val="16"/>
-                <w:szCs w:val="16"/>
-                <w:lang w:val="en-GB" w:eastAsia="nb-NO"/>
-              </w:rPr>
-              <w:t>"</w:t>
+              <w:t>"familyRelation"</w:t>
             </w:r>
             <w:r>
               <w:rPr>
@@ -8269,33 +7030,7 @@
                 <w:szCs w:val="16"/>
                 <w:lang w:val="en-GB" w:eastAsia="nb-NO"/>
               </w:rPr>
-              <w:t>"</w:t>
-            </w:r>
-            <w:proofErr w:type="spellStart"/>
-            <w:r>
-              <w:rPr>
-                <w:rFonts w:ascii="Consolas" w:eastAsia="Times New Roman" w:hAnsi="Consolas" w:cs="Times New Roman"/>
-                <w:i/>
-                <w:iCs/>
-                <w:color w:val="66D9EF"/>
-                <w:sz w:val="16"/>
-                <w:szCs w:val="16"/>
-                <w:lang w:val="en-GB" w:eastAsia="nb-NO"/>
-              </w:rPr>
-              <w:t>familyRelation</w:t>
-            </w:r>
-            <w:proofErr w:type="spellEnd"/>
-            <w:r>
-              <w:rPr>
-                <w:rFonts w:ascii="Consolas" w:eastAsia="Times New Roman" w:hAnsi="Consolas" w:cs="Times New Roman"/>
-                <w:i/>
-                <w:iCs/>
-                <w:color w:val="66D9EF"/>
-                <w:sz w:val="16"/>
-                <w:szCs w:val="16"/>
-                <w:lang w:val="en-GB" w:eastAsia="nb-NO"/>
-              </w:rPr>
-              <w:t>"</w:t>
+              <w:t>"familyRelation"</w:t>
             </w:r>
             <w:r>
               <w:rPr>
@@ -8501,33 +7236,7 @@
                 <w:szCs w:val="16"/>
                 <w:lang w:val="en-GB" w:eastAsia="nb-NO"/>
               </w:rPr>
-              <w:t>"</w:t>
-            </w:r>
-            <w:proofErr w:type="spellStart"/>
-            <w:r>
-              <w:rPr>
-                <w:rFonts w:ascii="Consolas" w:eastAsia="Times New Roman" w:hAnsi="Consolas" w:cs="Times New Roman"/>
-                <w:i/>
-                <w:iCs/>
-                <w:color w:val="66D9EF"/>
-                <w:sz w:val="16"/>
-                <w:szCs w:val="16"/>
-                <w:lang w:val="en-GB" w:eastAsia="nb-NO"/>
-              </w:rPr>
-              <w:t>workDays</w:t>
-            </w:r>
-            <w:proofErr w:type="spellEnd"/>
-            <w:r>
-              <w:rPr>
-                <w:rFonts w:ascii="Consolas" w:eastAsia="Times New Roman" w:hAnsi="Consolas" w:cs="Times New Roman"/>
-                <w:i/>
-                <w:iCs/>
-                <w:color w:val="66D9EF"/>
-                <w:sz w:val="16"/>
-                <w:szCs w:val="16"/>
-                <w:lang w:val="en-GB" w:eastAsia="nb-NO"/>
-              </w:rPr>
-              <w:t>"</w:t>
+              <w:t>"workDays"</w:t>
             </w:r>
             <w:r>
               <w:rPr>
@@ -8571,33 +7280,7 @@
                 <w:szCs w:val="16"/>
                 <w:lang w:val="en-GB" w:eastAsia="nb-NO"/>
               </w:rPr>
-              <w:t>"</w:t>
-            </w:r>
-            <w:proofErr w:type="spellStart"/>
-            <w:r>
-              <w:rPr>
-                <w:rFonts w:ascii="Consolas" w:eastAsia="Times New Roman" w:hAnsi="Consolas" w:cs="Times New Roman"/>
-                <w:i/>
-                <w:iCs/>
-                <w:color w:val="66D9EF"/>
-                <w:sz w:val="16"/>
-                <w:szCs w:val="16"/>
-                <w:lang w:val="en-GB" w:eastAsia="nb-NO"/>
-              </w:rPr>
-              <w:t>familyRelation</w:t>
-            </w:r>
-            <w:proofErr w:type="spellEnd"/>
-            <w:r>
-              <w:rPr>
-                <w:rFonts w:ascii="Consolas" w:eastAsia="Times New Roman" w:hAnsi="Consolas" w:cs="Times New Roman"/>
-                <w:i/>
-                <w:iCs/>
-                <w:color w:val="66D9EF"/>
-                <w:sz w:val="16"/>
-                <w:szCs w:val="16"/>
-                <w:lang w:val="en-GB" w:eastAsia="nb-NO"/>
-              </w:rPr>
-              <w:t>"</w:t>
+              <w:t>"familyRelation"</w:t>
             </w:r>
             <w:r>
               <w:rPr>
@@ -8781,33 +7464,7 @@
                 <w:szCs w:val="16"/>
                 <w:lang w:val="en-GB" w:eastAsia="nb-NO"/>
               </w:rPr>
-              <w:t>"</w:t>
-            </w:r>
-            <w:proofErr w:type="spellStart"/>
-            <w:r>
-              <w:rPr>
-                <w:rFonts w:ascii="Consolas" w:eastAsia="Times New Roman" w:hAnsi="Consolas" w:cs="Times New Roman"/>
-                <w:i/>
-                <w:iCs/>
-                <w:color w:val="66D9EF"/>
-                <w:sz w:val="16"/>
-                <w:szCs w:val="16"/>
-                <w:lang w:val="en-GB" w:eastAsia="nb-NO"/>
-              </w:rPr>
-              <w:t>familyRelation</w:t>
-            </w:r>
-            <w:proofErr w:type="spellEnd"/>
-            <w:r>
-              <w:rPr>
-                <w:rFonts w:ascii="Consolas" w:eastAsia="Times New Roman" w:hAnsi="Consolas" w:cs="Times New Roman"/>
-                <w:i/>
-                <w:iCs/>
-                <w:color w:val="66D9EF"/>
-                <w:sz w:val="16"/>
-                <w:szCs w:val="16"/>
-                <w:lang w:val="en-GB" w:eastAsia="nb-NO"/>
-              </w:rPr>
-              <w:t>"</w:t>
+              <w:t>"familyRelation"</w:t>
             </w:r>
             <w:r>
               <w:rPr>
@@ -9013,33 +7670,7 @@
                 <w:szCs w:val="16"/>
                 <w:lang w:val="en-GB" w:eastAsia="nb-NO"/>
               </w:rPr>
-              <w:t>"</w:t>
-            </w:r>
-            <w:proofErr w:type="spellStart"/>
-            <w:r>
-              <w:rPr>
-                <w:rFonts w:ascii="Consolas" w:eastAsia="Times New Roman" w:hAnsi="Consolas" w:cs="Times New Roman"/>
-                <w:i/>
-                <w:iCs/>
-                <w:color w:val="66D9EF"/>
-                <w:sz w:val="16"/>
-                <w:szCs w:val="16"/>
-                <w:lang w:val="en-GB" w:eastAsia="nb-NO"/>
-              </w:rPr>
-              <w:t>workDays</w:t>
-            </w:r>
-            <w:proofErr w:type="spellEnd"/>
-            <w:r>
-              <w:rPr>
-                <w:rFonts w:ascii="Consolas" w:eastAsia="Times New Roman" w:hAnsi="Consolas" w:cs="Times New Roman"/>
-                <w:i/>
-                <w:iCs/>
-                <w:color w:val="66D9EF"/>
-                <w:sz w:val="16"/>
-                <w:szCs w:val="16"/>
-                <w:lang w:val="en-GB" w:eastAsia="nb-NO"/>
-              </w:rPr>
-              <w:t>"</w:t>
+              <w:t>"workDays"</w:t>
             </w:r>
             <w:r>
               <w:rPr>
@@ -9083,33 +7714,7 @@
                 <w:szCs w:val="16"/>
                 <w:lang w:val="en-GB" w:eastAsia="nb-NO"/>
               </w:rPr>
-              <w:t>"</w:t>
-            </w:r>
-            <w:proofErr w:type="spellStart"/>
-            <w:r>
-              <w:rPr>
-                <w:rFonts w:ascii="Consolas" w:eastAsia="Times New Roman" w:hAnsi="Consolas" w:cs="Times New Roman"/>
-                <w:i/>
-                <w:iCs/>
-                <w:color w:val="66D9EF"/>
-                <w:sz w:val="16"/>
-                <w:szCs w:val="16"/>
-                <w:lang w:val="en-GB" w:eastAsia="nb-NO"/>
-              </w:rPr>
-              <w:t>familyRelation</w:t>
-            </w:r>
-            <w:proofErr w:type="spellEnd"/>
-            <w:r>
-              <w:rPr>
-                <w:rFonts w:ascii="Consolas" w:eastAsia="Times New Roman" w:hAnsi="Consolas" w:cs="Times New Roman"/>
-                <w:i/>
-                <w:iCs/>
-                <w:color w:val="66D9EF"/>
-                <w:sz w:val="16"/>
-                <w:szCs w:val="16"/>
-                <w:lang w:val="en-GB" w:eastAsia="nb-NO"/>
-              </w:rPr>
-              <w:t>"</w:t>
+              <w:t>"familyRelation"</w:t>
             </w:r>
             <w:r>
               <w:rPr>
@@ -9293,33 +7898,7 @@
                 <w:szCs w:val="16"/>
                 <w:lang w:val="en-GB" w:eastAsia="nb-NO"/>
               </w:rPr>
-              <w:t>"</w:t>
-            </w:r>
-            <w:proofErr w:type="spellStart"/>
-            <w:r>
-              <w:rPr>
-                <w:rFonts w:ascii="Consolas" w:eastAsia="Times New Roman" w:hAnsi="Consolas" w:cs="Times New Roman"/>
-                <w:i/>
-                <w:iCs/>
-                <w:color w:val="66D9EF"/>
-                <w:sz w:val="16"/>
-                <w:szCs w:val="16"/>
-                <w:lang w:val="en-GB" w:eastAsia="nb-NO"/>
-              </w:rPr>
-              <w:t>familyRelation</w:t>
-            </w:r>
-            <w:proofErr w:type="spellEnd"/>
-            <w:r>
-              <w:rPr>
-                <w:rFonts w:ascii="Consolas" w:eastAsia="Times New Roman" w:hAnsi="Consolas" w:cs="Times New Roman"/>
-                <w:i/>
-                <w:iCs/>
-                <w:color w:val="66D9EF"/>
-                <w:sz w:val="16"/>
-                <w:szCs w:val="16"/>
-                <w:lang w:val="en-GB" w:eastAsia="nb-NO"/>
-              </w:rPr>
-              <w:t>"</w:t>
+              <w:t>"familyRelation"</w:t>
             </w:r>
             <w:r>
               <w:rPr>
@@ -9481,33 +8060,7 @@
                 <w:szCs w:val="16"/>
                 <w:lang w:val="en-GB" w:eastAsia="nb-NO"/>
               </w:rPr>
-              <w:t>"</w:t>
-            </w:r>
-            <w:proofErr w:type="spellStart"/>
-            <w:r>
-              <w:rPr>
-                <w:rFonts w:ascii="Consolas" w:eastAsia="Times New Roman" w:hAnsi="Consolas" w:cs="Times New Roman"/>
-                <w:i/>
-                <w:iCs/>
-                <w:color w:val="66D9EF"/>
-                <w:sz w:val="16"/>
-                <w:szCs w:val="16"/>
-                <w:lang w:val="en-GB" w:eastAsia="nb-NO"/>
-              </w:rPr>
-              <w:t>veryHigh</w:t>
-            </w:r>
-            <w:proofErr w:type="spellEnd"/>
-            <w:r>
-              <w:rPr>
-                <w:rFonts w:ascii="Consolas" w:eastAsia="Times New Roman" w:hAnsi="Consolas" w:cs="Times New Roman"/>
-                <w:i/>
-                <w:iCs/>
-                <w:color w:val="66D9EF"/>
-                <w:sz w:val="16"/>
-                <w:szCs w:val="16"/>
-                <w:lang w:val="en-GB" w:eastAsia="nb-NO"/>
-              </w:rPr>
-              <w:t>"</w:t>
+              <w:t>"veryHigh"</w:t>
             </w:r>
             <w:r>
               <w:rPr>
@@ -9551,33 +8104,7 @@
                 <w:szCs w:val="16"/>
                 <w:lang w:val="en-GB" w:eastAsia="nb-NO"/>
               </w:rPr>
-              <w:t>"</w:t>
-            </w:r>
-            <w:proofErr w:type="spellStart"/>
-            <w:r>
-              <w:rPr>
-                <w:rFonts w:ascii="Consolas" w:eastAsia="Times New Roman" w:hAnsi="Consolas" w:cs="Times New Roman"/>
-                <w:i/>
-                <w:iCs/>
-                <w:color w:val="66D9EF"/>
-                <w:sz w:val="16"/>
-                <w:szCs w:val="16"/>
-                <w:lang w:val="en-GB" w:eastAsia="nb-NO"/>
-              </w:rPr>
-              <w:t>workDays</w:t>
-            </w:r>
-            <w:proofErr w:type="spellEnd"/>
-            <w:r>
-              <w:rPr>
-                <w:rFonts w:ascii="Consolas" w:eastAsia="Times New Roman" w:hAnsi="Consolas" w:cs="Times New Roman"/>
-                <w:i/>
-                <w:iCs/>
-                <w:color w:val="66D9EF"/>
-                <w:sz w:val="16"/>
-                <w:szCs w:val="16"/>
-                <w:lang w:val="en-GB" w:eastAsia="nb-NO"/>
-              </w:rPr>
-              <w:t>"</w:t>
+              <w:t>"workDays"</w:t>
             </w:r>
             <w:r>
               <w:rPr>
@@ -9621,33 +8148,7 @@
                 <w:szCs w:val="16"/>
                 <w:lang w:val="en-GB" w:eastAsia="nb-NO"/>
               </w:rPr>
-              <w:t>"</w:t>
-            </w:r>
-            <w:proofErr w:type="spellStart"/>
-            <w:r>
-              <w:rPr>
-                <w:rFonts w:ascii="Consolas" w:eastAsia="Times New Roman" w:hAnsi="Consolas" w:cs="Times New Roman"/>
-                <w:i/>
-                <w:iCs/>
-                <w:color w:val="66D9EF"/>
-                <w:sz w:val="16"/>
-                <w:szCs w:val="16"/>
-                <w:lang w:val="en-GB" w:eastAsia="nb-NO"/>
-              </w:rPr>
-              <w:t>familyRelation</w:t>
-            </w:r>
-            <w:proofErr w:type="spellEnd"/>
-            <w:r>
-              <w:rPr>
-                <w:rFonts w:ascii="Consolas" w:eastAsia="Times New Roman" w:hAnsi="Consolas" w:cs="Times New Roman"/>
-                <w:i/>
-                <w:iCs/>
-                <w:color w:val="66D9EF"/>
-                <w:sz w:val="16"/>
-                <w:szCs w:val="16"/>
-                <w:lang w:val="en-GB" w:eastAsia="nb-NO"/>
-              </w:rPr>
-              <w:t>"</w:t>
+              <w:t>"familyRelation"</w:t>
             </w:r>
             <w:r>
               <w:rPr>
@@ -9831,33 +8332,7 @@
                 <w:szCs w:val="16"/>
                 <w:lang w:val="en-GB" w:eastAsia="nb-NO"/>
               </w:rPr>
-              <w:t>"</w:t>
-            </w:r>
-            <w:proofErr w:type="spellStart"/>
-            <w:r>
-              <w:rPr>
-                <w:rFonts w:ascii="Consolas" w:eastAsia="Times New Roman" w:hAnsi="Consolas" w:cs="Times New Roman"/>
-                <w:i/>
-                <w:iCs/>
-                <w:color w:val="66D9EF"/>
-                <w:sz w:val="16"/>
-                <w:szCs w:val="16"/>
-                <w:lang w:val="en-GB" w:eastAsia="nb-NO"/>
-              </w:rPr>
-              <w:t>familyRelation</w:t>
-            </w:r>
-            <w:proofErr w:type="spellEnd"/>
-            <w:r>
-              <w:rPr>
-                <w:rFonts w:ascii="Consolas" w:eastAsia="Times New Roman" w:hAnsi="Consolas" w:cs="Times New Roman"/>
-                <w:i/>
-                <w:iCs/>
-                <w:color w:val="66D9EF"/>
-                <w:sz w:val="16"/>
-                <w:szCs w:val="16"/>
-                <w:lang w:val="en-GB" w:eastAsia="nb-NO"/>
-              </w:rPr>
-              <w:t>"</w:t>
+              <w:t>"familyRelation"</w:t>
             </w:r>
             <w:r>
               <w:rPr>
@@ -10118,13 +8593,8 @@
             <w:shd w:val="clear" w:color="auto" w:fill="E2EFD9" w:themeFill="accent6" w:themeFillTint="33"/>
           </w:tcPr>
           <w:p>
-            <w:proofErr w:type="spellStart"/>
-            <w:r>
-              <w:t>Json</w:t>
-            </w:r>
-            <w:proofErr w:type="spellEnd"/>
-            <w:r>
-              <w:t xml:space="preserve"> objekt</w:t>
+            <w:r>
+              <w:t>Json objekt</w:t>
             </w:r>
           </w:p>
         </w:tc>
@@ -10403,33 +8873,7 @@
                 <w:szCs w:val="16"/>
                 <w:lang w:val="en-GB" w:eastAsia="nb-NO"/>
               </w:rPr>
-              <w:t>"</w:t>
-            </w:r>
-            <w:proofErr w:type="spellStart"/>
-            <w:r>
-              <w:rPr>
-                <w:rFonts w:ascii="Consolas" w:eastAsia="Times New Roman" w:hAnsi="Consolas" w:cs="Times New Roman"/>
-                <w:i/>
-                <w:iCs/>
-                <w:color w:val="66D9EF"/>
-                <w:sz w:val="16"/>
-                <w:szCs w:val="16"/>
-                <w:lang w:val="en-GB" w:eastAsia="nb-NO"/>
-              </w:rPr>
-              <w:t>motherEducation</w:t>
-            </w:r>
-            <w:proofErr w:type="spellEnd"/>
-            <w:r>
-              <w:rPr>
-                <w:rFonts w:ascii="Consolas" w:eastAsia="Times New Roman" w:hAnsi="Consolas" w:cs="Times New Roman"/>
-                <w:i/>
-                <w:iCs/>
-                <w:color w:val="66D9EF"/>
-                <w:sz w:val="16"/>
-                <w:szCs w:val="16"/>
-                <w:lang w:val="en-GB" w:eastAsia="nb-NO"/>
-              </w:rPr>
-              <w:t>"</w:t>
+              <w:t>"motherEducation"</w:t>
             </w:r>
             <w:r>
               <w:rPr>
@@ -10493,33 +8937,7 @@
                 <w:szCs w:val="16"/>
                 <w:lang w:val="en-GB" w:eastAsia="nb-NO"/>
               </w:rPr>
-              <w:t>"</w:t>
-            </w:r>
-            <w:proofErr w:type="spellStart"/>
-            <w:r>
-              <w:rPr>
-                <w:rFonts w:ascii="Consolas" w:eastAsia="Times New Roman" w:hAnsi="Consolas" w:cs="Times New Roman"/>
-                <w:i/>
-                <w:iCs/>
-                <w:color w:val="66D9EF"/>
-                <w:sz w:val="16"/>
-                <w:szCs w:val="16"/>
-                <w:lang w:val="en-GB" w:eastAsia="nb-NO"/>
-              </w:rPr>
-              <w:t>fatherEducation</w:t>
-            </w:r>
-            <w:proofErr w:type="spellEnd"/>
-            <w:r>
-              <w:rPr>
-                <w:rFonts w:ascii="Consolas" w:eastAsia="Times New Roman" w:hAnsi="Consolas" w:cs="Times New Roman"/>
-                <w:i/>
-                <w:iCs/>
-                <w:color w:val="66D9EF"/>
-                <w:sz w:val="16"/>
-                <w:szCs w:val="16"/>
-                <w:lang w:val="en-GB" w:eastAsia="nb-NO"/>
-              </w:rPr>
-              <w:t>"</w:t>
+              <w:t>"fatherEducation"</w:t>
             </w:r>
             <w:r>
               <w:rPr>
@@ -10583,33 +9001,7 @@
                 <w:szCs w:val="16"/>
                 <w:lang w:val="en-GB" w:eastAsia="nb-NO"/>
               </w:rPr>
-              <w:t>"</w:t>
-            </w:r>
-            <w:proofErr w:type="spellStart"/>
-            <w:r>
-              <w:rPr>
-                <w:rFonts w:ascii="Consolas" w:eastAsia="Times New Roman" w:hAnsi="Consolas" w:cs="Times New Roman"/>
-                <w:i/>
-                <w:iCs/>
-                <w:color w:val="66D9EF"/>
-                <w:sz w:val="16"/>
-                <w:szCs w:val="16"/>
-                <w:lang w:val="en-GB" w:eastAsia="nb-NO"/>
-              </w:rPr>
-              <w:t>travelTime</w:t>
-            </w:r>
-            <w:proofErr w:type="spellEnd"/>
-            <w:r>
-              <w:rPr>
-                <w:rFonts w:ascii="Consolas" w:eastAsia="Times New Roman" w:hAnsi="Consolas" w:cs="Times New Roman"/>
-                <w:i/>
-                <w:iCs/>
-                <w:color w:val="66D9EF"/>
-                <w:sz w:val="16"/>
-                <w:szCs w:val="16"/>
-                <w:lang w:val="en-GB" w:eastAsia="nb-NO"/>
-              </w:rPr>
-              <w:t>"</w:t>
+              <w:t>"travelTime"</w:t>
             </w:r>
             <w:r>
               <w:rPr>
@@ -10673,33 +9065,7 @@
                 <w:szCs w:val="16"/>
                 <w:lang w:val="en-GB" w:eastAsia="nb-NO"/>
               </w:rPr>
-              <w:t>"</w:t>
-            </w:r>
-            <w:proofErr w:type="spellStart"/>
-            <w:r>
-              <w:rPr>
-                <w:rFonts w:ascii="Consolas" w:eastAsia="Times New Roman" w:hAnsi="Consolas" w:cs="Times New Roman"/>
-                <w:i/>
-                <w:iCs/>
-                <w:color w:val="66D9EF"/>
-                <w:sz w:val="16"/>
-                <w:szCs w:val="16"/>
-                <w:lang w:val="en-GB" w:eastAsia="nb-NO"/>
-              </w:rPr>
-              <w:t>studyTime</w:t>
-            </w:r>
-            <w:proofErr w:type="spellEnd"/>
-            <w:r>
-              <w:rPr>
-                <w:rFonts w:ascii="Consolas" w:eastAsia="Times New Roman" w:hAnsi="Consolas" w:cs="Times New Roman"/>
-                <w:i/>
-                <w:iCs/>
-                <w:color w:val="66D9EF"/>
-                <w:sz w:val="16"/>
-                <w:szCs w:val="16"/>
-                <w:lang w:val="en-GB" w:eastAsia="nb-NO"/>
-              </w:rPr>
-              <w:t>"</w:t>
+              <w:t>"studyTime"</w:t>
             </w:r>
             <w:r>
               <w:rPr>
@@ -10827,33 +9193,7 @@
                 <w:szCs w:val="16"/>
                 <w:lang w:val="en-GB" w:eastAsia="nb-NO"/>
               </w:rPr>
-              <w:t>"</w:t>
-            </w:r>
-            <w:proofErr w:type="spellStart"/>
-            <w:r>
-              <w:rPr>
-                <w:rFonts w:ascii="Consolas" w:eastAsia="Times New Roman" w:hAnsi="Consolas" w:cs="Times New Roman"/>
-                <w:i/>
-                <w:iCs/>
-                <w:color w:val="66D9EF"/>
-                <w:sz w:val="16"/>
-                <w:szCs w:val="16"/>
-                <w:lang w:val="en-GB" w:eastAsia="nb-NO"/>
-              </w:rPr>
-              <w:t>schoolSupport</w:t>
-            </w:r>
-            <w:proofErr w:type="spellEnd"/>
-            <w:r>
-              <w:rPr>
-                <w:rFonts w:ascii="Consolas" w:eastAsia="Times New Roman" w:hAnsi="Consolas" w:cs="Times New Roman"/>
-                <w:i/>
-                <w:iCs/>
-                <w:color w:val="66D9EF"/>
-                <w:sz w:val="16"/>
-                <w:szCs w:val="16"/>
-                <w:lang w:val="en-GB" w:eastAsia="nb-NO"/>
-              </w:rPr>
-              <w:t>"</w:t>
+              <w:t>"schoolSupport"</w:t>
             </w:r>
             <w:r>
               <w:rPr>
@@ -10917,33 +9257,7 @@
                 <w:szCs w:val="16"/>
                 <w:lang w:val="en-GB" w:eastAsia="nb-NO"/>
               </w:rPr>
-              <w:t>"</w:t>
-            </w:r>
-            <w:proofErr w:type="spellStart"/>
-            <w:r>
-              <w:rPr>
-                <w:rFonts w:ascii="Consolas" w:eastAsia="Times New Roman" w:hAnsi="Consolas" w:cs="Times New Roman"/>
-                <w:i/>
-                <w:iCs/>
-                <w:color w:val="66D9EF"/>
-                <w:sz w:val="16"/>
-                <w:szCs w:val="16"/>
-                <w:lang w:val="en-GB" w:eastAsia="nb-NO"/>
-              </w:rPr>
-              <w:t>extraPaidCourses</w:t>
-            </w:r>
-            <w:proofErr w:type="spellEnd"/>
-            <w:r>
-              <w:rPr>
-                <w:rFonts w:ascii="Consolas" w:eastAsia="Times New Roman" w:hAnsi="Consolas" w:cs="Times New Roman"/>
-                <w:i/>
-                <w:iCs/>
-                <w:color w:val="66D9EF"/>
-                <w:sz w:val="16"/>
-                <w:szCs w:val="16"/>
-                <w:lang w:val="en-GB" w:eastAsia="nb-NO"/>
-              </w:rPr>
-              <w:t>"</w:t>
+              <w:t>"extraPaidCourses"</w:t>
             </w:r>
             <w:r>
               <w:rPr>
@@ -11007,33 +9321,7 @@
                 <w:szCs w:val="16"/>
                 <w:lang w:val="en-GB" w:eastAsia="nb-NO"/>
               </w:rPr>
-              <w:t>"</w:t>
-            </w:r>
-            <w:proofErr w:type="spellStart"/>
-            <w:r>
-              <w:rPr>
-                <w:rFonts w:ascii="Consolas" w:eastAsia="Times New Roman" w:hAnsi="Consolas" w:cs="Times New Roman"/>
-                <w:i/>
-                <w:iCs/>
-                <w:color w:val="66D9EF"/>
-                <w:sz w:val="16"/>
-                <w:szCs w:val="16"/>
-                <w:lang w:val="en-GB" w:eastAsia="nb-NO"/>
-              </w:rPr>
-              <w:t>extraCurriculars</w:t>
-            </w:r>
-            <w:proofErr w:type="spellEnd"/>
-            <w:r>
-              <w:rPr>
-                <w:rFonts w:ascii="Consolas" w:eastAsia="Times New Roman" w:hAnsi="Consolas" w:cs="Times New Roman"/>
-                <w:i/>
-                <w:iCs/>
-                <w:color w:val="66D9EF"/>
-                <w:sz w:val="16"/>
-                <w:szCs w:val="16"/>
-                <w:lang w:val="en-GB" w:eastAsia="nb-NO"/>
-              </w:rPr>
-              <w:t>"</w:t>
+              <w:t>"extraCurriculars"</w:t>
             </w:r>
             <w:r>
               <w:rPr>
@@ -11161,33 +9449,7 @@
                 <w:szCs w:val="16"/>
                 <w:lang w:val="en-GB" w:eastAsia="nb-NO"/>
               </w:rPr>
-              <w:t>"</w:t>
-            </w:r>
-            <w:proofErr w:type="spellStart"/>
-            <w:r>
-              <w:rPr>
-                <w:rFonts w:ascii="Consolas" w:eastAsia="Times New Roman" w:hAnsi="Consolas" w:cs="Times New Roman"/>
-                <w:i/>
-                <w:iCs/>
-                <w:color w:val="66D9EF"/>
-                <w:sz w:val="16"/>
-                <w:szCs w:val="16"/>
-                <w:lang w:val="en-GB" w:eastAsia="nb-NO"/>
-              </w:rPr>
-              <w:t>romanticRelationship</w:t>
-            </w:r>
-            <w:proofErr w:type="spellEnd"/>
-            <w:r>
-              <w:rPr>
-                <w:rFonts w:ascii="Consolas" w:eastAsia="Times New Roman" w:hAnsi="Consolas" w:cs="Times New Roman"/>
-                <w:i/>
-                <w:iCs/>
-                <w:color w:val="66D9EF"/>
-                <w:sz w:val="16"/>
-                <w:szCs w:val="16"/>
-                <w:lang w:val="en-GB" w:eastAsia="nb-NO"/>
-              </w:rPr>
-              <w:t>"</w:t>
+              <w:t>"romanticRelationship"</w:t>
             </w:r>
             <w:r>
               <w:rPr>
@@ -11251,33 +9513,7 @@
                 <w:szCs w:val="16"/>
                 <w:lang w:val="en-GB" w:eastAsia="nb-NO"/>
               </w:rPr>
-              <w:t>"</w:t>
-            </w:r>
-            <w:proofErr w:type="spellStart"/>
-            <w:r>
-              <w:rPr>
-                <w:rFonts w:ascii="Consolas" w:eastAsia="Times New Roman" w:hAnsi="Consolas" w:cs="Times New Roman"/>
-                <w:i/>
-                <w:iCs/>
-                <w:color w:val="66D9EF"/>
-                <w:sz w:val="16"/>
-                <w:szCs w:val="16"/>
-                <w:lang w:val="en-GB" w:eastAsia="nb-NO"/>
-              </w:rPr>
-              <w:t>familyRelation</w:t>
-            </w:r>
-            <w:proofErr w:type="spellEnd"/>
-            <w:r>
-              <w:rPr>
-                <w:rFonts w:ascii="Consolas" w:eastAsia="Times New Roman" w:hAnsi="Consolas" w:cs="Times New Roman"/>
-                <w:i/>
-                <w:iCs/>
-                <w:color w:val="66D9EF"/>
-                <w:sz w:val="16"/>
-                <w:szCs w:val="16"/>
-                <w:lang w:val="en-GB" w:eastAsia="nb-NO"/>
-              </w:rPr>
-              <w:t>"</w:t>
+              <w:t>"familyRelation"</w:t>
             </w:r>
             <w:r>
               <w:rPr>
@@ -11341,33 +9577,7 @@
                 <w:szCs w:val="16"/>
                 <w:lang w:val="en-GB" w:eastAsia="nb-NO"/>
               </w:rPr>
-              <w:t>"</w:t>
-            </w:r>
-            <w:proofErr w:type="spellStart"/>
-            <w:r>
-              <w:rPr>
-                <w:rFonts w:ascii="Consolas" w:eastAsia="Times New Roman" w:hAnsi="Consolas" w:cs="Times New Roman"/>
-                <w:i/>
-                <w:iCs/>
-                <w:color w:val="66D9EF"/>
-                <w:sz w:val="16"/>
-                <w:szCs w:val="16"/>
-                <w:lang w:val="en-GB" w:eastAsia="nb-NO"/>
-              </w:rPr>
-              <w:t>freeTime</w:t>
-            </w:r>
-            <w:proofErr w:type="spellEnd"/>
-            <w:r>
-              <w:rPr>
-                <w:rFonts w:ascii="Consolas" w:eastAsia="Times New Roman" w:hAnsi="Consolas" w:cs="Times New Roman"/>
-                <w:i/>
-                <w:iCs/>
-                <w:color w:val="66D9EF"/>
-                <w:sz w:val="16"/>
-                <w:szCs w:val="16"/>
-                <w:lang w:val="en-GB" w:eastAsia="nb-NO"/>
-              </w:rPr>
-              <w:t>"</w:t>
+              <w:t>"freeTime"</w:t>
             </w:r>
             <w:r>
               <w:rPr>
@@ -11431,33 +9641,7 @@
                 <w:szCs w:val="16"/>
                 <w:lang w:val="en-GB" w:eastAsia="nb-NO"/>
               </w:rPr>
-              <w:t>"</w:t>
-            </w:r>
-            <w:proofErr w:type="spellStart"/>
-            <w:r>
-              <w:rPr>
-                <w:rFonts w:ascii="Consolas" w:eastAsia="Times New Roman" w:hAnsi="Consolas" w:cs="Times New Roman"/>
-                <w:i/>
-                <w:iCs/>
-                <w:color w:val="66D9EF"/>
-                <w:sz w:val="16"/>
-                <w:szCs w:val="16"/>
-                <w:lang w:val="en-GB" w:eastAsia="nb-NO"/>
-              </w:rPr>
-              <w:t>goOut</w:t>
-            </w:r>
-            <w:proofErr w:type="spellEnd"/>
-            <w:r>
-              <w:rPr>
-                <w:rFonts w:ascii="Consolas" w:eastAsia="Times New Roman" w:hAnsi="Consolas" w:cs="Times New Roman"/>
-                <w:i/>
-                <w:iCs/>
-                <w:color w:val="66D9EF"/>
-                <w:sz w:val="16"/>
-                <w:szCs w:val="16"/>
-                <w:lang w:val="en-GB" w:eastAsia="nb-NO"/>
-              </w:rPr>
-              <w:t>"</w:t>
+              <w:t>"goOut"</w:t>
             </w:r>
             <w:r>
               <w:rPr>
@@ -11521,33 +9705,7 @@
                 <w:szCs w:val="16"/>
                 <w:lang w:val="en-GB" w:eastAsia="nb-NO"/>
               </w:rPr>
-              <w:t>"</w:t>
-            </w:r>
-            <w:proofErr w:type="spellStart"/>
-            <w:r>
-              <w:rPr>
-                <w:rFonts w:ascii="Consolas" w:eastAsia="Times New Roman" w:hAnsi="Consolas" w:cs="Times New Roman"/>
-                <w:i/>
-                <w:iCs/>
-                <w:color w:val="66D9EF"/>
-                <w:sz w:val="16"/>
-                <w:szCs w:val="16"/>
-                <w:lang w:val="en-GB" w:eastAsia="nb-NO"/>
-              </w:rPr>
-              <w:t>weekdayAlcoholConsumption</w:t>
-            </w:r>
-            <w:proofErr w:type="spellEnd"/>
-            <w:r>
-              <w:rPr>
-                <w:rFonts w:ascii="Consolas" w:eastAsia="Times New Roman" w:hAnsi="Consolas" w:cs="Times New Roman"/>
-                <w:i/>
-                <w:iCs/>
-                <w:color w:val="66D9EF"/>
-                <w:sz w:val="16"/>
-                <w:szCs w:val="16"/>
-                <w:lang w:val="en-GB" w:eastAsia="nb-NO"/>
-              </w:rPr>
-              <w:t>"</w:t>
+              <w:t>"weekdayAlcoholConsumption"</w:t>
             </w:r>
             <w:r>
               <w:rPr>
@@ -11611,33 +9769,7 @@
                 <w:szCs w:val="16"/>
                 <w:lang w:val="en-GB" w:eastAsia="nb-NO"/>
               </w:rPr>
-              <w:t>"</w:t>
-            </w:r>
-            <w:proofErr w:type="spellStart"/>
-            <w:r>
-              <w:rPr>
-                <w:rFonts w:ascii="Consolas" w:eastAsia="Times New Roman" w:hAnsi="Consolas" w:cs="Times New Roman"/>
-                <w:i/>
-                <w:iCs/>
-                <w:color w:val="66D9EF"/>
-                <w:sz w:val="16"/>
-                <w:szCs w:val="16"/>
-                <w:lang w:val="en-GB" w:eastAsia="nb-NO"/>
-              </w:rPr>
-              <w:t>weekendAlcoholConsumption</w:t>
-            </w:r>
-            <w:proofErr w:type="spellEnd"/>
-            <w:r>
-              <w:rPr>
-                <w:rFonts w:ascii="Consolas" w:eastAsia="Times New Roman" w:hAnsi="Consolas" w:cs="Times New Roman"/>
-                <w:i/>
-                <w:iCs/>
-                <w:color w:val="66D9EF"/>
-                <w:sz w:val="16"/>
-                <w:szCs w:val="16"/>
-                <w:lang w:val="en-GB" w:eastAsia="nb-NO"/>
-              </w:rPr>
-              <w:t>"</w:t>
+              <w:t>"weekendAlcoholConsumption"</w:t>
             </w:r>
             <w:r>
               <w:rPr>
@@ -11839,33 +9971,27 @@
                 <w:szCs w:val="16"/>
                 <w:lang w:eastAsia="nb-NO"/>
               </w:rPr>
-              <w:t>"</w:t>
-            </w:r>
-            <w:proofErr w:type="spellStart"/>
-            <w:r>
-              <w:rPr>
-                <w:rFonts w:ascii="Consolas" w:eastAsia="Times New Roman" w:hAnsi="Consolas" w:cs="Times New Roman"/>
-                <w:i/>
-                <w:iCs/>
-                <w:color w:val="66D9EF"/>
+              <w:t>"midtermOne"</w:t>
+            </w:r>
+            <w:r>
+              <w:rPr>
+                <w:rFonts w:ascii="Consolas" w:eastAsia="Times New Roman" w:hAnsi="Consolas" w:cs="Times New Roman"/>
+                <w:color w:val="F8F8F2"/>
                 <w:sz w:val="16"/>
                 <w:szCs w:val="16"/>
                 <w:lang w:eastAsia="nb-NO"/>
               </w:rPr>
-              <w:t>midtermOne</w:t>
-            </w:r>
-            <w:proofErr w:type="spellEnd"/>
-            <w:r>
-              <w:rPr>
-                <w:rFonts w:ascii="Consolas" w:eastAsia="Times New Roman" w:hAnsi="Consolas" w:cs="Times New Roman"/>
-                <w:i/>
-                <w:iCs/>
-                <w:color w:val="66D9EF"/>
+              <w:t>: </w:t>
+            </w:r>
+            <w:r>
+              <w:rPr>
+                <w:rFonts w:ascii="Consolas" w:eastAsia="Times New Roman" w:hAnsi="Consolas" w:cs="Times New Roman"/>
+                <w:color w:val="AE81FF"/>
                 <w:sz w:val="16"/>
                 <w:szCs w:val="16"/>
                 <w:lang w:eastAsia="nb-NO"/>
               </w:rPr>
-              <w:t>"</w:t>
+              <w:t>15</w:t>
             </w:r>
             <w:r>
               <w:rPr>
@@ -11875,6 +10001,60 @@
                 <w:szCs w:val="16"/>
                 <w:lang w:eastAsia="nb-NO"/>
               </w:rPr>
+              <w:t>,</w:t>
+            </w:r>
+          </w:p>
+          <w:p>
+            <w:pPr>
+              <w:shd w:val="clear" w:color="auto" w:fill="272822"/>
+              <w:rPr>
+                <w:rFonts w:ascii="Consolas" w:eastAsia="Times New Roman" w:hAnsi="Consolas" w:cs="Times New Roman"/>
+                <w:color w:val="F8F8F2"/>
+                <w:sz w:val="16"/>
+                <w:szCs w:val="16"/>
+                <w:lang w:eastAsia="nb-NO"/>
+              </w:rPr>
+            </w:pPr>
+            <w:r>
+              <w:rPr>
+                <w:rFonts w:ascii="Consolas" w:eastAsia="Times New Roman" w:hAnsi="Consolas" w:cs="Times New Roman"/>
+                <w:color w:val="F8F8F2"/>
+                <w:sz w:val="16"/>
+                <w:szCs w:val="16"/>
+                <w:lang w:eastAsia="nb-NO"/>
+              </w:rPr>
+              <w:t>    </w:t>
+            </w:r>
+            <w:r>
+              <w:rPr>
+                <w:rFonts w:ascii="Consolas" w:eastAsia="Times New Roman" w:hAnsi="Consolas" w:cs="Times New Roman"/>
+                <w:color w:val="F8F8F2"/>
+                <w:sz w:val="16"/>
+                <w:szCs w:val="16"/>
+                <w:lang w:eastAsia="nb-NO"/>
+              </w:rPr>
+              <w:t xml:space="preserve">    </w:t>
+            </w:r>
+            <w:r>
+              <w:rPr>
+                <w:rFonts w:ascii="Consolas" w:eastAsia="Times New Roman" w:hAnsi="Consolas" w:cs="Times New Roman"/>
+                <w:i/>
+                <w:iCs/>
+                <w:color w:val="66D9EF"/>
+                <w:sz w:val="16"/>
+                <w:szCs w:val="16"/>
+                <w:lang w:eastAsia="nb-NO"/>
+              </w:rPr>
+              <w:t>"midtermTwo"</w:t>
+            </w:r>
+            <w:r>
+              <w:rPr>
+                <w:rFonts w:ascii="Consolas" w:eastAsia="Times New Roman" w:hAnsi="Consolas" w:cs="Times New Roman"/>
+                <w:color w:val="F8F8F2"/>
+                <w:sz w:val="16"/>
+                <w:szCs w:val="16"/>
+                <w:lang w:eastAsia="nb-NO"/>
+              </w:rPr>
               <w:t>: </w:t>
             </w:r>
             <w:r>
@@ -11885,7 +10065,7 @@
                 <w:szCs w:val="16"/>
                 <w:lang w:eastAsia="nb-NO"/>
               </w:rPr>
-              <w:t>15</w:t>
+              <w:t>13</w:t>
             </w:r>
             <w:r>
               <w:rPr>
@@ -11939,133 +10119,7 @@
                 <w:szCs w:val="16"/>
                 <w:lang w:eastAsia="nb-NO"/>
               </w:rPr>
-              <w:t>"</w:t>
-            </w:r>
-            <w:proofErr w:type="spellStart"/>
-            <w:r>
-              <w:rPr>
-                <w:rFonts w:ascii="Consolas" w:eastAsia="Times New Roman" w:hAnsi="Consolas" w:cs="Times New Roman"/>
-                <w:i/>
-                <w:iCs/>
-                <w:color w:val="66D9EF"/>
-                <w:sz w:val="16"/>
-                <w:szCs w:val="16"/>
-                <w:lang w:eastAsia="nb-NO"/>
-              </w:rPr>
-              <w:t>midtermTwo</w:t>
-            </w:r>
-            <w:proofErr w:type="spellEnd"/>
-            <w:r>
-              <w:rPr>
-                <w:rFonts w:ascii="Consolas" w:eastAsia="Times New Roman" w:hAnsi="Consolas" w:cs="Times New Roman"/>
-                <w:i/>
-                <w:iCs/>
-                <w:color w:val="66D9EF"/>
-                <w:sz w:val="16"/>
-                <w:szCs w:val="16"/>
-                <w:lang w:eastAsia="nb-NO"/>
-              </w:rPr>
-              <w:t>"</w:t>
-            </w:r>
-            <w:r>
-              <w:rPr>
-                <w:rFonts w:ascii="Consolas" w:eastAsia="Times New Roman" w:hAnsi="Consolas" w:cs="Times New Roman"/>
-                <w:color w:val="F8F8F2"/>
-                <w:sz w:val="16"/>
-                <w:szCs w:val="16"/>
-                <w:lang w:eastAsia="nb-NO"/>
-              </w:rPr>
-              <w:t>: </w:t>
-            </w:r>
-            <w:r>
-              <w:rPr>
-                <w:rFonts w:ascii="Consolas" w:eastAsia="Times New Roman" w:hAnsi="Consolas" w:cs="Times New Roman"/>
-                <w:color w:val="AE81FF"/>
-                <w:sz w:val="16"/>
-                <w:szCs w:val="16"/>
-                <w:lang w:eastAsia="nb-NO"/>
-              </w:rPr>
-              <w:t>13</w:t>
-            </w:r>
-            <w:r>
-              <w:rPr>
-                <w:rFonts w:ascii="Consolas" w:eastAsia="Times New Roman" w:hAnsi="Consolas" w:cs="Times New Roman"/>
-                <w:color w:val="F8F8F2"/>
-                <w:sz w:val="16"/>
-                <w:szCs w:val="16"/>
-                <w:lang w:eastAsia="nb-NO"/>
-              </w:rPr>
-              <w:t>,</w:t>
-            </w:r>
-          </w:p>
-          <w:p>
-            <w:pPr>
-              <w:shd w:val="clear" w:color="auto" w:fill="272822"/>
-              <w:rPr>
-                <w:rFonts w:ascii="Consolas" w:eastAsia="Times New Roman" w:hAnsi="Consolas" w:cs="Times New Roman"/>
-                <w:color w:val="F8F8F2"/>
-                <w:sz w:val="16"/>
-                <w:szCs w:val="16"/>
-                <w:lang w:eastAsia="nb-NO"/>
-              </w:rPr>
-            </w:pPr>
-            <w:r>
-              <w:rPr>
-                <w:rFonts w:ascii="Consolas" w:eastAsia="Times New Roman" w:hAnsi="Consolas" w:cs="Times New Roman"/>
-                <w:color w:val="F8F8F2"/>
-                <w:sz w:val="16"/>
-                <w:szCs w:val="16"/>
-                <w:lang w:eastAsia="nb-NO"/>
-              </w:rPr>
-              <w:t>    </w:t>
-            </w:r>
-            <w:r>
-              <w:rPr>
-                <w:rFonts w:ascii="Consolas" w:eastAsia="Times New Roman" w:hAnsi="Consolas" w:cs="Times New Roman"/>
-                <w:color w:val="F8F8F2"/>
-                <w:sz w:val="16"/>
-                <w:szCs w:val="16"/>
-                <w:lang w:eastAsia="nb-NO"/>
-              </w:rPr>
-              <w:t xml:space="preserve">    </w:t>
-            </w:r>
-            <w:r>
-              <w:rPr>
-                <w:rFonts w:ascii="Consolas" w:eastAsia="Times New Roman" w:hAnsi="Consolas" w:cs="Times New Roman"/>
-                <w:i/>
-                <w:iCs/>
-                <w:color w:val="66D9EF"/>
-                <w:sz w:val="16"/>
-                <w:szCs w:val="16"/>
-                <w:lang w:eastAsia="nb-NO"/>
-              </w:rPr>
-              <w:t>"</w:t>
-            </w:r>
-            <w:proofErr w:type="spellStart"/>
-            <w:r>
-              <w:rPr>
-                <w:rFonts w:ascii="Consolas" w:eastAsia="Times New Roman" w:hAnsi="Consolas" w:cs="Times New Roman"/>
-                <w:i/>
-                <w:iCs/>
-                <w:color w:val="66D9EF"/>
-                <w:sz w:val="16"/>
-                <w:szCs w:val="16"/>
-                <w:lang w:eastAsia="nb-NO"/>
-              </w:rPr>
-              <w:t>finals</w:t>
-            </w:r>
-            <w:proofErr w:type="spellEnd"/>
-            <w:r>
-              <w:rPr>
-                <w:rFonts w:ascii="Consolas" w:eastAsia="Times New Roman" w:hAnsi="Consolas" w:cs="Times New Roman"/>
-                <w:i/>
-                <w:iCs/>
-                <w:color w:val="66D9EF"/>
-                <w:sz w:val="16"/>
-                <w:szCs w:val="16"/>
-                <w:lang w:eastAsia="nb-NO"/>
-              </w:rPr>
-              <w:t>"</w:t>
+              <w:t>"finals"</w:t>
             </w:r>
             <w:r>
               <w:rPr>
@@ -12140,33 +10194,11 @@
           <w:lang w:val="en-GB"/>
         </w:rPr>
       </w:pPr>
-      <w:proofErr w:type="spellStart"/>
       <w:r>
         <w:rPr>
           <w:lang w:val="en-GB"/>
         </w:rPr>
-        <w:t>Oppdatering</w:t>
-      </w:r>
-      <w:proofErr w:type="spellEnd"/>
-      <w:r>
-        <w:rPr>
-          <w:lang w:val="en-GB"/>
-        </w:rPr>
-        <w:t xml:space="preserve"> </w:t>
-      </w:r>
-      <w:proofErr w:type="spellStart"/>
-      <w:r>
-        <w:rPr>
-          <w:lang w:val="en-GB"/>
-        </w:rPr>
-        <w:t>av</w:t>
-      </w:r>
-      <w:proofErr w:type="spellEnd"/>
-      <w:r>
-        <w:rPr>
-          <w:lang w:val="en-GB"/>
-        </w:rPr>
-        <w:t xml:space="preserve"> data</w:t>
+        <w:t>Oppdatering av data</w:t>
       </w:r>
     </w:p>
     <w:p>
@@ -12182,19 +10214,11 @@
           <w:lang w:val="en-GB"/>
         </w:rPr>
       </w:pPr>
-      <w:proofErr w:type="spellStart"/>
       <w:r>
         <w:rPr>
           <w:lang w:val="en-GB"/>
         </w:rPr>
-        <w:t>recieve</w:t>
-      </w:r>
-      <w:proofErr w:type="spellEnd"/>
-      <w:r>
-        <w:rPr>
-          <w:lang w:val="en-GB"/>
-        </w:rPr>
-        <w:t xml:space="preserve"> new/updated student-object</w:t>
+        <w:t>recieve new/updated student-object</w:t>
       </w:r>
     </w:p>
     <w:p>
@@ -12236,15 +10260,7 @@
         </w:rPr>
       </w:pPr>
       <w:r>
-        <w:t xml:space="preserve">hent data fra </w:t>
-      </w:r>
-      <w:proofErr w:type="spellStart"/>
-      <w:r>
-        <w:t>query</w:t>
-      </w:r>
-      <w:proofErr w:type="spellEnd"/>
-      <w:r>
-        <w:t>-objekt fr</w:t>
+        <w:t>hent data fra query-objekt fr</w:t>
       </w:r>
       <w:r>
         <w:t>a KV-store</w:t>
@@ -12257,15 +10273,7 @@
         </w:rPr>
       </w:pPr>
       <w:r>
-        <w:t xml:space="preserve">store oppdater </w:t>
-      </w:r>
-      <w:proofErr w:type="spellStart"/>
-      <w:r>
-        <w:t>query</w:t>
-      </w:r>
-      <w:proofErr w:type="spellEnd"/>
-      <w:r>
-        <w:t>-objekt i</w:t>
+        <w:t>store oppdater query-objekt i</w:t>
       </w:r>
       <w:r>
         <w:t xml:space="preserve"> KV-store</w:t>
@@ -12282,23 +10290,13 @@
     <w:p/>
     <w:p>
       <w:r>
-        <w:t xml:space="preserve">Oppdatering av data vil bruke enkle kall, men </w:t>
-      </w:r>
-      <w:proofErr w:type="spellStart"/>
-      <w:r>
-        <w:t>pga</w:t>
-      </w:r>
-      <w:proofErr w:type="spellEnd"/>
-      <w:r>
-        <w:t xml:space="preserve"> konsistens kriterier for vår data, må </w:t>
-      </w:r>
-      <w:proofErr w:type="spellStart"/>
-      <w:r>
-        <w:t>read</w:t>
-      </w:r>
-      <w:proofErr w:type="spellEnd"/>
-      <w:r>
-        <w:t>-kallene gjøres lineært som vil ta noe mer tid enn serialiserte kall</w:t>
+        <w:t xml:space="preserve">Oppdatering av data vil </w:t>
+      </w:r>
+      <w:r>
+        <w:t>kreve få direkte/enkle</w:t>
+      </w:r>
+      <w:r>
+        <w:t xml:space="preserve"> kall, men pga konsistens kriterier for vår data, må read-kallene gjøres lineært som vil ta noe mer tid enn serialiserte kall</w:t>
       </w:r>
     </w:p>
     <w:sectPr>

</xml_diff>

<commit_message>
la til introen til Lars
bloop
</commit_message>
<xml_diff>
--- a/documentation/milepael2/rapport-gruppe13-milepael2.docx
+++ b/documentation/milepael2/rapport-gruppe13-milepael2.docx
@@ -12,10 +12,22 @@
     </w:p>
     <w:p>
       <w:r>
-        <w:t>(Generell informasjon om nettsiden)</w:t>
+        <w:t xml:space="preserve">I denne milepælen har vi funnet et nytt datasett til nettsiden vår. Vi har gått bort ifra musikk-konseptet fra tidligere milepæl, da det ikke var gunstig for funksjonalitet på nettsiden. Datasettet vi har valgt for KV-store inneholder data fra undersøkelser gjort på to skoler i Portugal for å se hvordan studentene opptrer på skolen. Datasettet heter Student </w:t>
+      </w:r>
+      <w:proofErr w:type="spellStart"/>
+      <w:r>
+        <w:t>Performance</w:t>
+      </w:r>
+      <w:proofErr w:type="spellEnd"/>
+      <w:r>
+        <w:t xml:space="preserve"> Data Set og kan finnes her:</w:t>
       </w:r>
     </w:p>
-    <w:p/>
+    <w:p>
+      <w:r>
+        <w:t>https://www.kaggle.com/larsen0966/student-performance-data-set/version/2</w:t>
+      </w:r>
+    </w:p>
     <w:p>
       <w:pPr>
         <w:pStyle w:val="Heading2"/>
@@ -339,8 +351,13 @@
       <w:pPr>
         <w:pStyle w:val="Heading1"/>
       </w:pPr>
-      <w:r>
-        <w:t>Riak eller ETCD?</w:t>
+      <w:proofErr w:type="spellStart"/>
+      <w:r>
+        <w:t>Riak</w:t>
+      </w:r>
+      <w:proofErr w:type="spellEnd"/>
+      <w:r>
+        <w:t xml:space="preserve"> eller ETCD?</w:t>
       </w:r>
     </w:p>
     <w:p>
@@ -348,12 +365,15 @@
         <w:t xml:space="preserve">I prosjektet vårt har vi bestemt oss for å bruke ETCD, siden </w:t>
       </w:r>
       <w:r>
-        <w:t>ETCD prioriterer konsistent data over tilgjengelighet. Dette er viktig, siden for dette prosjektet er det mye viktigere at dataen stemmer, enn å ha rask respons-tid. Hele hensikten med nettsiden er å forstå studiene som er tatt ved de forskjellige skolene, derfor må dataen være oppdatert. Dessuten gjelder CAP-teoremet i praksis kun når det oppstår en nettverksfeil, så det vil ellers være rask responstid.</w:t>
+        <w:t xml:space="preserve">ETCD prioriterer konsistent data over tilgjengelighet. Dette er viktig, siden for dette prosjektet er det mye viktigere at dataen stemmer, </w:t>
+      </w:r>
+      <w:r>
+        <w:lastRenderedPageBreak/>
+        <w:t>enn å ha rask respons-tid. Hele hensikten med nettsiden er å forstå studiene som er tatt ved de forskjellige skolene, derfor må dataen være oppdatert. Dessuten gjelder CAP-teoremet i praksis kun når det oppstår en nettverksfeil, så det vil ellers være rask responstid.</w:t>
       </w:r>
     </w:p>
     <w:p>
       <w:r>
-        <w:lastRenderedPageBreak/>
         <w:t xml:space="preserve">ETCD ytelse - </w:t>
       </w:r>
       <w:hyperlink r:id="rId7" w:history="1">
@@ -396,7 +416,15 @@
         <w:t xml:space="preserve"> ha en nøkkel </w:t>
       </w:r>
       <w:r>
-        <w:t xml:space="preserve">med prefiks «component» etterfulgt av navnet på komponenten. </w:t>
+        <w:t>med prefiks «</w:t>
+      </w:r>
+      <w:proofErr w:type="spellStart"/>
+      <w:r>
+        <w:t>component</w:t>
+      </w:r>
+      <w:proofErr w:type="spellEnd"/>
+      <w:r>
+        <w:t xml:space="preserve">» etterfulgt av navnet på komponenten. </w:t>
       </w:r>
       <w:r>
         <w:t>E</w:t>
@@ -418,6 +446,14 @@
           <w:bCs/>
         </w:rPr>
         <w:tab/>
+      </w:r>
+      <w:proofErr w:type="spellStart"/>
+      <w:proofErr w:type="gramStart"/>
+      <w:r>
+        <w:rPr>
+          <w:b/>
+          <w:bCs/>
+        </w:rPr>
         <w:t>component:</w:t>
       </w:r>
       <w:r>
@@ -427,6 +463,8 @@
         </w:rPr>
         <w:t>studentsByFreeTime</w:t>
       </w:r>
+      <w:proofErr w:type="spellEnd"/>
+      <w:proofErr w:type="gramEnd"/>
     </w:p>
     <w:p>
       <w:r>
@@ -438,11 +476,16 @@
       <w:r>
         <w:t xml:space="preserve"> «student» etterfulgt av en 8-sifret id av typen </w:t>
       </w:r>
+      <w:proofErr w:type="spellStart"/>
       <w:r>
         <w:t>I</w:t>
       </w:r>
       <w:r>
-        <w:t>nteger.</w:t>
+        <w:t>nteger</w:t>
+      </w:r>
+      <w:proofErr w:type="spellEnd"/>
+      <w:r>
+        <w:t>.</w:t>
       </w:r>
       <w:r>
         <w:t xml:space="preserve"> Eksempel på en nøkkel for en student i vår KV-store:</w:t>
@@ -527,9 +570,13 @@
             <w:tcW w:w="5382" w:type="dxa"/>
           </w:tcPr>
           <w:p>
+            <w:proofErr w:type="spellStart"/>
+            <w:proofErr w:type="gramStart"/>
             <w:r>
               <w:t>component:averageGradeByStudyHours</w:t>
             </w:r>
+            <w:proofErr w:type="spellEnd"/>
+            <w:proofErr w:type="gramEnd"/>
           </w:p>
         </w:tc>
         <w:tc>
@@ -537,8 +584,13 @@
             <w:tcW w:w="3680" w:type="dxa"/>
           </w:tcPr>
           <w:p>
-            <w:r>
-              <w:t>Json {…}</w:t>
+            <w:proofErr w:type="spellStart"/>
+            <w:r>
+              <w:t>Json</w:t>
+            </w:r>
+            <w:proofErr w:type="spellEnd"/>
+            <w:r>
+              <w:t xml:space="preserve"> {…}</w:t>
             </w:r>
           </w:p>
         </w:tc>
@@ -549,9 +601,13 @@
             <w:tcW w:w="5382" w:type="dxa"/>
           </w:tcPr>
           <w:p>
+            <w:proofErr w:type="spellStart"/>
+            <w:proofErr w:type="gramStart"/>
             <w:r>
               <w:t>component:studentsByFreeTime</w:t>
             </w:r>
+            <w:proofErr w:type="spellEnd"/>
+            <w:proofErr w:type="gramEnd"/>
           </w:p>
         </w:tc>
         <w:tc>
@@ -559,8 +615,13 @@
             <w:tcW w:w="3680" w:type="dxa"/>
           </w:tcPr>
           <w:p>
-            <w:r>
-              <w:t>Json {…}</w:t>
+            <w:proofErr w:type="spellStart"/>
+            <w:r>
+              <w:t>Json</w:t>
+            </w:r>
+            <w:proofErr w:type="spellEnd"/>
+            <w:r>
+              <w:t xml:space="preserve"> {…}</w:t>
             </w:r>
           </w:p>
         </w:tc>
@@ -571,9 +632,13 @@
             <w:tcW w:w="5382" w:type="dxa"/>
           </w:tcPr>
           <w:p>
+            <w:proofErr w:type="spellStart"/>
+            <w:proofErr w:type="gramStart"/>
             <w:r>
               <w:t>component:averageGradesByParentEducation</w:t>
             </w:r>
+            <w:proofErr w:type="spellEnd"/>
+            <w:proofErr w:type="gramEnd"/>
           </w:p>
         </w:tc>
         <w:tc>
@@ -581,8 +646,13 @@
             <w:tcW w:w="3680" w:type="dxa"/>
           </w:tcPr>
           <w:p>
-            <w:r>
-              <w:t>Json {…}</w:t>
+            <w:proofErr w:type="spellStart"/>
+            <w:r>
+              <w:t>Json</w:t>
+            </w:r>
+            <w:proofErr w:type="spellEnd"/>
+            <w:r>
+              <w:t xml:space="preserve"> {…}</w:t>
             </w:r>
           </w:p>
         </w:tc>
@@ -593,9 +663,13 @@
             <w:tcW w:w="5382" w:type="dxa"/>
           </w:tcPr>
           <w:p>
+            <w:proofErr w:type="spellStart"/>
+            <w:proofErr w:type="gramStart"/>
             <w:r>
               <w:t>component:averageGradesByEducationalAid</w:t>
             </w:r>
+            <w:proofErr w:type="spellEnd"/>
+            <w:proofErr w:type="gramEnd"/>
           </w:p>
         </w:tc>
         <w:tc>
@@ -603,8 +677,13 @@
             <w:tcW w:w="3680" w:type="dxa"/>
           </w:tcPr>
           <w:p>
-            <w:r>
-              <w:t>Json {…}</w:t>
+            <w:proofErr w:type="spellStart"/>
+            <w:r>
+              <w:t>Json</w:t>
+            </w:r>
+            <w:proofErr w:type="spellEnd"/>
+            <w:r>
+              <w:t xml:space="preserve"> {…}</w:t>
             </w:r>
           </w:p>
         </w:tc>
@@ -615,9 +694,13 @@
             <w:tcW w:w="5382" w:type="dxa"/>
           </w:tcPr>
           <w:p>
+            <w:proofErr w:type="spellStart"/>
+            <w:proofErr w:type="gramStart"/>
             <w:r>
               <w:t>component:freeTimeByStudyHours</w:t>
             </w:r>
+            <w:proofErr w:type="spellEnd"/>
+            <w:proofErr w:type="gramEnd"/>
           </w:p>
         </w:tc>
         <w:tc>
@@ -625,8 +708,13 @@
             <w:tcW w:w="3680" w:type="dxa"/>
           </w:tcPr>
           <w:p>
-            <w:r>
-              <w:t>Json {…}</w:t>
+            <w:proofErr w:type="spellStart"/>
+            <w:r>
+              <w:t>Json</w:t>
+            </w:r>
+            <w:proofErr w:type="spellEnd"/>
+            <w:r>
+              <w:t xml:space="preserve"> {…}</w:t>
             </w:r>
           </w:p>
         </w:tc>
@@ -637,9 +725,13 @@
             <w:tcW w:w="5382" w:type="dxa"/>
           </w:tcPr>
           <w:p>
+            <w:proofErr w:type="spellStart"/>
+            <w:proofErr w:type="gramStart"/>
             <w:r>
               <w:t>component:agesByAlcoholWorkDaysAndWeekends</w:t>
             </w:r>
+            <w:proofErr w:type="spellEnd"/>
+            <w:proofErr w:type="gramEnd"/>
           </w:p>
         </w:tc>
         <w:tc>
@@ -647,8 +739,13 @@
             <w:tcW w:w="3680" w:type="dxa"/>
           </w:tcPr>
           <w:p>
-            <w:r>
-              <w:t>Json {…}</w:t>
+            <w:proofErr w:type="spellStart"/>
+            <w:r>
+              <w:t>Json</w:t>
+            </w:r>
+            <w:proofErr w:type="spellEnd"/>
+            <w:r>
+              <w:t xml:space="preserve"> {…}</w:t>
             </w:r>
           </w:p>
         </w:tc>
@@ -659,9 +756,13 @@
             <w:tcW w:w="5382" w:type="dxa"/>
           </w:tcPr>
           <w:p>
+            <w:proofErr w:type="spellStart"/>
+            <w:proofErr w:type="gramStart"/>
             <w:r>
               <w:t>component:familyRelationAndAverageGradesByAlcohol</w:t>
             </w:r>
+            <w:proofErr w:type="spellEnd"/>
+            <w:proofErr w:type="gramEnd"/>
           </w:p>
         </w:tc>
         <w:tc>
@@ -669,8 +770,13 @@
             <w:tcW w:w="3680" w:type="dxa"/>
           </w:tcPr>
           <w:p>
-            <w:r>
-              <w:t>Json {…}</w:t>
+            <w:proofErr w:type="spellStart"/>
+            <w:r>
+              <w:t>Json</w:t>
+            </w:r>
+            <w:proofErr w:type="spellEnd"/>
+            <w:r>
+              <w:t xml:space="preserve"> {…}</w:t>
             </w:r>
           </w:p>
         </w:tc>
@@ -694,8 +800,13 @@
             <w:tcW w:w="3680" w:type="dxa"/>
           </w:tcPr>
           <w:p>
-            <w:r>
-              <w:t>Json {…}</w:t>
+            <w:proofErr w:type="spellStart"/>
+            <w:r>
+              <w:t>Json</w:t>
+            </w:r>
+            <w:proofErr w:type="spellEnd"/>
+            <w:r>
+              <w:t xml:space="preserve"> {…}</w:t>
             </w:r>
           </w:p>
         </w:tc>
@@ -719,8 +830,13 @@
             <w:tcW w:w="3680" w:type="dxa"/>
           </w:tcPr>
           <w:p>
-            <w:r>
-              <w:t>Json {…}</w:t>
+            <w:proofErr w:type="spellStart"/>
+            <w:r>
+              <w:t>Json</w:t>
+            </w:r>
+            <w:proofErr w:type="spellEnd"/>
+            <w:r>
+              <w:t xml:space="preserve"> {…}</w:t>
             </w:r>
           </w:p>
         </w:tc>
@@ -744,8 +860,13 @@
             <w:tcW w:w="3680" w:type="dxa"/>
           </w:tcPr>
           <w:p>
-            <w:r>
-              <w:t>Json {…}</w:t>
+            <w:proofErr w:type="spellStart"/>
+            <w:r>
+              <w:t>Json</w:t>
+            </w:r>
+            <w:proofErr w:type="spellEnd"/>
+            <w:r>
+              <w:t xml:space="preserve"> {…}</w:t>
             </w:r>
           </w:p>
         </w:tc>
@@ -769,8 +890,13 @@
             <w:tcW w:w="3680" w:type="dxa"/>
           </w:tcPr>
           <w:p>
-            <w:r>
-              <w:t>Json {…}</w:t>
+            <w:proofErr w:type="spellStart"/>
+            <w:r>
+              <w:t>Json</w:t>
+            </w:r>
+            <w:proofErr w:type="spellEnd"/>
+            <w:r>
+              <w:t xml:space="preserve"> {…}</w:t>
             </w:r>
           </w:p>
         </w:tc>
@@ -794,8 +920,13 @@
             <w:tcW w:w="3680" w:type="dxa"/>
           </w:tcPr>
           <w:p>
-            <w:r>
-              <w:t>Json {…}</w:t>
+            <w:proofErr w:type="spellStart"/>
+            <w:r>
+              <w:t>Json</w:t>
+            </w:r>
+            <w:proofErr w:type="spellEnd"/>
+            <w:r>
+              <w:t xml:space="preserve"> {…}</w:t>
             </w:r>
           </w:p>
         </w:tc>
@@ -819,8 +950,13 @@
             <w:tcW w:w="3680" w:type="dxa"/>
           </w:tcPr>
           <w:p>
-            <w:r>
-              <w:t>Json {…}</w:t>
+            <w:proofErr w:type="spellStart"/>
+            <w:r>
+              <w:t>Json</w:t>
+            </w:r>
+            <w:proofErr w:type="spellEnd"/>
+            <w:r>
+              <w:t xml:space="preserve"> {…}</w:t>
             </w:r>
           </w:p>
         </w:tc>
@@ -844,8 +980,13 @@
             <w:tcW w:w="3680" w:type="dxa"/>
           </w:tcPr>
           <w:p>
-            <w:r>
-              <w:t>Json {…}</w:t>
+            <w:proofErr w:type="spellStart"/>
+            <w:r>
+              <w:t>Json</w:t>
+            </w:r>
+            <w:proofErr w:type="spellEnd"/>
+            <w:r>
+              <w:t xml:space="preserve"> {…}</w:t>
             </w:r>
           </w:p>
         </w:tc>
@@ -940,8 +1081,13 @@
             <w:shd w:val="clear" w:color="auto" w:fill="E2EFD9" w:themeFill="accent6" w:themeFillTint="33"/>
           </w:tcPr>
           <w:p>
-            <w:r>
-              <w:t>Json objekt</w:t>
+            <w:proofErr w:type="spellStart"/>
+            <w:r>
+              <w:t>Json</w:t>
+            </w:r>
+            <w:proofErr w:type="spellEnd"/>
+            <w:r>
+              <w:t xml:space="preserve"> objekt</w:t>
             </w:r>
           </w:p>
         </w:tc>
@@ -1049,7 +1195,33 @@
                 <w:szCs w:val="16"/>
                 <w:lang w:val="en-GB" w:eastAsia="nb-NO"/>
               </w:rPr>
-              <w:t xml:space="preserve">    "averageGradesByStudyHours"</w:t>
+              <w:t xml:space="preserve">    "</w:t>
+            </w:r>
+            <w:proofErr w:type="spellStart"/>
+            <w:r>
+              <w:rPr>
+                <w:rFonts w:ascii="Consolas" w:eastAsia="Times New Roman" w:hAnsi="Consolas" w:cs="Times New Roman"/>
+                <w:i/>
+                <w:iCs/>
+                <w:color w:val="66D9EF"/>
+                <w:sz w:val="16"/>
+                <w:szCs w:val="16"/>
+                <w:lang w:val="en-GB" w:eastAsia="nb-NO"/>
+              </w:rPr>
+              <w:t>averageGradesByStudyHours</w:t>
+            </w:r>
+            <w:proofErr w:type="spellEnd"/>
+            <w:r>
+              <w:rPr>
+                <w:rFonts w:ascii="Consolas" w:eastAsia="Times New Roman" w:hAnsi="Consolas" w:cs="Times New Roman"/>
+                <w:i/>
+                <w:iCs/>
+                <w:color w:val="66D9EF"/>
+                <w:sz w:val="16"/>
+                <w:szCs w:val="16"/>
+                <w:lang w:val="en-GB" w:eastAsia="nb-NO"/>
+              </w:rPr>
+              <w:t>"</w:t>
             </w:r>
             <w:r>
               <w:rPr>
@@ -1093,7 +1265,33 @@
                 <w:szCs w:val="16"/>
                 <w:lang w:val="en-GB" w:eastAsia="nb-NO"/>
               </w:rPr>
-              <w:t>"lessThanTwo"</w:t>
+              <w:t>"</w:t>
+            </w:r>
+            <w:proofErr w:type="spellStart"/>
+            <w:r>
+              <w:rPr>
+                <w:rFonts w:ascii="Consolas" w:eastAsia="Times New Roman" w:hAnsi="Consolas" w:cs="Times New Roman"/>
+                <w:i/>
+                <w:iCs/>
+                <w:color w:val="66D9EF"/>
+                <w:sz w:val="16"/>
+                <w:szCs w:val="16"/>
+                <w:lang w:val="en-GB" w:eastAsia="nb-NO"/>
+              </w:rPr>
+              <w:t>lessThanTwo</w:t>
+            </w:r>
+            <w:proofErr w:type="spellEnd"/>
+            <w:r>
+              <w:rPr>
+                <w:rFonts w:ascii="Consolas" w:eastAsia="Times New Roman" w:hAnsi="Consolas" w:cs="Times New Roman"/>
+                <w:i/>
+                <w:iCs/>
+                <w:color w:val="66D9EF"/>
+                <w:sz w:val="16"/>
+                <w:szCs w:val="16"/>
+                <w:lang w:val="en-GB" w:eastAsia="nb-NO"/>
+              </w:rPr>
+              <w:t>"</w:t>
             </w:r>
             <w:r>
               <w:rPr>
@@ -1277,7 +1475,33 @@
                 <w:szCs w:val="16"/>
                 <w:lang w:val="en-GB" w:eastAsia="nb-NO"/>
               </w:rPr>
-              <w:t>"twoToFive"</w:t>
+              <w:t>"</w:t>
+            </w:r>
+            <w:proofErr w:type="spellStart"/>
+            <w:r>
+              <w:rPr>
+                <w:rFonts w:ascii="Consolas" w:eastAsia="Times New Roman" w:hAnsi="Consolas" w:cs="Times New Roman"/>
+                <w:i/>
+                <w:iCs/>
+                <w:color w:val="66D9EF"/>
+                <w:sz w:val="16"/>
+                <w:szCs w:val="16"/>
+                <w:lang w:val="en-GB" w:eastAsia="nb-NO"/>
+              </w:rPr>
+              <w:t>twoToFive</w:t>
+            </w:r>
+            <w:proofErr w:type="spellEnd"/>
+            <w:r>
+              <w:rPr>
+                <w:rFonts w:ascii="Consolas" w:eastAsia="Times New Roman" w:hAnsi="Consolas" w:cs="Times New Roman"/>
+                <w:i/>
+                <w:iCs/>
+                <w:color w:val="66D9EF"/>
+                <w:sz w:val="16"/>
+                <w:szCs w:val="16"/>
+                <w:lang w:val="en-GB" w:eastAsia="nb-NO"/>
+              </w:rPr>
+              <w:t>"</w:t>
             </w:r>
             <w:r>
               <w:rPr>
@@ -1461,7 +1685,33 @@
                 <w:szCs w:val="16"/>
                 <w:lang w:val="en-GB" w:eastAsia="nb-NO"/>
               </w:rPr>
-              <w:t>"fiveToTen"</w:t>
+              <w:t>"</w:t>
+            </w:r>
+            <w:proofErr w:type="spellStart"/>
+            <w:r>
+              <w:rPr>
+                <w:rFonts w:ascii="Consolas" w:eastAsia="Times New Roman" w:hAnsi="Consolas" w:cs="Times New Roman"/>
+                <w:i/>
+                <w:iCs/>
+                <w:color w:val="66D9EF"/>
+                <w:sz w:val="16"/>
+                <w:szCs w:val="16"/>
+                <w:lang w:val="en-GB" w:eastAsia="nb-NO"/>
+              </w:rPr>
+              <w:t>fiveToTen</w:t>
+            </w:r>
+            <w:proofErr w:type="spellEnd"/>
+            <w:r>
+              <w:rPr>
+                <w:rFonts w:ascii="Consolas" w:eastAsia="Times New Roman" w:hAnsi="Consolas" w:cs="Times New Roman"/>
+                <w:i/>
+                <w:iCs/>
+                <w:color w:val="66D9EF"/>
+                <w:sz w:val="16"/>
+                <w:szCs w:val="16"/>
+                <w:lang w:val="en-GB" w:eastAsia="nb-NO"/>
+              </w:rPr>
+              <w:t>"</w:t>
             </w:r>
             <w:r>
               <w:rPr>
@@ -1655,16 +1905,42 @@
                 <w:szCs w:val="16"/>
                 <w:lang w:eastAsia="nb-NO"/>
               </w:rPr>
-              <w:t>"greaterThanTen"</w:t>
-            </w:r>
-            <w:r>
-              <w:rPr>
-                <w:rFonts w:ascii="Consolas" w:eastAsia="Times New Roman" w:hAnsi="Consolas" w:cs="Times New Roman"/>
-                <w:color w:val="F8F8F2"/>
+              <w:t>"</w:t>
+            </w:r>
+            <w:proofErr w:type="spellStart"/>
+            <w:r>
+              <w:rPr>
+                <w:rFonts w:ascii="Consolas" w:eastAsia="Times New Roman" w:hAnsi="Consolas" w:cs="Times New Roman"/>
+                <w:i/>
+                <w:iCs/>
+                <w:color w:val="66D9EF"/>
                 <w:sz w:val="16"/>
                 <w:szCs w:val="16"/>
                 <w:lang w:eastAsia="nb-NO"/>
               </w:rPr>
+              <w:t>greaterThanTen</w:t>
+            </w:r>
+            <w:proofErr w:type="spellEnd"/>
+            <w:r>
+              <w:rPr>
+                <w:rFonts w:ascii="Consolas" w:eastAsia="Times New Roman" w:hAnsi="Consolas" w:cs="Times New Roman"/>
+                <w:i/>
+                <w:iCs/>
+                <w:color w:val="66D9EF"/>
+                <w:sz w:val="16"/>
+                <w:szCs w:val="16"/>
+                <w:lang w:eastAsia="nb-NO"/>
+              </w:rPr>
+              <w:t>"</w:t>
+            </w:r>
+            <w:r>
+              <w:rPr>
+                <w:rFonts w:ascii="Consolas" w:eastAsia="Times New Roman" w:hAnsi="Consolas" w:cs="Times New Roman"/>
+                <w:color w:val="F8F8F2"/>
+                <w:sz w:val="16"/>
+                <w:szCs w:val="16"/>
+                <w:lang w:eastAsia="nb-NO"/>
+              </w:rPr>
               <w:t>: {</w:t>
             </w:r>
           </w:p>
@@ -1763,7 +2039,33 @@
                 <w:szCs w:val="16"/>
                 <w:lang w:eastAsia="nb-NO"/>
               </w:rPr>
-              <w:t>"female"</w:t>
+              <w:t>"</w:t>
+            </w:r>
+            <w:proofErr w:type="spellStart"/>
+            <w:r>
+              <w:rPr>
+                <w:rFonts w:ascii="Consolas" w:eastAsia="Times New Roman" w:hAnsi="Consolas" w:cs="Times New Roman"/>
+                <w:i/>
+                <w:iCs/>
+                <w:color w:val="66D9EF"/>
+                <w:sz w:val="16"/>
+                <w:szCs w:val="16"/>
+                <w:lang w:eastAsia="nb-NO"/>
+              </w:rPr>
+              <w:t>female</w:t>
+            </w:r>
+            <w:proofErr w:type="spellEnd"/>
+            <w:r>
+              <w:rPr>
+                <w:rFonts w:ascii="Consolas" w:eastAsia="Times New Roman" w:hAnsi="Consolas" w:cs="Times New Roman"/>
+                <w:i/>
+                <w:iCs/>
+                <w:color w:val="66D9EF"/>
+                <w:sz w:val="16"/>
+                <w:szCs w:val="16"/>
+                <w:lang w:eastAsia="nb-NO"/>
+              </w:rPr>
+              <w:t>"</w:t>
             </w:r>
             <w:r>
               <w:rPr>
@@ -1853,8 +2155,16 @@
         <w:rPr>
           <w:lang w:val="en-GB"/>
         </w:rPr>
-        <w:t>Pseudo-kode</w:t>
-      </w:r>
+        <w:t>Pseudo-</w:t>
+      </w:r>
+      <w:proofErr w:type="spellStart"/>
+      <w:r>
+        <w:rPr>
+          <w:lang w:val="en-GB"/>
+        </w:rPr>
+        <w:t>kode</w:t>
+      </w:r>
+      <w:proofErr w:type="spellEnd"/>
     </w:p>
     <w:p>
       <w:pPr>
@@ -1866,7 +2176,21 @@
         <w:rPr>
           <w:lang w:val="en-GB"/>
         </w:rPr>
-        <w:t xml:space="preserve">for each studyTime value, create groups: gender, </w:t>
+        <w:t xml:space="preserve">for each </w:t>
+      </w:r>
+      <w:proofErr w:type="spellStart"/>
+      <w:r>
+        <w:rPr>
+          <w:lang w:val="en-GB"/>
+        </w:rPr>
+        <w:t>studyTime</w:t>
+      </w:r>
+      <w:proofErr w:type="spellEnd"/>
+      <w:r>
+        <w:rPr>
+          <w:lang w:val="en-GB"/>
+        </w:rPr>
+        <w:t xml:space="preserve"> value, create groups: gender, </w:t>
       </w:r>
     </w:p>
     <w:p>
@@ -1959,8 +2283,13 @@
             <w:shd w:val="clear" w:color="auto" w:fill="E2EFD9" w:themeFill="accent6" w:themeFillTint="33"/>
           </w:tcPr>
           <w:p>
-            <w:r>
-              <w:t>Json objekt</w:t>
+            <w:proofErr w:type="spellStart"/>
+            <w:r>
+              <w:t>Json</w:t>
+            </w:r>
+            <w:proofErr w:type="spellEnd"/>
+            <w:r>
+              <w:t xml:space="preserve"> objekt</w:t>
             </w:r>
           </w:p>
         </w:tc>
@@ -2072,7 +2401,33 @@
                 <w:szCs w:val="16"/>
                 <w:lang w:val="en-GB" w:eastAsia="nb-NO"/>
               </w:rPr>
-              <w:t xml:space="preserve"> "studentsByFreeTime"</w:t>
+              <w:t xml:space="preserve"> "</w:t>
+            </w:r>
+            <w:proofErr w:type="spellStart"/>
+            <w:r>
+              <w:rPr>
+                <w:rFonts w:ascii="Consolas" w:eastAsia="Times New Roman" w:hAnsi="Consolas" w:cs="Times New Roman"/>
+                <w:i/>
+                <w:iCs/>
+                <w:color w:val="66D9EF"/>
+                <w:sz w:val="16"/>
+                <w:szCs w:val="16"/>
+                <w:lang w:val="en-GB" w:eastAsia="nb-NO"/>
+              </w:rPr>
+              <w:t>studentsByFreeTime</w:t>
+            </w:r>
+            <w:proofErr w:type="spellEnd"/>
+            <w:r>
+              <w:rPr>
+                <w:rFonts w:ascii="Consolas" w:eastAsia="Times New Roman" w:hAnsi="Consolas" w:cs="Times New Roman"/>
+                <w:i/>
+                <w:iCs/>
+                <w:color w:val="66D9EF"/>
+                <w:sz w:val="16"/>
+                <w:szCs w:val="16"/>
+                <w:lang w:val="en-GB" w:eastAsia="nb-NO"/>
+              </w:rPr>
+              <w:t>"</w:t>
             </w:r>
             <w:r>
               <w:rPr>
@@ -2116,7 +2471,33 @@
                 <w:szCs w:val="16"/>
                 <w:lang w:val="en-GB" w:eastAsia="nb-NO"/>
               </w:rPr>
-              <w:t>"veryLittle"</w:t>
+              <w:t>"</w:t>
+            </w:r>
+            <w:proofErr w:type="spellStart"/>
+            <w:r>
+              <w:rPr>
+                <w:rFonts w:ascii="Consolas" w:eastAsia="Times New Roman" w:hAnsi="Consolas" w:cs="Times New Roman"/>
+                <w:i/>
+                <w:iCs/>
+                <w:color w:val="66D9EF"/>
+                <w:sz w:val="16"/>
+                <w:szCs w:val="16"/>
+                <w:lang w:val="en-GB" w:eastAsia="nb-NO"/>
+              </w:rPr>
+              <w:t>veryLittle</w:t>
+            </w:r>
+            <w:proofErr w:type="spellEnd"/>
+            <w:r>
+              <w:rPr>
+                <w:rFonts w:ascii="Consolas" w:eastAsia="Times New Roman" w:hAnsi="Consolas" w:cs="Times New Roman"/>
+                <w:i/>
+                <w:iCs/>
+                <w:color w:val="66D9EF"/>
+                <w:sz w:val="16"/>
+                <w:szCs w:val="16"/>
+                <w:lang w:val="en-GB" w:eastAsia="nb-NO"/>
+              </w:rPr>
+              <w:t>"</w:t>
             </w:r>
             <w:r>
               <w:rPr>
@@ -2372,7 +2753,33 @@
                 <w:szCs w:val="16"/>
                 <w:lang w:eastAsia="nb-NO"/>
               </w:rPr>
-              <w:t>"veryMuch"</w:t>
+              <w:t>"</w:t>
+            </w:r>
+            <w:proofErr w:type="spellStart"/>
+            <w:r>
+              <w:rPr>
+                <w:rFonts w:ascii="Consolas" w:eastAsia="Times New Roman" w:hAnsi="Consolas" w:cs="Times New Roman"/>
+                <w:i/>
+                <w:iCs/>
+                <w:color w:val="66D9EF"/>
+                <w:sz w:val="16"/>
+                <w:szCs w:val="16"/>
+                <w:lang w:eastAsia="nb-NO"/>
+              </w:rPr>
+              <w:t>veryMuch</w:t>
+            </w:r>
+            <w:proofErr w:type="spellEnd"/>
+            <w:r>
+              <w:rPr>
+                <w:rFonts w:ascii="Consolas" w:eastAsia="Times New Roman" w:hAnsi="Consolas" w:cs="Times New Roman"/>
+                <w:i/>
+                <w:iCs/>
+                <w:color w:val="66D9EF"/>
+                <w:sz w:val="16"/>
+                <w:szCs w:val="16"/>
+                <w:lang w:eastAsia="nb-NO"/>
+              </w:rPr>
+              <w:t>"</w:t>
             </w:r>
             <w:r>
               <w:rPr>
@@ -2437,8 +2844,16 @@
           <w:lang w:val="en-GB"/>
         </w:rPr>
         <w:lastRenderedPageBreak/>
-        <w:t>Pseudo-kode</w:t>
-      </w:r>
+        <w:t>Pseudo-</w:t>
+      </w:r>
+      <w:proofErr w:type="spellStart"/>
+      <w:r>
+        <w:rPr>
+          <w:lang w:val="en-GB"/>
+        </w:rPr>
+        <w:t>kode</w:t>
+      </w:r>
+      <w:proofErr w:type="spellEnd"/>
     </w:p>
     <w:p>
       <w:pPr>
@@ -2456,8 +2871,16 @@
         <w:rPr>
           <w:lang w:val="en-GB"/>
         </w:rPr>
-        <w:t xml:space="preserve"> group size of students grouped by freeTime</w:t>
-      </w:r>
+        <w:t xml:space="preserve"> group size of students grouped by </w:t>
+      </w:r>
+      <w:proofErr w:type="spellStart"/>
+      <w:r>
+        <w:rPr>
+          <w:lang w:val="en-GB"/>
+        </w:rPr>
+        <w:t>freeTime</w:t>
+      </w:r>
+      <w:proofErr w:type="spellEnd"/>
     </w:p>
     <w:p>
       <w:pPr>
@@ -2479,12 +2902,14 @@
           <w:lang w:val="en-GB"/>
         </w:rPr>
       </w:pPr>
+      <w:proofErr w:type="spellStart"/>
       <w:r>
         <w:rPr>
           <w:lang w:val="en-GB"/>
         </w:rPr>
         <w:t>Aggregeringer</w:t>
       </w:r>
+      <w:proofErr w:type="spellEnd"/>
     </w:p>
     <w:p>
       <w:pPr>
@@ -2551,8 +2976,13 @@
             <w:shd w:val="clear" w:color="auto" w:fill="E2EFD9" w:themeFill="accent6" w:themeFillTint="33"/>
           </w:tcPr>
           <w:p>
-            <w:r>
-              <w:t>Json objekt</w:t>
+            <w:proofErr w:type="spellStart"/>
+            <w:r>
+              <w:t>Json</w:t>
+            </w:r>
+            <w:proofErr w:type="spellEnd"/>
+            <w:r>
+              <w:t xml:space="preserve"> objekt</w:t>
             </w:r>
           </w:p>
         </w:tc>
@@ -2632,7 +3062,33 @@
                 <w:szCs w:val="16"/>
                 <w:lang w:val="en-GB" w:eastAsia="nb-NO"/>
               </w:rPr>
-              <w:t xml:space="preserve">    "averageGradesByParentEducation"</w:t>
+              <w:t xml:space="preserve">    "</w:t>
+            </w:r>
+            <w:proofErr w:type="spellStart"/>
+            <w:r>
+              <w:rPr>
+                <w:rFonts w:ascii="Consolas" w:eastAsia="Times New Roman" w:hAnsi="Consolas" w:cs="Times New Roman"/>
+                <w:i/>
+                <w:iCs/>
+                <w:color w:val="66D9EF"/>
+                <w:sz w:val="16"/>
+                <w:szCs w:val="16"/>
+                <w:lang w:val="en-GB" w:eastAsia="nb-NO"/>
+              </w:rPr>
+              <w:t>averageGradesByParentEducation</w:t>
+            </w:r>
+            <w:proofErr w:type="spellEnd"/>
+            <w:r>
+              <w:rPr>
+                <w:rFonts w:ascii="Consolas" w:eastAsia="Times New Roman" w:hAnsi="Consolas" w:cs="Times New Roman"/>
+                <w:i/>
+                <w:iCs/>
+                <w:color w:val="66D9EF"/>
+                <w:sz w:val="16"/>
+                <w:szCs w:val="16"/>
+                <w:lang w:val="en-GB" w:eastAsia="nb-NO"/>
+              </w:rPr>
+              <w:t>"</w:t>
             </w:r>
             <w:r>
               <w:rPr>
@@ -2860,7 +3316,33 @@
                 <w:szCs w:val="16"/>
                 <w:lang w:val="en-GB" w:eastAsia="nb-NO"/>
               </w:rPr>
-              <w:t>"primaryEducation"</w:t>
+              <w:t>"</w:t>
+            </w:r>
+            <w:proofErr w:type="spellStart"/>
+            <w:r>
+              <w:rPr>
+                <w:rFonts w:ascii="Consolas" w:eastAsia="Times New Roman" w:hAnsi="Consolas" w:cs="Times New Roman"/>
+                <w:i/>
+                <w:iCs/>
+                <w:color w:val="66D9EF"/>
+                <w:sz w:val="16"/>
+                <w:szCs w:val="16"/>
+                <w:lang w:val="en-GB" w:eastAsia="nb-NO"/>
+              </w:rPr>
+              <w:t>primaryEducation</w:t>
+            </w:r>
+            <w:proofErr w:type="spellEnd"/>
+            <w:r>
+              <w:rPr>
+                <w:rFonts w:ascii="Consolas" w:eastAsia="Times New Roman" w:hAnsi="Consolas" w:cs="Times New Roman"/>
+                <w:i/>
+                <w:iCs/>
+                <w:color w:val="66D9EF"/>
+                <w:sz w:val="16"/>
+                <w:szCs w:val="16"/>
+                <w:lang w:val="en-GB" w:eastAsia="nb-NO"/>
+              </w:rPr>
+              <w:t>"</w:t>
             </w:r>
             <w:r>
               <w:rPr>
@@ -3044,7 +3526,33 @@
                 <w:szCs w:val="16"/>
                 <w:lang w:val="en-GB" w:eastAsia="nb-NO"/>
               </w:rPr>
-              <w:t>"fifthToNinthGrade"</w:t>
+              <w:t>"</w:t>
+            </w:r>
+            <w:proofErr w:type="spellStart"/>
+            <w:r>
+              <w:rPr>
+                <w:rFonts w:ascii="Consolas" w:eastAsia="Times New Roman" w:hAnsi="Consolas" w:cs="Times New Roman"/>
+                <w:i/>
+                <w:iCs/>
+                <w:color w:val="66D9EF"/>
+                <w:sz w:val="16"/>
+                <w:szCs w:val="16"/>
+                <w:lang w:val="en-GB" w:eastAsia="nb-NO"/>
+              </w:rPr>
+              <w:t>fifthToNinthGrade</w:t>
+            </w:r>
+            <w:proofErr w:type="spellEnd"/>
+            <w:r>
+              <w:rPr>
+                <w:rFonts w:ascii="Consolas" w:eastAsia="Times New Roman" w:hAnsi="Consolas" w:cs="Times New Roman"/>
+                <w:i/>
+                <w:iCs/>
+                <w:color w:val="66D9EF"/>
+                <w:sz w:val="16"/>
+                <w:szCs w:val="16"/>
+                <w:lang w:val="en-GB" w:eastAsia="nb-NO"/>
+              </w:rPr>
+              <w:t>"</w:t>
             </w:r>
             <w:r>
               <w:rPr>
@@ -3228,7 +3736,33 @@
                 <w:szCs w:val="16"/>
                 <w:lang w:val="en-GB" w:eastAsia="nb-NO"/>
               </w:rPr>
-              <w:t>"secondaryEducation"</w:t>
+              <w:t>"</w:t>
+            </w:r>
+            <w:proofErr w:type="spellStart"/>
+            <w:r>
+              <w:rPr>
+                <w:rFonts w:ascii="Consolas" w:eastAsia="Times New Roman" w:hAnsi="Consolas" w:cs="Times New Roman"/>
+                <w:i/>
+                <w:iCs/>
+                <w:color w:val="66D9EF"/>
+                <w:sz w:val="16"/>
+                <w:szCs w:val="16"/>
+                <w:lang w:val="en-GB" w:eastAsia="nb-NO"/>
+              </w:rPr>
+              <w:t>secondaryEducation</w:t>
+            </w:r>
+            <w:proofErr w:type="spellEnd"/>
+            <w:r>
+              <w:rPr>
+                <w:rFonts w:ascii="Consolas" w:eastAsia="Times New Roman" w:hAnsi="Consolas" w:cs="Times New Roman"/>
+                <w:i/>
+                <w:iCs/>
+                <w:color w:val="66D9EF"/>
+                <w:sz w:val="16"/>
+                <w:szCs w:val="16"/>
+                <w:lang w:val="en-GB" w:eastAsia="nb-NO"/>
+              </w:rPr>
+              <w:t>"</w:t>
             </w:r>
             <w:r>
               <w:rPr>
@@ -3412,7 +3946,33 @@
                 <w:szCs w:val="16"/>
                 <w:lang w:val="en-GB" w:eastAsia="nb-NO"/>
               </w:rPr>
-              <w:t>"higherEducation"</w:t>
+              <w:t>"</w:t>
+            </w:r>
+            <w:proofErr w:type="spellStart"/>
+            <w:r>
+              <w:rPr>
+                <w:rFonts w:ascii="Consolas" w:eastAsia="Times New Roman" w:hAnsi="Consolas" w:cs="Times New Roman"/>
+                <w:i/>
+                <w:iCs/>
+                <w:color w:val="66D9EF"/>
+                <w:sz w:val="16"/>
+                <w:szCs w:val="16"/>
+                <w:lang w:val="en-GB" w:eastAsia="nb-NO"/>
+              </w:rPr>
+              <w:t>higherEducation</w:t>
+            </w:r>
+            <w:proofErr w:type="spellEnd"/>
+            <w:r>
+              <w:rPr>
+                <w:rFonts w:ascii="Consolas" w:eastAsia="Times New Roman" w:hAnsi="Consolas" w:cs="Times New Roman"/>
+                <w:i/>
+                <w:iCs/>
+                <w:color w:val="66D9EF"/>
+                <w:sz w:val="16"/>
+                <w:szCs w:val="16"/>
+                <w:lang w:val="en-GB" w:eastAsia="nb-NO"/>
+              </w:rPr>
+              <w:t>"</w:t>
             </w:r>
             <w:r>
               <w:rPr>
@@ -3606,8 +4166,16 @@
         <w:rPr>
           <w:lang w:val="en-GB"/>
         </w:rPr>
-        <w:t>Pseudo-kode</w:t>
-      </w:r>
+        <w:t>Pseudo-</w:t>
+      </w:r>
+      <w:proofErr w:type="spellStart"/>
+      <w:r>
+        <w:rPr>
+          <w:lang w:val="en-GB"/>
+        </w:rPr>
+        <w:t>kode</w:t>
+      </w:r>
+      <w:proofErr w:type="spellEnd"/>
     </w:p>
     <w:p>
       <w:pPr>
@@ -3632,8 +4200,16 @@
         <w:rPr>
           <w:lang w:val="en-GB"/>
         </w:rPr>
-        <w:t>get grades, average with key = parentEducationAndGrades</w:t>
-      </w:r>
+        <w:t xml:space="preserve">get grades, average with key = </w:t>
+      </w:r>
+      <w:proofErr w:type="spellStart"/>
+      <w:r>
+        <w:rPr>
+          <w:lang w:val="en-GB"/>
+        </w:rPr>
+        <w:t>parentEducationAndGrades</w:t>
+      </w:r>
+      <w:proofErr w:type="spellEnd"/>
     </w:p>
     <w:p>
       <w:pPr>
@@ -3654,7 +4230,15 @@
         </w:rPr>
       </w:pPr>
       <w:r>
-        <w:t>Her hentes studentenes karakterer ut og legges inn i en gruppe for mors utdanningnivå, og en gruppe for fars, så snittes karakterene innad i disse gruppene.</w:t>
+        <w:t xml:space="preserve">Her hentes studentenes karakterer ut og legges inn i en gruppe for mors </w:t>
+      </w:r>
+      <w:proofErr w:type="spellStart"/>
+      <w:r>
+        <w:t>utdanningnivå</w:t>
+      </w:r>
+      <w:proofErr w:type="spellEnd"/>
+      <w:r>
+        <w:t>, og en gruppe for fars, så snittes karakterene innad i disse gruppene.</w:t>
       </w:r>
     </w:p>
     <w:p/>
@@ -3721,8 +4305,13 @@
             <w:shd w:val="clear" w:color="auto" w:fill="E2EFD9" w:themeFill="accent6" w:themeFillTint="33"/>
           </w:tcPr>
           <w:p>
-            <w:r>
-              <w:t>Json objekt</w:t>
+            <w:proofErr w:type="spellStart"/>
+            <w:r>
+              <w:t>Json</w:t>
+            </w:r>
+            <w:proofErr w:type="spellEnd"/>
+            <w:r>
+              <w:t xml:space="preserve"> objekt</w:t>
             </w:r>
           </w:p>
         </w:tc>
@@ -3814,7 +4403,33 @@
                 <w:szCs w:val="16"/>
                 <w:lang w:val="en-GB" w:eastAsia="nb-NO"/>
               </w:rPr>
-              <w:t>"averageGradesByEducationalAid"</w:t>
+              <w:t>"</w:t>
+            </w:r>
+            <w:proofErr w:type="spellStart"/>
+            <w:r>
+              <w:rPr>
+                <w:rFonts w:ascii="Consolas" w:eastAsia="Times New Roman" w:hAnsi="Consolas" w:cs="Times New Roman"/>
+                <w:i/>
+                <w:iCs/>
+                <w:color w:val="66D9EF"/>
+                <w:sz w:val="16"/>
+                <w:szCs w:val="16"/>
+                <w:lang w:val="en-GB" w:eastAsia="nb-NO"/>
+              </w:rPr>
+              <w:t>averageGradesByEducationalAid</w:t>
+            </w:r>
+            <w:proofErr w:type="spellEnd"/>
+            <w:r>
+              <w:rPr>
+                <w:rFonts w:ascii="Consolas" w:eastAsia="Times New Roman" w:hAnsi="Consolas" w:cs="Times New Roman"/>
+                <w:i/>
+                <w:iCs/>
+                <w:color w:val="66D9EF"/>
+                <w:sz w:val="16"/>
+                <w:szCs w:val="16"/>
+                <w:lang w:val="en-GB" w:eastAsia="nb-NO"/>
+              </w:rPr>
+              <w:t>"</w:t>
             </w:r>
             <w:r>
               <w:rPr>
@@ -3858,7 +4473,33 @@
                 <w:szCs w:val="16"/>
                 <w:lang w:val="en-GB" w:eastAsia="nb-NO"/>
               </w:rPr>
-              <w:t>"internet-support"</w:t>
+              <w:t>"</w:t>
+            </w:r>
+            <w:proofErr w:type="gramStart"/>
+            <w:r>
+              <w:rPr>
+                <w:rFonts w:ascii="Consolas" w:eastAsia="Times New Roman" w:hAnsi="Consolas" w:cs="Times New Roman"/>
+                <w:i/>
+                <w:iCs/>
+                <w:color w:val="66D9EF"/>
+                <w:sz w:val="16"/>
+                <w:szCs w:val="16"/>
+                <w:lang w:val="en-GB" w:eastAsia="nb-NO"/>
+              </w:rPr>
+              <w:t>internet</w:t>
+            </w:r>
+            <w:proofErr w:type="gramEnd"/>
+            <w:r>
+              <w:rPr>
+                <w:rFonts w:ascii="Consolas" w:eastAsia="Times New Roman" w:hAnsi="Consolas" w:cs="Times New Roman"/>
+                <w:i/>
+                <w:iCs/>
+                <w:color w:val="66D9EF"/>
+                <w:sz w:val="16"/>
+                <w:szCs w:val="16"/>
+                <w:lang w:val="en-GB" w:eastAsia="nb-NO"/>
+              </w:rPr>
+              <w:t>-support"</w:t>
             </w:r>
             <w:r>
               <w:rPr>
@@ -3922,7 +4563,33 @@
                 <w:szCs w:val="16"/>
                 <w:lang w:val="en-GB" w:eastAsia="nb-NO"/>
               </w:rPr>
-              <w:t>"internet-extra"</w:t>
+              <w:t>"</w:t>
+            </w:r>
+            <w:proofErr w:type="gramStart"/>
+            <w:r>
+              <w:rPr>
+                <w:rFonts w:ascii="Consolas" w:eastAsia="Times New Roman" w:hAnsi="Consolas" w:cs="Times New Roman"/>
+                <w:i/>
+                <w:iCs/>
+                <w:color w:val="66D9EF"/>
+                <w:sz w:val="16"/>
+                <w:szCs w:val="16"/>
+                <w:lang w:val="en-GB" w:eastAsia="nb-NO"/>
+              </w:rPr>
+              <w:t>internet</w:t>
+            </w:r>
+            <w:proofErr w:type="gramEnd"/>
+            <w:r>
+              <w:rPr>
+                <w:rFonts w:ascii="Consolas" w:eastAsia="Times New Roman" w:hAnsi="Consolas" w:cs="Times New Roman"/>
+                <w:i/>
+                <w:iCs/>
+                <w:color w:val="66D9EF"/>
+                <w:sz w:val="16"/>
+                <w:szCs w:val="16"/>
+                <w:lang w:val="en-GB" w:eastAsia="nb-NO"/>
+              </w:rPr>
+              <w:t>-extra"</w:t>
             </w:r>
             <w:r>
               <w:rPr>
@@ -3986,7 +4653,33 @@
                 <w:szCs w:val="16"/>
                 <w:lang w:val="en-GB" w:eastAsia="nb-NO"/>
               </w:rPr>
-              <w:t>"support-extra"</w:t>
+              <w:t>"</w:t>
+            </w:r>
+            <w:proofErr w:type="gramStart"/>
+            <w:r>
+              <w:rPr>
+                <w:rFonts w:ascii="Consolas" w:eastAsia="Times New Roman" w:hAnsi="Consolas" w:cs="Times New Roman"/>
+                <w:i/>
+                <w:iCs/>
+                <w:color w:val="66D9EF"/>
+                <w:sz w:val="16"/>
+                <w:szCs w:val="16"/>
+                <w:lang w:val="en-GB" w:eastAsia="nb-NO"/>
+              </w:rPr>
+              <w:t>support</w:t>
+            </w:r>
+            <w:proofErr w:type="gramEnd"/>
+            <w:r>
+              <w:rPr>
+                <w:rFonts w:ascii="Consolas" w:eastAsia="Times New Roman" w:hAnsi="Consolas" w:cs="Times New Roman"/>
+                <w:i/>
+                <w:iCs/>
+                <w:color w:val="66D9EF"/>
+                <w:sz w:val="16"/>
+                <w:szCs w:val="16"/>
+                <w:lang w:val="en-GB" w:eastAsia="nb-NO"/>
+              </w:rPr>
+              <w:t>-extra"</w:t>
             </w:r>
             <w:r>
               <w:rPr>
@@ -4178,7 +4871,33 @@
                 <w:szCs w:val="16"/>
                 <w:lang w:val="en-GB" w:eastAsia="nb-NO"/>
               </w:rPr>
-              <w:t>"schoolSupport"</w:t>
+              <w:t>"</w:t>
+            </w:r>
+            <w:proofErr w:type="spellStart"/>
+            <w:r>
+              <w:rPr>
+                <w:rFonts w:ascii="Consolas" w:eastAsia="Times New Roman" w:hAnsi="Consolas" w:cs="Times New Roman"/>
+                <w:i/>
+                <w:iCs/>
+                <w:color w:val="66D9EF"/>
+                <w:sz w:val="16"/>
+                <w:szCs w:val="16"/>
+                <w:lang w:val="en-GB" w:eastAsia="nb-NO"/>
+              </w:rPr>
+              <w:t>schoolSupport</w:t>
+            </w:r>
+            <w:proofErr w:type="spellEnd"/>
+            <w:r>
+              <w:rPr>
+                <w:rFonts w:ascii="Consolas" w:eastAsia="Times New Roman" w:hAnsi="Consolas" w:cs="Times New Roman"/>
+                <w:i/>
+                <w:iCs/>
+                <w:color w:val="66D9EF"/>
+                <w:sz w:val="16"/>
+                <w:szCs w:val="16"/>
+                <w:lang w:val="en-GB" w:eastAsia="nb-NO"/>
+              </w:rPr>
+              <w:t>"</w:t>
             </w:r>
             <w:r>
               <w:rPr>
@@ -4242,7 +4961,33 @@
                 <w:szCs w:val="16"/>
                 <w:lang w:eastAsia="nb-NO"/>
               </w:rPr>
-              <w:t>"extraCourses"</w:t>
+              <w:t>"</w:t>
+            </w:r>
+            <w:proofErr w:type="spellStart"/>
+            <w:r>
+              <w:rPr>
+                <w:rFonts w:ascii="Consolas" w:eastAsia="Times New Roman" w:hAnsi="Consolas" w:cs="Times New Roman"/>
+                <w:i/>
+                <w:iCs/>
+                <w:color w:val="66D9EF"/>
+                <w:sz w:val="16"/>
+                <w:szCs w:val="16"/>
+                <w:lang w:eastAsia="nb-NO"/>
+              </w:rPr>
+              <w:t>extraCourses</w:t>
+            </w:r>
+            <w:proofErr w:type="spellEnd"/>
+            <w:r>
+              <w:rPr>
+                <w:rFonts w:ascii="Consolas" w:eastAsia="Times New Roman" w:hAnsi="Consolas" w:cs="Times New Roman"/>
+                <w:i/>
+                <w:iCs/>
+                <w:color w:val="66D9EF"/>
+                <w:sz w:val="16"/>
+                <w:szCs w:val="16"/>
+                <w:lang w:eastAsia="nb-NO"/>
+              </w:rPr>
+              <w:t>"</w:t>
             </w:r>
             <w:r>
               <w:rPr>
@@ -4306,8 +5051,16 @@
         <w:rPr>
           <w:lang w:val="en-GB"/>
         </w:rPr>
-        <w:t>Pseudo-kode</w:t>
-      </w:r>
+        <w:t>Pseudo-</w:t>
+      </w:r>
+      <w:proofErr w:type="spellStart"/>
+      <w:r>
+        <w:rPr>
+          <w:lang w:val="en-GB"/>
+        </w:rPr>
+        <w:t>kode</w:t>
+      </w:r>
+      <w:proofErr w:type="spellEnd"/>
     </w:p>
     <w:p>
       <w:pPr>
@@ -4332,7 +5085,49 @@
         <w:rPr>
           <w:lang w:val="en-GB"/>
         </w:rPr>
-        <w:t>check XAND(internet &amp;&amp; extraCourses &amp;&amp; schoolSupport),</w:t>
+        <w:t xml:space="preserve">check </w:t>
+      </w:r>
+      <w:proofErr w:type="gramStart"/>
+      <w:r>
+        <w:rPr>
+          <w:lang w:val="en-GB"/>
+        </w:rPr>
+        <w:t>XAND(</w:t>
+      </w:r>
+      <w:proofErr w:type="gramEnd"/>
+      <w:r>
+        <w:rPr>
+          <w:lang w:val="en-GB"/>
+        </w:rPr>
+        <w:t xml:space="preserve">internet &amp;&amp; </w:t>
+      </w:r>
+      <w:proofErr w:type="spellStart"/>
+      <w:r>
+        <w:rPr>
+          <w:lang w:val="en-GB"/>
+        </w:rPr>
+        <w:t>extraCourses</w:t>
+      </w:r>
+      <w:proofErr w:type="spellEnd"/>
+      <w:r>
+        <w:rPr>
+          <w:lang w:val="en-GB"/>
+        </w:rPr>
+        <w:t xml:space="preserve"> &amp;&amp; </w:t>
+      </w:r>
+      <w:proofErr w:type="spellStart"/>
+      <w:r>
+        <w:rPr>
+          <w:lang w:val="en-GB"/>
+        </w:rPr>
+        <w:t>schoolSupport</w:t>
+      </w:r>
+      <w:proofErr w:type="spellEnd"/>
+      <w:r>
+        <w:rPr>
+          <w:lang w:val="en-GB"/>
+        </w:rPr>
+        <w:t>),</w:t>
       </w:r>
     </w:p>
     <w:p>
@@ -4390,19 +5185,12 @@
       </w:r>
     </w:p>
     <w:p/>
-    <w:p>
-      <w:pPr>
-        <w:rPr>
-          <w:rFonts w:asciiTheme="majorHAnsi" w:eastAsiaTheme="majorEastAsia" w:hAnsiTheme="majorHAnsi" w:cstheme="majorBidi"/>
-          <w:color w:val="2F5496" w:themeColor="accent1" w:themeShade="BF"/>
-          <w:sz w:val="26"/>
-          <w:szCs w:val="26"/>
-        </w:rPr>
-      </w:pPr>
-      <w:r>
-        <w:br w:type="page"/>
-      </w:r>
-    </w:p>
+    <w:p/>
+    <w:p/>
+    <w:p/>
+    <w:p/>
+    <w:p/>
+    <w:p/>
     <w:p>
       <w:pPr>
         <w:pStyle w:val="Heading2"/>
@@ -4455,8 +5243,13 @@
             <w:shd w:val="clear" w:color="auto" w:fill="E2EFD9" w:themeFill="accent6" w:themeFillTint="33"/>
           </w:tcPr>
           <w:p>
-            <w:r>
-              <w:t>Json objekt</w:t>
+            <w:proofErr w:type="spellStart"/>
+            <w:r>
+              <w:t>Json</w:t>
+            </w:r>
+            <w:proofErr w:type="spellEnd"/>
+            <w:r>
+              <w:t xml:space="preserve"> objekt</w:t>
             </w:r>
           </w:p>
         </w:tc>
@@ -4548,7 +5341,33 @@
                 <w:szCs w:val="16"/>
                 <w:lang w:val="en-GB" w:eastAsia="nb-NO"/>
               </w:rPr>
-              <w:t>"freeTimeByStudyHours"</w:t>
+              <w:t>"</w:t>
+            </w:r>
+            <w:proofErr w:type="spellStart"/>
+            <w:r>
+              <w:rPr>
+                <w:rFonts w:ascii="Consolas" w:eastAsia="Times New Roman" w:hAnsi="Consolas" w:cs="Times New Roman"/>
+                <w:i/>
+                <w:iCs/>
+                <w:color w:val="66D9EF"/>
+                <w:sz w:val="16"/>
+                <w:szCs w:val="16"/>
+                <w:lang w:val="en-GB" w:eastAsia="nb-NO"/>
+              </w:rPr>
+              <w:t>freeTimeByStudyHours</w:t>
+            </w:r>
+            <w:proofErr w:type="spellEnd"/>
+            <w:r>
+              <w:rPr>
+                <w:rFonts w:ascii="Consolas" w:eastAsia="Times New Roman" w:hAnsi="Consolas" w:cs="Times New Roman"/>
+                <w:i/>
+                <w:iCs/>
+                <w:color w:val="66D9EF"/>
+                <w:sz w:val="16"/>
+                <w:szCs w:val="16"/>
+                <w:lang w:val="en-GB" w:eastAsia="nb-NO"/>
+              </w:rPr>
+              <w:t>"</w:t>
             </w:r>
             <w:r>
               <w:rPr>
@@ -4592,7 +5411,33 @@
                 <w:szCs w:val="16"/>
                 <w:lang w:val="en-GB" w:eastAsia="nb-NO"/>
               </w:rPr>
-              <w:t>"lessThanTwo"</w:t>
+              <w:t>"</w:t>
+            </w:r>
+            <w:proofErr w:type="spellStart"/>
+            <w:r>
+              <w:rPr>
+                <w:rFonts w:ascii="Consolas" w:eastAsia="Times New Roman" w:hAnsi="Consolas" w:cs="Times New Roman"/>
+                <w:i/>
+                <w:iCs/>
+                <w:color w:val="66D9EF"/>
+                <w:sz w:val="16"/>
+                <w:szCs w:val="16"/>
+                <w:lang w:val="en-GB" w:eastAsia="nb-NO"/>
+              </w:rPr>
+              <w:t>lessThanTwo</w:t>
+            </w:r>
+            <w:proofErr w:type="spellEnd"/>
+            <w:r>
+              <w:rPr>
+                <w:rFonts w:ascii="Consolas" w:eastAsia="Times New Roman" w:hAnsi="Consolas" w:cs="Times New Roman"/>
+                <w:i/>
+                <w:iCs/>
+                <w:color w:val="66D9EF"/>
+                <w:sz w:val="16"/>
+                <w:szCs w:val="16"/>
+                <w:lang w:val="en-GB" w:eastAsia="nb-NO"/>
+              </w:rPr>
+              <w:t>"</w:t>
             </w:r>
             <w:r>
               <w:rPr>
@@ -4656,7 +5501,33 @@
                 <w:szCs w:val="16"/>
                 <w:lang w:val="en-GB" w:eastAsia="nb-NO"/>
               </w:rPr>
-              <w:t>"twoToFive"</w:t>
+              <w:t>"</w:t>
+            </w:r>
+            <w:proofErr w:type="spellStart"/>
+            <w:r>
+              <w:rPr>
+                <w:rFonts w:ascii="Consolas" w:eastAsia="Times New Roman" w:hAnsi="Consolas" w:cs="Times New Roman"/>
+                <w:i/>
+                <w:iCs/>
+                <w:color w:val="66D9EF"/>
+                <w:sz w:val="16"/>
+                <w:szCs w:val="16"/>
+                <w:lang w:val="en-GB" w:eastAsia="nb-NO"/>
+              </w:rPr>
+              <w:t>twoToFive</w:t>
+            </w:r>
+            <w:proofErr w:type="spellEnd"/>
+            <w:r>
+              <w:rPr>
+                <w:rFonts w:ascii="Consolas" w:eastAsia="Times New Roman" w:hAnsi="Consolas" w:cs="Times New Roman"/>
+                <w:i/>
+                <w:iCs/>
+                <w:color w:val="66D9EF"/>
+                <w:sz w:val="16"/>
+                <w:szCs w:val="16"/>
+                <w:lang w:val="en-GB" w:eastAsia="nb-NO"/>
+              </w:rPr>
+              <w:t>"</w:t>
             </w:r>
             <w:r>
               <w:rPr>
@@ -4720,7 +5591,33 @@
                 <w:szCs w:val="16"/>
                 <w:lang w:val="en-GB" w:eastAsia="nb-NO"/>
               </w:rPr>
-              <w:t>"fiveToTen"</w:t>
+              <w:t>"</w:t>
+            </w:r>
+            <w:proofErr w:type="spellStart"/>
+            <w:r>
+              <w:rPr>
+                <w:rFonts w:ascii="Consolas" w:eastAsia="Times New Roman" w:hAnsi="Consolas" w:cs="Times New Roman"/>
+                <w:i/>
+                <w:iCs/>
+                <w:color w:val="66D9EF"/>
+                <w:sz w:val="16"/>
+                <w:szCs w:val="16"/>
+                <w:lang w:val="en-GB" w:eastAsia="nb-NO"/>
+              </w:rPr>
+              <w:t>fiveToTen</w:t>
+            </w:r>
+            <w:proofErr w:type="spellEnd"/>
+            <w:r>
+              <w:rPr>
+                <w:rFonts w:ascii="Consolas" w:eastAsia="Times New Roman" w:hAnsi="Consolas" w:cs="Times New Roman"/>
+                <w:i/>
+                <w:iCs/>
+                <w:color w:val="66D9EF"/>
+                <w:sz w:val="16"/>
+                <w:szCs w:val="16"/>
+                <w:lang w:val="en-GB" w:eastAsia="nb-NO"/>
+              </w:rPr>
+              <w:t>"</w:t>
             </w:r>
             <w:r>
               <w:rPr>
@@ -4784,7 +5681,33 @@
                 <w:szCs w:val="16"/>
                 <w:lang w:val="en-GB" w:eastAsia="nb-NO"/>
               </w:rPr>
-              <w:t>"greaterThanTen"</w:t>
+              <w:t>"</w:t>
+            </w:r>
+            <w:proofErr w:type="spellStart"/>
+            <w:r>
+              <w:rPr>
+                <w:rFonts w:ascii="Consolas" w:eastAsia="Times New Roman" w:hAnsi="Consolas" w:cs="Times New Roman"/>
+                <w:i/>
+                <w:iCs/>
+                <w:color w:val="66D9EF"/>
+                <w:sz w:val="16"/>
+                <w:szCs w:val="16"/>
+                <w:lang w:val="en-GB" w:eastAsia="nb-NO"/>
+              </w:rPr>
+              <w:t>greaterThanTen</w:t>
+            </w:r>
+            <w:proofErr w:type="spellEnd"/>
+            <w:r>
+              <w:rPr>
+                <w:rFonts w:ascii="Consolas" w:eastAsia="Times New Roman" w:hAnsi="Consolas" w:cs="Times New Roman"/>
+                <w:i/>
+                <w:iCs/>
+                <w:color w:val="66D9EF"/>
+                <w:sz w:val="16"/>
+                <w:szCs w:val="16"/>
+                <w:lang w:val="en-GB" w:eastAsia="nb-NO"/>
+              </w:rPr>
+              <w:t>"</w:t>
             </w:r>
             <w:r>
               <w:rPr>
@@ -4858,8 +5781,16 @@
         <w:rPr>
           <w:lang w:val="en-GB"/>
         </w:rPr>
-        <w:t>Pseudo-kode</w:t>
-      </w:r>
+        <w:t>Pseudo-</w:t>
+      </w:r>
+      <w:proofErr w:type="spellStart"/>
+      <w:r>
+        <w:rPr>
+          <w:lang w:val="en-GB"/>
+        </w:rPr>
+        <w:t>kode</w:t>
+      </w:r>
+      <w:proofErr w:type="spellEnd"/>
     </w:p>
     <w:p>
       <w:pPr>
@@ -4925,16 +5856,12 @@
           <w:szCs w:val="26"/>
         </w:rPr>
       </w:pPr>
-      <w:r>
-        <w:br w:type="page"/>
-      </w:r>
     </w:p>
     <w:p>
       <w:pPr>
         <w:pStyle w:val="Heading2"/>
       </w:pPr>
       <w:r>
-        <w:lastRenderedPageBreak/>
         <w:t>Dataobjekt</w:t>
       </w:r>
       <w:r>
@@ -4980,8 +5907,13 @@
             <w:shd w:val="clear" w:color="auto" w:fill="E2EFD9" w:themeFill="accent6" w:themeFillTint="33"/>
           </w:tcPr>
           <w:p>
-            <w:r>
-              <w:t>Json objekt</w:t>
+            <w:proofErr w:type="spellStart"/>
+            <w:r>
+              <w:t>Json</w:t>
+            </w:r>
+            <w:proofErr w:type="spellEnd"/>
+            <w:r>
+              <w:t xml:space="preserve"> objekt</w:t>
             </w:r>
           </w:p>
         </w:tc>
@@ -5073,7 +6005,33 @@
                 <w:szCs w:val="16"/>
                 <w:lang w:val="en-GB" w:eastAsia="nb-NO"/>
               </w:rPr>
-              <w:t>"agesByAlcoholWorkDaysAndWeekends"</w:t>
+              <w:t>"</w:t>
+            </w:r>
+            <w:proofErr w:type="spellStart"/>
+            <w:r>
+              <w:rPr>
+                <w:rFonts w:ascii="Consolas" w:eastAsia="Times New Roman" w:hAnsi="Consolas" w:cs="Times New Roman"/>
+                <w:i/>
+                <w:iCs/>
+                <w:color w:val="66D9EF"/>
+                <w:sz w:val="16"/>
+                <w:szCs w:val="16"/>
+                <w:lang w:val="en-GB" w:eastAsia="nb-NO"/>
+              </w:rPr>
+              <w:t>agesByAlcoholWorkDaysAndWeekends</w:t>
+            </w:r>
+            <w:proofErr w:type="spellEnd"/>
+            <w:r>
+              <w:rPr>
+                <w:rFonts w:ascii="Consolas" w:eastAsia="Times New Roman" w:hAnsi="Consolas" w:cs="Times New Roman"/>
+                <w:i/>
+                <w:iCs/>
+                <w:color w:val="66D9EF"/>
+                <w:sz w:val="16"/>
+                <w:szCs w:val="16"/>
+                <w:lang w:val="en-GB" w:eastAsia="nb-NO"/>
+              </w:rPr>
+              <w:t>"</w:t>
             </w:r>
             <w:r>
               <w:rPr>
@@ -5117,7 +6075,33 @@
                 <w:szCs w:val="16"/>
                 <w:lang w:val="en-GB" w:eastAsia="nb-NO"/>
               </w:rPr>
-              <w:t>"veryLow"</w:t>
+              <w:t>"</w:t>
+            </w:r>
+            <w:proofErr w:type="spellStart"/>
+            <w:r>
+              <w:rPr>
+                <w:rFonts w:ascii="Consolas" w:eastAsia="Times New Roman" w:hAnsi="Consolas" w:cs="Times New Roman"/>
+                <w:i/>
+                <w:iCs/>
+                <w:color w:val="66D9EF"/>
+                <w:sz w:val="16"/>
+                <w:szCs w:val="16"/>
+                <w:lang w:val="en-GB" w:eastAsia="nb-NO"/>
+              </w:rPr>
+              <w:t>veryLow</w:t>
+            </w:r>
+            <w:proofErr w:type="spellEnd"/>
+            <w:r>
+              <w:rPr>
+                <w:rFonts w:ascii="Consolas" w:eastAsia="Times New Roman" w:hAnsi="Consolas" w:cs="Times New Roman"/>
+                <w:i/>
+                <w:iCs/>
+                <w:color w:val="66D9EF"/>
+                <w:sz w:val="16"/>
+                <w:szCs w:val="16"/>
+                <w:lang w:val="en-GB" w:eastAsia="nb-NO"/>
+              </w:rPr>
+              <w:t>"</w:t>
             </w:r>
             <w:r>
               <w:rPr>
@@ -5161,7 +6145,33 @@
                 <w:szCs w:val="16"/>
                 <w:lang w:val="en-GB" w:eastAsia="nb-NO"/>
               </w:rPr>
-              <w:t>"workDays"</w:t>
+              <w:t>"</w:t>
+            </w:r>
+            <w:proofErr w:type="spellStart"/>
+            <w:r>
+              <w:rPr>
+                <w:rFonts w:ascii="Consolas" w:eastAsia="Times New Roman" w:hAnsi="Consolas" w:cs="Times New Roman"/>
+                <w:i/>
+                <w:iCs/>
+                <w:color w:val="66D9EF"/>
+                <w:sz w:val="16"/>
+                <w:szCs w:val="16"/>
+                <w:lang w:val="en-GB" w:eastAsia="nb-NO"/>
+              </w:rPr>
+              <w:t>workDays</w:t>
+            </w:r>
+            <w:proofErr w:type="spellEnd"/>
+            <w:r>
+              <w:rPr>
+                <w:rFonts w:ascii="Consolas" w:eastAsia="Times New Roman" w:hAnsi="Consolas" w:cs="Times New Roman"/>
+                <w:i/>
+                <w:iCs/>
+                <w:color w:val="66D9EF"/>
+                <w:sz w:val="16"/>
+                <w:szCs w:val="16"/>
+                <w:lang w:val="en-GB" w:eastAsia="nb-NO"/>
+              </w:rPr>
+              <w:t>"</w:t>
             </w:r>
             <w:r>
               <w:rPr>
@@ -5345,7 +6355,33 @@
                 <w:szCs w:val="16"/>
                 <w:lang w:val="en-GB" w:eastAsia="nb-NO"/>
               </w:rPr>
-              <w:t>"workDays"</w:t>
+              <w:t>"</w:t>
+            </w:r>
+            <w:proofErr w:type="spellStart"/>
+            <w:r>
+              <w:rPr>
+                <w:rFonts w:ascii="Consolas" w:eastAsia="Times New Roman" w:hAnsi="Consolas" w:cs="Times New Roman"/>
+                <w:i/>
+                <w:iCs/>
+                <w:color w:val="66D9EF"/>
+                <w:sz w:val="16"/>
+                <w:szCs w:val="16"/>
+                <w:lang w:val="en-GB" w:eastAsia="nb-NO"/>
+              </w:rPr>
+              <w:t>workDays</w:t>
+            </w:r>
+            <w:proofErr w:type="spellEnd"/>
+            <w:r>
+              <w:rPr>
+                <w:rFonts w:ascii="Consolas" w:eastAsia="Times New Roman" w:hAnsi="Consolas" w:cs="Times New Roman"/>
+                <w:i/>
+                <w:iCs/>
+                <w:color w:val="66D9EF"/>
+                <w:sz w:val="16"/>
+                <w:szCs w:val="16"/>
+                <w:lang w:val="en-GB" w:eastAsia="nb-NO"/>
+              </w:rPr>
+              <w:t>"</w:t>
             </w:r>
             <w:r>
               <w:rPr>
@@ -5529,7 +6565,33 @@
                 <w:szCs w:val="16"/>
                 <w:lang w:val="en-GB" w:eastAsia="nb-NO"/>
               </w:rPr>
-              <w:t>"workDays"</w:t>
+              <w:t>"</w:t>
+            </w:r>
+            <w:proofErr w:type="spellStart"/>
+            <w:r>
+              <w:rPr>
+                <w:rFonts w:ascii="Consolas" w:eastAsia="Times New Roman" w:hAnsi="Consolas" w:cs="Times New Roman"/>
+                <w:i/>
+                <w:iCs/>
+                <w:color w:val="66D9EF"/>
+                <w:sz w:val="16"/>
+                <w:szCs w:val="16"/>
+                <w:lang w:val="en-GB" w:eastAsia="nb-NO"/>
+              </w:rPr>
+              <w:t>workDays</w:t>
+            </w:r>
+            <w:proofErr w:type="spellEnd"/>
+            <w:r>
+              <w:rPr>
+                <w:rFonts w:ascii="Consolas" w:eastAsia="Times New Roman" w:hAnsi="Consolas" w:cs="Times New Roman"/>
+                <w:i/>
+                <w:iCs/>
+                <w:color w:val="66D9EF"/>
+                <w:sz w:val="16"/>
+                <w:szCs w:val="16"/>
+                <w:lang w:val="en-GB" w:eastAsia="nb-NO"/>
+              </w:rPr>
+              <w:t>"</w:t>
             </w:r>
             <w:r>
               <w:rPr>
@@ -5713,7 +6775,33 @@
                 <w:szCs w:val="16"/>
                 <w:lang w:val="en-GB" w:eastAsia="nb-NO"/>
               </w:rPr>
-              <w:t>"workDays"</w:t>
+              <w:t>"</w:t>
+            </w:r>
+            <w:proofErr w:type="spellStart"/>
+            <w:r>
+              <w:rPr>
+                <w:rFonts w:ascii="Consolas" w:eastAsia="Times New Roman" w:hAnsi="Consolas" w:cs="Times New Roman"/>
+                <w:i/>
+                <w:iCs/>
+                <w:color w:val="66D9EF"/>
+                <w:sz w:val="16"/>
+                <w:szCs w:val="16"/>
+                <w:lang w:val="en-GB" w:eastAsia="nb-NO"/>
+              </w:rPr>
+              <w:t>workDays</w:t>
+            </w:r>
+            <w:proofErr w:type="spellEnd"/>
+            <w:r>
+              <w:rPr>
+                <w:rFonts w:ascii="Consolas" w:eastAsia="Times New Roman" w:hAnsi="Consolas" w:cs="Times New Roman"/>
+                <w:i/>
+                <w:iCs/>
+                <w:color w:val="66D9EF"/>
+                <w:sz w:val="16"/>
+                <w:szCs w:val="16"/>
+                <w:lang w:val="en-GB" w:eastAsia="nb-NO"/>
+              </w:rPr>
+              <w:t>"</w:t>
             </w:r>
             <w:r>
               <w:rPr>
@@ -5853,7 +6941,33 @@
                 <w:szCs w:val="16"/>
                 <w:lang w:val="en-GB" w:eastAsia="nb-NO"/>
               </w:rPr>
-              <w:t>"veryHigh"</w:t>
+              <w:t>"</w:t>
+            </w:r>
+            <w:proofErr w:type="spellStart"/>
+            <w:r>
+              <w:rPr>
+                <w:rFonts w:ascii="Consolas" w:eastAsia="Times New Roman" w:hAnsi="Consolas" w:cs="Times New Roman"/>
+                <w:i/>
+                <w:iCs/>
+                <w:color w:val="66D9EF"/>
+                <w:sz w:val="16"/>
+                <w:szCs w:val="16"/>
+                <w:lang w:val="en-GB" w:eastAsia="nb-NO"/>
+              </w:rPr>
+              <w:t>veryHigh</w:t>
+            </w:r>
+            <w:proofErr w:type="spellEnd"/>
+            <w:r>
+              <w:rPr>
+                <w:rFonts w:ascii="Consolas" w:eastAsia="Times New Roman" w:hAnsi="Consolas" w:cs="Times New Roman"/>
+                <w:i/>
+                <w:iCs/>
+                <w:color w:val="66D9EF"/>
+                <w:sz w:val="16"/>
+                <w:szCs w:val="16"/>
+                <w:lang w:val="en-GB" w:eastAsia="nb-NO"/>
+              </w:rPr>
+              <w:t>"</w:t>
             </w:r>
             <w:r>
               <w:rPr>
@@ -5897,7 +7011,33 @@
                 <w:szCs w:val="16"/>
                 <w:lang w:val="en-GB" w:eastAsia="nb-NO"/>
               </w:rPr>
-              <w:t>"workDays"</w:t>
+              <w:t>"</w:t>
+            </w:r>
+            <w:proofErr w:type="spellStart"/>
+            <w:r>
+              <w:rPr>
+                <w:rFonts w:ascii="Consolas" w:eastAsia="Times New Roman" w:hAnsi="Consolas" w:cs="Times New Roman"/>
+                <w:i/>
+                <w:iCs/>
+                <w:color w:val="66D9EF"/>
+                <w:sz w:val="16"/>
+                <w:szCs w:val="16"/>
+                <w:lang w:val="en-GB" w:eastAsia="nb-NO"/>
+              </w:rPr>
+              <w:t>workDays</w:t>
+            </w:r>
+            <w:proofErr w:type="spellEnd"/>
+            <w:r>
+              <w:rPr>
+                <w:rFonts w:ascii="Consolas" w:eastAsia="Times New Roman" w:hAnsi="Consolas" w:cs="Times New Roman"/>
+                <w:i/>
+                <w:iCs/>
+                <w:color w:val="66D9EF"/>
+                <w:sz w:val="16"/>
+                <w:szCs w:val="16"/>
+                <w:lang w:val="en-GB" w:eastAsia="nb-NO"/>
+              </w:rPr>
+              <w:t>"</w:t>
             </w:r>
             <w:r>
               <w:rPr>
@@ -6047,8 +7187,16 @@
         <w:rPr>
           <w:lang w:val="en-GB"/>
         </w:rPr>
-        <w:t>Pseudo-kode</w:t>
-      </w:r>
+        <w:t>Pseudo-</w:t>
+      </w:r>
+      <w:proofErr w:type="spellStart"/>
+      <w:r>
+        <w:rPr>
+          <w:lang w:val="en-GB"/>
+        </w:rPr>
+        <w:t>kode</w:t>
+      </w:r>
+      <w:proofErr w:type="spellEnd"/>
     </w:p>
     <w:p>
       <w:pPr>
@@ -6066,7 +7214,21 @@
         <w:rPr>
           <w:lang w:val="en-GB"/>
         </w:rPr>
-        <w:t xml:space="preserve">udents age grouped by 1: weekend and 2: weekday alcohol consumption </w:t>
+        <w:t xml:space="preserve">udents </w:t>
+      </w:r>
+      <w:proofErr w:type="spellStart"/>
+      <w:r>
+        <w:rPr>
+          <w:lang w:val="en-GB"/>
+        </w:rPr>
+        <w:t>age</w:t>
+      </w:r>
+      <w:proofErr w:type="spellEnd"/>
+      <w:r>
+        <w:rPr>
+          <w:lang w:val="en-GB"/>
+        </w:rPr>
+        <w:t xml:space="preserve"> grouped by 1: weekend and 2: weekday alcohol consumption </w:t>
       </w:r>
     </w:p>
     <w:p>
@@ -6079,7 +7241,21 @@
         <w:rPr>
           <w:lang w:val="en-GB"/>
         </w:rPr>
-        <w:t>(the same student can have two different values for each column and should exist in both)</w:t>
+        <w:t>(</w:t>
+      </w:r>
+      <w:proofErr w:type="gramStart"/>
+      <w:r>
+        <w:rPr>
+          <w:lang w:val="en-GB"/>
+        </w:rPr>
+        <w:t>the</w:t>
+      </w:r>
+      <w:proofErr w:type="gramEnd"/>
+      <w:r>
+        <w:rPr>
+          <w:lang w:val="en-GB"/>
+        </w:rPr>
+        <w:t xml:space="preserve"> same student can have two different values for each column and should exist in both)</w:t>
       </w:r>
     </w:p>
     <w:p>
@@ -6092,6 +7268,7 @@
         <w:rPr>
           <w:lang w:val="en-GB"/>
         </w:rPr>
+        <w:lastRenderedPageBreak/>
         <w:t>Get the average age for each group</w:t>
       </w:r>
     </w:p>
@@ -6102,12 +7279,14 @@
           <w:lang w:val="en-GB"/>
         </w:rPr>
       </w:pPr>
+      <w:proofErr w:type="spellStart"/>
       <w:r>
         <w:rPr>
           <w:lang w:val="en-GB"/>
         </w:rPr>
         <w:t>Aggregeringer</w:t>
       </w:r>
+      <w:proofErr w:type="spellEnd"/>
     </w:p>
     <w:p>
       <w:r>
@@ -6132,16 +7311,12 @@
           <w:szCs w:val="26"/>
         </w:rPr>
       </w:pPr>
-      <w:r>
-        <w:br w:type="page"/>
-      </w:r>
     </w:p>
     <w:p>
       <w:pPr>
         <w:pStyle w:val="Heading2"/>
       </w:pPr>
       <w:r>
-        <w:lastRenderedPageBreak/>
         <w:t>Dataobjekt</w:t>
       </w:r>
       <w:r>
@@ -6187,8 +7362,13 @@
             <w:shd w:val="clear" w:color="auto" w:fill="E2EFD9" w:themeFill="accent6" w:themeFillTint="33"/>
           </w:tcPr>
           <w:p>
-            <w:r>
-              <w:t>Json objekt</w:t>
+            <w:proofErr w:type="spellStart"/>
+            <w:r>
+              <w:t>Json</w:t>
+            </w:r>
+            <w:proofErr w:type="spellEnd"/>
+            <w:r>
+              <w:t xml:space="preserve"> objekt</w:t>
             </w:r>
           </w:p>
         </w:tc>
@@ -6280,7 +7460,33 @@
                 <w:szCs w:val="16"/>
                 <w:lang w:val="en-GB" w:eastAsia="nb-NO"/>
               </w:rPr>
-              <w:t>"familyRelationAndAverageGradeByAlcohol"</w:t>
+              <w:t>"</w:t>
+            </w:r>
+            <w:proofErr w:type="spellStart"/>
+            <w:r>
+              <w:rPr>
+                <w:rFonts w:ascii="Consolas" w:eastAsia="Times New Roman" w:hAnsi="Consolas" w:cs="Times New Roman"/>
+                <w:i/>
+                <w:iCs/>
+                <w:color w:val="66D9EF"/>
+                <w:sz w:val="16"/>
+                <w:szCs w:val="16"/>
+                <w:lang w:val="en-GB" w:eastAsia="nb-NO"/>
+              </w:rPr>
+              <w:t>familyRelationAndAverageGradeByAlcohol</w:t>
+            </w:r>
+            <w:proofErr w:type="spellEnd"/>
+            <w:r>
+              <w:rPr>
+                <w:rFonts w:ascii="Consolas" w:eastAsia="Times New Roman" w:hAnsi="Consolas" w:cs="Times New Roman"/>
+                <w:i/>
+                <w:iCs/>
+                <w:color w:val="66D9EF"/>
+                <w:sz w:val="16"/>
+                <w:szCs w:val="16"/>
+                <w:lang w:val="en-GB" w:eastAsia="nb-NO"/>
+              </w:rPr>
+              <w:t>"</w:t>
             </w:r>
             <w:r>
               <w:rPr>
@@ -6324,7 +7530,33 @@
                 <w:szCs w:val="16"/>
                 <w:lang w:val="en-GB" w:eastAsia="nb-NO"/>
               </w:rPr>
-              <w:t>"veryLow"</w:t>
+              <w:t>"</w:t>
+            </w:r>
+            <w:proofErr w:type="spellStart"/>
+            <w:r>
+              <w:rPr>
+                <w:rFonts w:ascii="Consolas" w:eastAsia="Times New Roman" w:hAnsi="Consolas" w:cs="Times New Roman"/>
+                <w:i/>
+                <w:iCs/>
+                <w:color w:val="66D9EF"/>
+                <w:sz w:val="16"/>
+                <w:szCs w:val="16"/>
+                <w:lang w:val="en-GB" w:eastAsia="nb-NO"/>
+              </w:rPr>
+              <w:t>veryLow</w:t>
+            </w:r>
+            <w:proofErr w:type="spellEnd"/>
+            <w:r>
+              <w:rPr>
+                <w:rFonts w:ascii="Consolas" w:eastAsia="Times New Roman" w:hAnsi="Consolas" w:cs="Times New Roman"/>
+                <w:i/>
+                <w:iCs/>
+                <w:color w:val="66D9EF"/>
+                <w:sz w:val="16"/>
+                <w:szCs w:val="16"/>
+                <w:lang w:val="en-GB" w:eastAsia="nb-NO"/>
+              </w:rPr>
+              <w:t>"</w:t>
             </w:r>
             <w:r>
               <w:rPr>
@@ -6368,7 +7600,33 @@
                 <w:szCs w:val="16"/>
                 <w:lang w:val="en-GB" w:eastAsia="nb-NO"/>
               </w:rPr>
-              <w:t>"workDays"</w:t>
+              <w:t>"</w:t>
+            </w:r>
+            <w:proofErr w:type="spellStart"/>
+            <w:r>
+              <w:rPr>
+                <w:rFonts w:ascii="Consolas" w:eastAsia="Times New Roman" w:hAnsi="Consolas" w:cs="Times New Roman"/>
+                <w:i/>
+                <w:iCs/>
+                <w:color w:val="66D9EF"/>
+                <w:sz w:val="16"/>
+                <w:szCs w:val="16"/>
+                <w:lang w:val="en-GB" w:eastAsia="nb-NO"/>
+              </w:rPr>
+              <w:t>workDays</w:t>
+            </w:r>
+            <w:proofErr w:type="spellEnd"/>
+            <w:r>
+              <w:rPr>
+                <w:rFonts w:ascii="Consolas" w:eastAsia="Times New Roman" w:hAnsi="Consolas" w:cs="Times New Roman"/>
+                <w:i/>
+                <w:iCs/>
+                <w:color w:val="66D9EF"/>
+                <w:sz w:val="16"/>
+                <w:szCs w:val="16"/>
+                <w:lang w:val="en-GB" w:eastAsia="nb-NO"/>
+              </w:rPr>
+              <w:t>"</w:t>
             </w:r>
             <w:r>
               <w:rPr>
@@ -6412,7 +7670,33 @@
                 <w:szCs w:val="16"/>
                 <w:lang w:val="en-GB" w:eastAsia="nb-NO"/>
               </w:rPr>
-              <w:t>"familyRelation"</w:t>
+              <w:t>"</w:t>
+            </w:r>
+            <w:proofErr w:type="spellStart"/>
+            <w:r>
+              <w:rPr>
+                <w:rFonts w:ascii="Consolas" w:eastAsia="Times New Roman" w:hAnsi="Consolas" w:cs="Times New Roman"/>
+                <w:i/>
+                <w:iCs/>
+                <w:color w:val="66D9EF"/>
+                <w:sz w:val="16"/>
+                <w:szCs w:val="16"/>
+                <w:lang w:val="en-GB" w:eastAsia="nb-NO"/>
+              </w:rPr>
+              <w:t>familyRelation</w:t>
+            </w:r>
+            <w:proofErr w:type="spellEnd"/>
+            <w:r>
+              <w:rPr>
+                <w:rFonts w:ascii="Consolas" w:eastAsia="Times New Roman" w:hAnsi="Consolas" w:cs="Times New Roman"/>
+                <w:i/>
+                <w:iCs/>
+                <w:color w:val="66D9EF"/>
+                <w:sz w:val="16"/>
+                <w:szCs w:val="16"/>
+                <w:lang w:val="en-GB" w:eastAsia="nb-NO"/>
+              </w:rPr>
+              <w:t>"</w:t>
             </w:r>
             <w:r>
               <w:rPr>
@@ -6596,7 +7880,33 @@
                 <w:szCs w:val="16"/>
                 <w:lang w:val="en-GB" w:eastAsia="nb-NO"/>
               </w:rPr>
-              <w:t>"familyRelation"</w:t>
+              <w:t>"</w:t>
+            </w:r>
+            <w:proofErr w:type="spellStart"/>
+            <w:r>
+              <w:rPr>
+                <w:rFonts w:ascii="Consolas" w:eastAsia="Times New Roman" w:hAnsi="Consolas" w:cs="Times New Roman"/>
+                <w:i/>
+                <w:iCs/>
+                <w:color w:val="66D9EF"/>
+                <w:sz w:val="16"/>
+                <w:szCs w:val="16"/>
+                <w:lang w:val="en-GB" w:eastAsia="nb-NO"/>
+              </w:rPr>
+              <w:t>familyRelation</w:t>
+            </w:r>
+            <w:proofErr w:type="spellEnd"/>
+            <w:r>
+              <w:rPr>
+                <w:rFonts w:ascii="Consolas" w:eastAsia="Times New Roman" w:hAnsi="Consolas" w:cs="Times New Roman"/>
+                <w:i/>
+                <w:iCs/>
+                <w:color w:val="66D9EF"/>
+                <w:sz w:val="16"/>
+                <w:szCs w:val="16"/>
+                <w:lang w:val="en-GB" w:eastAsia="nb-NO"/>
+              </w:rPr>
+              <w:t>"</w:t>
             </w:r>
             <w:r>
               <w:rPr>
@@ -6802,7 +8112,33 @@
                 <w:szCs w:val="16"/>
                 <w:lang w:val="en-GB" w:eastAsia="nb-NO"/>
               </w:rPr>
-              <w:t>"workDays"</w:t>
+              <w:t>"</w:t>
+            </w:r>
+            <w:proofErr w:type="spellStart"/>
+            <w:r>
+              <w:rPr>
+                <w:rFonts w:ascii="Consolas" w:eastAsia="Times New Roman" w:hAnsi="Consolas" w:cs="Times New Roman"/>
+                <w:i/>
+                <w:iCs/>
+                <w:color w:val="66D9EF"/>
+                <w:sz w:val="16"/>
+                <w:szCs w:val="16"/>
+                <w:lang w:val="en-GB" w:eastAsia="nb-NO"/>
+              </w:rPr>
+              <w:t>workDays</w:t>
+            </w:r>
+            <w:proofErr w:type="spellEnd"/>
+            <w:r>
+              <w:rPr>
+                <w:rFonts w:ascii="Consolas" w:eastAsia="Times New Roman" w:hAnsi="Consolas" w:cs="Times New Roman"/>
+                <w:i/>
+                <w:iCs/>
+                <w:color w:val="66D9EF"/>
+                <w:sz w:val="16"/>
+                <w:szCs w:val="16"/>
+                <w:lang w:val="en-GB" w:eastAsia="nb-NO"/>
+              </w:rPr>
+              <w:t>"</w:t>
             </w:r>
             <w:r>
               <w:rPr>
@@ -6846,7 +8182,33 @@
                 <w:szCs w:val="16"/>
                 <w:lang w:val="en-GB" w:eastAsia="nb-NO"/>
               </w:rPr>
-              <w:t>"familyRelation"</w:t>
+              <w:t>"</w:t>
+            </w:r>
+            <w:proofErr w:type="spellStart"/>
+            <w:r>
+              <w:rPr>
+                <w:rFonts w:ascii="Consolas" w:eastAsia="Times New Roman" w:hAnsi="Consolas" w:cs="Times New Roman"/>
+                <w:i/>
+                <w:iCs/>
+                <w:color w:val="66D9EF"/>
+                <w:sz w:val="16"/>
+                <w:szCs w:val="16"/>
+                <w:lang w:val="en-GB" w:eastAsia="nb-NO"/>
+              </w:rPr>
+              <w:t>familyRelation</w:t>
+            </w:r>
+            <w:proofErr w:type="spellEnd"/>
+            <w:r>
+              <w:rPr>
+                <w:rFonts w:ascii="Consolas" w:eastAsia="Times New Roman" w:hAnsi="Consolas" w:cs="Times New Roman"/>
+                <w:i/>
+                <w:iCs/>
+                <w:color w:val="66D9EF"/>
+                <w:sz w:val="16"/>
+                <w:szCs w:val="16"/>
+                <w:lang w:val="en-GB" w:eastAsia="nb-NO"/>
+              </w:rPr>
+              <w:t>"</w:t>
             </w:r>
             <w:r>
               <w:rPr>
@@ -7030,7 +8392,33 @@
                 <w:szCs w:val="16"/>
                 <w:lang w:val="en-GB" w:eastAsia="nb-NO"/>
               </w:rPr>
-              <w:t>"familyRelation"</w:t>
+              <w:t>"</w:t>
+            </w:r>
+            <w:proofErr w:type="spellStart"/>
+            <w:r>
+              <w:rPr>
+                <w:rFonts w:ascii="Consolas" w:eastAsia="Times New Roman" w:hAnsi="Consolas" w:cs="Times New Roman"/>
+                <w:i/>
+                <w:iCs/>
+                <w:color w:val="66D9EF"/>
+                <w:sz w:val="16"/>
+                <w:szCs w:val="16"/>
+                <w:lang w:val="en-GB" w:eastAsia="nb-NO"/>
+              </w:rPr>
+              <w:t>familyRelation</w:t>
+            </w:r>
+            <w:proofErr w:type="spellEnd"/>
+            <w:r>
+              <w:rPr>
+                <w:rFonts w:ascii="Consolas" w:eastAsia="Times New Roman" w:hAnsi="Consolas" w:cs="Times New Roman"/>
+                <w:i/>
+                <w:iCs/>
+                <w:color w:val="66D9EF"/>
+                <w:sz w:val="16"/>
+                <w:szCs w:val="16"/>
+                <w:lang w:val="en-GB" w:eastAsia="nb-NO"/>
+              </w:rPr>
+              <w:t>"</w:t>
             </w:r>
             <w:r>
               <w:rPr>
@@ -7236,7 +8624,33 @@
                 <w:szCs w:val="16"/>
                 <w:lang w:val="en-GB" w:eastAsia="nb-NO"/>
               </w:rPr>
-              <w:t>"workDays"</w:t>
+              <w:t>"</w:t>
+            </w:r>
+            <w:proofErr w:type="spellStart"/>
+            <w:r>
+              <w:rPr>
+                <w:rFonts w:ascii="Consolas" w:eastAsia="Times New Roman" w:hAnsi="Consolas" w:cs="Times New Roman"/>
+                <w:i/>
+                <w:iCs/>
+                <w:color w:val="66D9EF"/>
+                <w:sz w:val="16"/>
+                <w:szCs w:val="16"/>
+                <w:lang w:val="en-GB" w:eastAsia="nb-NO"/>
+              </w:rPr>
+              <w:t>workDays</w:t>
+            </w:r>
+            <w:proofErr w:type="spellEnd"/>
+            <w:r>
+              <w:rPr>
+                <w:rFonts w:ascii="Consolas" w:eastAsia="Times New Roman" w:hAnsi="Consolas" w:cs="Times New Roman"/>
+                <w:i/>
+                <w:iCs/>
+                <w:color w:val="66D9EF"/>
+                <w:sz w:val="16"/>
+                <w:szCs w:val="16"/>
+                <w:lang w:val="en-GB" w:eastAsia="nb-NO"/>
+              </w:rPr>
+              <w:t>"</w:t>
             </w:r>
             <w:r>
               <w:rPr>
@@ -7280,7 +8694,33 @@
                 <w:szCs w:val="16"/>
                 <w:lang w:val="en-GB" w:eastAsia="nb-NO"/>
               </w:rPr>
-              <w:t>"familyRelation"</w:t>
+              <w:t>"</w:t>
+            </w:r>
+            <w:proofErr w:type="spellStart"/>
+            <w:r>
+              <w:rPr>
+                <w:rFonts w:ascii="Consolas" w:eastAsia="Times New Roman" w:hAnsi="Consolas" w:cs="Times New Roman"/>
+                <w:i/>
+                <w:iCs/>
+                <w:color w:val="66D9EF"/>
+                <w:sz w:val="16"/>
+                <w:szCs w:val="16"/>
+                <w:lang w:val="en-GB" w:eastAsia="nb-NO"/>
+              </w:rPr>
+              <w:t>familyRelation</w:t>
+            </w:r>
+            <w:proofErr w:type="spellEnd"/>
+            <w:r>
+              <w:rPr>
+                <w:rFonts w:ascii="Consolas" w:eastAsia="Times New Roman" w:hAnsi="Consolas" w:cs="Times New Roman"/>
+                <w:i/>
+                <w:iCs/>
+                <w:color w:val="66D9EF"/>
+                <w:sz w:val="16"/>
+                <w:szCs w:val="16"/>
+                <w:lang w:val="en-GB" w:eastAsia="nb-NO"/>
+              </w:rPr>
+              <w:t>"</w:t>
             </w:r>
             <w:r>
               <w:rPr>
@@ -7464,7 +8904,33 @@
                 <w:szCs w:val="16"/>
                 <w:lang w:val="en-GB" w:eastAsia="nb-NO"/>
               </w:rPr>
-              <w:t>"familyRelation"</w:t>
+              <w:t>"</w:t>
+            </w:r>
+            <w:proofErr w:type="spellStart"/>
+            <w:r>
+              <w:rPr>
+                <w:rFonts w:ascii="Consolas" w:eastAsia="Times New Roman" w:hAnsi="Consolas" w:cs="Times New Roman"/>
+                <w:i/>
+                <w:iCs/>
+                <w:color w:val="66D9EF"/>
+                <w:sz w:val="16"/>
+                <w:szCs w:val="16"/>
+                <w:lang w:val="en-GB" w:eastAsia="nb-NO"/>
+              </w:rPr>
+              <w:t>familyRelation</w:t>
+            </w:r>
+            <w:proofErr w:type="spellEnd"/>
+            <w:r>
+              <w:rPr>
+                <w:rFonts w:ascii="Consolas" w:eastAsia="Times New Roman" w:hAnsi="Consolas" w:cs="Times New Roman"/>
+                <w:i/>
+                <w:iCs/>
+                <w:color w:val="66D9EF"/>
+                <w:sz w:val="16"/>
+                <w:szCs w:val="16"/>
+                <w:lang w:val="en-GB" w:eastAsia="nb-NO"/>
+              </w:rPr>
+              <w:t>"</w:t>
             </w:r>
             <w:r>
               <w:rPr>
@@ -7670,7 +9136,33 @@
                 <w:szCs w:val="16"/>
                 <w:lang w:val="en-GB" w:eastAsia="nb-NO"/>
               </w:rPr>
-              <w:t>"workDays"</w:t>
+              <w:t>"</w:t>
+            </w:r>
+            <w:proofErr w:type="spellStart"/>
+            <w:r>
+              <w:rPr>
+                <w:rFonts w:ascii="Consolas" w:eastAsia="Times New Roman" w:hAnsi="Consolas" w:cs="Times New Roman"/>
+                <w:i/>
+                <w:iCs/>
+                <w:color w:val="66D9EF"/>
+                <w:sz w:val="16"/>
+                <w:szCs w:val="16"/>
+                <w:lang w:val="en-GB" w:eastAsia="nb-NO"/>
+              </w:rPr>
+              <w:t>workDays</w:t>
+            </w:r>
+            <w:proofErr w:type="spellEnd"/>
+            <w:r>
+              <w:rPr>
+                <w:rFonts w:ascii="Consolas" w:eastAsia="Times New Roman" w:hAnsi="Consolas" w:cs="Times New Roman"/>
+                <w:i/>
+                <w:iCs/>
+                <w:color w:val="66D9EF"/>
+                <w:sz w:val="16"/>
+                <w:szCs w:val="16"/>
+                <w:lang w:val="en-GB" w:eastAsia="nb-NO"/>
+              </w:rPr>
+              <w:t>"</w:t>
             </w:r>
             <w:r>
               <w:rPr>
@@ -7714,7 +9206,33 @@
                 <w:szCs w:val="16"/>
                 <w:lang w:val="en-GB" w:eastAsia="nb-NO"/>
               </w:rPr>
-              <w:t>"familyRelation"</w:t>
+              <w:t>"</w:t>
+            </w:r>
+            <w:proofErr w:type="spellStart"/>
+            <w:r>
+              <w:rPr>
+                <w:rFonts w:ascii="Consolas" w:eastAsia="Times New Roman" w:hAnsi="Consolas" w:cs="Times New Roman"/>
+                <w:i/>
+                <w:iCs/>
+                <w:color w:val="66D9EF"/>
+                <w:sz w:val="16"/>
+                <w:szCs w:val="16"/>
+                <w:lang w:val="en-GB" w:eastAsia="nb-NO"/>
+              </w:rPr>
+              <w:t>familyRelation</w:t>
+            </w:r>
+            <w:proofErr w:type="spellEnd"/>
+            <w:r>
+              <w:rPr>
+                <w:rFonts w:ascii="Consolas" w:eastAsia="Times New Roman" w:hAnsi="Consolas" w:cs="Times New Roman"/>
+                <w:i/>
+                <w:iCs/>
+                <w:color w:val="66D9EF"/>
+                <w:sz w:val="16"/>
+                <w:szCs w:val="16"/>
+                <w:lang w:val="en-GB" w:eastAsia="nb-NO"/>
+              </w:rPr>
+              <w:t>"</w:t>
             </w:r>
             <w:r>
               <w:rPr>
@@ -7898,7 +9416,33 @@
                 <w:szCs w:val="16"/>
                 <w:lang w:val="en-GB" w:eastAsia="nb-NO"/>
               </w:rPr>
-              <w:t>"familyRelation"</w:t>
+              <w:t>"</w:t>
+            </w:r>
+            <w:proofErr w:type="spellStart"/>
+            <w:r>
+              <w:rPr>
+                <w:rFonts w:ascii="Consolas" w:eastAsia="Times New Roman" w:hAnsi="Consolas" w:cs="Times New Roman"/>
+                <w:i/>
+                <w:iCs/>
+                <w:color w:val="66D9EF"/>
+                <w:sz w:val="16"/>
+                <w:szCs w:val="16"/>
+                <w:lang w:val="en-GB" w:eastAsia="nb-NO"/>
+              </w:rPr>
+              <w:t>familyRelation</w:t>
+            </w:r>
+            <w:proofErr w:type="spellEnd"/>
+            <w:r>
+              <w:rPr>
+                <w:rFonts w:ascii="Consolas" w:eastAsia="Times New Roman" w:hAnsi="Consolas" w:cs="Times New Roman"/>
+                <w:i/>
+                <w:iCs/>
+                <w:color w:val="66D9EF"/>
+                <w:sz w:val="16"/>
+                <w:szCs w:val="16"/>
+                <w:lang w:val="en-GB" w:eastAsia="nb-NO"/>
+              </w:rPr>
+              <w:t>"</w:t>
             </w:r>
             <w:r>
               <w:rPr>
@@ -8060,7 +9604,33 @@
                 <w:szCs w:val="16"/>
                 <w:lang w:val="en-GB" w:eastAsia="nb-NO"/>
               </w:rPr>
-              <w:t>"veryHigh"</w:t>
+              <w:t>"</w:t>
+            </w:r>
+            <w:proofErr w:type="spellStart"/>
+            <w:r>
+              <w:rPr>
+                <w:rFonts w:ascii="Consolas" w:eastAsia="Times New Roman" w:hAnsi="Consolas" w:cs="Times New Roman"/>
+                <w:i/>
+                <w:iCs/>
+                <w:color w:val="66D9EF"/>
+                <w:sz w:val="16"/>
+                <w:szCs w:val="16"/>
+                <w:lang w:val="en-GB" w:eastAsia="nb-NO"/>
+              </w:rPr>
+              <w:t>veryHigh</w:t>
+            </w:r>
+            <w:proofErr w:type="spellEnd"/>
+            <w:r>
+              <w:rPr>
+                <w:rFonts w:ascii="Consolas" w:eastAsia="Times New Roman" w:hAnsi="Consolas" w:cs="Times New Roman"/>
+                <w:i/>
+                <w:iCs/>
+                <w:color w:val="66D9EF"/>
+                <w:sz w:val="16"/>
+                <w:szCs w:val="16"/>
+                <w:lang w:val="en-GB" w:eastAsia="nb-NO"/>
+              </w:rPr>
+              <w:t>"</w:t>
             </w:r>
             <w:r>
               <w:rPr>
@@ -8104,7 +9674,33 @@
                 <w:szCs w:val="16"/>
                 <w:lang w:val="en-GB" w:eastAsia="nb-NO"/>
               </w:rPr>
-              <w:t>"workDays"</w:t>
+              <w:t>"</w:t>
+            </w:r>
+            <w:proofErr w:type="spellStart"/>
+            <w:r>
+              <w:rPr>
+                <w:rFonts w:ascii="Consolas" w:eastAsia="Times New Roman" w:hAnsi="Consolas" w:cs="Times New Roman"/>
+                <w:i/>
+                <w:iCs/>
+                <w:color w:val="66D9EF"/>
+                <w:sz w:val="16"/>
+                <w:szCs w:val="16"/>
+                <w:lang w:val="en-GB" w:eastAsia="nb-NO"/>
+              </w:rPr>
+              <w:t>workDays</w:t>
+            </w:r>
+            <w:proofErr w:type="spellEnd"/>
+            <w:r>
+              <w:rPr>
+                <w:rFonts w:ascii="Consolas" w:eastAsia="Times New Roman" w:hAnsi="Consolas" w:cs="Times New Roman"/>
+                <w:i/>
+                <w:iCs/>
+                <w:color w:val="66D9EF"/>
+                <w:sz w:val="16"/>
+                <w:szCs w:val="16"/>
+                <w:lang w:val="en-GB" w:eastAsia="nb-NO"/>
+              </w:rPr>
+              <w:t>"</w:t>
             </w:r>
             <w:r>
               <w:rPr>
@@ -8148,7 +9744,33 @@
                 <w:szCs w:val="16"/>
                 <w:lang w:val="en-GB" w:eastAsia="nb-NO"/>
               </w:rPr>
-              <w:t>"familyRelation"</w:t>
+              <w:t>"</w:t>
+            </w:r>
+            <w:proofErr w:type="spellStart"/>
+            <w:r>
+              <w:rPr>
+                <w:rFonts w:ascii="Consolas" w:eastAsia="Times New Roman" w:hAnsi="Consolas" w:cs="Times New Roman"/>
+                <w:i/>
+                <w:iCs/>
+                <w:color w:val="66D9EF"/>
+                <w:sz w:val="16"/>
+                <w:szCs w:val="16"/>
+                <w:lang w:val="en-GB" w:eastAsia="nb-NO"/>
+              </w:rPr>
+              <w:t>familyRelation</w:t>
+            </w:r>
+            <w:proofErr w:type="spellEnd"/>
+            <w:r>
+              <w:rPr>
+                <w:rFonts w:ascii="Consolas" w:eastAsia="Times New Roman" w:hAnsi="Consolas" w:cs="Times New Roman"/>
+                <w:i/>
+                <w:iCs/>
+                <w:color w:val="66D9EF"/>
+                <w:sz w:val="16"/>
+                <w:szCs w:val="16"/>
+                <w:lang w:val="en-GB" w:eastAsia="nb-NO"/>
+              </w:rPr>
+              <w:t>"</w:t>
             </w:r>
             <w:r>
               <w:rPr>
@@ -8332,7 +9954,33 @@
                 <w:szCs w:val="16"/>
                 <w:lang w:val="en-GB" w:eastAsia="nb-NO"/>
               </w:rPr>
-              <w:t>"familyRelation"</w:t>
+              <w:t>"</w:t>
+            </w:r>
+            <w:proofErr w:type="spellStart"/>
+            <w:r>
+              <w:rPr>
+                <w:rFonts w:ascii="Consolas" w:eastAsia="Times New Roman" w:hAnsi="Consolas" w:cs="Times New Roman"/>
+                <w:i/>
+                <w:iCs/>
+                <w:color w:val="66D9EF"/>
+                <w:sz w:val="16"/>
+                <w:szCs w:val="16"/>
+                <w:lang w:val="en-GB" w:eastAsia="nb-NO"/>
+              </w:rPr>
+              <w:t>familyRelation</w:t>
+            </w:r>
+            <w:proofErr w:type="spellEnd"/>
+            <w:r>
+              <w:rPr>
+                <w:rFonts w:ascii="Consolas" w:eastAsia="Times New Roman" w:hAnsi="Consolas" w:cs="Times New Roman"/>
+                <w:i/>
+                <w:iCs/>
+                <w:color w:val="66D9EF"/>
+                <w:sz w:val="16"/>
+                <w:szCs w:val="16"/>
+                <w:lang w:val="en-GB" w:eastAsia="nb-NO"/>
+              </w:rPr>
+              <w:t>"</w:t>
             </w:r>
             <w:r>
               <w:rPr>
@@ -8502,10 +10150,18 @@
     </w:tbl>
     <w:p>
       <w:r>
-        <w:t>Dataobjektet viser hvor mye alkohol en student drikker</w:t>
-      </w:r>
-      <w:r>
-        <w:t>(delt etter helg og hverdag)</w:t>
+        <w:t xml:space="preserve">Dataobjektet viser hvor mye alkohol en student </w:t>
+      </w:r>
+      <w:proofErr w:type="gramStart"/>
+      <w:r>
+        <w:t>drikker</w:t>
+      </w:r>
+      <w:r>
+        <w:t>(</w:t>
+      </w:r>
+      <w:proofErr w:type="gramEnd"/>
+      <w:r>
+        <w:t>delt etter helg og hverdag)</w:t>
       </w:r>
       <w:r>
         <w:t xml:space="preserve">, hvordan forholdet </w:t>
@@ -8519,6 +10175,7 @@
         <w:pStyle w:val="Heading3"/>
       </w:pPr>
       <w:r>
+        <w:lastRenderedPageBreak/>
         <w:t>Aggregeringer</w:t>
       </w:r>
     </w:p>
@@ -8593,8 +10250,13 @@
             <w:shd w:val="clear" w:color="auto" w:fill="E2EFD9" w:themeFill="accent6" w:themeFillTint="33"/>
           </w:tcPr>
           <w:p>
-            <w:r>
-              <w:t>Json objekt</w:t>
+            <w:proofErr w:type="spellStart"/>
+            <w:r>
+              <w:t>Json</w:t>
+            </w:r>
+            <w:proofErr w:type="spellEnd"/>
+            <w:r>
+              <w:t xml:space="preserve"> objekt</w:t>
             </w:r>
           </w:p>
         </w:tc>
@@ -8873,7 +10535,33 @@
                 <w:szCs w:val="16"/>
                 <w:lang w:val="en-GB" w:eastAsia="nb-NO"/>
               </w:rPr>
-              <w:t>"motherEducation"</w:t>
+              <w:t>"</w:t>
+            </w:r>
+            <w:proofErr w:type="spellStart"/>
+            <w:r>
+              <w:rPr>
+                <w:rFonts w:ascii="Consolas" w:eastAsia="Times New Roman" w:hAnsi="Consolas" w:cs="Times New Roman"/>
+                <w:i/>
+                <w:iCs/>
+                <w:color w:val="66D9EF"/>
+                <w:sz w:val="16"/>
+                <w:szCs w:val="16"/>
+                <w:lang w:val="en-GB" w:eastAsia="nb-NO"/>
+              </w:rPr>
+              <w:t>motherEducation</w:t>
+            </w:r>
+            <w:proofErr w:type="spellEnd"/>
+            <w:r>
+              <w:rPr>
+                <w:rFonts w:ascii="Consolas" w:eastAsia="Times New Roman" w:hAnsi="Consolas" w:cs="Times New Roman"/>
+                <w:i/>
+                <w:iCs/>
+                <w:color w:val="66D9EF"/>
+                <w:sz w:val="16"/>
+                <w:szCs w:val="16"/>
+                <w:lang w:val="en-GB" w:eastAsia="nb-NO"/>
+              </w:rPr>
+              <w:t>"</w:t>
             </w:r>
             <w:r>
               <w:rPr>
@@ -8937,7 +10625,33 @@
                 <w:szCs w:val="16"/>
                 <w:lang w:val="en-GB" w:eastAsia="nb-NO"/>
               </w:rPr>
-              <w:t>"fatherEducation"</w:t>
+              <w:t>"</w:t>
+            </w:r>
+            <w:proofErr w:type="spellStart"/>
+            <w:r>
+              <w:rPr>
+                <w:rFonts w:ascii="Consolas" w:eastAsia="Times New Roman" w:hAnsi="Consolas" w:cs="Times New Roman"/>
+                <w:i/>
+                <w:iCs/>
+                <w:color w:val="66D9EF"/>
+                <w:sz w:val="16"/>
+                <w:szCs w:val="16"/>
+                <w:lang w:val="en-GB" w:eastAsia="nb-NO"/>
+              </w:rPr>
+              <w:t>fatherEducation</w:t>
+            </w:r>
+            <w:proofErr w:type="spellEnd"/>
+            <w:r>
+              <w:rPr>
+                <w:rFonts w:ascii="Consolas" w:eastAsia="Times New Roman" w:hAnsi="Consolas" w:cs="Times New Roman"/>
+                <w:i/>
+                <w:iCs/>
+                <w:color w:val="66D9EF"/>
+                <w:sz w:val="16"/>
+                <w:szCs w:val="16"/>
+                <w:lang w:val="en-GB" w:eastAsia="nb-NO"/>
+              </w:rPr>
+              <w:t>"</w:t>
             </w:r>
             <w:r>
               <w:rPr>
@@ -9001,7 +10715,33 @@
                 <w:szCs w:val="16"/>
                 <w:lang w:val="en-GB" w:eastAsia="nb-NO"/>
               </w:rPr>
-              <w:t>"travelTime"</w:t>
+              <w:t>"</w:t>
+            </w:r>
+            <w:proofErr w:type="spellStart"/>
+            <w:r>
+              <w:rPr>
+                <w:rFonts w:ascii="Consolas" w:eastAsia="Times New Roman" w:hAnsi="Consolas" w:cs="Times New Roman"/>
+                <w:i/>
+                <w:iCs/>
+                <w:color w:val="66D9EF"/>
+                <w:sz w:val="16"/>
+                <w:szCs w:val="16"/>
+                <w:lang w:val="en-GB" w:eastAsia="nb-NO"/>
+              </w:rPr>
+              <w:t>travelTime</w:t>
+            </w:r>
+            <w:proofErr w:type="spellEnd"/>
+            <w:r>
+              <w:rPr>
+                <w:rFonts w:ascii="Consolas" w:eastAsia="Times New Roman" w:hAnsi="Consolas" w:cs="Times New Roman"/>
+                <w:i/>
+                <w:iCs/>
+                <w:color w:val="66D9EF"/>
+                <w:sz w:val="16"/>
+                <w:szCs w:val="16"/>
+                <w:lang w:val="en-GB" w:eastAsia="nb-NO"/>
+              </w:rPr>
+              <w:t>"</w:t>
             </w:r>
             <w:r>
               <w:rPr>
@@ -9065,7 +10805,33 @@
                 <w:szCs w:val="16"/>
                 <w:lang w:val="en-GB" w:eastAsia="nb-NO"/>
               </w:rPr>
-              <w:t>"studyTime"</w:t>
+              <w:t>"</w:t>
+            </w:r>
+            <w:proofErr w:type="spellStart"/>
+            <w:r>
+              <w:rPr>
+                <w:rFonts w:ascii="Consolas" w:eastAsia="Times New Roman" w:hAnsi="Consolas" w:cs="Times New Roman"/>
+                <w:i/>
+                <w:iCs/>
+                <w:color w:val="66D9EF"/>
+                <w:sz w:val="16"/>
+                <w:szCs w:val="16"/>
+                <w:lang w:val="en-GB" w:eastAsia="nb-NO"/>
+              </w:rPr>
+              <w:t>studyTime</w:t>
+            </w:r>
+            <w:proofErr w:type="spellEnd"/>
+            <w:r>
+              <w:rPr>
+                <w:rFonts w:ascii="Consolas" w:eastAsia="Times New Roman" w:hAnsi="Consolas" w:cs="Times New Roman"/>
+                <w:i/>
+                <w:iCs/>
+                <w:color w:val="66D9EF"/>
+                <w:sz w:val="16"/>
+                <w:szCs w:val="16"/>
+                <w:lang w:val="en-GB" w:eastAsia="nb-NO"/>
+              </w:rPr>
+              <w:t>"</w:t>
             </w:r>
             <w:r>
               <w:rPr>
@@ -9193,7 +10959,33 @@
                 <w:szCs w:val="16"/>
                 <w:lang w:val="en-GB" w:eastAsia="nb-NO"/>
               </w:rPr>
-              <w:t>"schoolSupport"</w:t>
+              <w:t>"</w:t>
+            </w:r>
+            <w:proofErr w:type="spellStart"/>
+            <w:r>
+              <w:rPr>
+                <w:rFonts w:ascii="Consolas" w:eastAsia="Times New Roman" w:hAnsi="Consolas" w:cs="Times New Roman"/>
+                <w:i/>
+                <w:iCs/>
+                <w:color w:val="66D9EF"/>
+                <w:sz w:val="16"/>
+                <w:szCs w:val="16"/>
+                <w:lang w:val="en-GB" w:eastAsia="nb-NO"/>
+              </w:rPr>
+              <w:t>schoolSupport</w:t>
+            </w:r>
+            <w:proofErr w:type="spellEnd"/>
+            <w:r>
+              <w:rPr>
+                <w:rFonts w:ascii="Consolas" w:eastAsia="Times New Roman" w:hAnsi="Consolas" w:cs="Times New Roman"/>
+                <w:i/>
+                <w:iCs/>
+                <w:color w:val="66D9EF"/>
+                <w:sz w:val="16"/>
+                <w:szCs w:val="16"/>
+                <w:lang w:val="en-GB" w:eastAsia="nb-NO"/>
+              </w:rPr>
+              <w:t>"</w:t>
             </w:r>
             <w:r>
               <w:rPr>
@@ -9257,7 +11049,33 @@
                 <w:szCs w:val="16"/>
                 <w:lang w:val="en-GB" w:eastAsia="nb-NO"/>
               </w:rPr>
-              <w:t>"extraPaidCourses"</w:t>
+              <w:t>"</w:t>
+            </w:r>
+            <w:proofErr w:type="spellStart"/>
+            <w:r>
+              <w:rPr>
+                <w:rFonts w:ascii="Consolas" w:eastAsia="Times New Roman" w:hAnsi="Consolas" w:cs="Times New Roman"/>
+                <w:i/>
+                <w:iCs/>
+                <w:color w:val="66D9EF"/>
+                <w:sz w:val="16"/>
+                <w:szCs w:val="16"/>
+                <w:lang w:val="en-GB" w:eastAsia="nb-NO"/>
+              </w:rPr>
+              <w:t>extraPaidCourses</w:t>
+            </w:r>
+            <w:proofErr w:type="spellEnd"/>
+            <w:r>
+              <w:rPr>
+                <w:rFonts w:ascii="Consolas" w:eastAsia="Times New Roman" w:hAnsi="Consolas" w:cs="Times New Roman"/>
+                <w:i/>
+                <w:iCs/>
+                <w:color w:val="66D9EF"/>
+                <w:sz w:val="16"/>
+                <w:szCs w:val="16"/>
+                <w:lang w:val="en-GB" w:eastAsia="nb-NO"/>
+              </w:rPr>
+              <w:t>"</w:t>
             </w:r>
             <w:r>
               <w:rPr>
@@ -9321,7 +11139,33 @@
                 <w:szCs w:val="16"/>
                 <w:lang w:val="en-GB" w:eastAsia="nb-NO"/>
               </w:rPr>
-              <w:t>"extraCurriculars"</w:t>
+              <w:t>"</w:t>
+            </w:r>
+            <w:proofErr w:type="spellStart"/>
+            <w:r>
+              <w:rPr>
+                <w:rFonts w:ascii="Consolas" w:eastAsia="Times New Roman" w:hAnsi="Consolas" w:cs="Times New Roman"/>
+                <w:i/>
+                <w:iCs/>
+                <w:color w:val="66D9EF"/>
+                <w:sz w:val="16"/>
+                <w:szCs w:val="16"/>
+                <w:lang w:val="en-GB" w:eastAsia="nb-NO"/>
+              </w:rPr>
+              <w:t>extraCurriculars</w:t>
+            </w:r>
+            <w:proofErr w:type="spellEnd"/>
+            <w:r>
+              <w:rPr>
+                <w:rFonts w:ascii="Consolas" w:eastAsia="Times New Roman" w:hAnsi="Consolas" w:cs="Times New Roman"/>
+                <w:i/>
+                <w:iCs/>
+                <w:color w:val="66D9EF"/>
+                <w:sz w:val="16"/>
+                <w:szCs w:val="16"/>
+                <w:lang w:val="en-GB" w:eastAsia="nb-NO"/>
+              </w:rPr>
+              <w:t>"</w:t>
             </w:r>
             <w:r>
               <w:rPr>
@@ -9449,7 +11293,33 @@
                 <w:szCs w:val="16"/>
                 <w:lang w:val="en-GB" w:eastAsia="nb-NO"/>
               </w:rPr>
-              <w:t>"romanticRelationship"</w:t>
+              <w:t>"</w:t>
+            </w:r>
+            <w:proofErr w:type="spellStart"/>
+            <w:r>
+              <w:rPr>
+                <w:rFonts w:ascii="Consolas" w:eastAsia="Times New Roman" w:hAnsi="Consolas" w:cs="Times New Roman"/>
+                <w:i/>
+                <w:iCs/>
+                <w:color w:val="66D9EF"/>
+                <w:sz w:val="16"/>
+                <w:szCs w:val="16"/>
+                <w:lang w:val="en-GB" w:eastAsia="nb-NO"/>
+              </w:rPr>
+              <w:t>romanticRelationship</w:t>
+            </w:r>
+            <w:proofErr w:type="spellEnd"/>
+            <w:r>
+              <w:rPr>
+                <w:rFonts w:ascii="Consolas" w:eastAsia="Times New Roman" w:hAnsi="Consolas" w:cs="Times New Roman"/>
+                <w:i/>
+                <w:iCs/>
+                <w:color w:val="66D9EF"/>
+                <w:sz w:val="16"/>
+                <w:szCs w:val="16"/>
+                <w:lang w:val="en-GB" w:eastAsia="nb-NO"/>
+              </w:rPr>
+              <w:t>"</w:t>
             </w:r>
             <w:r>
               <w:rPr>
@@ -9513,7 +11383,33 @@
                 <w:szCs w:val="16"/>
                 <w:lang w:val="en-GB" w:eastAsia="nb-NO"/>
               </w:rPr>
-              <w:t>"familyRelation"</w:t>
+              <w:t>"</w:t>
+            </w:r>
+            <w:proofErr w:type="spellStart"/>
+            <w:r>
+              <w:rPr>
+                <w:rFonts w:ascii="Consolas" w:eastAsia="Times New Roman" w:hAnsi="Consolas" w:cs="Times New Roman"/>
+                <w:i/>
+                <w:iCs/>
+                <w:color w:val="66D9EF"/>
+                <w:sz w:val="16"/>
+                <w:szCs w:val="16"/>
+                <w:lang w:val="en-GB" w:eastAsia="nb-NO"/>
+              </w:rPr>
+              <w:t>familyRelation</w:t>
+            </w:r>
+            <w:proofErr w:type="spellEnd"/>
+            <w:r>
+              <w:rPr>
+                <w:rFonts w:ascii="Consolas" w:eastAsia="Times New Roman" w:hAnsi="Consolas" w:cs="Times New Roman"/>
+                <w:i/>
+                <w:iCs/>
+                <w:color w:val="66D9EF"/>
+                <w:sz w:val="16"/>
+                <w:szCs w:val="16"/>
+                <w:lang w:val="en-GB" w:eastAsia="nb-NO"/>
+              </w:rPr>
+              <w:t>"</w:t>
             </w:r>
             <w:r>
               <w:rPr>
@@ -9577,7 +11473,33 @@
                 <w:szCs w:val="16"/>
                 <w:lang w:val="en-GB" w:eastAsia="nb-NO"/>
               </w:rPr>
-              <w:t>"freeTime"</w:t>
+              <w:t>"</w:t>
+            </w:r>
+            <w:proofErr w:type="spellStart"/>
+            <w:r>
+              <w:rPr>
+                <w:rFonts w:ascii="Consolas" w:eastAsia="Times New Roman" w:hAnsi="Consolas" w:cs="Times New Roman"/>
+                <w:i/>
+                <w:iCs/>
+                <w:color w:val="66D9EF"/>
+                <w:sz w:val="16"/>
+                <w:szCs w:val="16"/>
+                <w:lang w:val="en-GB" w:eastAsia="nb-NO"/>
+              </w:rPr>
+              <w:t>freeTime</w:t>
+            </w:r>
+            <w:proofErr w:type="spellEnd"/>
+            <w:r>
+              <w:rPr>
+                <w:rFonts w:ascii="Consolas" w:eastAsia="Times New Roman" w:hAnsi="Consolas" w:cs="Times New Roman"/>
+                <w:i/>
+                <w:iCs/>
+                <w:color w:val="66D9EF"/>
+                <w:sz w:val="16"/>
+                <w:szCs w:val="16"/>
+                <w:lang w:val="en-GB" w:eastAsia="nb-NO"/>
+              </w:rPr>
+              <w:t>"</w:t>
             </w:r>
             <w:r>
               <w:rPr>
@@ -9641,7 +11563,33 @@
                 <w:szCs w:val="16"/>
                 <w:lang w:val="en-GB" w:eastAsia="nb-NO"/>
               </w:rPr>
-              <w:t>"goOut"</w:t>
+              <w:t>"</w:t>
+            </w:r>
+            <w:proofErr w:type="spellStart"/>
+            <w:r>
+              <w:rPr>
+                <w:rFonts w:ascii="Consolas" w:eastAsia="Times New Roman" w:hAnsi="Consolas" w:cs="Times New Roman"/>
+                <w:i/>
+                <w:iCs/>
+                <w:color w:val="66D9EF"/>
+                <w:sz w:val="16"/>
+                <w:szCs w:val="16"/>
+                <w:lang w:val="en-GB" w:eastAsia="nb-NO"/>
+              </w:rPr>
+              <w:t>goOut</w:t>
+            </w:r>
+            <w:proofErr w:type="spellEnd"/>
+            <w:r>
+              <w:rPr>
+                <w:rFonts w:ascii="Consolas" w:eastAsia="Times New Roman" w:hAnsi="Consolas" w:cs="Times New Roman"/>
+                <w:i/>
+                <w:iCs/>
+                <w:color w:val="66D9EF"/>
+                <w:sz w:val="16"/>
+                <w:szCs w:val="16"/>
+                <w:lang w:val="en-GB" w:eastAsia="nb-NO"/>
+              </w:rPr>
+              <w:t>"</w:t>
             </w:r>
             <w:r>
               <w:rPr>
@@ -9705,7 +11653,33 @@
                 <w:szCs w:val="16"/>
                 <w:lang w:val="en-GB" w:eastAsia="nb-NO"/>
               </w:rPr>
-              <w:t>"weekdayAlcoholConsumption"</w:t>
+              <w:t>"</w:t>
+            </w:r>
+            <w:proofErr w:type="spellStart"/>
+            <w:r>
+              <w:rPr>
+                <w:rFonts w:ascii="Consolas" w:eastAsia="Times New Roman" w:hAnsi="Consolas" w:cs="Times New Roman"/>
+                <w:i/>
+                <w:iCs/>
+                <w:color w:val="66D9EF"/>
+                <w:sz w:val="16"/>
+                <w:szCs w:val="16"/>
+                <w:lang w:val="en-GB" w:eastAsia="nb-NO"/>
+              </w:rPr>
+              <w:t>weekdayAlcoholConsumption</w:t>
+            </w:r>
+            <w:proofErr w:type="spellEnd"/>
+            <w:r>
+              <w:rPr>
+                <w:rFonts w:ascii="Consolas" w:eastAsia="Times New Roman" w:hAnsi="Consolas" w:cs="Times New Roman"/>
+                <w:i/>
+                <w:iCs/>
+                <w:color w:val="66D9EF"/>
+                <w:sz w:val="16"/>
+                <w:szCs w:val="16"/>
+                <w:lang w:val="en-GB" w:eastAsia="nb-NO"/>
+              </w:rPr>
+              <w:t>"</w:t>
             </w:r>
             <w:r>
               <w:rPr>
@@ -9769,7 +11743,33 @@
                 <w:szCs w:val="16"/>
                 <w:lang w:val="en-GB" w:eastAsia="nb-NO"/>
               </w:rPr>
-              <w:t>"weekendAlcoholConsumption"</w:t>
+              <w:t>"</w:t>
+            </w:r>
+            <w:proofErr w:type="spellStart"/>
+            <w:r>
+              <w:rPr>
+                <w:rFonts w:ascii="Consolas" w:eastAsia="Times New Roman" w:hAnsi="Consolas" w:cs="Times New Roman"/>
+                <w:i/>
+                <w:iCs/>
+                <w:color w:val="66D9EF"/>
+                <w:sz w:val="16"/>
+                <w:szCs w:val="16"/>
+                <w:lang w:val="en-GB" w:eastAsia="nb-NO"/>
+              </w:rPr>
+              <w:t>weekendAlcoholConsumption</w:t>
+            </w:r>
+            <w:proofErr w:type="spellEnd"/>
+            <w:r>
+              <w:rPr>
+                <w:rFonts w:ascii="Consolas" w:eastAsia="Times New Roman" w:hAnsi="Consolas" w:cs="Times New Roman"/>
+                <w:i/>
+                <w:iCs/>
+                <w:color w:val="66D9EF"/>
+                <w:sz w:val="16"/>
+                <w:szCs w:val="16"/>
+                <w:lang w:val="en-GB" w:eastAsia="nb-NO"/>
+              </w:rPr>
+              <w:t>"</w:t>
             </w:r>
             <w:r>
               <w:rPr>
@@ -9971,16 +11971,42 @@
                 <w:szCs w:val="16"/>
                 <w:lang w:eastAsia="nb-NO"/>
               </w:rPr>
-              <w:t>"midtermOne"</w:t>
-            </w:r>
-            <w:r>
-              <w:rPr>
-                <w:rFonts w:ascii="Consolas" w:eastAsia="Times New Roman" w:hAnsi="Consolas" w:cs="Times New Roman"/>
-                <w:color w:val="F8F8F2"/>
+              <w:t>"</w:t>
+            </w:r>
+            <w:proofErr w:type="spellStart"/>
+            <w:r>
+              <w:rPr>
+                <w:rFonts w:ascii="Consolas" w:eastAsia="Times New Roman" w:hAnsi="Consolas" w:cs="Times New Roman"/>
+                <w:i/>
+                <w:iCs/>
+                <w:color w:val="66D9EF"/>
                 <w:sz w:val="16"/>
                 <w:szCs w:val="16"/>
                 <w:lang w:eastAsia="nb-NO"/>
               </w:rPr>
+              <w:t>midtermOne</w:t>
+            </w:r>
+            <w:proofErr w:type="spellEnd"/>
+            <w:r>
+              <w:rPr>
+                <w:rFonts w:ascii="Consolas" w:eastAsia="Times New Roman" w:hAnsi="Consolas" w:cs="Times New Roman"/>
+                <w:i/>
+                <w:iCs/>
+                <w:color w:val="66D9EF"/>
+                <w:sz w:val="16"/>
+                <w:szCs w:val="16"/>
+                <w:lang w:eastAsia="nb-NO"/>
+              </w:rPr>
+              <w:t>"</w:t>
+            </w:r>
+            <w:r>
+              <w:rPr>
+                <w:rFonts w:ascii="Consolas" w:eastAsia="Times New Roman" w:hAnsi="Consolas" w:cs="Times New Roman"/>
+                <w:color w:val="F8F8F2"/>
+                <w:sz w:val="16"/>
+                <w:szCs w:val="16"/>
+                <w:lang w:eastAsia="nb-NO"/>
+              </w:rPr>
               <w:t>: </w:t>
             </w:r>
             <w:r>
@@ -10045,16 +12071,42 @@
                 <w:szCs w:val="16"/>
                 <w:lang w:eastAsia="nb-NO"/>
               </w:rPr>
-              <w:t>"midtermTwo"</w:t>
-            </w:r>
-            <w:r>
-              <w:rPr>
-                <w:rFonts w:ascii="Consolas" w:eastAsia="Times New Roman" w:hAnsi="Consolas" w:cs="Times New Roman"/>
-                <w:color w:val="F8F8F2"/>
+              <w:t>"</w:t>
+            </w:r>
+            <w:proofErr w:type="spellStart"/>
+            <w:r>
+              <w:rPr>
+                <w:rFonts w:ascii="Consolas" w:eastAsia="Times New Roman" w:hAnsi="Consolas" w:cs="Times New Roman"/>
+                <w:i/>
+                <w:iCs/>
+                <w:color w:val="66D9EF"/>
                 <w:sz w:val="16"/>
                 <w:szCs w:val="16"/>
                 <w:lang w:eastAsia="nb-NO"/>
               </w:rPr>
+              <w:t>midtermTwo</w:t>
+            </w:r>
+            <w:proofErr w:type="spellEnd"/>
+            <w:r>
+              <w:rPr>
+                <w:rFonts w:ascii="Consolas" w:eastAsia="Times New Roman" w:hAnsi="Consolas" w:cs="Times New Roman"/>
+                <w:i/>
+                <w:iCs/>
+                <w:color w:val="66D9EF"/>
+                <w:sz w:val="16"/>
+                <w:szCs w:val="16"/>
+                <w:lang w:eastAsia="nb-NO"/>
+              </w:rPr>
+              <w:t>"</w:t>
+            </w:r>
+            <w:r>
+              <w:rPr>
+                <w:rFonts w:ascii="Consolas" w:eastAsia="Times New Roman" w:hAnsi="Consolas" w:cs="Times New Roman"/>
+                <w:color w:val="F8F8F2"/>
+                <w:sz w:val="16"/>
+                <w:szCs w:val="16"/>
+                <w:lang w:eastAsia="nb-NO"/>
+              </w:rPr>
               <w:t>: </w:t>
             </w:r>
             <w:r>
@@ -10119,7 +12171,33 @@
                 <w:szCs w:val="16"/>
                 <w:lang w:eastAsia="nb-NO"/>
               </w:rPr>
-              <w:t>"finals"</w:t>
+              <w:t>"</w:t>
+            </w:r>
+            <w:proofErr w:type="spellStart"/>
+            <w:r>
+              <w:rPr>
+                <w:rFonts w:ascii="Consolas" w:eastAsia="Times New Roman" w:hAnsi="Consolas" w:cs="Times New Roman"/>
+                <w:i/>
+                <w:iCs/>
+                <w:color w:val="66D9EF"/>
+                <w:sz w:val="16"/>
+                <w:szCs w:val="16"/>
+                <w:lang w:eastAsia="nb-NO"/>
+              </w:rPr>
+              <w:t>finals</w:t>
+            </w:r>
+            <w:proofErr w:type="spellEnd"/>
+            <w:r>
+              <w:rPr>
+                <w:rFonts w:ascii="Consolas" w:eastAsia="Times New Roman" w:hAnsi="Consolas" w:cs="Times New Roman"/>
+                <w:i/>
+                <w:iCs/>
+                <w:color w:val="66D9EF"/>
+                <w:sz w:val="16"/>
+                <w:szCs w:val="16"/>
+                <w:lang w:eastAsia="nb-NO"/>
+              </w:rPr>
+              <w:t>"</w:t>
             </w:r>
             <w:r>
               <w:rPr>
@@ -10194,11 +12272,33 @@
           <w:lang w:val="en-GB"/>
         </w:rPr>
       </w:pPr>
+      <w:proofErr w:type="spellStart"/>
       <w:r>
         <w:rPr>
           <w:lang w:val="en-GB"/>
         </w:rPr>
-        <w:t>Oppdatering av data</w:t>
+        <w:t>Oppdatering</w:t>
+      </w:r>
+      <w:proofErr w:type="spellEnd"/>
+      <w:r>
+        <w:rPr>
+          <w:lang w:val="en-GB"/>
+        </w:rPr>
+        <w:t xml:space="preserve"> </w:t>
+      </w:r>
+      <w:proofErr w:type="spellStart"/>
+      <w:r>
+        <w:rPr>
+          <w:lang w:val="en-GB"/>
+        </w:rPr>
+        <w:t>av</w:t>
+      </w:r>
+      <w:proofErr w:type="spellEnd"/>
+      <w:r>
+        <w:rPr>
+          <w:lang w:val="en-GB"/>
+        </w:rPr>
+        <w:t xml:space="preserve"> data</w:t>
       </w:r>
     </w:p>
     <w:p>
@@ -10214,11 +12314,19 @@
           <w:lang w:val="en-GB"/>
         </w:rPr>
       </w:pPr>
+      <w:proofErr w:type="spellStart"/>
       <w:r>
         <w:rPr>
           <w:lang w:val="en-GB"/>
         </w:rPr>
-        <w:t>recieve new/updated student-object</w:t>
+        <w:t>recieve</w:t>
+      </w:r>
+      <w:proofErr w:type="spellEnd"/>
+      <w:r>
+        <w:rPr>
+          <w:lang w:val="en-GB"/>
+        </w:rPr>
+        <w:t xml:space="preserve"> new/updated student-object</w:t>
       </w:r>
     </w:p>
     <w:p>
@@ -10260,7 +12368,15 @@
         </w:rPr>
       </w:pPr>
       <w:r>
-        <w:t>hent data fra query-objekt fr</w:t>
+        <w:t xml:space="preserve">hent data fra </w:t>
+      </w:r>
+      <w:proofErr w:type="spellStart"/>
+      <w:r>
+        <w:t>query</w:t>
+      </w:r>
+      <w:proofErr w:type="spellEnd"/>
+      <w:r>
+        <w:t>-objekt fr</w:t>
       </w:r>
       <w:r>
         <w:t>a KV-store</w:t>
@@ -10273,7 +12389,15 @@
         </w:rPr>
       </w:pPr>
       <w:r>
-        <w:t>store oppdater query-objekt i</w:t>
+        <w:t xml:space="preserve">store oppdater </w:t>
+      </w:r>
+      <w:proofErr w:type="spellStart"/>
+      <w:r>
+        <w:t>query</w:t>
+      </w:r>
+      <w:proofErr w:type="spellEnd"/>
+      <w:r>
+        <w:t>-objekt i</w:t>
       </w:r>
       <w:r>
         <w:t xml:space="preserve"> KV-store</w:t>
@@ -10290,13 +12414,30 @@
     <w:p/>
     <w:p>
       <w:r>
+        <w:lastRenderedPageBreak/>
         <w:t xml:space="preserve">Oppdatering av data vil </w:t>
       </w:r>
       <w:r>
         <w:t>kreve få direkte/enkle</w:t>
       </w:r>
       <w:r>
-        <w:t xml:space="preserve"> kall, men pga konsistens kriterier for vår data, må read-kallene gjøres lineært som vil ta noe mer tid enn serialiserte kall</w:t>
+        <w:t xml:space="preserve"> kall, men </w:t>
+      </w:r>
+      <w:proofErr w:type="spellStart"/>
+      <w:r>
+        <w:t>pga</w:t>
+      </w:r>
+      <w:proofErr w:type="spellEnd"/>
+      <w:r>
+        <w:t xml:space="preserve"> konsistens kriterier for vår data, må </w:t>
+      </w:r>
+      <w:proofErr w:type="spellStart"/>
+      <w:r>
+        <w:t>read</w:t>
+      </w:r>
+      <w:proofErr w:type="spellEnd"/>
+      <w:r>
+        <w:t>-kallene gjøres lineært som vil ta noe mer tid enn serialiserte kall</w:t>
       </w:r>
     </w:p>
     <w:p/>

</xml_diff>

<commit_message>
la til litt kall
hvor mange kall
</commit_message>
<xml_diff>
--- a/documentation/milepael2/rapport-gruppe13-milepael2.docx
+++ b/documentation/milepael2/rapport-gruppe13-milepael2.docx
@@ -10287,6 +10287,11 @@
         <w:t>i KV-store</w:t>
       </w:r>
     </w:p>
+    <w:p>
+      <w:r>
+        <w:t>Denne operasjonen vil ta 5 kall</w:t>
+      </w:r>
+    </w:p>
     <w:p/>
     <w:p>
       <w:r>
@@ -10299,8 +10304,10 @@
       <w:r>
         <w:t xml:space="preserve"> kall, men pga konsistens kriterier for vår data, må read-kallene gjøres lineært som vil ta noe mer tid enn serialiserte kall</w:t>
       </w:r>
+      <w:r>
+        <w:t>. Ofte vil vi kun bruke et kall for å hente ut data, og heller bruke ytelsen til systemet for operasjoner på denne dataen.</w:t>
+      </w:r>
     </w:p>
-    <w:p/>
     <w:p>
       <w:r>
         <w:t>En av grunnene til at dataen vil være lett tilgjengelig med få kall er at den ikke nødvendigvis vil endre seg spesielt ofte (mange endringer heller i et kort tidsrom), men aggregeringene som gjøres med dataen er heller det som tar lang tid. Derfor er konsistens på dataen mye viktigere. Vi er avhengig av at dataen er korrekt, og blir sjekket mot klynga mer enn vi er at uthenting av ny data er rask.</w:t>

</xml_diff>